<commit_message>
read and edit text spelling.
</commit_message>
<xml_diff>
--- a/Work&Plan/Work.docx
+++ b/Work&Plan/Work.docx
@@ -112,7 +112,39 @@
           <w:sz w:val="26"/>
           <w:szCs w:val="26"/>
         </w:rPr>
-        <w:t>- Hoan thanh Crawl.</w:t>
+        <w:t>- Ho</w:t>
+      </w:r>
+      <w:r>
+        <w:rPr>
+          <w:rFonts w:ascii="Times New Roman" w:hAnsi="Times New Roman" w:cs="Times New Roman"/>
+          <w:sz w:val="26"/>
+          <w:szCs w:val="26"/>
+        </w:rPr>
+        <w:t>à</w:t>
+      </w:r>
+      <w:r>
+        <w:rPr>
+          <w:rFonts w:ascii="Times New Roman" w:hAnsi="Times New Roman" w:cs="Times New Roman"/>
+          <w:sz w:val="26"/>
+          <w:szCs w:val="26"/>
+        </w:rPr>
+        <w:t>n th</w:t>
+      </w:r>
+      <w:r>
+        <w:rPr>
+          <w:rFonts w:ascii="Times New Roman" w:hAnsi="Times New Roman" w:cs="Times New Roman"/>
+          <w:sz w:val="26"/>
+          <w:szCs w:val="26"/>
+        </w:rPr>
+        <w:t>à</w:t>
+      </w:r>
+      <w:r>
+        <w:rPr>
+          <w:rFonts w:ascii="Times New Roman" w:hAnsi="Times New Roman" w:cs="Times New Roman"/>
+          <w:sz w:val="26"/>
+          <w:szCs w:val="26"/>
+        </w:rPr>
+        <w:t>nh Crawl.</w:t>
       </w:r>
     </w:p>
     <w:p>
@@ -154,7 +186,39 @@
           <w:sz w:val="26"/>
           <w:szCs w:val="26"/>
         </w:rPr>
-        <w:t>Thu thập tài liệu để làm tài liệu traning của ngành CS &lt;trước hết là theo cái trung &gt;</w:t>
+        <w:t>Thu thập tài liệu để làm tài liệu tra</w:t>
+      </w:r>
+      <w:r>
+        <w:rPr>
+          <w:rFonts w:ascii="Times New Roman" w:hAnsi="Times New Roman" w:cs="Times New Roman"/>
+          <w:sz w:val="26"/>
+          <w:szCs w:val="26"/>
+        </w:rPr>
+        <w:t>i</w:t>
+      </w:r>
+      <w:r>
+        <w:rPr>
+          <w:rFonts w:ascii="Times New Roman" w:hAnsi="Times New Roman" w:cs="Times New Roman"/>
+          <w:sz w:val="26"/>
+          <w:szCs w:val="26"/>
+        </w:rPr>
+        <w:t xml:space="preserve">ning của ngành CS &lt;trước hết là theo cái </w:t>
+      </w:r>
+      <w:r>
+        <w:rPr>
+          <w:rFonts w:ascii="Times New Roman" w:hAnsi="Times New Roman" w:cs="Times New Roman"/>
+          <w:sz w:val="26"/>
+          <w:szCs w:val="26"/>
+        </w:rPr>
+        <w:t>kh</w:t>
+      </w:r>
+      <w:r>
+        <w:rPr>
+          <w:rFonts w:ascii="Times New Roman" w:hAnsi="Times New Roman" w:cs="Times New Roman"/>
+          <w:sz w:val="26"/>
+          <w:szCs w:val="26"/>
+        </w:rPr>
+        <w:t>ung &gt;</w:t>
       </w:r>
     </w:p>
     <w:p>
@@ -221,7 +285,23 @@
           <w:sz w:val="26"/>
           <w:szCs w:val="26"/>
         </w:rPr>
-        <w:t xml:space="preserve">+ tóm tắt lại kiến thức có trong tài liệu. </w:t>
+        <w:t xml:space="preserve">+ </w:t>
+      </w:r>
+      <w:r>
+        <w:rPr>
+          <w:rFonts w:ascii="Times New Roman" w:hAnsi="Times New Roman" w:cs="Times New Roman"/>
+          <w:sz w:val="26"/>
+          <w:szCs w:val="26"/>
+        </w:rPr>
+        <w:t>T</w:t>
+      </w:r>
+      <w:r>
+        <w:rPr>
+          <w:rFonts w:ascii="Times New Roman" w:hAnsi="Times New Roman" w:cs="Times New Roman"/>
+          <w:sz w:val="26"/>
+          <w:szCs w:val="26"/>
+        </w:rPr>
+        <w:t xml:space="preserve">óm tắt lại kiến thức có trong tài liệu. </w:t>
       </w:r>
     </w:p>
     <w:p>
@@ -617,7 +697,27 @@
           <w:sz w:val="26"/>
           <w:szCs w:val="26"/>
         </w:rPr>
-        <w:t xml:space="preserve"> thế nào ,có nhiều cấp không ---&gt; từ đó hoan thiện cái khung của mình.</w:t>
+        <w:t xml:space="preserve"> thế nào ,có nhiều cấp không ---&gt; từ đó ho</w:t>
+      </w:r>
+      <w:r>
+        <w:rPr>
+          <w:rFonts w:ascii="Times New Roman" w:eastAsia="Times New Roman" w:hAnsi="Times New Roman" w:cs="Times New Roman"/>
+          <w:bCs/>
+          <w:kern w:val="36"/>
+          <w:sz w:val="26"/>
+          <w:szCs w:val="26"/>
+        </w:rPr>
+        <w:t>à</w:t>
+      </w:r>
+      <w:r>
+        <w:rPr>
+          <w:rFonts w:ascii="Times New Roman" w:eastAsia="Times New Roman" w:hAnsi="Times New Roman" w:cs="Times New Roman"/>
+          <w:bCs/>
+          <w:kern w:val="36"/>
+          <w:sz w:val="26"/>
+          <w:szCs w:val="26"/>
+        </w:rPr>
+        <w:t>n thiện cái khung của mình.</w:t>
       </w:r>
     </w:p>
     <w:p>
@@ -859,7 +959,39 @@
           <w:sz w:val="26"/>
           <w:szCs w:val="26"/>
         </w:rPr>
-        <w:t>- Xác định lại mục tiêu của đề tài ? phân loại để làm gì ? tại sao phải crawl  trong khi đó các thư viện có thể nó không cho download tài liệu về và các thư viện số đó đã phân loại rồi có cần thiết phải phân loại không ??????? &lt;gợi ý là crawl các thông tin về bài báo như abtract đẻ phân loại làm dữ liệu làm giàu ontology dung để lưu vết các bài báo cung cấp các thông tin …… ,  &gt;.</w:t>
+        <w:t>- Xác định lại mục tiêu của đề tài ? phân loại để làm gì ? tại sao phải crawl  trong khi đó các thư viện có thể nó không cho download tài liệu về và các thư viện số đó đã phân loại rồi có cần thiết phải phân loại không ??????? &lt;gợi ý là crawl các thông tin về bài báo như abtract đ</w:t>
+      </w:r>
+      <w:r>
+        <w:rPr>
+          <w:rFonts w:ascii="Times New Roman" w:hAnsi="Times New Roman" w:cs="Times New Roman"/>
+          <w:sz w:val="26"/>
+          <w:szCs w:val="26"/>
+        </w:rPr>
+        <w:t>ể</w:t>
+      </w:r>
+      <w:r>
+        <w:rPr>
+          <w:rFonts w:ascii="Times New Roman" w:hAnsi="Times New Roman" w:cs="Times New Roman"/>
+          <w:sz w:val="26"/>
+          <w:szCs w:val="26"/>
+        </w:rPr>
+        <w:t xml:space="preserve"> phân loại làm dữ liệu làm giàu ontology d</w:t>
+      </w:r>
+      <w:r>
+        <w:rPr>
+          <w:rFonts w:ascii="Times New Roman" w:hAnsi="Times New Roman" w:cs="Times New Roman"/>
+          <w:sz w:val="26"/>
+          <w:szCs w:val="26"/>
+        </w:rPr>
+        <w:t>ù</w:t>
+      </w:r>
+      <w:r>
+        <w:rPr>
+          <w:rFonts w:ascii="Times New Roman" w:hAnsi="Times New Roman" w:cs="Times New Roman"/>
+          <w:sz w:val="26"/>
+          <w:szCs w:val="26"/>
+        </w:rPr>
+        <w:t>ng để lưu vết các bài báo cung cấp các thông tin …… ,  &gt;.</w:t>
       </w:r>
     </w:p>
     <w:p>
@@ -1018,7 +1150,25 @@
           <w:sz w:val="26"/>
           <w:szCs w:val="26"/>
         </w:rPr>
-        <w:t xml:space="preserve"> Thông tin của 1 bài báo lấy dưdợc gì ? metadata,abtract, … </w:t>
+        <w:t xml:space="preserve"> Thông tin của 1 bài báo lấy </w:t>
+      </w:r>
+      <w:r>
+        <w:rPr>
+          <w:rFonts w:ascii="Times New Roman" w:hAnsi="Times New Roman" w:cs="Times New Roman"/>
+          <w:noProof/>
+          <w:sz w:val="26"/>
+          <w:szCs w:val="26"/>
+        </w:rPr>
+        <w:t>đ</w:t>
+      </w:r>
+      <w:r>
+        <w:rPr>
+          <w:rFonts w:ascii="Times New Roman" w:hAnsi="Times New Roman" w:cs="Times New Roman"/>
+          <w:noProof/>
+          <w:sz w:val="26"/>
+          <w:szCs w:val="26"/>
+        </w:rPr>
+        <w:t xml:space="preserve">ược gì ? metadata,abtract, … </w:t>
       </w:r>
     </w:p>
     <w:p>
@@ -1456,6 +1606,7 @@
   <w:style w:type="paragraph" w:default="1" w:styleId="Normal">
     <w:name w:val="Normal"/>
     <w:qFormat/>
+    <w:rsid w:val="008B7CBB"/>
   </w:style>
   <w:style w:type="paragraph" w:styleId="Heading1">
     <w:name w:val="heading 1"/>

</xml_diff>

<commit_message>
Update work tuan va gop y cua Thay
</commit_message>
<xml_diff>
--- a/Work&Plan/Work.docx
+++ b/Work&Plan/Work.docx
@@ -20,11 +20,10 @@
           <w:sz w:val="26"/>
           <w:szCs w:val="26"/>
         </w:rPr>
-        <w:t>Trước khi làm thì phải update trên server về, vào phần work này để biết đang làm gì !</w:t>
-      </w:r>
-    </w:p>
-    <w:p>
-      <w:pPr>
+        <w:t xml:space="preserve">Trước khi làm thì phải update trên server về, vào phần work này để biết đang làm </w:t>
+      </w:r>
+      <w:proofErr w:type="gramStart"/>
+      <w:r>
         <w:rPr>
           <w:rFonts w:ascii="Times New Roman" w:hAnsi="Times New Roman" w:cs="Times New Roman"/>
           <w:i/>
@@ -32,8 +31,12 @@
           <w:sz w:val="26"/>
           <w:szCs w:val="26"/>
         </w:rPr>
-      </w:pPr>
-      <w:r>
+        <w:t>gì !</w:t>
+      </w:r>
+      <w:proofErr w:type="gramEnd"/>
+    </w:p>
+    <w:p>
+      <w:pPr>
         <w:rPr>
           <w:rFonts w:ascii="Times New Roman" w:hAnsi="Times New Roman" w:cs="Times New Roman"/>
           <w:i/>
@@ -41,7 +44,38 @@
           <w:sz w:val="26"/>
           <w:szCs w:val="26"/>
         </w:rPr>
-        <w:t>Có 2 file : Tiến, Cường mỗi người làm trên file này sau đó tổng hợp lại sau</w:t>
+      </w:pPr>
+      <w:r>
+        <w:rPr>
+          <w:rFonts w:ascii="Times New Roman" w:hAnsi="Times New Roman" w:cs="Times New Roman"/>
+          <w:i/>
+          <w:color w:val="FF0000"/>
+          <w:sz w:val="26"/>
+          <w:szCs w:val="26"/>
+        </w:rPr>
+        <w:t xml:space="preserve">Có 2 </w:t>
+      </w:r>
+      <w:proofErr w:type="gramStart"/>
+      <w:r>
+        <w:rPr>
+          <w:rFonts w:ascii="Times New Roman" w:hAnsi="Times New Roman" w:cs="Times New Roman"/>
+          <w:i/>
+          <w:color w:val="FF0000"/>
+          <w:sz w:val="26"/>
+          <w:szCs w:val="26"/>
+        </w:rPr>
+        <w:t>file :</w:t>
+      </w:r>
+      <w:proofErr w:type="gramEnd"/>
+      <w:r>
+        <w:rPr>
+          <w:rFonts w:ascii="Times New Roman" w:hAnsi="Times New Roman" w:cs="Times New Roman"/>
+          <w:i/>
+          <w:color w:val="FF0000"/>
+          <w:sz w:val="26"/>
+          <w:szCs w:val="26"/>
+        </w:rPr>
+        <w:t xml:space="preserve"> Tiến, Cường mỗi người làm trên file này sau đó tổng hợp lại sau</w:t>
       </w:r>
     </w:p>
     <w:p>
@@ -202,7 +236,25 @@
           <w:sz w:val="26"/>
           <w:szCs w:val="26"/>
         </w:rPr>
-        <w:t xml:space="preserve">ning của ngành CS &lt;trước hết là theo cái </w:t>
+        <w:t xml:space="preserve">ning của ngành CS &lt;trước hết là </w:t>
+      </w:r>
+      <w:proofErr w:type="gramStart"/>
+      <w:r>
+        <w:rPr>
+          <w:rFonts w:ascii="Times New Roman" w:hAnsi="Times New Roman" w:cs="Times New Roman"/>
+          <w:sz w:val="26"/>
+          <w:szCs w:val="26"/>
+        </w:rPr>
+        <w:t>theo</w:t>
+      </w:r>
+      <w:proofErr w:type="gramEnd"/>
+      <w:r>
+        <w:rPr>
+          <w:rFonts w:ascii="Times New Roman" w:hAnsi="Times New Roman" w:cs="Times New Roman"/>
+          <w:sz w:val="26"/>
+          <w:szCs w:val="26"/>
+        </w:rPr>
+        <w:t xml:space="preserve"> cái </w:t>
       </w:r>
       <w:r>
         <w:rPr>
@@ -322,7 +374,29 @@
           <w:szCs w:val="26"/>
           <w:u w:val="single"/>
         </w:rPr>
-        <w:t>+ Một số thư viện số có trên mạng cần tìm hiểu</w:t>
+        <w:t xml:space="preserve">+ Một số </w:t>
+      </w:r>
+      <w:proofErr w:type="gramStart"/>
+      <w:r>
+        <w:rPr>
+          <w:rFonts w:ascii="Times New Roman" w:hAnsi="Times New Roman" w:cs="Times New Roman"/>
+          <w:b/>
+          <w:sz w:val="26"/>
+          <w:szCs w:val="26"/>
+          <w:u w:val="single"/>
+        </w:rPr>
+        <w:t>thư</w:t>
+      </w:r>
+      <w:proofErr w:type="gramEnd"/>
+      <w:r>
+        <w:rPr>
+          <w:rFonts w:ascii="Times New Roman" w:hAnsi="Times New Roman" w:cs="Times New Roman"/>
+          <w:b/>
+          <w:sz w:val="26"/>
+          <w:szCs w:val="26"/>
+          <w:u w:val="single"/>
+        </w:rPr>
+        <w:t xml:space="preserve"> viện số có trên mạng cần tìm hiểu</w:t>
       </w:r>
     </w:p>
     <w:p>
@@ -499,7 +573,25 @@
           <w:sz w:val="26"/>
           <w:szCs w:val="26"/>
         </w:rPr>
-        <w:t xml:space="preserve"> Citeseer : </w:t>
+        <w:t xml:space="preserve"> </w:t>
+      </w:r>
+      <w:proofErr w:type="gramStart"/>
+      <w:r>
+        <w:rPr>
+          <w:rFonts w:ascii="Times New Roman" w:hAnsi="Times New Roman" w:cs="Times New Roman"/>
+          <w:sz w:val="26"/>
+          <w:szCs w:val="26"/>
+        </w:rPr>
+        <w:t>Citeseer :</w:t>
+      </w:r>
+      <w:proofErr w:type="gramEnd"/>
+      <w:r>
+        <w:rPr>
+          <w:rFonts w:ascii="Times New Roman" w:hAnsi="Times New Roman" w:cs="Times New Roman"/>
+          <w:sz w:val="26"/>
+          <w:szCs w:val="26"/>
+        </w:rPr>
+        <w:t xml:space="preserve"> </w:t>
       </w:r>
       <w:hyperlink r:id="rId8" w:history="1">
         <w:r>
@@ -533,17 +625,39 @@
           <w:sz w:val="26"/>
           <w:szCs w:val="26"/>
         </w:rPr>
-        <w:t>The DBLP Computer Science Bibliography</w:t>
-      </w:r>
-      <w:r>
-        <w:rPr>
-          <w:rFonts w:ascii="Times New Roman" w:eastAsia="Times New Roman" w:hAnsi="Times New Roman" w:cs="Times New Roman"/>
-          <w:bCs/>
-          <w:kern w:val="36"/>
-          <w:sz w:val="26"/>
-          <w:szCs w:val="26"/>
-        </w:rPr>
-        <w:t xml:space="preserve"> : </w:t>
+        <w:t xml:space="preserve">The DBLP Computer Science </w:t>
+      </w:r>
+      <w:proofErr w:type="gramStart"/>
+      <w:r>
+        <w:rPr>
+          <w:rFonts w:ascii="Times New Roman" w:eastAsia="Times New Roman" w:hAnsi="Times New Roman" w:cs="Times New Roman"/>
+          <w:bCs/>
+          <w:kern w:val="36"/>
+          <w:sz w:val="26"/>
+          <w:szCs w:val="26"/>
+        </w:rPr>
+        <w:t>Bibliography</w:t>
+      </w:r>
+      <w:r>
+        <w:rPr>
+          <w:rFonts w:ascii="Times New Roman" w:eastAsia="Times New Roman" w:hAnsi="Times New Roman" w:cs="Times New Roman"/>
+          <w:bCs/>
+          <w:kern w:val="36"/>
+          <w:sz w:val="26"/>
+          <w:szCs w:val="26"/>
+        </w:rPr>
+        <w:t xml:space="preserve"> :</w:t>
+      </w:r>
+      <w:proofErr w:type="gramEnd"/>
+      <w:r>
+        <w:rPr>
+          <w:rFonts w:ascii="Times New Roman" w:eastAsia="Times New Roman" w:hAnsi="Times New Roman" w:cs="Times New Roman"/>
+          <w:bCs/>
+          <w:kern w:val="36"/>
+          <w:sz w:val="26"/>
+          <w:szCs w:val="26"/>
+        </w:rPr>
+        <w:t xml:space="preserve"> </w:t>
       </w:r>
       <w:hyperlink r:id="rId9" w:history="1">
         <w:r>
@@ -581,8 +695,21 @@
           <w:sz w:val="26"/>
           <w:szCs w:val="26"/>
         </w:rPr>
-        <w:t>+ Ý kiến và câu hỏi của Thầy đóng góp cho nhóm :</w:t>
-      </w:r>
+        <w:t xml:space="preserve">+ Ý kiến và câu hỏi của Thầy đóng góp cho </w:t>
+      </w:r>
+      <w:proofErr w:type="gramStart"/>
+      <w:r>
+        <w:rPr>
+          <w:rFonts w:ascii="Times New Roman" w:eastAsia="Times New Roman" w:hAnsi="Times New Roman" w:cs="Times New Roman"/>
+          <w:b/>
+          <w:bCs/>
+          <w:kern w:val="36"/>
+          <w:sz w:val="26"/>
+          <w:szCs w:val="26"/>
+        </w:rPr>
+        <w:t>nhóm :</w:t>
+      </w:r>
+      <w:proofErr w:type="gramEnd"/>
     </w:p>
     <w:p>
       <w:pPr>
@@ -617,7 +744,29 @@
           <w:sz w:val="26"/>
           <w:szCs w:val="26"/>
         </w:rPr>
-        <w:t>Xác định chính xác khung phân loại (Tiến có đề xuất theo cái wiki đó đọc file khung phân loại cs ý ), tức là mình phải tìm hiểu một số th</w:t>
+        <w:t xml:space="preserve">Xác định chính xác khung phân loại (Tiến có đề xuất theo cái wiki đó đọc file khung phân loại cs </w:t>
+      </w:r>
+      <w:proofErr w:type="gramStart"/>
+      <w:r>
+        <w:rPr>
+          <w:rFonts w:ascii="Times New Roman" w:eastAsia="Times New Roman" w:hAnsi="Times New Roman" w:cs="Times New Roman"/>
+          <w:bCs/>
+          <w:kern w:val="36"/>
+          <w:sz w:val="26"/>
+          <w:szCs w:val="26"/>
+        </w:rPr>
+        <w:t>ý )</w:t>
+      </w:r>
+      <w:proofErr w:type="gramEnd"/>
+      <w:r>
+        <w:rPr>
+          <w:rFonts w:ascii="Times New Roman" w:eastAsia="Times New Roman" w:hAnsi="Times New Roman" w:cs="Times New Roman"/>
+          <w:bCs/>
+          <w:kern w:val="36"/>
+          <w:sz w:val="26"/>
+          <w:szCs w:val="26"/>
+        </w:rPr>
+        <w:t>, tức là mình phải tìm hiểu một số th</w:t>
       </w:r>
       <w:r>
         <w:rPr>
@@ -697,7 +846,29 @@
           <w:sz w:val="26"/>
           <w:szCs w:val="26"/>
         </w:rPr>
-        <w:t xml:space="preserve"> thế nào ,có nhiều cấp không ---&gt; từ đó ho</w:t>
+        <w:t xml:space="preserve"> thế </w:t>
+      </w:r>
+      <w:proofErr w:type="gramStart"/>
+      <w:r>
+        <w:rPr>
+          <w:rFonts w:ascii="Times New Roman" w:eastAsia="Times New Roman" w:hAnsi="Times New Roman" w:cs="Times New Roman"/>
+          <w:bCs/>
+          <w:kern w:val="36"/>
+          <w:sz w:val="26"/>
+          <w:szCs w:val="26"/>
+        </w:rPr>
+        <w:t>nào ,có</w:t>
+      </w:r>
+      <w:proofErr w:type="gramEnd"/>
+      <w:r>
+        <w:rPr>
+          <w:rFonts w:ascii="Times New Roman" w:eastAsia="Times New Roman" w:hAnsi="Times New Roman" w:cs="Times New Roman"/>
+          <w:bCs/>
+          <w:kern w:val="36"/>
+          <w:sz w:val="26"/>
+          <w:szCs w:val="26"/>
+        </w:rPr>
+        <w:t xml:space="preserve"> nhiều cấp không ---&gt; từ đó ho</w:t>
       </w:r>
       <w:r>
         <w:rPr>
@@ -781,7 +952,29 @@
           <w:sz w:val="26"/>
           <w:szCs w:val="26"/>
         </w:rPr>
-        <w:t>ợng đủ lớn ) để ta làm training và test thử sau đó .</w:t>
+        <w:t xml:space="preserve">ợng đủ </w:t>
+      </w:r>
+      <w:proofErr w:type="gramStart"/>
+      <w:r>
+        <w:rPr>
+          <w:rFonts w:ascii="Times New Roman" w:eastAsia="Times New Roman" w:hAnsi="Times New Roman" w:cs="Times New Roman"/>
+          <w:bCs/>
+          <w:kern w:val="36"/>
+          <w:sz w:val="26"/>
+          <w:szCs w:val="26"/>
+        </w:rPr>
+        <w:t>lớn )</w:t>
+      </w:r>
+      <w:proofErr w:type="gramEnd"/>
+      <w:r>
+        <w:rPr>
+          <w:rFonts w:ascii="Times New Roman" w:eastAsia="Times New Roman" w:hAnsi="Times New Roman" w:cs="Times New Roman"/>
+          <w:bCs/>
+          <w:kern w:val="36"/>
+          <w:sz w:val="26"/>
+          <w:szCs w:val="26"/>
+        </w:rPr>
+        <w:t xml:space="preserve"> để ta làm training và test thử sau đó .</w:t>
       </w:r>
     </w:p>
     <w:p>
@@ -908,7 +1101,51 @@
           <w:sz w:val="26"/>
           <w:szCs w:val="26"/>
         </w:rPr>
-        <w:t xml:space="preserve">- Xây dựng kiến trúc của chương trình ? Trên desktop or web ?  </w:t>
+        <w:t xml:space="preserve">- Xây dựng kiến trúc của chương </w:t>
+      </w:r>
+      <w:proofErr w:type="gramStart"/>
+      <w:r>
+        <w:rPr>
+          <w:rFonts w:ascii="Times New Roman" w:eastAsia="Times New Roman" w:hAnsi="Times New Roman" w:cs="Times New Roman"/>
+          <w:bCs/>
+          <w:kern w:val="36"/>
+          <w:sz w:val="26"/>
+          <w:szCs w:val="26"/>
+        </w:rPr>
+        <w:t>trình ?</w:t>
+      </w:r>
+      <w:proofErr w:type="gramEnd"/>
+      <w:r>
+        <w:rPr>
+          <w:rFonts w:ascii="Times New Roman" w:eastAsia="Times New Roman" w:hAnsi="Times New Roman" w:cs="Times New Roman"/>
+          <w:bCs/>
+          <w:kern w:val="36"/>
+          <w:sz w:val="26"/>
+          <w:szCs w:val="26"/>
+        </w:rPr>
+        <w:t xml:space="preserve"> Trên desktop or </w:t>
+      </w:r>
+      <w:proofErr w:type="gramStart"/>
+      <w:r>
+        <w:rPr>
+          <w:rFonts w:ascii="Times New Roman" w:eastAsia="Times New Roman" w:hAnsi="Times New Roman" w:cs="Times New Roman"/>
+          <w:bCs/>
+          <w:kern w:val="36"/>
+          <w:sz w:val="26"/>
+          <w:szCs w:val="26"/>
+        </w:rPr>
+        <w:t>web ?</w:t>
+      </w:r>
+      <w:proofErr w:type="gramEnd"/>
+      <w:r>
+        <w:rPr>
+          <w:rFonts w:ascii="Times New Roman" w:eastAsia="Times New Roman" w:hAnsi="Times New Roman" w:cs="Times New Roman"/>
+          <w:bCs/>
+          <w:kern w:val="36"/>
+          <w:sz w:val="26"/>
+          <w:szCs w:val="26"/>
+        </w:rPr>
+        <w:t xml:space="preserve">  </w:t>
       </w:r>
     </w:p>
     <w:p>
@@ -933,33 +1170,159 @@
           <w:sz w:val="26"/>
           <w:szCs w:val="26"/>
         </w:rPr>
-        <w:t xml:space="preserve"> Các thư viện số có phân loại không ? Nếu có thì phân loại như thế nào ? Lấy được thông tin </w:t>
-      </w:r>
-      <w:r>
-        <w:rPr>
-          <w:rFonts w:ascii="Times New Roman" w:hAnsi="Times New Roman" w:cs="Times New Roman"/>
-          <w:sz w:val="26"/>
-          <w:szCs w:val="26"/>
-        </w:rPr>
-        <w:t>gì trong web đó về tài liệu (abtract , tile , metadata ….? ) .</w:t>
-      </w:r>
-    </w:p>
-    <w:p>
-      <w:pPr>
-        <w:rPr>
-          <w:rFonts w:ascii="Times New Roman" w:hAnsi="Times New Roman" w:cs="Times New Roman"/>
-          <w:noProof/>
-          <w:sz w:val="26"/>
-          <w:szCs w:val="26"/>
-        </w:rPr>
-      </w:pPr>
-      <w:r>
-        <w:rPr>
-          <w:rFonts w:ascii="Times New Roman" w:hAnsi="Times New Roman" w:cs="Times New Roman"/>
-          <w:sz w:val="26"/>
-          <w:szCs w:val="26"/>
-        </w:rPr>
-        <w:t>- Xác định lại mục tiêu của đề tài ? phân loại để làm gì ? tại sao phải crawl  trong khi đó các thư viện có thể nó không cho download tài liệu về và các thư viện số đó đã phân loại rồi có cần thiết phải phân loại không ??????? &lt;gợi ý là crawl các thông tin về bài báo như abtract đ</w:t>
+        <w:t xml:space="preserve"> Các thư viện số có phân loại </w:t>
+      </w:r>
+      <w:proofErr w:type="gramStart"/>
+      <w:r>
+        <w:rPr>
+          <w:rFonts w:ascii="Times New Roman" w:hAnsi="Times New Roman" w:cs="Times New Roman"/>
+          <w:sz w:val="26"/>
+          <w:szCs w:val="26"/>
+        </w:rPr>
+        <w:t>không ?</w:t>
+      </w:r>
+      <w:proofErr w:type="gramEnd"/>
+      <w:r>
+        <w:rPr>
+          <w:rFonts w:ascii="Times New Roman" w:hAnsi="Times New Roman" w:cs="Times New Roman"/>
+          <w:sz w:val="26"/>
+          <w:szCs w:val="26"/>
+        </w:rPr>
+        <w:t xml:space="preserve"> Nếu có thì phân loại như thế </w:t>
+      </w:r>
+      <w:proofErr w:type="gramStart"/>
+      <w:r>
+        <w:rPr>
+          <w:rFonts w:ascii="Times New Roman" w:hAnsi="Times New Roman" w:cs="Times New Roman"/>
+          <w:sz w:val="26"/>
+          <w:szCs w:val="26"/>
+        </w:rPr>
+        <w:t>nào ?</w:t>
+      </w:r>
+      <w:proofErr w:type="gramEnd"/>
+      <w:r>
+        <w:rPr>
+          <w:rFonts w:ascii="Times New Roman" w:hAnsi="Times New Roman" w:cs="Times New Roman"/>
+          <w:sz w:val="26"/>
+          <w:szCs w:val="26"/>
+        </w:rPr>
+        <w:t xml:space="preserve"> Lấy được thông tin </w:t>
+      </w:r>
+      <w:r>
+        <w:rPr>
+          <w:rFonts w:ascii="Times New Roman" w:hAnsi="Times New Roman" w:cs="Times New Roman"/>
+          <w:sz w:val="26"/>
+          <w:szCs w:val="26"/>
+        </w:rPr>
+        <w:t>gì trong web đó về tài liệu (</w:t>
+      </w:r>
+      <w:proofErr w:type="gramStart"/>
+      <w:r>
+        <w:rPr>
+          <w:rFonts w:ascii="Times New Roman" w:hAnsi="Times New Roman" w:cs="Times New Roman"/>
+          <w:sz w:val="26"/>
+          <w:szCs w:val="26"/>
+        </w:rPr>
+        <w:t>abtract ,</w:t>
+      </w:r>
+      <w:proofErr w:type="gramEnd"/>
+      <w:r>
+        <w:rPr>
+          <w:rFonts w:ascii="Times New Roman" w:hAnsi="Times New Roman" w:cs="Times New Roman"/>
+          <w:sz w:val="26"/>
+          <w:szCs w:val="26"/>
+        </w:rPr>
+        <w:t xml:space="preserve"> tile , metadata ….? ) .</w:t>
+      </w:r>
+    </w:p>
+    <w:p>
+      <w:pPr>
+        <w:rPr>
+          <w:rFonts w:ascii="Times New Roman" w:hAnsi="Times New Roman" w:cs="Times New Roman"/>
+          <w:noProof/>
+          <w:sz w:val="26"/>
+          <w:szCs w:val="26"/>
+        </w:rPr>
+      </w:pPr>
+      <w:r>
+        <w:rPr>
+          <w:rFonts w:ascii="Times New Roman" w:hAnsi="Times New Roman" w:cs="Times New Roman"/>
+          <w:sz w:val="26"/>
+          <w:szCs w:val="26"/>
+        </w:rPr>
+        <w:t xml:space="preserve">- Xác định lại mục tiêu của đề </w:t>
+      </w:r>
+      <w:proofErr w:type="gramStart"/>
+      <w:r>
+        <w:rPr>
+          <w:rFonts w:ascii="Times New Roman" w:hAnsi="Times New Roman" w:cs="Times New Roman"/>
+          <w:sz w:val="26"/>
+          <w:szCs w:val="26"/>
+        </w:rPr>
+        <w:t>tài ?</w:t>
+      </w:r>
+      <w:proofErr w:type="gramEnd"/>
+      <w:r>
+        <w:rPr>
+          <w:rFonts w:ascii="Times New Roman" w:hAnsi="Times New Roman" w:cs="Times New Roman"/>
+          <w:sz w:val="26"/>
+          <w:szCs w:val="26"/>
+        </w:rPr>
+        <w:t xml:space="preserve"> </w:t>
+      </w:r>
+      <w:proofErr w:type="gramStart"/>
+      <w:r>
+        <w:rPr>
+          <w:rFonts w:ascii="Times New Roman" w:hAnsi="Times New Roman" w:cs="Times New Roman"/>
+          <w:sz w:val="26"/>
+          <w:szCs w:val="26"/>
+        </w:rPr>
+        <w:t>phân</w:t>
+      </w:r>
+      <w:proofErr w:type="gramEnd"/>
+      <w:r>
+        <w:rPr>
+          <w:rFonts w:ascii="Times New Roman" w:hAnsi="Times New Roman" w:cs="Times New Roman"/>
+          <w:sz w:val="26"/>
+          <w:szCs w:val="26"/>
+        </w:rPr>
+        <w:t xml:space="preserve"> loại để làm gì ? </w:t>
+      </w:r>
+      <w:proofErr w:type="gramStart"/>
+      <w:r>
+        <w:rPr>
+          <w:rFonts w:ascii="Times New Roman" w:hAnsi="Times New Roman" w:cs="Times New Roman"/>
+          <w:sz w:val="26"/>
+          <w:szCs w:val="26"/>
+        </w:rPr>
+        <w:t>tại</w:t>
+      </w:r>
+      <w:proofErr w:type="gramEnd"/>
+      <w:r>
+        <w:rPr>
+          <w:rFonts w:ascii="Times New Roman" w:hAnsi="Times New Roman" w:cs="Times New Roman"/>
+          <w:sz w:val="26"/>
+          <w:szCs w:val="26"/>
+        </w:rPr>
+        <w:t xml:space="preserve"> sao phải crawl  trong khi đó các thư viện có thể nó không cho download tài liệu về và các thư viện số đó đã phân loại rồi có cần thiết phải phân loại không ??????? &lt;</w:t>
+      </w:r>
+      <w:proofErr w:type="gramStart"/>
+      <w:r>
+        <w:rPr>
+          <w:rFonts w:ascii="Times New Roman" w:hAnsi="Times New Roman" w:cs="Times New Roman"/>
+          <w:sz w:val="26"/>
+          <w:szCs w:val="26"/>
+        </w:rPr>
+        <w:t>gợi</w:t>
+      </w:r>
+      <w:proofErr w:type="gramEnd"/>
+      <w:r>
+        <w:rPr>
+          <w:rFonts w:ascii="Times New Roman" w:hAnsi="Times New Roman" w:cs="Times New Roman"/>
+          <w:sz w:val="26"/>
+          <w:szCs w:val="26"/>
+        </w:rPr>
+        <w:t xml:space="preserve"> ý là crawl các thông tin về bài báo như abtract đ</w:t>
       </w:r>
       <w:r>
         <w:rPr>
@@ -1013,6 +1376,7 @@
         </w:rPr>
         <w:t xml:space="preserve">Công việc </w:t>
       </w:r>
+      <w:proofErr w:type="gramStart"/>
       <w:r>
         <w:rPr>
           <w:rFonts w:ascii="Times New Roman" w:hAnsi="Times New Roman" w:cs="Times New Roman"/>
@@ -1033,6 +1397,7 @@
         </w:rPr>
         <w:t xml:space="preserve"> :</w:t>
       </w:r>
+      <w:proofErr w:type="gramEnd"/>
     </w:p>
     <w:p>
       <w:pPr>
@@ -1257,6 +1622,270 @@
         </w:rPr>
         <w:t xml:space="preserve"> Chỉnh sửa lại đề cương ! </w:t>
       </w:r>
+    </w:p>
+    <w:p>
+      <w:pPr>
+        <w:rPr>
+          <w:rFonts w:ascii="Times New Roman" w:hAnsi="Times New Roman" w:cs="Times New Roman"/>
+          <w:sz w:val="26"/>
+          <w:szCs w:val="26"/>
+        </w:rPr>
+      </w:pPr>
+      <w:r>
+        <w:rPr>
+          <w:rFonts w:ascii="Times New Roman" w:hAnsi="Times New Roman" w:cs="Times New Roman"/>
+          <w:sz w:val="26"/>
+          <w:szCs w:val="26"/>
+        </w:rPr>
+        <w:t>-------------------------------------------------------------------------------------------------------------------------------------</w:t>
+      </w:r>
+      <w:r>
+        <w:rPr>
+          <w:rFonts w:ascii="Times New Roman" w:hAnsi="Times New Roman" w:cs="Times New Roman"/>
+          <w:sz w:val="26"/>
+          <w:szCs w:val="26"/>
+        </w:rPr>
+        <w:t>-------------------16</w:t>
+      </w:r>
+      <w:r>
+        <w:rPr>
+          <w:rFonts w:ascii="Times New Roman" w:hAnsi="Times New Roman" w:cs="Times New Roman"/>
+          <w:sz w:val="26"/>
+          <w:szCs w:val="26"/>
+        </w:rPr>
+        <w:t>/8----------------------------------------------------------------------------------------------------------------------------------------------------------------------</w:t>
+      </w:r>
+    </w:p>
+    <w:p>
+      <w:pPr>
+        <w:rPr>
+          <w:rFonts w:ascii="Arial" w:hAnsi="Arial" w:cs="Arial"/>
+          <w:b/>
+          <w:noProof/>
+        </w:rPr>
+      </w:pPr>
+      <w:r>
+        <w:rPr>
+          <w:b/>
+          <w:noProof/>
+        </w:rPr>
+        <w:t>Vi</w:t>
+      </w:r>
+      <w:r>
+        <w:rPr>
+          <w:rFonts w:ascii="Arial" w:hAnsi="Arial" w:cs="Arial"/>
+          <w:b/>
+          <w:noProof/>
+        </w:rPr>
+        <w:t xml:space="preserve">ệc đang làm : </w:t>
+      </w:r>
+    </w:p>
+    <w:p>
+      <w:pPr>
+        <w:pStyle w:val="ListParagraph"/>
+        <w:numPr>
+          <w:ilvl w:val="0"/>
+          <w:numId w:val="2"/>
+        </w:numPr>
+        <w:rPr>
+          <w:rFonts w:ascii="Arial" w:hAnsi="Arial" w:cs="Arial"/>
+          <w:noProof/>
+        </w:rPr>
+      </w:pPr>
+      <w:r>
+        <w:rPr>
+          <w:rFonts w:ascii="Arial" w:hAnsi="Arial" w:cs="Arial"/>
+          <w:noProof/>
+        </w:rPr>
+        <w:t>Khảo sát các thư viện số .</w:t>
+      </w:r>
+    </w:p>
+    <w:p>
+      <w:pPr>
+        <w:pStyle w:val="ListParagraph"/>
+        <w:numPr>
+          <w:ilvl w:val="0"/>
+          <w:numId w:val="2"/>
+        </w:numPr>
+        <w:rPr>
+          <w:rFonts w:ascii="Arial" w:hAnsi="Arial" w:cs="Arial"/>
+          <w:noProof/>
+        </w:rPr>
+      </w:pPr>
+      <w:r>
+        <w:rPr>
+          <w:rFonts w:ascii="Arial" w:hAnsi="Arial" w:cs="Arial"/>
+          <w:noProof/>
+        </w:rPr>
+        <w:t>Tìm một số bài báo để làm key trong đề tài.</w:t>
+      </w:r>
+    </w:p>
+    <w:p>
+      <w:pPr>
+        <w:pStyle w:val="ListParagraph"/>
+        <w:numPr>
+          <w:ilvl w:val="0"/>
+          <w:numId w:val="2"/>
+        </w:numPr>
+        <w:rPr>
+          <w:rFonts w:ascii="Arial" w:hAnsi="Arial" w:cs="Arial"/>
+          <w:noProof/>
+        </w:rPr>
+      </w:pPr>
+      <w:r>
+        <w:rPr>
+          <w:rFonts w:ascii="Arial" w:hAnsi="Arial" w:cs="Arial"/>
+          <w:noProof/>
+        </w:rPr>
+        <w:t>Chỉnh sửa đề cương.</w:t>
+      </w:r>
+    </w:p>
+    <w:p>
+      <w:pPr>
+        <w:pStyle w:val="ListParagraph"/>
+        <w:numPr>
+          <w:ilvl w:val="0"/>
+          <w:numId w:val="2"/>
+        </w:numPr>
+        <w:rPr>
+          <w:rFonts w:ascii="Arial" w:hAnsi="Arial" w:cs="Arial"/>
+          <w:noProof/>
+        </w:rPr>
+      </w:pPr>
+      <w:r>
+        <w:rPr>
+          <w:rFonts w:ascii="Arial" w:hAnsi="Arial" w:cs="Arial"/>
+          <w:noProof/>
+        </w:rPr>
+        <w:t>Xem crawl có thu được file HTML để rút ra abtract của một bài báo.</w:t>
+      </w:r>
+    </w:p>
+    <w:p>
+      <w:pPr>
+        <w:pStyle w:val="ListParagraph"/>
+        <w:numPr>
+          <w:ilvl w:val="0"/>
+          <w:numId w:val="2"/>
+        </w:numPr>
+        <w:rPr>
+          <w:rFonts w:ascii="Arial" w:hAnsi="Arial" w:cs="Arial"/>
+          <w:noProof/>
+        </w:rPr>
+      </w:pPr>
+      <w:r>
+        <w:rPr>
+          <w:rFonts w:ascii="Arial" w:hAnsi="Arial" w:cs="Arial"/>
+          <w:noProof/>
+        </w:rPr>
+        <w:t>Suy nghĩ kiến trúc của chương trình (các modul, Package, class ….)</w:t>
+      </w:r>
+    </w:p>
+    <w:p>
+      <w:pPr>
+        <w:rPr>
+          <w:rFonts w:ascii="Arial" w:hAnsi="Arial" w:cs="Arial"/>
+          <w:b/>
+          <w:noProof/>
+        </w:rPr>
+      </w:pPr>
+      <w:r>
+        <w:rPr>
+          <w:b/>
+          <w:noProof/>
+        </w:rPr>
+        <w:t>Góp ý c</w:t>
+      </w:r>
+      <w:r>
+        <w:rPr>
+          <w:rFonts w:ascii="Arial" w:hAnsi="Arial" w:cs="Arial"/>
+          <w:b/>
+          <w:noProof/>
+        </w:rPr>
+        <w:t>ủa Thầy :</w:t>
+      </w:r>
+    </w:p>
+    <w:p>
+      <w:pPr>
+        <w:pStyle w:val="ListParagraph"/>
+        <w:numPr>
+          <w:ilvl w:val="0"/>
+          <w:numId w:val="2"/>
+        </w:numPr>
+        <w:rPr>
+          <w:rFonts w:ascii="Arial" w:hAnsi="Arial" w:cs="Arial"/>
+          <w:noProof/>
+        </w:rPr>
+      </w:pPr>
+      <w:r>
+        <w:rPr>
+          <w:rFonts w:ascii="Arial" w:hAnsi="Arial" w:cs="Arial"/>
+          <w:noProof/>
+        </w:rPr>
+        <w:t>Phân lớp tài liệu trong lĩnh vực CS dựa trên phần Abtract của mỗi bài báo .</w:t>
+      </w:r>
+    </w:p>
+    <w:p>
+      <w:pPr>
+        <w:pStyle w:val="ListParagraph"/>
+        <w:rPr>
+          <w:rFonts w:ascii="Arial" w:hAnsi="Arial" w:cs="Arial"/>
+          <w:b/>
+          <w:noProof/>
+        </w:rPr>
+      </w:pPr>
+      <w:r>
+        <w:rPr>
+          <w:rFonts w:ascii="Arial" w:hAnsi="Arial" w:cs="Arial"/>
+          <w:b/>
+          <w:noProof/>
+        </w:rPr>
+        <w:t>=</w:t>
+      </w:r>
+      <w:r>
+        <w:rPr>
+          <w:rFonts w:ascii="Arial" w:hAnsi="Arial" w:cs="Arial"/>
+          <w:b/>
+          <w:noProof/>
+        </w:rPr>
+        <w:sym w:font="Wingdings" w:char="F0E8"/>
+      </w:r>
+      <w:r>
+        <w:rPr>
+          <w:rFonts w:ascii="Arial" w:hAnsi="Arial" w:cs="Arial"/>
+          <w:b/>
+          <w:noProof/>
+        </w:rPr>
+        <w:t xml:space="preserve"> tìm hiểu các paser để mình lấy các phần abtract của bài báo trong file PDF,HTML,DOC,…</w:t>
+      </w:r>
+    </w:p>
+    <w:p>
+      <w:pPr>
+        <w:pStyle w:val="ListParagraph"/>
+        <w:numPr>
+          <w:ilvl w:val="0"/>
+          <w:numId w:val="2"/>
+        </w:numPr>
+        <w:rPr>
+          <w:rFonts w:ascii="Arial" w:hAnsi="Arial" w:cs="Arial"/>
+          <w:noProof/>
+        </w:rPr>
+      </w:pPr>
+      <w:r>
+        <w:rPr>
+          <w:rFonts w:ascii="Arial" w:hAnsi="Arial" w:cs="Arial"/>
+          <w:noProof/>
+        </w:rPr>
+        <w:lastRenderedPageBreak/>
+        <w:t>Suy nghĩ về việc dính cái tìm kiếm bài báo về (Lấy phần abtract)</w:t>
+      </w:r>
+    </w:p>
+    <w:p>
+      <w:pPr>
+        <w:rPr>
+          <w:rFonts w:ascii="Arial" w:hAnsi="Arial" w:cs="Arial"/>
+          <w:noProof/>
+        </w:rPr>
+      </w:pPr>
     </w:p>
     <w:sectPr>
       <w:pgSz w:w="12240" w:h="15840"/>

</xml_diff>

<commit_message>
- Thêm phần tìm hiểu tương tác giữa Jabref và MS Work 2007 vào cuong.docx. - Chỉnh sửa một vài thông tin trong file Work.docx.
</commit_message>
<xml_diff>
--- a/Work&Plan/Work.docx
+++ b/Work&Plan/Work.docx
@@ -20,10 +20,11 @@
           <w:sz w:val="26"/>
           <w:szCs w:val="26"/>
         </w:rPr>
-        <w:t xml:space="preserve">Trước khi làm thì phải update trên server về, vào phần work này để biết đang làm </w:t>
-      </w:r>
-      <w:proofErr w:type="gramStart"/>
-      <w:r>
+        <w:t>Trước khi làm thì phải update trên server về, vào phần work này để biết đang làm gì !</w:t>
+      </w:r>
+    </w:p>
+    <w:p>
+      <w:pPr>
         <w:rPr>
           <w:rFonts w:ascii="Times New Roman" w:hAnsi="Times New Roman" w:cs="Times New Roman"/>
           <w:i/>
@@ -31,12 +32,8 @@
           <w:sz w:val="26"/>
           <w:szCs w:val="26"/>
         </w:rPr>
-        <w:t>gì !</w:t>
-      </w:r>
-      <w:proofErr w:type="gramEnd"/>
-    </w:p>
-    <w:p>
-      <w:pPr>
+      </w:pPr>
+      <w:r>
         <w:rPr>
           <w:rFonts w:ascii="Times New Roman" w:hAnsi="Times New Roman" w:cs="Times New Roman"/>
           <w:i/>
@@ -44,38 +41,7 @@
           <w:sz w:val="26"/>
           <w:szCs w:val="26"/>
         </w:rPr>
-      </w:pPr>
-      <w:r>
-        <w:rPr>
-          <w:rFonts w:ascii="Times New Roman" w:hAnsi="Times New Roman" w:cs="Times New Roman"/>
-          <w:i/>
-          <w:color w:val="FF0000"/>
-          <w:sz w:val="26"/>
-          <w:szCs w:val="26"/>
-        </w:rPr>
-        <w:t xml:space="preserve">Có 2 </w:t>
-      </w:r>
-      <w:proofErr w:type="gramStart"/>
-      <w:r>
-        <w:rPr>
-          <w:rFonts w:ascii="Times New Roman" w:hAnsi="Times New Roman" w:cs="Times New Roman"/>
-          <w:i/>
-          <w:color w:val="FF0000"/>
-          <w:sz w:val="26"/>
-          <w:szCs w:val="26"/>
-        </w:rPr>
-        <w:t>file :</w:t>
-      </w:r>
-      <w:proofErr w:type="gramEnd"/>
-      <w:r>
-        <w:rPr>
-          <w:rFonts w:ascii="Times New Roman" w:hAnsi="Times New Roman" w:cs="Times New Roman"/>
-          <w:i/>
-          <w:color w:val="FF0000"/>
-          <w:sz w:val="26"/>
-          <w:szCs w:val="26"/>
-        </w:rPr>
-        <w:t xml:space="preserve"> Tiến, Cường mỗi người làm trên file này sau đó tổng hợp lại sau</w:t>
+        <w:t>Có 2 file : Tiến, Cường mỗi người làm trên file này sau đó tổng hợp lại sau</w:t>
       </w:r>
     </w:p>
     <w:p>
@@ -236,25 +202,7 @@
           <w:sz w:val="26"/>
           <w:szCs w:val="26"/>
         </w:rPr>
-        <w:t xml:space="preserve">ning của ngành CS &lt;trước hết là </w:t>
-      </w:r>
-      <w:proofErr w:type="gramStart"/>
-      <w:r>
-        <w:rPr>
-          <w:rFonts w:ascii="Times New Roman" w:hAnsi="Times New Roman" w:cs="Times New Roman"/>
-          <w:sz w:val="26"/>
-          <w:szCs w:val="26"/>
-        </w:rPr>
-        <w:t>theo</w:t>
-      </w:r>
-      <w:proofErr w:type="gramEnd"/>
-      <w:r>
-        <w:rPr>
-          <w:rFonts w:ascii="Times New Roman" w:hAnsi="Times New Roman" w:cs="Times New Roman"/>
-          <w:sz w:val="26"/>
-          <w:szCs w:val="26"/>
-        </w:rPr>
-        <w:t xml:space="preserve"> cái </w:t>
+        <w:t xml:space="preserve">ning của ngành CS &lt;trước hết là theo cái </w:t>
       </w:r>
       <w:r>
         <w:rPr>
@@ -374,29 +322,7 @@
           <w:szCs w:val="26"/>
           <w:u w:val="single"/>
         </w:rPr>
-        <w:t xml:space="preserve">+ Một số </w:t>
-      </w:r>
-      <w:proofErr w:type="gramStart"/>
-      <w:r>
-        <w:rPr>
-          <w:rFonts w:ascii="Times New Roman" w:hAnsi="Times New Roman" w:cs="Times New Roman"/>
-          <w:b/>
-          <w:sz w:val="26"/>
-          <w:szCs w:val="26"/>
-          <w:u w:val="single"/>
-        </w:rPr>
-        <w:t>thư</w:t>
-      </w:r>
-      <w:proofErr w:type="gramEnd"/>
-      <w:r>
-        <w:rPr>
-          <w:rFonts w:ascii="Times New Roman" w:hAnsi="Times New Roman" w:cs="Times New Roman"/>
-          <w:b/>
-          <w:sz w:val="26"/>
-          <w:szCs w:val="26"/>
-          <w:u w:val="single"/>
-        </w:rPr>
-        <w:t xml:space="preserve"> viện số có trên mạng cần tìm hiểu</w:t>
+        <w:t>+ Một số thư viện số có trên mạng cần tìm hiểu</w:t>
       </w:r>
     </w:p>
     <w:p>
@@ -463,23 +389,13 @@
           <w:szCs w:val="26"/>
         </w:rPr>
       </w:pPr>
-      <w:proofErr w:type="gramStart"/>
-      <w:r>
-        <w:rPr>
-          <w:rFonts w:ascii="Times New Roman" w:hAnsi="Times New Roman" w:cs="Times New Roman"/>
-          <w:sz w:val="26"/>
-          <w:szCs w:val="26"/>
-        </w:rPr>
-        <w:t>Citeseer :</w:t>
-      </w:r>
-      <w:proofErr w:type="gramEnd"/>
-      <w:r>
-        <w:rPr>
-          <w:rFonts w:ascii="Times New Roman" w:hAnsi="Times New Roman" w:cs="Times New Roman"/>
-          <w:sz w:val="26"/>
-          <w:szCs w:val="26"/>
-        </w:rPr>
-        <w:t xml:space="preserve"> </w:t>
+      <w:r>
+        <w:rPr>
+          <w:rFonts w:ascii="Times New Roman" w:hAnsi="Times New Roman" w:cs="Times New Roman"/>
+          <w:sz w:val="26"/>
+          <w:szCs w:val="26"/>
+        </w:rPr>
+        <w:t xml:space="preserve">Citeseer : </w:t>
       </w:r>
       <w:hyperlink r:id="rId7" w:history="1">
         <w:r>
@@ -511,9 +427,8 @@
           <w:sz w:val="26"/>
           <w:szCs w:val="26"/>
         </w:rPr>
-        <w:t xml:space="preserve">Search </w:t>
-      </w:r>
-      <w:proofErr w:type="gramStart"/>
+        <w:t xml:space="preserve">Search arXiv.org </w:t>
+      </w:r>
       <w:r>
         <w:rPr>
           <w:rFonts w:ascii="Times New Roman" w:eastAsia="Times New Roman" w:hAnsi="Times New Roman" w:cs="Times New Roman"/>
@@ -522,42 +437,21 @@
           <w:sz w:val="26"/>
           <w:szCs w:val="26"/>
         </w:rPr>
-        <w:t xml:space="preserve">arXiv.org </w:t>
-      </w:r>
-      <w:r>
-        <w:rPr>
-          <w:rFonts w:ascii="Times New Roman" w:eastAsia="Times New Roman" w:hAnsi="Times New Roman" w:cs="Times New Roman"/>
-          <w:bCs/>
-          <w:kern w:val="36"/>
-          <w:sz w:val="26"/>
-          <w:szCs w:val="26"/>
-        </w:rPr>
         <w:t xml:space="preserve"> </w:t>
       </w:r>
-      <w:proofErr w:type="gramEnd"/>
-      <w:r>
-        <w:fldChar w:fldCharType="begin"/>
-      </w:r>
-      <w:r>
-        <w:instrText>HYPERLINK "http://arxiv.org"</w:instrText>
-      </w:r>
-      <w:r>
-        <w:fldChar w:fldCharType="separate"/>
-      </w:r>
-      <w:r>
-        <w:rPr>
-          <w:rStyle w:val="Hyperlink"/>
-          <w:rFonts w:ascii="Times New Roman" w:eastAsia="Times New Roman" w:hAnsi="Times New Roman" w:cs="Times New Roman"/>
-          <w:bCs/>
-          <w:kern w:val="36"/>
-          <w:sz w:val="26"/>
-          <w:szCs w:val="26"/>
-        </w:rPr>
-        <w:t>http://arxiv.org</w:t>
-      </w:r>
-      <w:r>
-        <w:fldChar w:fldCharType="end"/>
-      </w:r>
+      <w:hyperlink r:id="rId8" w:history="1">
+        <w:r>
+          <w:rPr>
+            <w:rStyle w:val="Hyperlink"/>
+            <w:rFonts w:ascii="Times New Roman" w:eastAsia="Times New Roman" w:hAnsi="Times New Roman" w:cs="Times New Roman"/>
+            <w:bCs/>
+            <w:kern w:val="36"/>
+            <w:sz w:val="26"/>
+            <w:szCs w:val="26"/>
+          </w:rPr>
+          <w:t>http://arxiv.org</w:t>
+        </w:r>
+      </w:hyperlink>
       <w:r>
         <w:rPr>
           <w:rFonts w:ascii="Times New Roman" w:eastAsia="Times New Roman" w:hAnsi="Times New Roman" w:cs="Times New Roman"/>
@@ -589,31 +483,9 @@
           <w:sz w:val="26"/>
           <w:szCs w:val="26"/>
         </w:rPr>
-        <w:t xml:space="preserve">The DBLP Computer Science </w:t>
-      </w:r>
-      <w:proofErr w:type="gramStart"/>
-      <w:r>
-        <w:rPr>
-          <w:rFonts w:ascii="Times New Roman" w:eastAsia="Times New Roman" w:hAnsi="Times New Roman" w:cs="Times New Roman"/>
-          <w:bCs/>
-          <w:kern w:val="36"/>
-          <w:sz w:val="26"/>
-          <w:szCs w:val="26"/>
-        </w:rPr>
-        <w:t>Bibliography :</w:t>
-      </w:r>
-      <w:proofErr w:type="gramEnd"/>
-      <w:r>
-        <w:rPr>
-          <w:rFonts w:ascii="Times New Roman" w:eastAsia="Times New Roman" w:hAnsi="Times New Roman" w:cs="Times New Roman"/>
-          <w:bCs/>
-          <w:kern w:val="36"/>
-          <w:sz w:val="26"/>
-          <w:szCs w:val="26"/>
-        </w:rPr>
-        <w:t xml:space="preserve"> </w:t>
-      </w:r>
-      <w:hyperlink r:id="rId8" w:history="1">
+        <w:t xml:space="preserve">The DBLP Computer Science Bibliography : </w:t>
+      </w:r>
+      <w:hyperlink r:id="rId9" w:history="1">
         <w:r>
           <w:rPr>
             <w:rStyle w:val="Hyperlink"/>
@@ -649,21 +521,8 @@
           <w:sz w:val="26"/>
           <w:szCs w:val="26"/>
         </w:rPr>
-        <w:t xml:space="preserve">+ Ý kiến và câu hỏi của Thầy đóng góp cho </w:t>
-      </w:r>
-      <w:proofErr w:type="gramStart"/>
-      <w:r>
-        <w:rPr>
-          <w:rFonts w:ascii="Times New Roman" w:eastAsia="Times New Roman" w:hAnsi="Times New Roman" w:cs="Times New Roman"/>
-          <w:b/>
-          <w:bCs/>
-          <w:kern w:val="36"/>
-          <w:sz w:val="26"/>
-          <w:szCs w:val="26"/>
-        </w:rPr>
-        <w:t>nhóm :</w:t>
-      </w:r>
-      <w:proofErr w:type="gramEnd"/>
+        <w:t>+ Ý kiến và câu hỏi của Thầy đóng góp cho nhóm :</w:t>
+      </w:r>
     </w:p>
     <w:p>
       <w:pPr>
@@ -698,9 +557,18 @@
           <w:sz w:val="26"/>
           <w:szCs w:val="26"/>
         </w:rPr>
-        <w:t xml:space="preserve">Xác định chính xác khung phân loại (Tiến có đề xuất theo cái wiki đó đọc file khung phân loại cs </w:t>
-      </w:r>
-      <w:proofErr w:type="gramStart"/>
+        <w:t>Xác định chính xác khung phân loại (Tiến có đề xuất theo cái wiki đó đọc file khung phân loại cs ý ), tức là mình phải tìm hiểu một số th</w:t>
+      </w:r>
+      <w:r>
+        <w:rPr>
+          <w:rFonts w:ascii="Times New Roman" w:eastAsia="Times New Roman" w:hAnsi="Times New Roman" w:cs="Times New Roman" w:hint="eastAsia"/>
+          <w:bCs/>
+          <w:kern w:val="36"/>
+          <w:sz w:val="26"/>
+          <w:szCs w:val="26"/>
+        </w:rPr>
+        <w:t>ư</w:t>
+      </w:r>
       <w:r>
         <w:rPr>
           <w:rFonts w:ascii="Times New Roman" w:eastAsia="Times New Roman" w:hAnsi="Times New Roman" w:cs="Times New Roman"/>
@@ -709,9 +577,18 @@
           <w:sz w:val="26"/>
           <w:szCs w:val="26"/>
         </w:rPr>
-        <w:t>ý )</w:t>
-      </w:r>
-      <w:proofErr w:type="gramEnd"/>
+        <w:t xml:space="preserve"> viện số nh</w:t>
+      </w:r>
+      <w:r>
+        <w:rPr>
+          <w:rFonts w:ascii="Times New Roman" w:eastAsia="Times New Roman" w:hAnsi="Times New Roman" w:cs="Times New Roman" w:hint="eastAsia"/>
+          <w:bCs/>
+          <w:kern w:val="36"/>
+          <w:sz w:val="26"/>
+          <w:szCs w:val="26"/>
+        </w:rPr>
+        <w:t>ư</w:t>
+      </w:r>
       <w:r>
         <w:rPr>
           <w:rFonts w:ascii="Times New Roman" w:eastAsia="Times New Roman" w:hAnsi="Times New Roman" w:cs="Times New Roman"/>
@@ -720,7 +597,7 @@
           <w:sz w:val="26"/>
           <w:szCs w:val="26"/>
         </w:rPr>
-        <w:t>, tức là mình phải tìm hiểu một số th</w:t>
+        <w:t xml:space="preserve"> IEE,ACM rằng những hệ thống đó có cho ta tìm kiếm theo chủ đề, topic không ? Nếu có thì những chủ đề đó n</w:t>
       </w:r>
       <w:r>
         <w:rPr>
@@ -730,6 +607,26 @@
           <w:sz w:val="26"/>
           <w:szCs w:val="26"/>
         </w:rPr>
+        <w:t>ó</w:t>
+      </w:r>
+      <w:r>
+        <w:rPr>
+          <w:rFonts w:ascii="Times New Roman" w:eastAsia="Times New Roman" w:hAnsi="Times New Roman" w:cs="Times New Roman"/>
+          <w:bCs/>
+          <w:kern w:val="36"/>
+          <w:sz w:val="26"/>
+          <w:szCs w:val="26"/>
+        </w:rPr>
+        <w:t xml:space="preserve"> phân chia nh</w:t>
+      </w:r>
+      <w:r>
+        <w:rPr>
+          <w:rFonts w:ascii="Times New Roman" w:eastAsia="Times New Roman" w:hAnsi="Times New Roman" w:cs="Times New Roman" w:hint="eastAsia"/>
+          <w:bCs/>
+          <w:kern w:val="36"/>
+          <w:sz w:val="26"/>
+          <w:szCs w:val="26"/>
+        </w:rPr>
         <w:t>ư</w:t>
       </w:r>
       <w:r>
@@ -740,89 +637,7 @@
           <w:sz w:val="26"/>
           <w:szCs w:val="26"/>
         </w:rPr>
-        <w:t xml:space="preserve"> viện số nh</w:t>
-      </w:r>
-      <w:r>
-        <w:rPr>
-          <w:rFonts w:ascii="Times New Roman" w:eastAsia="Times New Roman" w:hAnsi="Times New Roman" w:cs="Times New Roman" w:hint="eastAsia"/>
-          <w:bCs/>
-          <w:kern w:val="36"/>
-          <w:sz w:val="26"/>
-          <w:szCs w:val="26"/>
-        </w:rPr>
-        <w:t>ư</w:t>
-      </w:r>
-      <w:r>
-        <w:rPr>
-          <w:rFonts w:ascii="Times New Roman" w:eastAsia="Times New Roman" w:hAnsi="Times New Roman" w:cs="Times New Roman"/>
-          <w:bCs/>
-          <w:kern w:val="36"/>
-          <w:sz w:val="26"/>
-          <w:szCs w:val="26"/>
-        </w:rPr>
-        <w:t xml:space="preserve"> IEE,ACM rằng những hệ thống đó có cho ta tìm kiếm theo chủ đề, topic không ? Nếu có thì những chủ đề đó n</w:t>
-      </w:r>
-      <w:r>
-        <w:rPr>
-          <w:rFonts w:ascii="Times New Roman" w:eastAsia="Times New Roman" w:hAnsi="Times New Roman" w:cs="Times New Roman" w:hint="eastAsia"/>
-          <w:bCs/>
-          <w:kern w:val="36"/>
-          <w:sz w:val="26"/>
-          <w:szCs w:val="26"/>
-        </w:rPr>
-        <w:t>ó</w:t>
-      </w:r>
-      <w:r>
-        <w:rPr>
-          <w:rFonts w:ascii="Times New Roman" w:eastAsia="Times New Roman" w:hAnsi="Times New Roman" w:cs="Times New Roman"/>
-          <w:bCs/>
-          <w:kern w:val="36"/>
-          <w:sz w:val="26"/>
-          <w:szCs w:val="26"/>
-        </w:rPr>
-        <w:t xml:space="preserve"> phân chia nh</w:t>
-      </w:r>
-      <w:r>
-        <w:rPr>
-          <w:rFonts w:ascii="Times New Roman" w:eastAsia="Times New Roman" w:hAnsi="Times New Roman" w:cs="Times New Roman" w:hint="eastAsia"/>
-          <w:bCs/>
-          <w:kern w:val="36"/>
-          <w:sz w:val="26"/>
-          <w:szCs w:val="26"/>
-        </w:rPr>
-        <w:t>ư</w:t>
-      </w:r>
-      <w:r>
-        <w:rPr>
-          <w:rFonts w:ascii="Times New Roman" w:eastAsia="Times New Roman" w:hAnsi="Times New Roman" w:cs="Times New Roman"/>
-          <w:bCs/>
-          <w:kern w:val="36"/>
-          <w:sz w:val="26"/>
-          <w:szCs w:val="26"/>
-        </w:rPr>
-        <w:t xml:space="preserve"> thế </w:t>
-      </w:r>
-      <w:proofErr w:type="gramStart"/>
-      <w:r>
-        <w:rPr>
-          <w:rFonts w:ascii="Times New Roman" w:eastAsia="Times New Roman" w:hAnsi="Times New Roman" w:cs="Times New Roman"/>
-          <w:bCs/>
-          <w:kern w:val="36"/>
-          <w:sz w:val="26"/>
-          <w:szCs w:val="26"/>
-        </w:rPr>
-        <w:t>nào ,có</w:t>
-      </w:r>
-      <w:proofErr w:type="gramEnd"/>
-      <w:r>
-        <w:rPr>
-          <w:rFonts w:ascii="Times New Roman" w:eastAsia="Times New Roman" w:hAnsi="Times New Roman" w:cs="Times New Roman"/>
-          <w:bCs/>
-          <w:kern w:val="36"/>
-          <w:sz w:val="26"/>
-          <w:szCs w:val="26"/>
-        </w:rPr>
-        <w:t xml:space="preserve"> nhiều cấp không ---&gt; từ đó ho</w:t>
+        <w:t xml:space="preserve"> thế nào ,có nhiều cấp không ---&gt; từ đó ho</w:t>
       </w:r>
       <w:r>
         <w:rPr>
@@ -906,29 +721,7 @@
           <w:sz w:val="26"/>
           <w:szCs w:val="26"/>
         </w:rPr>
-        <w:t xml:space="preserve">ợng đủ </w:t>
-      </w:r>
-      <w:proofErr w:type="gramStart"/>
-      <w:r>
-        <w:rPr>
-          <w:rFonts w:ascii="Times New Roman" w:eastAsia="Times New Roman" w:hAnsi="Times New Roman" w:cs="Times New Roman"/>
-          <w:bCs/>
-          <w:kern w:val="36"/>
-          <w:sz w:val="26"/>
-          <w:szCs w:val="26"/>
-        </w:rPr>
-        <w:t>lớn )</w:t>
-      </w:r>
-      <w:proofErr w:type="gramEnd"/>
-      <w:r>
-        <w:rPr>
-          <w:rFonts w:ascii="Times New Roman" w:eastAsia="Times New Roman" w:hAnsi="Times New Roman" w:cs="Times New Roman"/>
-          <w:bCs/>
-          <w:kern w:val="36"/>
-          <w:sz w:val="26"/>
-          <w:szCs w:val="26"/>
-        </w:rPr>
-        <w:t xml:space="preserve"> để ta làm training và test thử sau đó .</w:t>
+        <w:t>ợng đủ lớn ) để ta làm training và test thử sau đó .</w:t>
       </w:r>
     </w:p>
     <w:p>
@@ -1055,51 +848,7 @@
           <w:sz w:val="26"/>
           <w:szCs w:val="26"/>
         </w:rPr>
-        <w:t xml:space="preserve">- Xây dựng kiến trúc của chương </w:t>
-      </w:r>
-      <w:proofErr w:type="gramStart"/>
-      <w:r>
-        <w:rPr>
-          <w:rFonts w:ascii="Times New Roman" w:eastAsia="Times New Roman" w:hAnsi="Times New Roman" w:cs="Times New Roman"/>
-          <w:bCs/>
-          <w:kern w:val="36"/>
-          <w:sz w:val="26"/>
-          <w:szCs w:val="26"/>
-        </w:rPr>
-        <w:t>trình ?</w:t>
-      </w:r>
-      <w:proofErr w:type="gramEnd"/>
-      <w:r>
-        <w:rPr>
-          <w:rFonts w:ascii="Times New Roman" w:eastAsia="Times New Roman" w:hAnsi="Times New Roman" w:cs="Times New Roman"/>
-          <w:bCs/>
-          <w:kern w:val="36"/>
-          <w:sz w:val="26"/>
-          <w:szCs w:val="26"/>
-        </w:rPr>
-        <w:t xml:space="preserve"> Trên desktop or </w:t>
-      </w:r>
-      <w:proofErr w:type="gramStart"/>
-      <w:r>
-        <w:rPr>
-          <w:rFonts w:ascii="Times New Roman" w:eastAsia="Times New Roman" w:hAnsi="Times New Roman" w:cs="Times New Roman"/>
-          <w:bCs/>
-          <w:kern w:val="36"/>
-          <w:sz w:val="26"/>
-          <w:szCs w:val="26"/>
-        </w:rPr>
-        <w:t>web ?</w:t>
-      </w:r>
-      <w:proofErr w:type="gramEnd"/>
-      <w:r>
-        <w:rPr>
-          <w:rFonts w:ascii="Times New Roman" w:eastAsia="Times New Roman" w:hAnsi="Times New Roman" w:cs="Times New Roman"/>
-          <w:bCs/>
-          <w:kern w:val="36"/>
-          <w:sz w:val="26"/>
-          <w:szCs w:val="26"/>
-        </w:rPr>
-        <w:t xml:space="preserve">  </w:t>
+        <w:t xml:space="preserve">- Xây dựng kiến trúc của chương trình ? Trên desktop or web ?  </w:t>
       </w:r>
     </w:p>
     <w:p>
@@ -1124,159 +873,33 @@
           <w:sz w:val="26"/>
           <w:szCs w:val="26"/>
         </w:rPr>
-        <w:t xml:space="preserve"> Các thư viện số có phân loại </w:t>
-      </w:r>
-      <w:proofErr w:type="gramStart"/>
-      <w:r>
-        <w:rPr>
-          <w:rFonts w:ascii="Times New Roman" w:hAnsi="Times New Roman" w:cs="Times New Roman"/>
-          <w:sz w:val="26"/>
-          <w:szCs w:val="26"/>
-        </w:rPr>
-        <w:t>không ?</w:t>
-      </w:r>
-      <w:proofErr w:type="gramEnd"/>
-      <w:r>
-        <w:rPr>
-          <w:rFonts w:ascii="Times New Roman" w:hAnsi="Times New Roman" w:cs="Times New Roman"/>
-          <w:sz w:val="26"/>
-          <w:szCs w:val="26"/>
-        </w:rPr>
-        <w:t xml:space="preserve"> Nếu có thì phân loại như thế </w:t>
-      </w:r>
-      <w:proofErr w:type="gramStart"/>
-      <w:r>
-        <w:rPr>
-          <w:rFonts w:ascii="Times New Roman" w:hAnsi="Times New Roman" w:cs="Times New Roman"/>
-          <w:sz w:val="26"/>
-          <w:szCs w:val="26"/>
-        </w:rPr>
-        <w:t>nào ?</w:t>
-      </w:r>
-      <w:proofErr w:type="gramEnd"/>
-      <w:r>
-        <w:rPr>
-          <w:rFonts w:ascii="Times New Roman" w:hAnsi="Times New Roman" w:cs="Times New Roman"/>
-          <w:sz w:val="26"/>
-          <w:szCs w:val="26"/>
-        </w:rPr>
-        <w:t xml:space="preserve"> Lấy được thông tin </w:t>
-      </w:r>
-      <w:r>
-        <w:rPr>
-          <w:rFonts w:ascii="Times New Roman" w:hAnsi="Times New Roman" w:cs="Times New Roman"/>
-          <w:sz w:val="26"/>
-          <w:szCs w:val="26"/>
-        </w:rPr>
-        <w:t>gì trong web đó về tài liệu (</w:t>
-      </w:r>
-      <w:proofErr w:type="gramStart"/>
-      <w:r>
-        <w:rPr>
-          <w:rFonts w:ascii="Times New Roman" w:hAnsi="Times New Roman" w:cs="Times New Roman"/>
-          <w:sz w:val="26"/>
-          <w:szCs w:val="26"/>
-        </w:rPr>
-        <w:t>abtract ,</w:t>
-      </w:r>
-      <w:proofErr w:type="gramEnd"/>
-      <w:r>
-        <w:rPr>
-          <w:rFonts w:ascii="Times New Roman" w:hAnsi="Times New Roman" w:cs="Times New Roman"/>
-          <w:sz w:val="26"/>
-          <w:szCs w:val="26"/>
-        </w:rPr>
-        <w:t xml:space="preserve"> tile , metadata ….? ) .</w:t>
-      </w:r>
-    </w:p>
-    <w:p>
-      <w:pPr>
-        <w:rPr>
-          <w:rFonts w:ascii="Times New Roman" w:hAnsi="Times New Roman" w:cs="Times New Roman"/>
-          <w:noProof/>
-          <w:sz w:val="26"/>
-          <w:szCs w:val="26"/>
-        </w:rPr>
-      </w:pPr>
-      <w:r>
-        <w:rPr>
-          <w:rFonts w:ascii="Times New Roman" w:hAnsi="Times New Roman" w:cs="Times New Roman"/>
-          <w:sz w:val="26"/>
-          <w:szCs w:val="26"/>
-        </w:rPr>
-        <w:t xml:space="preserve">- Xác định lại mục tiêu của đề </w:t>
-      </w:r>
-      <w:proofErr w:type="gramStart"/>
-      <w:r>
-        <w:rPr>
-          <w:rFonts w:ascii="Times New Roman" w:hAnsi="Times New Roman" w:cs="Times New Roman"/>
-          <w:sz w:val="26"/>
-          <w:szCs w:val="26"/>
-        </w:rPr>
-        <w:t>tài ?</w:t>
-      </w:r>
-      <w:proofErr w:type="gramEnd"/>
-      <w:r>
-        <w:rPr>
-          <w:rFonts w:ascii="Times New Roman" w:hAnsi="Times New Roman" w:cs="Times New Roman"/>
-          <w:sz w:val="26"/>
-          <w:szCs w:val="26"/>
-        </w:rPr>
-        <w:t xml:space="preserve"> </w:t>
-      </w:r>
-      <w:proofErr w:type="gramStart"/>
-      <w:r>
-        <w:rPr>
-          <w:rFonts w:ascii="Times New Roman" w:hAnsi="Times New Roman" w:cs="Times New Roman"/>
-          <w:sz w:val="26"/>
-          <w:szCs w:val="26"/>
-        </w:rPr>
-        <w:t>phân</w:t>
-      </w:r>
-      <w:proofErr w:type="gramEnd"/>
-      <w:r>
-        <w:rPr>
-          <w:rFonts w:ascii="Times New Roman" w:hAnsi="Times New Roman" w:cs="Times New Roman"/>
-          <w:sz w:val="26"/>
-          <w:szCs w:val="26"/>
-        </w:rPr>
-        <w:t xml:space="preserve"> loại để làm gì ? </w:t>
-      </w:r>
-      <w:proofErr w:type="gramStart"/>
-      <w:r>
-        <w:rPr>
-          <w:rFonts w:ascii="Times New Roman" w:hAnsi="Times New Roman" w:cs="Times New Roman"/>
-          <w:sz w:val="26"/>
-          <w:szCs w:val="26"/>
-        </w:rPr>
-        <w:t>tại</w:t>
-      </w:r>
-      <w:proofErr w:type="gramEnd"/>
-      <w:r>
-        <w:rPr>
-          <w:rFonts w:ascii="Times New Roman" w:hAnsi="Times New Roman" w:cs="Times New Roman"/>
-          <w:sz w:val="26"/>
-          <w:szCs w:val="26"/>
-        </w:rPr>
-        <w:t xml:space="preserve"> sao phải crawl  trong khi đó các thư viện có thể nó không cho download tài liệu về và các thư viện số đó đã phân loại rồi có cần thiết phải phân loại không ??????? &lt;</w:t>
-      </w:r>
-      <w:proofErr w:type="gramStart"/>
-      <w:r>
-        <w:rPr>
-          <w:rFonts w:ascii="Times New Roman" w:hAnsi="Times New Roman" w:cs="Times New Roman"/>
-          <w:sz w:val="26"/>
-          <w:szCs w:val="26"/>
-        </w:rPr>
-        <w:t>gợi</w:t>
-      </w:r>
-      <w:proofErr w:type="gramEnd"/>
-      <w:r>
-        <w:rPr>
-          <w:rFonts w:ascii="Times New Roman" w:hAnsi="Times New Roman" w:cs="Times New Roman"/>
-          <w:sz w:val="26"/>
-          <w:szCs w:val="26"/>
-        </w:rPr>
-        <w:t xml:space="preserve"> ý là crawl các thông tin về bài báo như abtract đ</w:t>
+        <w:t xml:space="preserve"> Các thư viện số có phân loại không ? Nếu có thì phân loại như thế nào ? Lấy được thông tin </w:t>
+      </w:r>
+      <w:r>
+        <w:rPr>
+          <w:rFonts w:ascii="Times New Roman" w:hAnsi="Times New Roman" w:cs="Times New Roman"/>
+          <w:sz w:val="26"/>
+          <w:szCs w:val="26"/>
+        </w:rPr>
+        <w:t>gì trong web đó về tài liệu (abtract , tile , metadata ….? ) .</w:t>
+      </w:r>
+    </w:p>
+    <w:p>
+      <w:pPr>
+        <w:rPr>
+          <w:rFonts w:ascii="Times New Roman" w:hAnsi="Times New Roman" w:cs="Times New Roman"/>
+          <w:noProof/>
+          <w:sz w:val="26"/>
+          <w:szCs w:val="26"/>
+        </w:rPr>
+      </w:pPr>
+      <w:r>
+        <w:rPr>
+          <w:rFonts w:ascii="Times New Roman" w:hAnsi="Times New Roman" w:cs="Times New Roman"/>
+          <w:sz w:val="26"/>
+          <w:szCs w:val="26"/>
+        </w:rPr>
+        <w:t>- Xác định lại mục tiêu của đề tài ? phân loại để làm gì ? tại sao phải crawl  trong khi đó các thư viện có thể nó không cho download tài liệu về và các thư viện số đó đã phân loại rồi có cần thiết phải phân loại không ??????? &lt;gợi ý là crawl các thông tin về bài báo như abtract đ</w:t>
       </w:r>
       <w:r>
         <w:rPr>
@@ -1330,7 +953,6 @@
         </w:rPr>
         <w:t xml:space="preserve">Công việc </w:t>
       </w:r>
-      <w:proofErr w:type="gramStart"/>
       <w:r>
         <w:rPr>
           <w:rFonts w:ascii="Times New Roman" w:hAnsi="Times New Roman" w:cs="Times New Roman"/>
@@ -1351,7 +973,6 @@
         </w:rPr>
         <w:t xml:space="preserve"> :</w:t>
       </w:r>
-      <w:proofErr w:type="gramEnd"/>
     </w:p>
     <w:p>
       <w:pPr>
@@ -1888,7 +1509,7 @@
         </w:rPr>
         <w:t xml:space="preserve">Tool trong đó cho phép lấy và search thông tin về bài báo từ các thư viện điện tử : </w:t>
       </w:r>
-      <w:hyperlink r:id="rId9" w:history="1">
+      <w:hyperlink r:id="rId10" w:history="1">
         <w:r>
           <w:rPr>
             <w:rStyle w:val="Hyperlink"/>
@@ -1913,16 +1534,8 @@
         <w:rPr>
           <w:rFonts w:ascii="Arial" w:hAnsi="Arial" w:cs="Arial"/>
         </w:rPr>
-        <w:t xml:space="preserve">ại download và phần lấy abtract dựa trên cái gói này chương trình này </w:t>
-      </w:r>
-      <w:proofErr w:type="gramStart"/>
-      <w:r>
-        <w:rPr>
-          <w:rFonts w:ascii="Arial" w:hAnsi="Arial" w:cs="Arial"/>
-        </w:rPr>
-        <w:t>làm .</w:t>
-      </w:r>
-      <w:proofErr w:type="gramEnd"/>
+        <w:t>ại download và phần lấy abtract dựa trên cái gói này chương trình này làm .</w:t>
+      </w:r>
     </w:p>
     <w:p>
       <w:pPr>
@@ -2102,7 +1715,7 @@
         </w:rPr>
         <w:t xml:space="preserve">+ Download chương trình này chạy thử chức năng search trên các thư viện số của chương trình : </w:t>
       </w:r>
-      <w:hyperlink r:id="rId10" w:history="1">
+      <w:hyperlink r:id="rId11" w:history="1">
         <w:r>
           <w:rPr>
             <w:rStyle w:val="Hyperlink"/>
@@ -2162,7 +1775,7 @@
         </w:rPr>
         <w:t xml:space="preserve">Địa chỉ check out SVN bản mới nhất : </w:t>
       </w:r>
-      <w:hyperlink r:id="rId11" w:history="1">
+      <w:hyperlink r:id="rId12" w:history="1">
         <w:r>
           <w:rPr>
             <w:rStyle w:val="Hyperlink"/>
@@ -2206,7 +1819,7 @@
           <w:noProof/>
         </w:rPr>
       </w:pPr>
-      <w:hyperlink r:id="rId12" w:history="1">
+      <w:hyperlink r:id="rId13" w:history="1">
         <w:r>
           <w:rPr>
             <w:rStyle w:val="Hyperlink"/>
@@ -2237,7 +1850,7 @@
         </w:rPr>
         <w:t xml:space="preserve">Gói thư viện của chương trình : </w:t>
       </w:r>
-      <w:hyperlink r:id="rId13" w:history="1">
+      <w:hyperlink r:id="rId14" w:history="1">
         <w:r>
           <w:rPr>
             <w:rStyle w:val="Hyperlink"/>
@@ -2758,25 +2371,7 @@
           <w:sz w:val="26"/>
           <w:szCs w:val="26"/>
         </w:rPr>
-        <w:t xml:space="preserve">Tiếp tục nghiên cứu soucecode của Jabref để lấy các thông tin </w:t>
-      </w:r>
-      <w:proofErr w:type="gramStart"/>
-      <w:r>
-        <w:rPr>
-          <w:rFonts w:ascii="Times New Roman" w:hAnsi="Times New Roman" w:cs="Times New Roman"/>
-          <w:sz w:val="26"/>
-          <w:szCs w:val="26"/>
-        </w:rPr>
-        <w:t>thư</w:t>
-      </w:r>
-      <w:proofErr w:type="gramEnd"/>
-      <w:r>
-        <w:rPr>
-          <w:rFonts w:ascii="Times New Roman" w:hAnsi="Times New Roman" w:cs="Times New Roman"/>
-          <w:sz w:val="26"/>
-          <w:szCs w:val="26"/>
-        </w:rPr>
-        <w:t xml:space="preserve"> viện số về.</w:t>
+        <w:t>Tiếp tục nghiên cứu soucecode của Jabref để lấy các thông tin thư viện số về.</w:t>
       </w:r>
     </w:p>
     <w:p>
@@ -2806,33 +2401,15 @@
           <w:sz w:val="26"/>
           <w:szCs w:val="26"/>
         </w:rPr>
-        <w:t xml:space="preserve"> bài </w:t>
-      </w:r>
-      <w:proofErr w:type="gramStart"/>
-      <w:r>
-        <w:rPr>
-          <w:rFonts w:ascii="Times New Roman" w:hAnsi="Times New Roman" w:cs="Times New Roman"/>
-          <w:sz w:val="26"/>
-          <w:szCs w:val="26"/>
-        </w:rPr>
-        <w:t xml:space="preserve">báo </w:t>
-      </w:r>
-      <w:r>
-        <w:rPr>
-          <w:rFonts w:ascii="Times New Roman" w:hAnsi="Times New Roman" w:cs="Times New Roman"/>
-          <w:sz w:val="26"/>
-          <w:szCs w:val="26"/>
-        </w:rPr>
-        <w:t xml:space="preserve"> liên</w:t>
-      </w:r>
-      <w:proofErr w:type="gramEnd"/>
-      <w:r>
-        <w:rPr>
-          <w:rFonts w:ascii="Times New Roman" w:hAnsi="Times New Roman" w:cs="Times New Roman"/>
-          <w:sz w:val="26"/>
-          <w:szCs w:val="26"/>
-        </w:rPr>
-        <w:t xml:space="preserve"> quan.</w:t>
+        <w:t xml:space="preserve"> bài báo </w:t>
+      </w:r>
+      <w:r>
+        <w:rPr>
+          <w:rFonts w:ascii="Times New Roman" w:hAnsi="Times New Roman" w:cs="Times New Roman"/>
+          <w:sz w:val="26"/>
+          <w:szCs w:val="26"/>
+        </w:rPr>
+        <w:t xml:space="preserve"> liên quan.</w:t>
       </w:r>
     </w:p>
     <w:p>
@@ -2901,7 +2478,7 @@
           <w:szCs w:val="26"/>
         </w:rPr>
       </w:pPr>
-      <w:hyperlink r:id="rId14" w:history="1">
+      <w:hyperlink r:id="rId15" w:history="1">
         <w:r>
           <w:rPr>
             <w:rStyle w:val="Hyperlink"/>
@@ -2943,9 +2520,8 @@
           <w:sz w:val="26"/>
           <w:szCs w:val="26"/>
         </w:rPr>
-        <w:t xml:space="preserve">đây là 1 đề tài tương tự ccủa nhóm bên nước </w:t>
-      </w:r>
-      <w:proofErr w:type="gramStart"/>
+        <w:t>đây là 1 đề tài tương tự</w:t>
+      </w:r>
       <w:r>
         <w:rPr>
           <w:rFonts w:ascii="Times New Roman" w:hAnsi="Times New Roman" w:cs="Times New Roman"/>
@@ -2953,9 +2529,8 @@
           <w:sz w:val="26"/>
           <w:szCs w:val="26"/>
         </w:rPr>
-        <w:t>ngoaì .</w:t>
-      </w:r>
-      <w:proofErr w:type="gramEnd"/>
+        <w:t xml:space="preserve"> c</w:t>
+      </w:r>
       <w:r>
         <w:rPr>
           <w:rFonts w:ascii="Times New Roman" w:hAnsi="Times New Roman" w:cs="Times New Roman"/>
@@ -2963,9 +2538,8 @@
           <w:sz w:val="26"/>
           <w:szCs w:val="26"/>
         </w:rPr>
-        <w:t xml:space="preserve"> Vẫn chưa tìm đ\ược mail để liên hệ với tác </w:t>
-      </w:r>
-      <w:proofErr w:type="gramStart"/>
+        <w:t>ủa nhóm bên nước ngoaì . Vẫ</w:t>
+      </w:r>
       <w:r>
         <w:rPr>
           <w:rFonts w:ascii="Times New Roman" w:hAnsi="Times New Roman" w:cs="Times New Roman"/>
@@ -2973,9 +2547,17 @@
           <w:sz w:val="26"/>
           <w:szCs w:val="26"/>
         </w:rPr>
-        <w:t>giả !</w:t>
-      </w:r>
-      <w:proofErr w:type="gramEnd"/>
+        <w:t>n chưa tìm đ</w:t>
+      </w:r>
+      <w:r>
+        <w:rPr>
+          <w:rFonts w:ascii="Times New Roman" w:hAnsi="Times New Roman" w:cs="Times New Roman"/>
+          <w:color w:val="FF0000"/>
+          <w:sz w:val="26"/>
+          <w:szCs w:val="26"/>
+        </w:rPr>
+        <w:t>ược mail để liên hệ với tác giả !</w:t>
+      </w:r>
     </w:p>
     <w:p>
       <w:pPr>
@@ -2997,25 +2579,14 @@
           <w:szCs w:val="26"/>
         </w:rPr>
       </w:pPr>
-      <w:proofErr w:type="gramStart"/>
-      <w:r>
-        <w:rPr>
-          <w:rFonts w:ascii="Times New Roman" w:hAnsi="Times New Roman" w:cs="Times New Roman"/>
-          <w:b/>
-          <w:sz w:val="26"/>
-          <w:szCs w:val="26"/>
-        </w:rPr>
-        <w:t>Tiến :</w:t>
-      </w:r>
-      <w:proofErr w:type="gramEnd"/>
-      <w:r>
-        <w:rPr>
-          <w:rFonts w:ascii="Times New Roman" w:hAnsi="Times New Roman" w:cs="Times New Roman"/>
-          <w:b/>
-          <w:sz w:val="26"/>
-          <w:szCs w:val="26"/>
-        </w:rPr>
-        <w:t xml:space="preserve"> </w:t>
+      <w:r>
+        <w:rPr>
+          <w:rFonts w:ascii="Times New Roman" w:hAnsi="Times New Roman" w:cs="Times New Roman"/>
+          <w:b/>
+          <w:sz w:val="26"/>
+          <w:szCs w:val="26"/>
+        </w:rPr>
+        <w:t xml:space="preserve">Tiến : </w:t>
       </w:r>
     </w:p>
     <w:p>
@@ -3027,13 +2598,15 @@
         </w:numPr>
         <w:rPr>
           <w:rFonts w:ascii="Times New Roman" w:hAnsi="Times New Roman" w:cs="Times New Roman"/>
-          <w:sz w:val="26"/>
-          <w:szCs w:val="26"/>
-        </w:rPr>
-      </w:pPr>
-      <w:r>
-        <w:rPr>
-          <w:rFonts w:ascii="Times New Roman" w:hAnsi="Times New Roman" w:cs="Times New Roman"/>
+          <w:b/>
+          <w:sz w:val="26"/>
+          <w:szCs w:val="26"/>
+        </w:rPr>
+      </w:pPr>
+      <w:r>
+        <w:rPr>
+          <w:rFonts w:ascii="Times New Roman" w:hAnsi="Times New Roman" w:cs="Times New Roman"/>
+          <w:b/>
           <w:sz w:val="26"/>
           <w:szCs w:val="26"/>
         </w:rPr>
@@ -3049,13 +2622,15 @@
         </w:numPr>
         <w:rPr>
           <w:rFonts w:ascii="Times New Roman" w:hAnsi="Times New Roman" w:cs="Times New Roman"/>
-          <w:sz w:val="26"/>
-          <w:szCs w:val="26"/>
-        </w:rPr>
-      </w:pPr>
-      <w:r>
-        <w:rPr>
-          <w:rFonts w:ascii="Times New Roman" w:hAnsi="Times New Roman" w:cs="Times New Roman"/>
+          <w:b/>
+          <w:sz w:val="26"/>
+          <w:szCs w:val="26"/>
+        </w:rPr>
+      </w:pPr>
+      <w:r>
+        <w:rPr>
+          <w:rFonts w:ascii="Times New Roman" w:hAnsi="Times New Roman" w:cs="Times New Roman"/>
+          <w:b/>
           <w:sz w:val="26"/>
           <w:szCs w:val="26"/>
         </w:rPr>
@@ -3064,6 +2639,7 @@
       <w:r>
         <w:rPr>
           <w:rFonts w:ascii="Times New Roman" w:hAnsi="Times New Roman" w:cs="Times New Roman"/>
+          <w:b/>
           <w:sz w:val="26"/>
           <w:szCs w:val="26"/>
         </w:rPr>
@@ -3079,13 +2655,15 @@
         </w:numPr>
         <w:rPr>
           <w:rFonts w:ascii="Times New Roman" w:hAnsi="Times New Roman" w:cs="Times New Roman"/>
-          <w:sz w:val="26"/>
-          <w:szCs w:val="26"/>
-        </w:rPr>
-      </w:pPr>
-      <w:r>
-        <w:rPr>
-          <w:rFonts w:ascii="Times New Roman" w:hAnsi="Times New Roman" w:cs="Times New Roman"/>
+          <w:b/>
+          <w:sz w:val="26"/>
+          <w:szCs w:val="26"/>
+        </w:rPr>
+      </w:pPr>
+      <w:r>
+        <w:rPr>
+          <w:rFonts w:ascii="Times New Roman" w:hAnsi="Times New Roman" w:cs="Times New Roman"/>
+          <w:b/>
           <w:sz w:val="26"/>
           <w:szCs w:val="26"/>
         </w:rPr>
@@ -3102,25 +2680,14 @@
           <w:szCs w:val="26"/>
         </w:rPr>
       </w:pPr>
-      <w:proofErr w:type="gramStart"/>
-      <w:r>
-        <w:rPr>
-          <w:rFonts w:ascii="Times New Roman" w:hAnsi="Times New Roman" w:cs="Times New Roman"/>
-          <w:b/>
-          <w:sz w:val="26"/>
-          <w:szCs w:val="26"/>
-        </w:rPr>
-        <w:t>Cường :</w:t>
-      </w:r>
-      <w:proofErr w:type="gramEnd"/>
-      <w:r>
-        <w:rPr>
-          <w:rFonts w:ascii="Times New Roman" w:hAnsi="Times New Roman" w:cs="Times New Roman"/>
-          <w:b/>
-          <w:sz w:val="26"/>
-          <w:szCs w:val="26"/>
-        </w:rPr>
-        <w:t xml:space="preserve"> </w:t>
+      <w:r>
+        <w:rPr>
+          <w:rFonts w:ascii="Times New Roman" w:hAnsi="Times New Roman" w:cs="Times New Roman"/>
+          <w:b/>
+          <w:sz w:val="26"/>
+          <w:szCs w:val="26"/>
+        </w:rPr>
+        <w:t xml:space="preserve">Cường : </w:t>
       </w:r>
     </w:p>
     <w:p>
@@ -3132,39 +2699,51 @@
         </w:numPr>
         <w:rPr>
           <w:rFonts w:ascii="Times New Roman" w:hAnsi="Times New Roman" w:cs="Times New Roman"/>
-          <w:sz w:val="26"/>
-          <w:szCs w:val="26"/>
-        </w:rPr>
-      </w:pPr>
-      <w:r>
-        <w:rPr>
-          <w:rFonts w:ascii="Times New Roman" w:hAnsi="Times New Roman" w:cs="Times New Roman"/>
-          <w:sz w:val="26"/>
-          <w:szCs w:val="26"/>
-        </w:rPr>
-        <w:t xml:space="preserve">Tìm hiểu </w:t>
-      </w:r>
-      <w:proofErr w:type="gramStart"/>
-      <w:r>
-        <w:rPr>
-          <w:rFonts w:ascii="Times New Roman" w:hAnsi="Times New Roman" w:cs="Times New Roman"/>
-          <w:sz w:val="26"/>
-          <w:szCs w:val="26"/>
-        </w:rPr>
-        <w:t>rõ  cái</w:t>
-      </w:r>
-      <w:proofErr w:type="gramEnd"/>
-      <w:r>
-        <w:rPr>
-          <w:rFonts w:ascii="Times New Roman" w:hAnsi="Times New Roman" w:cs="Times New Roman"/>
-          <w:sz w:val="26"/>
-          <w:szCs w:val="26"/>
-        </w:rPr>
-        <w:t xml:space="preserve"> Jabref  xem lại cái đó dùng để làm gì, nó nói là dùng để cho vào word nh</w:t>
+          <w:b/>
+          <w:sz w:val="26"/>
+          <w:szCs w:val="26"/>
+        </w:rPr>
+      </w:pPr>
+      <w:r>
+        <w:rPr>
+          <w:rFonts w:ascii="Times New Roman" w:hAnsi="Times New Roman" w:cs="Times New Roman"/>
+          <w:b/>
+          <w:sz w:val="26"/>
+          <w:szCs w:val="26"/>
+        </w:rPr>
+        <w:t xml:space="preserve">Tìm hiểu rõ </w:t>
+      </w:r>
+      <w:r>
+        <w:rPr>
+          <w:rFonts w:ascii="Times New Roman" w:hAnsi="Times New Roman" w:cs="Times New Roman"/>
+          <w:b/>
+          <w:sz w:val="26"/>
+          <w:szCs w:val="26"/>
+        </w:rPr>
+        <w:t xml:space="preserve"> cái Jabref  xem lại cái đó dùng để</w:t>
+      </w:r>
+      <w:r>
+        <w:rPr>
+          <w:rFonts w:ascii="Times New Roman" w:hAnsi="Times New Roman" w:cs="Times New Roman"/>
+          <w:b/>
+          <w:sz w:val="26"/>
+          <w:szCs w:val="26"/>
+        </w:rPr>
+        <w:t xml:space="preserve"> làm gì</w:t>
+      </w:r>
+      <w:r>
+        <w:rPr>
+          <w:rFonts w:ascii="Times New Roman" w:hAnsi="Times New Roman" w:cs="Times New Roman"/>
+          <w:b/>
+          <w:sz w:val="26"/>
+          <w:szCs w:val="26"/>
+        </w:rPr>
+        <w:t>, nó nói là dùng để cho vào word nh</w:t>
       </w:r>
       <w:r>
         <w:rPr>
           <w:rFonts w:ascii="Times New Roman" w:hAnsi="Times New Roman" w:cs="Times New Roman" w:hint="eastAsia"/>
+          <w:b/>
           <w:sz w:val="26"/>
           <w:szCs w:val="26"/>
         </w:rPr>
@@ -3173,14 +2752,47 @@
       <w:r>
         <w:rPr>
           <w:rFonts w:ascii="Times New Roman" w:hAnsi="Times New Roman" w:cs="Times New Roman"/>
-          <w:sz w:val="26"/>
-          <w:szCs w:val="26"/>
-        </w:rPr>
-        <w:t xml:space="preserve"> endnote thì phải tìm hiểu rõ dùng như thế nào và endNote nó có tác dụng gì ? -</w:t>
-      </w:r>
-      <w:r>
-        <w:rPr>
-          <w:rFonts w:ascii="Times New Roman" w:hAnsi="Times New Roman" w:cs="Times New Roman"/>
+          <w:b/>
+          <w:sz w:val="26"/>
+          <w:szCs w:val="26"/>
+        </w:rPr>
+        <w:t xml:space="preserve"> endnote thì phải tìm hiểu rõ</w:t>
+      </w:r>
+      <w:r>
+        <w:rPr>
+          <w:rFonts w:ascii="Times New Roman" w:hAnsi="Times New Roman" w:cs="Times New Roman"/>
+          <w:b/>
+          <w:sz w:val="26"/>
+          <w:szCs w:val="26"/>
+        </w:rPr>
+        <w:t xml:space="preserve"> dùng như thế nào và </w:t>
+      </w:r>
+      <w:bookmarkStart w:id="4" w:name="OLE_LINK1"/>
+      <w:bookmarkStart w:id="5" w:name="OLE_LINK6"/>
+      <w:r>
+        <w:rPr>
+          <w:rFonts w:ascii="Times New Roman" w:hAnsi="Times New Roman" w:cs="Times New Roman"/>
+          <w:b/>
+          <w:sz w:val="26"/>
+          <w:szCs w:val="26"/>
+        </w:rPr>
+        <w:t xml:space="preserve">endNote </w:t>
+      </w:r>
+      <w:bookmarkEnd w:id="4"/>
+      <w:bookmarkEnd w:id="5"/>
+      <w:r>
+        <w:rPr>
+          <w:rFonts w:ascii="Times New Roman" w:hAnsi="Times New Roman" w:cs="Times New Roman"/>
+          <w:b/>
+          <w:sz w:val="26"/>
+          <w:szCs w:val="26"/>
+        </w:rPr>
+        <w:t>nó có tác dụng gì ? -</w:t>
+      </w:r>
+      <w:r>
+        <w:rPr>
+          <w:rFonts w:ascii="Times New Roman" w:hAnsi="Times New Roman" w:cs="Times New Roman"/>
+          <w:b/>
           <w:sz w:val="26"/>
           <w:szCs w:val="26"/>
         </w:rPr>
@@ -3189,6 +2801,7 @@
       <w:r>
         <w:rPr>
           <w:rFonts w:ascii="Times New Roman" w:hAnsi="Times New Roman" w:cs="Times New Roman"/>
+          <w:b/>
           <w:sz w:val="26"/>
           <w:szCs w:val="26"/>
         </w:rPr>
@@ -3204,17 +2817,55 @@
         </w:numPr>
         <w:rPr>
           <w:rFonts w:ascii="Times New Roman" w:hAnsi="Times New Roman" w:cs="Times New Roman"/>
-          <w:sz w:val="26"/>
-          <w:szCs w:val="26"/>
-        </w:rPr>
-      </w:pPr>
-      <w:r>
-        <w:rPr>
-          <w:rFonts w:ascii="Times New Roman" w:hAnsi="Times New Roman" w:cs="Times New Roman"/>
-          <w:sz w:val="26"/>
-          <w:szCs w:val="26"/>
-        </w:rPr>
-        <w:t xml:space="preserve">Viết cách index của ACI của citier vào trong báo cáo. </w:t>
+          <w:b/>
+          <w:sz w:val="26"/>
+          <w:szCs w:val="26"/>
+        </w:rPr>
+      </w:pPr>
+      <w:r>
+        <w:rPr>
+          <w:rFonts w:ascii="Times New Roman" w:hAnsi="Times New Roman" w:cs="Times New Roman"/>
+          <w:b/>
+          <w:sz w:val="26"/>
+          <w:szCs w:val="26"/>
+        </w:rPr>
+        <w:t xml:space="preserve">Viết cách </w:t>
+      </w:r>
+      <w:r>
+        <w:rPr>
+          <w:rFonts w:ascii="Times New Roman" w:hAnsi="Times New Roman" w:cs="Times New Roman"/>
+          <w:b/>
+          <w:sz w:val="26"/>
+          <w:szCs w:val="26"/>
+        </w:rPr>
+        <w:t>Citeseer sử dụng ACI để index Citations</w:t>
+      </w:r>
+      <w:r>
+        <w:rPr>
+          <w:rFonts w:ascii="Times New Roman" w:hAnsi="Times New Roman" w:cs="Times New Roman"/>
+          <w:b/>
+          <w:sz w:val="26"/>
+          <w:szCs w:val="26"/>
+        </w:rPr>
+        <w:t xml:space="preserve"> </w:t>
+      </w:r>
+      <w:r>
+        <w:rPr>
+          <w:rFonts w:ascii="Times New Roman" w:hAnsi="Times New Roman" w:cs="Times New Roman"/>
+          <w:b/>
+          <w:sz w:val="26"/>
+          <w:szCs w:val="26"/>
+        </w:rPr>
+        <w:t>của</w:t>
+      </w:r>
+      <w:r>
+        <w:rPr>
+          <w:rFonts w:ascii="Times New Roman" w:hAnsi="Times New Roman" w:cs="Times New Roman"/>
+          <w:b/>
+          <w:sz w:val="26"/>
+          <w:szCs w:val="26"/>
+        </w:rPr>
+        <w:t xml:space="preserve"> báo cáo. </w:t>
       </w:r>
     </w:p>
     <w:p>
@@ -3226,35 +2877,37 @@
         </w:numPr>
         <w:rPr>
           <w:rFonts w:ascii="Times New Roman" w:hAnsi="Times New Roman" w:cs="Times New Roman"/>
-          <w:sz w:val="26"/>
-          <w:szCs w:val="26"/>
-        </w:rPr>
-      </w:pPr>
-      <w:r>
-        <w:rPr>
-          <w:rFonts w:ascii="Times New Roman" w:hAnsi="Times New Roman" w:cs="Times New Roman"/>
-          <w:sz w:val="26"/>
-          <w:szCs w:val="26"/>
-        </w:rPr>
-        <w:t xml:space="preserve">Bắt </w:t>
-      </w:r>
-      <w:proofErr w:type="gramStart"/>
-      <w:r>
-        <w:rPr>
-          <w:rFonts w:ascii="Times New Roman" w:hAnsi="Times New Roman" w:cs="Times New Roman"/>
-          <w:sz w:val="26"/>
-          <w:szCs w:val="26"/>
-        </w:rPr>
-        <w:t>tay</w:t>
-      </w:r>
-      <w:proofErr w:type="gramEnd"/>
-      <w:r>
-        <w:rPr>
-          <w:rFonts w:ascii="Times New Roman" w:hAnsi="Times New Roman" w:cs="Times New Roman"/>
-          <w:sz w:val="26"/>
-          <w:szCs w:val="26"/>
-        </w:rPr>
-        <w:t xml:space="preserve"> lại việc tìm hiểu cách lấy tài liệu từ thư vienẹ số của jabref &lt;Tuần này là ACM để có gì Thứ 6 trình bày nội bộ nhóm.</w:t>
+          <w:b/>
+          <w:sz w:val="26"/>
+          <w:szCs w:val="26"/>
+        </w:rPr>
+      </w:pPr>
+      <w:r>
+        <w:rPr>
+          <w:rFonts w:ascii="Times New Roman" w:hAnsi="Times New Roman" w:cs="Times New Roman"/>
+          <w:b/>
+          <w:sz w:val="26"/>
+          <w:szCs w:val="26"/>
+        </w:rPr>
+        <w:t>Bắt tay lại việc tìm hiểu cách lấy tài liệu từ thư vi</w:t>
+      </w:r>
+      <w:r>
+        <w:rPr>
+          <w:rFonts w:ascii="Times New Roman" w:hAnsi="Times New Roman" w:cs="Times New Roman"/>
+          <w:b/>
+          <w:sz w:val="26"/>
+          <w:szCs w:val="26"/>
+        </w:rPr>
+        <w:t>ện</w:t>
+      </w:r>
+      <w:r>
+        <w:rPr>
+          <w:rFonts w:ascii="Times New Roman" w:hAnsi="Times New Roman" w:cs="Times New Roman"/>
+          <w:b/>
+          <w:sz w:val="26"/>
+          <w:szCs w:val="26"/>
+        </w:rPr>
+        <w:t xml:space="preserve"> số của jabref &lt;Tuần này là ACM để có gì Thứ 6 trình bày nội bộ nhóm.</w:t>
       </w:r>
     </w:p>
     <w:p>
@@ -3273,96 +2926,16 @@
         <w:rPr>
           <w:rFonts w:ascii="Arial" w:hAnsi="Arial" w:cs="Arial"/>
           <w:b/>
-          <w:i/>
-          <w:noProof/>
-        </w:rPr>
-      </w:pPr>
-      <w:r>
-        <w:rPr>
-          <w:rFonts w:ascii="Arial" w:hAnsi="Arial" w:cs="Arial"/>
-          <w:b/>
-          <w:i/>
-          <w:noProof/>
-        </w:rPr>
-        <w:t>Mục tiêu: Chỉnh sửa xong báo cáo để ngày mai nộph cho Thầ</w:t>
-      </w:r>
-      <w:r>
-        <w:rPr>
-          <w:rFonts w:ascii="Arial" w:hAnsi="Arial" w:cs="Arial"/>
-          <w:b/>
-          <w:i/>
-          <w:noProof/>
-        </w:rPr>
-        <w:t xml:space="preserve">y </w:t>
-      </w:r>
-    </w:p>
-    <w:p>
-      <w:pPr>
-        <w:ind w:left="360"/>
-        <w:rPr>
-          <w:rFonts w:ascii="Times New Roman" w:hAnsi="Times New Roman" w:cs="Times New Roman"/>
-          <w:sz w:val="26"/>
-          <w:szCs w:val="26"/>
-        </w:rPr>
-      </w:pPr>
-      <w:r>
-        <w:rPr>
-          <w:rFonts w:ascii="Times New Roman" w:hAnsi="Times New Roman" w:cs="Times New Roman"/>
-          <w:sz w:val="26"/>
-          <w:szCs w:val="26"/>
-        </w:rPr>
-        <w:t>-------------------------------------------------------------------------------------------------------</w:t>
-      </w:r>
-      <w:r>
-        <w:rPr>
-          <w:rFonts w:ascii="Times New Roman" w:hAnsi="Times New Roman" w:cs="Times New Roman"/>
-          <w:b/>
-          <w:sz w:val="26"/>
-          <w:szCs w:val="26"/>
-        </w:rPr>
-        <w:t>------------------</w:t>
-      </w:r>
-      <w:r>
-        <w:rPr>
-          <w:rFonts w:ascii="Times New Roman" w:hAnsi="Times New Roman" w:cs="Times New Roman"/>
-          <w:b/>
-          <w:sz w:val="26"/>
-          <w:szCs w:val="26"/>
-        </w:rPr>
-        <w:t>-------------------------------1/9</w:t>
-      </w:r>
-      <w:r>
-        <w:rPr>
-          <w:rFonts w:ascii="Times New Roman" w:hAnsi="Times New Roman" w:cs="Times New Roman"/>
-          <w:b/>
-          <w:sz w:val="26"/>
-          <w:szCs w:val="26"/>
-        </w:rPr>
-        <w:t>-------------------------------------------------</w:t>
-      </w:r>
-      <w:r>
-        <w:rPr>
-          <w:rFonts w:ascii="Times New Roman" w:hAnsi="Times New Roman" w:cs="Times New Roman"/>
-          <w:sz w:val="26"/>
-          <w:szCs w:val="26"/>
-        </w:rPr>
-        <w:t>-------------------------------------------------------------------------------------------------------</w:t>
-      </w:r>
-    </w:p>
-    <w:p>
-      <w:pPr>
-        <w:ind w:left="360"/>
-        <w:rPr>
-          <w:rFonts w:ascii="Arial" w:hAnsi="Arial" w:cs="Arial"/>
-          <w:noProof/>
-        </w:rPr>
-      </w:pPr>
-      <w:r>
-        <w:rPr>
-          <w:rFonts w:ascii="Arial" w:hAnsi="Arial" w:cs="Arial"/>
-          <w:noProof/>
-        </w:rPr>
-        <w:t>Nộp đề cương và ghi nhận ý kiến đóng góp của Thầy</w:t>
+          <w:noProof/>
+        </w:rPr>
+      </w:pPr>
+      <w:r>
+        <w:rPr>
+          <w:rFonts w:ascii="Arial" w:hAnsi="Arial" w:cs="Arial"/>
+          <w:b/>
+          <w:noProof/>
+        </w:rPr>
+        <w:t>Mục tiêu: Chỉnh sửa xong báo cáo để ngày mai nộp cho Thầy !</w:t>
       </w:r>
     </w:p>
     <w:sectPr>

</xml_diff>

<commit_message>
add work and delete file mo ta
</commit_message>
<xml_diff>
--- a/Work&Plan/Work.docx
+++ b/Work&Plan/Work.docx
@@ -92,23 +92,7 @@
           <w:sz w:val="26"/>
           <w:szCs w:val="26"/>
         </w:rPr>
-        <w:t>-------------------------------------------------------------------------------------------------------------------------------------</w:t>
-      </w:r>
-      <w:r>
-        <w:rPr>
-          <w:rFonts w:ascii="Times New Roman" w:hAnsi="Times New Roman" w:cs="Times New Roman"/>
-          <w:sz w:val="26"/>
-          <w:szCs w:val="26"/>
-        </w:rPr>
-        <w:t>-----</w:t>
-      </w:r>
-      <w:r>
-        <w:rPr>
-          <w:rFonts w:ascii="Times New Roman" w:hAnsi="Times New Roman" w:cs="Times New Roman"/>
-          <w:sz w:val="26"/>
-          <w:szCs w:val="26"/>
-        </w:rPr>
-        <w:t>--------------12/8----------------------------------------------------------------------------------------------------------------------------------------------------------------------</w:t>
+        <w:t>--------------------------------------------------------------------------------------------------------------------------------------------------------12/8----------------------------------------------------------------------------------------------------------------------------------------------------------------------</w:t>
       </w:r>
     </w:p>
     <w:p>
@@ -146,39 +130,7 @@
           <w:sz w:val="26"/>
           <w:szCs w:val="26"/>
         </w:rPr>
-        <w:t>- Ho</w:t>
-      </w:r>
-      <w:r>
-        <w:rPr>
-          <w:rFonts w:ascii="Times New Roman" w:hAnsi="Times New Roman" w:cs="Times New Roman"/>
-          <w:sz w:val="26"/>
-          <w:szCs w:val="26"/>
-        </w:rPr>
-        <w:t>à</w:t>
-      </w:r>
-      <w:r>
-        <w:rPr>
-          <w:rFonts w:ascii="Times New Roman" w:hAnsi="Times New Roman" w:cs="Times New Roman"/>
-          <w:sz w:val="26"/>
-          <w:szCs w:val="26"/>
-        </w:rPr>
-        <w:t>n th</w:t>
-      </w:r>
-      <w:r>
-        <w:rPr>
-          <w:rFonts w:ascii="Times New Roman" w:hAnsi="Times New Roman" w:cs="Times New Roman"/>
-          <w:sz w:val="26"/>
-          <w:szCs w:val="26"/>
-        </w:rPr>
-        <w:t>à</w:t>
-      </w:r>
-      <w:r>
-        <w:rPr>
-          <w:rFonts w:ascii="Times New Roman" w:hAnsi="Times New Roman" w:cs="Times New Roman"/>
-          <w:sz w:val="26"/>
-          <w:szCs w:val="26"/>
-        </w:rPr>
-        <w:t>nh Crawl.</w:t>
+        <w:t>- Hoàn thành Crawl.</w:t>
       </w:r>
     </w:p>
     <w:p>
@@ -212,15 +164,7 @@
           <w:sz w:val="26"/>
           <w:szCs w:val="26"/>
         </w:rPr>
-        <w:t xml:space="preserve">- </w:t>
-      </w:r>
-      <w:r>
-        <w:rPr>
-          <w:rFonts w:ascii="Times New Roman" w:hAnsi="Times New Roman" w:cs="Times New Roman"/>
-          <w:sz w:val="26"/>
-          <w:szCs w:val="26"/>
-        </w:rPr>
-        <w:t xml:space="preserve">Thu thập tài liệu để làm tài liệu training của ngành CS &lt;trước hết là </w:t>
+        <w:t xml:space="preserve">- Thu thập tài liệu để làm tài liệu training của ngành CS &lt;trước hết là </w:t>
       </w:r>
       <w:proofErr w:type="gramStart"/>
       <w:r>
@@ -255,40 +199,24 @@
           <w:sz w:val="26"/>
           <w:szCs w:val="26"/>
         </w:rPr>
-        <w:t xml:space="preserve">- </w:t>
-      </w:r>
-      <w:r>
-        <w:rPr>
-          <w:rFonts w:ascii="Times New Roman" w:hAnsi="Times New Roman" w:cs="Times New Roman"/>
-          <w:sz w:val="26"/>
-          <w:szCs w:val="26"/>
-        </w:rPr>
-        <w:t>Sử dụng SVN lib.</w:t>
-      </w:r>
-    </w:p>
-    <w:p>
-      <w:pPr>
-        <w:rPr>
-          <w:rFonts w:ascii="Times New Roman" w:hAnsi="Times New Roman" w:cs="Times New Roman"/>
-          <w:sz w:val="26"/>
-          <w:szCs w:val="26"/>
-        </w:rPr>
-      </w:pPr>
-      <w:r>
-        <w:rPr>
-          <w:rFonts w:ascii="Times New Roman" w:hAnsi="Times New Roman" w:cs="Times New Roman"/>
-          <w:sz w:val="26"/>
-          <w:szCs w:val="26"/>
-        </w:rPr>
-        <w:t xml:space="preserve">- </w:t>
-      </w:r>
-      <w:r>
-        <w:rPr>
-          <w:rFonts w:ascii="Times New Roman" w:hAnsi="Times New Roman" w:cs="Times New Roman"/>
-          <w:sz w:val="26"/>
-          <w:szCs w:val="26"/>
-        </w:rPr>
-        <w:t>Đọc các tài liệu có trong Document, tài liệu đọc rồi thì cho ra phần đã đọc</w:t>
+        <w:t>- Sử dụng SVN lib.</w:t>
+      </w:r>
+    </w:p>
+    <w:p>
+      <w:pPr>
+        <w:rPr>
+          <w:rFonts w:ascii="Times New Roman" w:hAnsi="Times New Roman" w:cs="Times New Roman"/>
+          <w:sz w:val="26"/>
+          <w:szCs w:val="26"/>
+        </w:rPr>
+      </w:pPr>
+      <w:r>
+        <w:rPr>
+          <w:rFonts w:ascii="Times New Roman" w:hAnsi="Times New Roman" w:cs="Times New Roman"/>
+          <w:sz w:val="26"/>
+          <w:szCs w:val="26"/>
+        </w:rPr>
+        <w:t>- Đọc các tài liệu có trong Document, tài liệu đọc rồi thì cho ra phần đã đọc</w:t>
       </w:r>
     </w:p>
     <w:p>
@@ -474,26 +402,25 @@
           <w:sz w:val="26"/>
           <w:szCs w:val="26"/>
         </w:rPr>
-        <w:t xml:space="preserve">arXiv.org </w:t>
-      </w:r>
-      <w:r>
-        <w:rPr>
-          <w:rFonts w:ascii="Times New Roman" w:eastAsia="Times New Roman" w:hAnsi="Times New Roman" w:cs="Times New Roman"/>
-          <w:bCs/>
-          <w:kern w:val="36"/>
-          <w:sz w:val="26"/>
-          <w:szCs w:val="26"/>
-        </w:rPr>
-        <w:t xml:space="preserve"> </w:t>
+        <w:t xml:space="preserve">arXiv.org  </w:t>
       </w:r>
       <w:proofErr w:type="gramEnd"/>
       <w:r>
+        <w:rPr>
+          <w:rFonts w:ascii="Times New Roman" w:hAnsi="Times New Roman" w:cs="Times New Roman"/>
+        </w:rPr>
         <w:fldChar w:fldCharType="begin"/>
       </w:r>
       <w:r>
+        <w:rPr>
+          <w:rFonts w:ascii="Times New Roman" w:hAnsi="Times New Roman" w:cs="Times New Roman"/>
+        </w:rPr>
         <w:instrText>HYPERLINK "http://arxiv.org"</w:instrText>
       </w:r>
       <w:r>
+        <w:rPr>
+          <w:rFonts w:ascii="Times New Roman" w:hAnsi="Times New Roman" w:cs="Times New Roman"/>
+        </w:rPr>
         <w:fldChar w:fldCharType="separate"/>
       </w:r>
       <w:r>
@@ -508,6 +435,9 @@
         <w:t>http://arxiv.org</w:t>
       </w:r>
       <w:r>
+        <w:rPr>
+          <w:rFonts w:ascii="Times New Roman" w:hAnsi="Times New Roman" w:cs="Times New Roman"/>
+        </w:rPr>
         <w:fldChar w:fldCharType="end"/>
       </w:r>
       <w:r>
@@ -640,6 +570,9 @@
         <w:t>-</w:t>
       </w:r>
       <w:r>
+        <w:rPr>
+          <w:rFonts w:ascii="Times New Roman" w:hAnsi="Times New Roman" w:cs="Times New Roman"/>
+        </w:rPr>
         <w:t xml:space="preserve"> </w:t>
       </w:r>
       <w:r>
@@ -672,18 +605,9 @@
           <w:sz w:val="26"/>
           <w:szCs w:val="26"/>
         </w:rPr>
-        <w:t>, tức là mình phải tìm hiểu một số th</w:t>
-      </w:r>
-      <w:r>
-        <w:rPr>
-          <w:rFonts w:ascii="Times New Roman" w:eastAsia="Times New Roman" w:hAnsi="Times New Roman" w:cs="Times New Roman" w:hint="eastAsia"/>
-          <w:bCs/>
-          <w:kern w:val="36"/>
-          <w:sz w:val="26"/>
-          <w:szCs w:val="26"/>
-        </w:rPr>
-        <w:t>ư</w:t>
-      </w:r>
+        <w:t xml:space="preserve">, tức là mình phải tìm hiểu một số thư viện số như IEE,ACM rằng những hệ thống đó có cho ta tìm kiếm theo chủ đề, topic không ? Nếu có thì những chủ đề đó nó phân chia như thế </w:t>
+      </w:r>
+      <w:proofErr w:type="gramStart"/>
       <w:r>
         <w:rPr>
           <w:rFonts w:ascii="Times New Roman" w:eastAsia="Times New Roman" w:hAnsi="Times New Roman" w:cs="Times New Roman"/>
@@ -692,18 +616,9 @@
           <w:sz w:val="26"/>
           <w:szCs w:val="26"/>
         </w:rPr>
-        <w:t xml:space="preserve"> viện số nh</w:t>
-      </w:r>
-      <w:r>
-        <w:rPr>
-          <w:rFonts w:ascii="Times New Roman" w:eastAsia="Times New Roman" w:hAnsi="Times New Roman" w:cs="Times New Roman" w:hint="eastAsia"/>
-          <w:bCs/>
-          <w:kern w:val="36"/>
-          <w:sz w:val="26"/>
-          <w:szCs w:val="26"/>
-        </w:rPr>
-        <w:t>ư</w:t>
-      </w:r>
+        <w:t>nào ,có</w:t>
+      </w:r>
+      <w:proofErr w:type="gramEnd"/>
       <w:r>
         <w:rPr>
           <w:rFonts w:ascii="Times New Roman" w:eastAsia="Times New Roman" w:hAnsi="Times New Roman" w:cs="Times New Roman"/>
@@ -712,19 +627,13 @@
           <w:sz w:val="26"/>
           <w:szCs w:val="26"/>
         </w:rPr>
-        <w:t xml:space="preserve"> IEE,ACM rằng những hệ thống đó có cho ta tìm kiếm theo chủ đề, topic không ? Nếu có thì những chủ đề đó n</w:t>
-      </w:r>
-      <w:r>
-        <w:rPr>
-          <w:rFonts w:ascii="Times New Roman" w:eastAsia="Times New Roman" w:hAnsi="Times New Roman" w:cs="Times New Roman" w:hint="eastAsia"/>
-          <w:bCs/>
-          <w:kern w:val="36"/>
-          <w:sz w:val="26"/>
-          <w:szCs w:val="26"/>
-        </w:rPr>
-        <w:t>ó</w:t>
-      </w:r>
-      <w:r>
+        <w:t xml:space="preserve"> nhiều cấp không ---&gt; từ đó hoàn thiện cái khung của mình.</w:t>
+      </w:r>
+    </w:p>
+    <w:p>
+      <w:pPr>
+        <w:spacing w:before="100" w:beforeAutospacing="1" w:after="100" w:afterAutospacing="1" w:line="240" w:lineRule="auto"/>
+        <w:outlineLvl w:val="0"/>
         <w:rPr>
           <w:rFonts w:ascii="Times New Roman" w:eastAsia="Times New Roman" w:hAnsi="Times New Roman" w:cs="Times New Roman"/>
           <w:bCs/>
@@ -732,18 +641,7 @@
           <w:sz w:val="26"/>
           <w:szCs w:val="26"/>
         </w:rPr>
-        <w:t xml:space="preserve"> phân chia nh</w:t>
-      </w:r>
-      <w:r>
-        <w:rPr>
-          <w:rFonts w:ascii="Times New Roman" w:eastAsia="Times New Roman" w:hAnsi="Times New Roman" w:cs="Times New Roman" w:hint="eastAsia"/>
-          <w:bCs/>
-          <w:kern w:val="36"/>
-          <w:sz w:val="26"/>
-          <w:szCs w:val="26"/>
-        </w:rPr>
-        <w:t>ư</w:t>
-      </w:r>
+      </w:pPr>
       <w:r>
         <w:rPr>
           <w:rFonts w:ascii="Times New Roman" w:eastAsia="Times New Roman" w:hAnsi="Times New Roman" w:cs="Times New Roman"/>
@@ -752,9 +650,19 @@
           <w:sz w:val="26"/>
           <w:szCs w:val="26"/>
         </w:rPr>
-        <w:t xml:space="preserve"> thế </w:t>
-      </w:r>
-      <w:proofErr w:type="gramStart"/>
+        <w:t xml:space="preserve">- Thu thập các bài báo (một </w:t>
+      </w:r>
+      <w:r>
+        <w:rPr>
+          <w:rFonts w:ascii="Times New Roman" w:eastAsia="Times New Roman" w:hAnsi="Times New Roman" w:cs="Times New Roman"/>
+          <w:bCs/>
+          <w:noProof/>
+          <w:kern w:val="36"/>
+          <w:sz w:val="26"/>
+          <w:szCs w:val="26"/>
+        </w:rPr>
+        <w:t>số</w:t>
+      </w:r>
       <w:r>
         <w:rPr>
           <w:rFonts w:ascii="Times New Roman" w:eastAsia="Times New Roman" w:hAnsi="Times New Roman" w:cs="Times New Roman"/>
@@ -763,9 +671,9 @@
           <w:sz w:val="26"/>
           <w:szCs w:val="26"/>
         </w:rPr>
-        <w:t>nào ,có</w:t>
-      </w:r>
-      <w:proofErr w:type="gramEnd"/>
+        <w:t xml:space="preserve"> lượng đủ </w:t>
+      </w:r>
+      <w:proofErr w:type="gramStart"/>
       <w:r>
         <w:rPr>
           <w:rFonts w:ascii="Times New Roman" w:eastAsia="Times New Roman" w:hAnsi="Times New Roman" w:cs="Times New Roman"/>
@@ -774,8 +682,9 @@
           <w:sz w:val="26"/>
           <w:szCs w:val="26"/>
         </w:rPr>
-        <w:t xml:space="preserve"> nhiều cấp không ---&gt; từ đó ho</w:t>
-      </w:r>
+        <w:t>lớn )</w:t>
+      </w:r>
+      <w:proofErr w:type="gramEnd"/>
       <w:r>
         <w:rPr>
           <w:rFonts w:ascii="Times New Roman" w:eastAsia="Times New Roman" w:hAnsi="Times New Roman" w:cs="Times New Roman"/>
@@ -784,9 +693,13 @@
           <w:sz w:val="26"/>
           <w:szCs w:val="26"/>
         </w:rPr>
-        <w:t>à</w:t>
-      </w:r>
-      <w:r>
+        <w:t xml:space="preserve"> để ta làm training và test thử sau đó .</w:t>
+      </w:r>
+    </w:p>
+    <w:p>
+      <w:pPr>
+        <w:spacing w:before="100" w:beforeAutospacing="1" w:after="100" w:afterAutospacing="1" w:line="240" w:lineRule="auto"/>
+        <w:outlineLvl w:val="0"/>
         <w:rPr>
           <w:rFonts w:ascii="Times New Roman" w:eastAsia="Times New Roman" w:hAnsi="Times New Roman" w:cs="Times New Roman"/>
           <w:bCs/>
@@ -794,13 +707,8 @@
           <w:sz w:val="26"/>
           <w:szCs w:val="26"/>
         </w:rPr>
-        <w:t>n thiện cái khung của mình.</w:t>
-      </w:r>
-    </w:p>
-    <w:p>
-      <w:pPr>
-        <w:spacing w:before="100" w:beforeAutospacing="1" w:after="100" w:afterAutospacing="1" w:line="240" w:lineRule="auto"/>
-        <w:outlineLvl w:val="0"/>
+      </w:pPr>
+      <w:r>
         <w:rPr>
           <w:rFonts w:ascii="Times New Roman" w:eastAsia="Times New Roman" w:hAnsi="Times New Roman" w:cs="Times New Roman"/>
           <w:bCs/>
@@ -808,8 +716,14 @@
           <w:sz w:val="26"/>
           <w:szCs w:val="26"/>
         </w:rPr>
-      </w:pPr>
-      <w:r>
+        <w:lastRenderedPageBreak/>
+        <w:t>- Tìm hiểu rõ ràng và cài đặt thử hoặc có thể là dùng lại socuercode của 1 phương pháp phân loại (SVM) phải chi tiết từng bước như là đánh chủ mục làm sao, rút đặc trưng, đánh trọng số làm sao.</w:t>
+      </w:r>
+    </w:p>
+    <w:p>
+      <w:pPr>
+        <w:spacing w:before="100" w:beforeAutospacing="1" w:after="100" w:afterAutospacing="1" w:line="240" w:lineRule="auto"/>
+        <w:outlineLvl w:val="0"/>
         <w:rPr>
           <w:rFonts w:ascii="Times New Roman" w:eastAsia="Times New Roman" w:hAnsi="Times New Roman" w:cs="Times New Roman"/>
           <w:bCs/>
@@ -817,19 +731,7 @@
           <w:sz w:val="26"/>
           <w:szCs w:val="26"/>
         </w:rPr>
-        <w:t xml:space="preserve">- Thu thập các bài báo (một </w:t>
-      </w:r>
-      <w:r>
-        <w:rPr>
-          <w:rFonts w:ascii="Times New Roman" w:eastAsia="Times New Roman" w:hAnsi="Times New Roman" w:cs="Times New Roman"/>
-          <w:bCs/>
-          <w:noProof/>
-          <w:kern w:val="36"/>
-          <w:sz w:val="26"/>
-          <w:szCs w:val="26"/>
-        </w:rPr>
-        <w:t>số</w:t>
-      </w:r>
+      </w:pPr>
       <w:r>
         <w:rPr>
           <w:rFonts w:ascii="Times New Roman" w:eastAsia="Times New Roman" w:hAnsi="Times New Roman" w:cs="Times New Roman"/>
@@ -838,18 +740,9 @@
           <w:sz w:val="26"/>
           <w:szCs w:val="26"/>
         </w:rPr>
-        <w:t xml:space="preserve"> l</w:t>
-      </w:r>
-      <w:r>
-        <w:rPr>
-          <w:rFonts w:ascii="Times New Roman" w:eastAsia="Times New Roman" w:hAnsi="Times New Roman" w:cs="Times New Roman" w:hint="eastAsia"/>
-          <w:bCs/>
-          <w:kern w:val="36"/>
-          <w:sz w:val="26"/>
-          <w:szCs w:val="26"/>
-        </w:rPr>
-        <w:t>ư</w:t>
-      </w:r>
+        <w:t xml:space="preserve">- Xây dựng kiến trúc của chương </w:t>
+      </w:r>
+      <w:proofErr w:type="gramStart"/>
       <w:r>
         <w:rPr>
           <w:rFonts w:ascii="Times New Roman" w:eastAsia="Times New Roman" w:hAnsi="Times New Roman" w:cs="Times New Roman"/>
@@ -858,9 +751,9 @@
           <w:sz w:val="26"/>
           <w:szCs w:val="26"/>
         </w:rPr>
-        <w:t xml:space="preserve">ợng đủ </w:t>
-      </w:r>
-      <w:proofErr w:type="gramStart"/>
+        <w:t>trình ?</w:t>
+      </w:r>
+      <w:proofErr w:type="gramEnd"/>
       <w:r>
         <w:rPr>
           <w:rFonts w:ascii="Times New Roman" w:eastAsia="Times New Roman" w:hAnsi="Times New Roman" w:cs="Times New Roman"/>
@@ -869,9 +762,9 @@
           <w:sz w:val="26"/>
           <w:szCs w:val="26"/>
         </w:rPr>
-        <w:t>lớn )</w:t>
-      </w:r>
-      <w:proofErr w:type="gramEnd"/>
+        <w:t xml:space="preserve"> Trên desktop or </w:t>
+      </w:r>
+      <w:proofErr w:type="gramStart"/>
       <w:r>
         <w:rPr>
           <w:rFonts w:ascii="Times New Roman" w:eastAsia="Times New Roman" w:hAnsi="Times New Roman" w:cs="Times New Roman"/>
@@ -880,13 +773,10 @@
           <w:sz w:val="26"/>
           <w:szCs w:val="26"/>
         </w:rPr>
-        <w:t xml:space="preserve"> để ta làm training và test thử sau đó .</w:t>
-      </w:r>
-    </w:p>
-    <w:p>
-      <w:pPr>
-        <w:spacing w:before="100" w:beforeAutospacing="1" w:after="100" w:afterAutospacing="1" w:line="240" w:lineRule="auto"/>
-        <w:outlineLvl w:val="0"/>
+        <w:t>web ?</w:t>
+      </w:r>
+      <w:proofErr w:type="gramEnd"/>
+      <w:r>
         <w:rPr>
           <w:rFonts w:ascii="Times New Roman" w:eastAsia="Times New Roman" w:hAnsi="Times New Roman" w:cs="Times New Roman"/>
           <w:bCs/>
@@ -894,6 +784,226 @@
           <w:sz w:val="26"/>
           <w:szCs w:val="26"/>
         </w:rPr>
+        <w:t xml:space="preserve">  </w:t>
+      </w:r>
+    </w:p>
+    <w:p>
+      <w:pPr>
+        <w:rPr>
+          <w:rFonts w:ascii="Times New Roman" w:hAnsi="Times New Roman" w:cs="Times New Roman"/>
+          <w:sz w:val="26"/>
+          <w:szCs w:val="26"/>
+        </w:rPr>
+      </w:pPr>
+      <w:r>
+        <w:rPr>
+          <w:rFonts w:ascii="Times New Roman" w:hAnsi="Times New Roman" w:cs="Times New Roman"/>
+          <w:sz w:val="26"/>
+          <w:szCs w:val="26"/>
+        </w:rPr>
+        <w:t xml:space="preserve">- Các thư viện số có phân loại </w:t>
+      </w:r>
+      <w:proofErr w:type="gramStart"/>
+      <w:r>
+        <w:rPr>
+          <w:rFonts w:ascii="Times New Roman" w:hAnsi="Times New Roman" w:cs="Times New Roman"/>
+          <w:sz w:val="26"/>
+          <w:szCs w:val="26"/>
+        </w:rPr>
+        <w:t>không ?</w:t>
+      </w:r>
+      <w:proofErr w:type="gramEnd"/>
+      <w:r>
+        <w:rPr>
+          <w:rFonts w:ascii="Times New Roman" w:hAnsi="Times New Roman" w:cs="Times New Roman"/>
+          <w:sz w:val="26"/>
+          <w:szCs w:val="26"/>
+        </w:rPr>
+        <w:t xml:space="preserve"> Nếu có thì phân loại như thế </w:t>
+      </w:r>
+      <w:proofErr w:type="gramStart"/>
+      <w:r>
+        <w:rPr>
+          <w:rFonts w:ascii="Times New Roman" w:hAnsi="Times New Roman" w:cs="Times New Roman"/>
+          <w:sz w:val="26"/>
+          <w:szCs w:val="26"/>
+        </w:rPr>
+        <w:t>nào ?</w:t>
+      </w:r>
+      <w:proofErr w:type="gramEnd"/>
+      <w:r>
+        <w:rPr>
+          <w:rFonts w:ascii="Times New Roman" w:hAnsi="Times New Roman" w:cs="Times New Roman"/>
+          <w:sz w:val="26"/>
+          <w:szCs w:val="26"/>
+        </w:rPr>
+        <w:t xml:space="preserve"> Lấy được thông tin gì trong web đó về tài liệu (</w:t>
+      </w:r>
+      <w:proofErr w:type="gramStart"/>
+      <w:r>
+        <w:rPr>
+          <w:rFonts w:ascii="Times New Roman" w:hAnsi="Times New Roman" w:cs="Times New Roman"/>
+          <w:sz w:val="26"/>
+          <w:szCs w:val="26"/>
+        </w:rPr>
+        <w:t>abtract ,</w:t>
+      </w:r>
+      <w:proofErr w:type="gramEnd"/>
+      <w:r>
+        <w:rPr>
+          <w:rFonts w:ascii="Times New Roman" w:hAnsi="Times New Roman" w:cs="Times New Roman"/>
+          <w:sz w:val="26"/>
+          <w:szCs w:val="26"/>
+        </w:rPr>
+        <w:t xml:space="preserve"> tile , metadata ….? ) .</w:t>
+      </w:r>
+    </w:p>
+    <w:p>
+      <w:pPr>
+        <w:rPr>
+          <w:rFonts w:ascii="Times New Roman" w:hAnsi="Times New Roman" w:cs="Times New Roman"/>
+          <w:noProof/>
+          <w:sz w:val="26"/>
+          <w:szCs w:val="26"/>
+        </w:rPr>
+      </w:pPr>
+      <w:r>
+        <w:rPr>
+          <w:rFonts w:ascii="Times New Roman" w:hAnsi="Times New Roman" w:cs="Times New Roman"/>
+          <w:sz w:val="26"/>
+          <w:szCs w:val="26"/>
+        </w:rPr>
+        <w:t xml:space="preserve">- Xác định lại mục tiêu của đề </w:t>
+      </w:r>
+      <w:proofErr w:type="gramStart"/>
+      <w:r>
+        <w:rPr>
+          <w:rFonts w:ascii="Times New Roman" w:hAnsi="Times New Roman" w:cs="Times New Roman"/>
+          <w:sz w:val="26"/>
+          <w:szCs w:val="26"/>
+        </w:rPr>
+        <w:t>tài ?</w:t>
+      </w:r>
+      <w:proofErr w:type="gramEnd"/>
+      <w:r>
+        <w:rPr>
+          <w:rFonts w:ascii="Times New Roman" w:hAnsi="Times New Roman" w:cs="Times New Roman"/>
+          <w:sz w:val="26"/>
+          <w:szCs w:val="26"/>
+        </w:rPr>
+        <w:t xml:space="preserve"> </w:t>
+      </w:r>
+      <w:proofErr w:type="gramStart"/>
+      <w:r>
+        <w:rPr>
+          <w:rFonts w:ascii="Times New Roman" w:hAnsi="Times New Roman" w:cs="Times New Roman"/>
+          <w:sz w:val="26"/>
+          <w:szCs w:val="26"/>
+        </w:rPr>
+        <w:t>phân</w:t>
+      </w:r>
+      <w:proofErr w:type="gramEnd"/>
+      <w:r>
+        <w:rPr>
+          <w:rFonts w:ascii="Times New Roman" w:hAnsi="Times New Roman" w:cs="Times New Roman"/>
+          <w:sz w:val="26"/>
+          <w:szCs w:val="26"/>
+        </w:rPr>
+        <w:t xml:space="preserve"> loại để làm gì ? </w:t>
+      </w:r>
+      <w:proofErr w:type="gramStart"/>
+      <w:r>
+        <w:rPr>
+          <w:rFonts w:ascii="Times New Roman" w:hAnsi="Times New Roman" w:cs="Times New Roman"/>
+          <w:sz w:val="26"/>
+          <w:szCs w:val="26"/>
+        </w:rPr>
+        <w:t>tại</w:t>
+      </w:r>
+      <w:proofErr w:type="gramEnd"/>
+      <w:r>
+        <w:rPr>
+          <w:rFonts w:ascii="Times New Roman" w:hAnsi="Times New Roman" w:cs="Times New Roman"/>
+          <w:sz w:val="26"/>
+          <w:szCs w:val="26"/>
+        </w:rPr>
+        <w:t xml:space="preserve"> sao phải crawl  trong khi đó các thư viện có thể nó không cho download tài liệu về và các thư viện số đó đã phân loại rồi có cần thiết phải phân loại không ??????? &lt;</w:t>
+      </w:r>
+      <w:proofErr w:type="gramStart"/>
+      <w:r>
+        <w:rPr>
+          <w:rFonts w:ascii="Times New Roman" w:hAnsi="Times New Roman" w:cs="Times New Roman"/>
+          <w:sz w:val="26"/>
+          <w:szCs w:val="26"/>
+        </w:rPr>
+        <w:t>gợi</w:t>
+      </w:r>
+      <w:proofErr w:type="gramEnd"/>
+      <w:r>
+        <w:rPr>
+          <w:rFonts w:ascii="Times New Roman" w:hAnsi="Times New Roman" w:cs="Times New Roman"/>
+          <w:sz w:val="26"/>
+          <w:szCs w:val="26"/>
+        </w:rPr>
+        <w:t xml:space="preserve"> ý là crawl các thông tin về bài báo như abtract để phân loại làm dữ liệu làm giàu ontology dùng để lưu vết các bài báo cung cấp các thông tin …… ,  &gt;.</w:t>
+      </w:r>
+    </w:p>
+    <w:p>
+      <w:pPr>
+        <w:rPr>
+          <w:rFonts w:ascii="Times New Roman" w:hAnsi="Times New Roman" w:cs="Times New Roman"/>
+          <w:b/>
+          <w:noProof/>
+          <w:sz w:val="26"/>
+          <w:szCs w:val="26"/>
+        </w:rPr>
+      </w:pPr>
+      <w:r>
+        <w:rPr>
+          <w:rFonts w:ascii="Times New Roman" w:hAnsi="Times New Roman" w:cs="Times New Roman"/>
+          <w:b/>
+          <w:sz w:val="26"/>
+          <w:szCs w:val="26"/>
+        </w:rPr>
+        <w:t xml:space="preserve">Công việc </w:t>
+      </w:r>
+      <w:proofErr w:type="gramStart"/>
+      <w:r>
+        <w:rPr>
+          <w:rFonts w:ascii="Times New Roman" w:hAnsi="Times New Roman" w:cs="Times New Roman"/>
+          <w:b/>
+          <w:noProof/>
+          <w:sz w:val="26"/>
+          <w:szCs w:val="26"/>
+          <w:lang w:val="vi-VN"/>
+        </w:rPr>
+        <w:t>làm</w:t>
+      </w:r>
+      <w:r>
+        <w:rPr>
+          <w:rFonts w:ascii="Times New Roman" w:hAnsi="Times New Roman" w:cs="Times New Roman"/>
+          <w:b/>
+          <w:sz w:val="26"/>
+          <w:szCs w:val="26"/>
+        </w:rPr>
+        <w:t xml:space="preserve"> :</w:t>
+      </w:r>
+      <w:proofErr w:type="gramEnd"/>
+    </w:p>
+    <w:p>
+      <w:pPr>
+        <w:pStyle w:val="ListParagraph"/>
+        <w:numPr>
+          <w:ilvl w:val="0"/>
+          <w:numId w:val="2"/>
+        </w:numPr>
+        <w:rPr>
+          <w:rFonts w:ascii="Times New Roman" w:hAnsi="Times New Roman" w:cs="Times New Roman"/>
+          <w:b/>
+          <w:noProof/>
+          <w:sz w:val="26"/>
+          <w:szCs w:val="26"/>
+        </w:rPr>
       </w:pPr>
       <w:r>
         <w:rPr>
@@ -903,391 +1013,6 @@
           <w:sz w:val="26"/>
           <w:szCs w:val="26"/>
         </w:rPr>
-        <w:lastRenderedPageBreak/>
-        <w:t>- Tìm hiểu rõ ràng và cài đặt thử hoặc có thể là dùng lại socuercode của 1 ph</w:t>
-      </w:r>
-      <w:r>
-        <w:rPr>
-          <w:rFonts w:ascii="Times New Roman" w:eastAsia="Times New Roman" w:hAnsi="Times New Roman" w:cs="Times New Roman" w:hint="eastAsia"/>
-          <w:bCs/>
-          <w:kern w:val="36"/>
-          <w:sz w:val="26"/>
-          <w:szCs w:val="26"/>
-        </w:rPr>
-        <w:t>ươ</w:t>
-      </w:r>
-      <w:r>
-        <w:rPr>
-          <w:rFonts w:ascii="Times New Roman" w:eastAsia="Times New Roman" w:hAnsi="Times New Roman" w:cs="Times New Roman"/>
-          <w:bCs/>
-          <w:kern w:val="36"/>
-          <w:sz w:val="26"/>
-          <w:szCs w:val="26"/>
-        </w:rPr>
-        <w:t>ng pháp phân loại (SVM) phải chi tiết từng b</w:t>
-      </w:r>
-      <w:r>
-        <w:rPr>
-          <w:rFonts w:ascii="Times New Roman" w:eastAsia="Times New Roman" w:hAnsi="Times New Roman" w:cs="Times New Roman" w:hint="eastAsia"/>
-          <w:bCs/>
-          <w:kern w:val="36"/>
-          <w:sz w:val="26"/>
-          <w:szCs w:val="26"/>
-        </w:rPr>
-        <w:t>ư</w:t>
-      </w:r>
-      <w:r>
-        <w:rPr>
-          <w:rFonts w:ascii="Times New Roman" w:eastAsia="Times New Roman" w:hAnsi="Times New Roman" w:cs="Times New Roman"/>
-          <w:bCs/>
-          <w:kern w:val="36"/>
-          <w:sz w:val="26"/>
-          <w:szCs w:val="26"/>
-        </w:rPr>
-        <w:t>ớc nh</w:t>
-      </w:r>
-      <w:r>
-        <w:rPr>
-          <w:rFonts w:ascii="Times New Roman" w:eastAsia="Times New Roman" w:hAnsi="Times New Roman" w:cs="Times New Roman" w:hint="eastAsia"/>
-          <w:bCs/>
-          <w:kern w:val="36"/>
-          <w:sz w:val="26"/>
-          <w:szCs w:val="26"/>
-        </w:rPr>
-        <w:t>ư</w:t>
-      </w:r>
-      <w:r>
-        <w:rPr>
-          <w:rFonts w:ascii="Times New Roman" w:eastAsia="Times New Roman" w:hAnsi="Times New Roman" w:cs="Times New Roman"/>
-          <w:bCs/>
-          <w:kern w:val="36"/>
-          <w:sz w:val="26"/>
-          <w:szCs w:val="26"/>
-        </w:rPr>
-        <w:t xml:space="preserve"> là đánh chủ mục làm sao, rút đặc tr</w:t>
-      </w:r>
-      <w:r>
-        <w:rPr>
-          <w:rFonts w:ascii="Times New Roman" w:eastAsia="Times New Roman" w:hAnsi="Times New Roman" w:cs="Times New Roman" w:hint="eastAsia"/>
-          <w:bCs/>
-          <w:kern w:val="36"/>
-          <w:sz w:val="26"/>
-          <w:szCs w:val="26"/>
-        </w:rPr>
-        <w:t>ư</w:t>
-      </w:r>
-      <w:r>
-        <w:rPr>
-          <w:rFonts w:ascii="Times New Roman" w:eastAsia="Times New Roman" w:hAnsi="Times New Roman" w:cs="Times New Roman"/>
-          <w:bCs/>
-          <w:kern w:val="36"/>
-          <w:sz w:val="26"/>
-          <w:szCs w:val="26"/>
-        </w:rPr>
-        <w:t>ng, đánh trọng số làm sao.</w:t>
-      </w:r>
-    </w:p>
-    <w:p>
-      <w:pPr>
-        <w:spacing w:before="100" w:beforeAutospacing="1" w:after="100" w:afterAutospacing="1" w:line="240" w:lineRule="auto"/>
-        <w:outlineLvl w:val="0"/>
-        <w:rPr>
-          <w:rFonts w:ascii="Times New Roman" w:eastAsia="Times New Roman" w:hAnsi="Times New Roman" w:cs="Times New Roman"/>
-          <w:bCs/>
-          <w:kern w:val="36"/>
-          <w:sz w:val="26"/>
-          <w:szCs w:val="26"/>
-        </w:rPr>
-      </w:pPr>
-      <w:r>
-        <w:rPr>
-          <w:rFonts w:ascii="Times New Roman" w:eastAsia="Times New Roman" w:hAnsi="Times New Roman" w:cs="Times New Roman"/>
-          <w:bCs/>
-          <w:kern w:val="36"/>
-          <w:sz w:val="26"/>
-          <w:szCs w:val="26"/>
-        </w:rPr>
-        <w:t xml:space="preserve">- Xây dựng kiến trúc của chương </w:t>
-      </w:r>
-      <w:proofErr w:type="gramStart"/>
-      <w:r>
-        <w:rPr>
-          <w:rFonts w:ascii="Times New Roman" w:eastAsia="Times New Roman" w:hAnsi="Times New Roman" w:cs="Times New Roman"/>
-          <w:bCs/>
-          <w:kern w:val="36"/>
-          <w:sz w:val="26"/>
-          <w:szCs w:val="26"/>
-        </w:rPr>
-        <w:t>trình ?</w:t>
-      </w:r>
-      <w:proofErr w:type="gramEnd"/>
-      <w:r>
-        <w:rPr>
-          <w:rFonts w:ascii="Times New Roman" w:eastAsia="Times New Roman" w:hAnsi="Times New Roman" w:cs="Times New Roman"/>
-          <w:bCs/>
-          <w:kern w:val="36"/>
-          <w:sz w:val="26"/>
-          <w:szCs w:val="26"/>
-        </w:rPr>
-        <w:t xml:space="preserve"> Trên desktop or </w:t>
-      </w:r>
-      <w:proofErr w:type="gramStart"/>
-      <w:r>
-        <w:rPr>
-          <w:rFonts w:ascii="Times New Roman" w:eastAsia="Times New Roman" w:hAnsi="Times New Roman" w:cs="Times New Roman"/>
-          <w:bCs/>
-          <w:kern w:val="36"/>
-          <w:sz w:val="26"/>
-          <w:szCs w:val="26"/>
-        </w:rPr>
-        <w:t>web ?</w:t>
-      </w:r>
-      <w:proofErr w:type="gramEnd"/>
-      <w:r>
-        <w:rPr>
-          <w:rFonts w:ascii="Times New Roman" w:eastAsia="Times New Roman" w:hAnsi="Times New Roman" w:cs="Times New Roman"/>
-          <w:bCs/>
-          <w:kern w:val="36"/>
-          <w:sz w:val="26"/>
-          <w:szCs w:val="26"/>
-        </w:rPr>
-        <w:t xml:space="preserve">  </w:t>
-      </w:r>
-    </w:p>
-    <w:p>
-      <w:pPr>
-        <w:rPr>
-          <w:rFonts w:ascii="Times New Roman" w:hAnsi="Times New Roman" w:cs="Times New Roman"/>
-          <w:sz w:val="26"/>
-          <w:szCs w:val="26"/>
-        </w:rPr>
-      </w:pPr>
-      <w:r>
-        <w:rPr>
-          <w:rFonts w:ascii="Times New Roman" w:hAnsi="Times New Roman" w:cs="Times New Roman"/>
-          <w:sz w:val="26"/>
-          <w:szCs w:val="26"/>
-        </w:rPr>
-        <w:t>-</w:t>
-      </w:r>
-      <w:r>
-        <w:rPr>
-          <w:rFonts w:ascii="Times New Roman" w:hAnsi="Times New Roman" w:cs="Times New Roman"/>
-          <w:sz w:val="26"/>
-          <w:szCs w:val="26"/>
-        </w:rPr>
-        <w:t xml:space="preserve"> Các thư viện số có phân loại </w:t>
-      </w:r>
-      <w:proofErr w:type="gramStart"/>
-      <w:r>
-        <w:rPr>
-          <w:rFonts w:ascii="Times New Roman" w:hAnsi="Times New Roman" w:cs="Times New Roman"/>
-          <w:sz w:val="26"/>
-          <w:szCs w:val="26"/>
-        </w:rPr>
-        <w:t>không ?</w:t>
-      </w:r>
-      <w:proofErr w:type="gramEnd"/>
-      <w:r>
-        <w:rPr>
-          <w:rFonts w:ascii="Times New Roman" w:hAnsi="Times New Roman" w:cs="Times New Roman"/>
-          <w:sz w:val="26"/>
-          <w:szCs w:val="26"/>
-        </w:rPr>
-        <w:t xml:space="preserve"> Nếu có thì phân loại như thế </w:t>
-      </w:r>
-      <w:proofErr w:type="gramStart"/>
-      <w:r>
-        <w:rPr>
-          <w:rFonts w:ascii="Times New Roman" w:hAnsi="Times New Roman" w:cs="Times New Roman"/>
-          <w:sz w:val="26"/>
-          <w:szCs w:val="26"/>
-        </w:rPr>
-        <w:t>nào ?</w:t>
-      </w:r>
-      <w:proofErr w:type="gramEnd"/>
-      <w:r>
-        <w:rPr>
-          <w:rFonts w:ascii="Times New Roman" w:hAnsi="Times New Roman" w:cs="Times New Roman"/>
-          <w:sz w:val="26"/>
-          <w:szCs w:val="26"/>
-        </w:rPr>
-        <w:t xml:space="preserve"> Lấy được thông tin gì trong web đó về tài liệu (</w:t>
-      </w:r>
-      <w:proofErr w:type="gramStart"/>
-      <w:r>
-        <w:rPr>
-          <w:rFonts w:ascii="Times New Roman" w:hAnsi="Times New Roman" w:cs="Times New Roman"/>
-          <w:sz w:val="26"/>
-          <w:szCs w:val="26"/>
-        </w:rPr>
-        <w:t>abtract ,</w:t>
-      </w:r>
-      <w:proofErr w:type="gramEnd"/>
-      <w:r>
-        <w:rPr>
-          <w:rFonts w:ascii="Times New Roman" w:hAnsi="Times New Roman" w:cs="Times New Roman"/>
-          <w:sz w:val="26"/>
-          <w:szCs w:val="26"/>
-        </w:rPr>
-        <w:t xml:space="preserve"> tile , metadata ….? ) .</w:t>
-      </w:r>
-    </w:p>
-    <w:p>
-      <w:pPr>
-        <w:rPr>
-          <w:rFonts w:ascii="Times New Roman" w:hAnsi="Times New Roman" w:cs="Times New Roman"/>
-          <w:noProof/>
-          <w:sz w:val="26"/>
-          <w:szCs w:val="26"/>
-        </w:rPr>
-      </w:pPr>
-      <w:r>
-        <w:rPr>
-          <w:rFonts w:ascii="Times New Roman" w:hAnsi="Times New Roman" w:cs="Times New Roman"/>
-          <w:sz w:val="26"/>
-          <w:szCs w:val="26"/>
-        </w:rPr>
-        <w:t xml:space="preserve">- Xác định lại mục tiêu của đề </w:t>
-      </w:r>
-      <w:proofErr w:type="gramStart"/>
-      <w:r>
-        <w:rPr>
-          <w:rFonts w:ascii="Times New Roman" w:hAnsi="Times New Roman" w:cs="Times New Roman"/>
-          <w:sz w:val="26"/>
-          <w:szCs w:val="26"/>
-        </w:rPr>
-        <w:t>tài ?</w:t>
-      </w:r>
-      <w:proofErr w:type="gramEnd"/>
-      <w:r>
-        <w:rPr>
-          <w:rFonts w:ascii="Times New Roman" w:hAnsi="Times New Roman" w:cs="Times New Roman"/>
-          <w:sz w:val="26"/>
-          <w:szCs w:val="26"/>
-        </w:rPr>
-        <w:t xml:space="preserve"> </w:t>
-      </w:r>
-      <w:proofErr w:type="gramStart"/>
-      <w:r>
-        <w:rPr>
-          <w:rFonts w:ascii="Times New Roman" w:hAnsi="Times New Roman" w:cs="Times New Roman"/>
-          <w:sz w:val="26"/>
-          <w:szCs w:val="26"/>
-        </w:rPr>
-        <w:t>phân</w:t>
-      </w:r>
-      <w:proofErr w:type="gramEnd"/>
-      <w:r>
-        <w:rPr>
-          <w:rFonts w:ascii="Times New Roman" w:hAnsi="Times New Roman" w:cs="Times New Roman"/>
-          <w:sz w:val="26"/>
-          <w:szCs w:val="26"/>
-        </w:rPr>
-        <w:t xml:space="preserve"> loại để làm gì ? </w:t>
-      </w:r>
-      <w:proofErr w:type="gramStart"/>
-      <w:r>
-        <w:rPr>
-          <w:rFonts w:ascii="Times New Roman" w:hAnsi="Times New Roman" w:cs="Times New Roman"/>
-          <w:sz w:val="26"/>
-          <w:szCs w:val="26"/>
-        </w:rPr>
-        <w:t>tại</w:t>
-      </w:r>
-      <w:proofErr w:type="gramEnd"/>
-      <w:r>
-        <w:rPr>
-          <w:rFonts w:ascii="Times New Roman" w:hAnsi="Times New Roman" w:cs="Times New Roman"/>
-          <w:sz w:val="26"/>
-          <w:szCs w:val="26"/>
-        </w:rPr>
-        <w:t xml:space="preserve"> sao phải crawl  trong khi đó các thư viện có thể nó không cho download tài liệu về và các thư viện số đó đã phân loại rồi có cần thiết phải phân loại không ??????? &lt;</w:t>
-      </w:r>
-      <w:proofErr w:type="gramStart"/>
-      <w:r>
-        <w:rPr>
-          <w:rFonts w:ascii="Times New Roman" w:hAnsi="Times New Roman" w:cs="Times New Roman"/>
-          <w:sz w:val="26"/>
-          <w:szCs w:val="26"/>
-        </w:rPr>
-        <w:t>gợi</w:t>
-      </w:r>
-      <w:proofErr w:type="gramEnd"/>
-      <w:r>
-        <w:rPr>
-          <w:rFonts w:ascii="Times New Roman" w:hAnsi="Times New Roman" w:cs="Times New Roman"/>
-          <w:sz w:val="26"/>
-          <w:szCs w:val="26"/>
-        </w:rPr>
-        <w:t xml:space="preserve"> ý là crawl các thông tin về bài báo như abtract để phân loại làm dữ liệu làm giàu ontology dùng để lưu vết các bài báo cung cấp các thông tin …… ,  &gt;.</w:t>
-      </w:r>
-    </w:p>
-    <w:p>
-      <w:pPr>
-        <w:rPr>
-          <w:rFonts w:ascii="Times New Roman" w:hAnsi="Times New Roman" w:cs="Times New Roman"/>
-          <w:b/>
-          <w:noProof/>
-          <w:sz w:val="26"/>
-          <w:szCs w:val="26"/>
-        </w:rPr>
-      </w:pPr>
-      <w:r>
-        <w:rPr>
-          <w:rFonts w:ascii="Times New Roman" w:hAnsi="Times New Roman" w:cs="Times New Roman"/>
-          <w:b/>
-          <w:sz w:val="26"/>
-          <w:szCs w:val="26"/>
-        </w:rPr>
-        <w:t xml:space="preserve">Công việc </w:t>
-      </w:r>
-      <w:proofErr w:type="gramStart"/>
-      <w:r>
-        <w:rPr>
-          <w:rFonts w:ascii="Times New Roman" w:hAnsi="Times New Roman" w:cs="Times New Roman"/>
-          <w:b/>
-          <w:noProof/>
-          <w:sz w:val="26"/>
-          <w:szCs w:val="26"/>
-          <w:lang w:val="vi-VN"/>
-        </w:rPr>
-        <w:t>làm</w:t>
-      </w:r>
-      <w:r>
-        <w:rPr>
-          <w:rFonts w:ascii="Times New Roman" w:hAnsi="Times New Roman" w:cs="Times New Roman"/>
-          <w:b/>
-          <w:sz w:val="26"/>
-          <w:szCs w:val="26"/>
-        </w:rPr>
-        <w:t xml:space="preserve"> :</w:t>
-      </w:r>
-      <w:proofErr w:type="gramEnd"/>
-    </w:p>
-    <w:p>
-      <w:pPr>
-        <w:pStyle w:val="ListParagraph"/>
-        <w:numPr>
-          <w:ilvl w:val="0"/>
-          <w:numId w:val="2"/>
-        </w:numPr>
-        <w:rPr>
-          <w:rFonts w:ascii="Times New Roman" w:hAnsi="Times New Roman" w:cs="Times New Roman"/>
-          <w:b/>
-          <w:noProof/>
-          <w:sz w:val="26"/>
-          <w:szCs w:val="26"/>
-        </w:rPr>
-      </w:pPr>
-      <w:r>
-        <w:rPr>
-          <w:rFonts w:ascii="Times New Roman" w:eastAsia="Times New Roman" w:hAnsi="Times New Roman" w:cs="Times New Roman"/>
-          <w:bCs/>
-          <w:kern w:val="36"/>
-          <w:sz w:val="26"/>
-          <w:szCs w:val="26"/>
-        </w:rPr>
         <w:t>Xây dựng kiến trúc của chương trình.</w:t>
       </w:r>
     </w:p>
@@ -1480,64 +1205,41 @@
           <w:sz w:val="26"/>
           <w:szCs w:val="26"/>
         </w:rPr>
-        <w:t>-------------------------------------------------------------------------------------------------------------------------------------</w:t>
-      </w:r>
-      <w:r>
-        <w:rPr>
-          <w:rFonts w:ascii="Times New Roman" w:hAnsi="Times New Roman" w:cs="Times New Roman"/>
-          <w:sz w:val="26"/>
-          <w:szCs w:val="26"/>
-        </w:rPr>
-        <w:t>-------------------16</w:t>
-      </w:r>
-      <w:r>
-        <w:rPr>
-          <w:rFonts w:ascii="Times New Roman" w:hAnsi="Times New Roman" w:cs="Times New Roman"/>
-          <w:sz w:val="26"/>
-          <w:szCs w:val="26"/>
-        </w:rPr>
-        <w:t>/8----------------------------------------------------------------------------------------------------------------------------------------------------------------------</w:t>
-      </w:r>
-    </w:p>
-    <w:p>
-      <w:pPr>
-        <w:rPr>
-          <w:rFonts w:ascii="Arial" w:hAnsi="Arial" w:cs="Arial"/>
-          <w:b/>
-          <w:noProof/>
-        </w:rPr>
-      </w:pPr>
-      <w:r>
-        <w:rPr>
-          <w:b/>
-          <w:noProof/>
-        </w:rPr>
-        <w:t>Vi</w:t>
-      </w:r>
-      <w:r>
-        <w:rPr>
-          <w:rFonts w:ascii="Arial" w:hAnsi="Arial" w:cs="Arial"/>
-          <w:b/>
-          <w:noProof/>
-        </w:rPr>
-        <w:t xml:space="preserve">ệc đang làm : </w:t>
-      </w:r>
-    </w:p>
-    <w:p>
-      <w:pPr>
-        <w:pStyle w:val="ListParagraph"/>
-        <w:numPr>
-          <w:ilvl w:val="0"/>
-          <w:numId w:val="2"/>
-        </w:numPr>
-        <w:rPr>
-          <w:rFonts w:ascii="Arial" w:hAnsi="Arial" w:cs="Arial"/>
-          <w:noProof/>
-        </w:rPr>
-      </w:pPr>
-      <w:r>
-        <w:rPr>
-          <w:rFonts w:ascii="Arial" w:hAnsi="Arial" w:cs="Arial"/>
+        <w:t>--------------------------------------------------------------------------------------------------------------------------------------------------------16/8----------------------------------------------------------------------------------------------------------------------------------------------------------------------</w:t>
+      </w:r>
+    </w:p>
+    <w:p>
+      <w:pPr>
+        <w:rPr>
+          <w:rFonts w:ascii="Times New Roman" w:hAnsi="Times New Roman" w:cs="Times New Roman"/>
+          <w:b/>
+          <w:noProof/>
+        </w:rPr>
+      </w:pPr>
+      <w:r>
+        <w:rPr>
+          <w:rFonts w:ascii="Times New Roman" w:hAnsi="Times New Roman" w:cs="Times New Roman"/>
+          <w:b/>
+          <w:noProof/>
+        </w:rPr>
+        <w:t xml:space="preserve">Việc đang làm : </w:t>
+      </w:r>
+    </w:p>
+    <w:p>
+      <w:pPr>
+        <w:pStyle w:val="ListParagraph"/>
+        <w:numPr>
+          <w:ilvl w:val="0"/>
+          <w:numId w:val="2"/>
+        </w:numPr>
+        <w:rPr>
+          <w:rFonts w:ascii="Times New Roman" w:hAnsi="Times New Roman" w:cs="Times New Roman"/>
+          <w:noProof/>
+        </w:rPr>
+      </w:pPr>
+      <w:r>
+        <w:rPr>
+          <w:rFonts w:ascii="Times New Roman" w:hAnsi="Times New Roman" w:cs="Times New Roman"/>
           <w:noProof/>
         </w:rPr>
         <w:t>Khảo sát các thư viện số .</w:t>
@@ -1551,13 +1253,13 @@
           <w:numId w:val="2"/>
         </w:numPr>
         <w:rPr>
-          <w:rFonts w:ascii="Arial" w:hAnsi="Arial" w:cs="Arial"/>
-          <w:noProof/>
-        </w:rPr>
-      </w:pPr>
-      <w:r>
-        <w:rPr>
-          <w:rFonts w:ascii="Arial" w:hAnsi="Arial" w:cs="Arial"/>
+          <w:rFonts w:ascii="Times New Roman" w:hAnsi="Times New Roman" w:cs="Times New Roman"/>
+          <w:noProof/>
+        </w:rPr>
+      </w:pPr>
+      <w:r>
+        <w:rPr>
+          <w:rFonts w:ascii="Times New Roman" w:hAnsi="Times New Roman" w:cs="Times New Roman"/>
           <w:noProof/>
         </w:rPr>
         <w:t>Tìm một số bài báo để làm key trong đề tài.</w:t>
@@ -1571,13 +1273,13 @@
           <w:numId w:val="2"/>
         </w:numPr>
         <w:rPr>
-          <w:rFonts w:ascii="Arial" w:hAnsi="Arial" w:cs="Arial"/>
-          <w:noProof/>
-        </w:rPr>
-      </w:pPr>
-      <w:r>
-        <w:rPr>
-          <w:rFonts w:ascii="Arial" w:hAnsi="Arial" w:cs="Arial"/>
+          <w:rFonts w:ascii="Times New Roman" w:hAnsi="Times New Roman" w:cs="Times New Roman"/>
+          <w:noProof/>
+        </w:rPr>
+      </w:pPr>
+      <w:r>
+        <w:rPr>
+          <w:rFonts w:ascii="Times New Roman" w:hAnsi="Times New Roman" w:cs="Times New Roman"/>
           <w:noProof/>
         </w:rPr>
         <w:t>Chỉnh sửa đề cương.</w:t>
@@ -1591,13 +1293,13 @@
           <w:numId w:val="2"/>
         </w:numPr>
         <w:rPr>
-          <w:rFonts w:ascii="Arial" w:hAnsi="Arial" w:cs="Arial"/>
-          <w:noProof/>
-        </w:rPr>
-      </w:pPr>
-      <w:r>
-        <w:rPr>
-          <w:rFonts w:ascii="Arial" w:hAnsi="Arial" w:cs="Arial"/>
+          <w:rFonts w:ascii="Times New Roman" w:hAnsi="Times New Roman" w:cs="Times New Roman"/>
+          <w:noProof/>
+        </w:rPr>
+      </w:pPr>
+      <w:r>
+        <w:rPr>
+          <w:rFonts w:ascii="Times New Roman" w:hAnsi="Times New Roman" w:cs="Times New Roman"/>
           <w:noProof/>
         </w:rPr>
         <w:t>Xem crawl có thu được file HTML để rút ra abtract của một bài báo.</w:t>
@@ -1611,13 +1313,13 @@
           <w:numId w:val="2"/>
         </w:numPr>
         <w:rPr>
-          <w:rFonts w:ascii="Arial" w:hAnsi="Arial" w:cs="Arial"/>
-          <w:noProof/>
-        </w:rPr>
-      </w:pPr>
-      <w:r>
-        <w:rPr>
-          <w:rFonts w:ascii="Arial" w:hAnsi="Arial" w:cs="Arial"/>
+          <w:rFonts w:ascii="Times New Roman" w:hAnsi="Times New Roman" w:cs="Times New Roman"/>
+          <w:noProof/>
+        </w:rPr>
+      </w:pPr>
+      <w:r>
+        <w:rPr>
+          <w:rFonts w:ascii="Times New Roman" w:hAnsi="Times New Roman" w:cs="Times New Roman"/>
           <w:noProof/>
         </w:rPr>
         <w:t>Suy nghĩ kiến trúc của chương trình (các modul, Package, class ….).</w:t>
@@ -1626,42 +1328,35 @@
     <w:p>
       <w:pPr>
         <w:rPr>
-          <w:rFonts w:ascii="Arial" w:hAnsi="Arial" w:cs="Arial"/>
-          <w:b/>
-          <w:noProof/>
-        </w:rPr>
-      </w:pPr>
-      <w:r>
-        <w:rPr>
-          <w:b/>
-          <w:noProof/>
-        </w:rPr>
-        <w:t>Góp ý c</w:t>
-      </w:r>
-      <w:r>
-        <w:rPr>
-          <w:rFonts w:ascii="Arial" w:hAnsi="Arial" w:cs="Arial"/>
-          <w:b/>
-          <w:noProof/>
-        </w:rPr>
-        <w:t>ủa Thầy :</w:t>
-      </w:r>
-    </w:p>
-    <w:p>
-      <w:pPr>
-        <w:pStyle w:val="ListParagraph"/>
-        <w:numPr>
-          <w:ilvl w:val="0"/>
-          <w:numId w:val="2"/>
-        </w:numPr>
-        <w:rPr>
-          <w:rFonts w:ascii="Arial" w:hAnsi="Arial" w:cs="Arial"/>
-          <w:noProof/>
-        </w:rPr>
-      </w:pPr>
-      <w:r>
-        <w:rPr>
-          <w:rFonts w:ascii="Arial" w:hAnsi="Arial" w:cs="Arial"/>
+          <w:rFonts w:ascii="Times New Roman" w:hAnsi="Times New Roman" w:cs="Times New Roman"/>
+          <w:b/>
+          <w:noProof/>
+        </w:rPr>
+      </w:pPr>
+      <w:r>
+        <w:rPr>
+          <w:rFonts w:ascii="Times New Roman" w:hAnsi="Times New Roman" w:cs="Times New Roman"/>
+          <w:b/>
+          <w:noProof/>
+        </w:rPr>
+        <w:t>Góp ý của Thầy :</w:t>
+      </w:r>
+    </w:p>
+    <w:p>
+      <w:pPr>
+        <w:pStyle w:val="ListParagraph"/>
+        <w:numPr>
+          <w:ilvl w:val="0"/>
+          <w:numId w:val="2"/>
+        </w:numPr>
+        <w:rPr>
+          <w:rFonts w:ascii="Times New Roman" w:hAnsi="Times New Roman" w:cs="Times New Roman"/>
+          <w:noProof/>
+        </w:rPr>
+      </w:pPr>
+      <w:r>
+        <w:rPr>
+          <w:rFonts w:ascii="Times New Roman" w:hAnsi="Times New Roman" w:cs="Times New Roman"/>
           <w:noProof/>
         </w:rPr>
         <w:t>Phân lớp tài liệu trong lĩnh vực CS dựa trên phần Abtract của mỗi bài báo .</w:t>
@@ -1671,14 +1366,14 @@
       <w:pPr>
         <w:pStyle w:val="ListParagraph"/>
         <w:rPr>
-          <w:rFonts w:ascii="Arial" w:hAnsi="Arial" w:cs="Arial"/>
-          <w:b/>
-          <w:noProof/>
-        </w:rPr>
-      </w:pPr>
-      <w:r>
-        <w:rPr>
-          <w:rFonts w:ascii="Arial" w:hAnsi="Arial" w:cs="Arial"/>
+          <w:rFonts w:ascii="Times New Roman" w:hAnsi="Times New Roman" w:cs="Times New Roman"/>
+          <w:b/>
+          <w:noProof/>
+        </w:rPr>
+      </w:pPr>
+      <w:r>
+        <w:rPr>
+          <w:rFonts w:ascii="Times New Roman" w:hAnsi="Times New Roman" w:cs="Times New Roman"/>
           <w:b/>
           <w:noProof/>
         </w:rPr>
@@ -1686,7 +1381,7 @@
       </w:r>
       <w:r>
         <w:rPr>
-          <w:rFonts w:ascii="Arial" w:hAnsi="Arial" w:cs="Arial"/>
+          <w:rFonts w:ascii="Times New Roman" w:hAnsi="Times New Roman" w:cs="Times New Roman"/>
           <w:b/>
           <w:noProof/>
         </w:rPr>
@@ -1694,7 +1389,7 @@
       </w:r>
       <w:r>
         <w:rPr>
-          <w:rFonts w:ascii="Arial" w:hAnsi="Arial" w:cs="Arial"/>
+          <w:rFonts w:ascii="Times New Roman" w:hAnsi="Times New Roman" w:cs="Times New Roman"/>
           <w:b/>
           <w:noProof/>
         </w:rPr>
@@ -1709,13 +1404,13 @@
           <w:numId w:val="2"/>
         </w:numPr>
         <w:rPr>
-          <w:rFonts w:ascii="Arial" w:hAnsi="Arial" w:cs="Arial"/>
-          <w:noProof/>
-        </w:rPr>
-      </w:pPr>
-      <w:r>
-        <w:rPr>
-          <w:rFonts w:ascii="Arial" w:hAnsi="Arial" w:cs="Arial"/>
+          <w:rFonts w:ascii="Times New Roman" w:hAnsi="Times New Roman" w:cs="Times New Roman"/>
+          <w:noProof/>
+        </w:rPr>
+      </w:pPr>
+      <w:r>
+        <w:rPr>
+          <w:rFonts w:ascii="Times New Roman" w:hAnsi="Times New Roman" w:cs="Times New Roman"/>
           <w:noProof/>
         </w:rPr>
         <w:lastRenderedPageBreak/>
@@ -1730,22 +1425,27 @@
           <w:numId w:val="2"/>
         </w:numPr>
         <w:rPr>
-          <w:rFonts w:ascii="Arial" w:hAnsi="Arial" w:cs="Arial"/>
-          <w:noProof/>
-        </w:rPr>
-      </w:pPr>
-      <w:r>
-        <w:rPr>
-          <w:rFonts w:ascii="Arial" w:hAnsi="Arial" w:cs="Arial"/>
+          <w:rFonts w:ascii="Times New Roman" w:hAnsi="Times New Roman" w:cs="Times New Roman"/>
+          <w:noProof/>
+        </w:rPr>
+      </w:pPr>
+      <w:r>
+        <w:rPr>
+          <w:rFonts w:ascii="Times New Roman" w:hAnsi="Times New Roman" w:cs="Times New Roman"/>
           <w:noProof/>
         </w:rPr>
         <w:t xml:space="preserve">Dùng Crawl </w:t>
       </w:r>
     </w:p>
     <w:p>
-      <w:r>
-        <w:rPr>
-          <w:rFonts w:ascii="Arial" w:hAnsi="Arial" w:cs="Arial"/>
+      <w:pPr>
+        <w:rPr>
+          <w:rFonts w:ascii="Times New Roman" w:hAnsi="Times New Roman" w:cs="Times New Roman"/>
+        </w:rPr>
+      </w:pPr>
+      <w:r>
+        <w:rPr>
+          <w:rFonts w:ascii="Times New Roman" w:hAnsi="Times New Roman" w:cs="Times New Roman"/>
           <w:noProof/>
         </w:rPr>
         <w:t xml:space="preserve">Tool trong đó cho phép lấy và search thông tin về bài báo từ các thư viện điện tử : </w:t>
@@ -1754,7 +1454,7 @@
         <w:r>
           <w:rPr>
             <w:rStyle w:val="Hyperlink"/>
-            <w:rFonts w:ascii="Arial" w:hAnsi="Arial" w:cs="Arial"/>
+            <w:rFonts w:ascii="Times New Roman" w:hAnsi="Times New Roman" w:cs="Times New Roman"/>
             <w:noProof/>
           </w:rPr>
           <w:t>http://jabref.sourceforge.net/index.php</w:t>
@@ -1764,23 +1464,20 @@
     <w:p>
       <w:pPr>
         <w:rPr>
-          <w:rFonts w:ascii="Arial" w:hAnsi="Arial" w:cs="Arial"/>
-          <w:noProof/>
-        </w:rPr>
-      </w:pPr>
-      <w:r>
-        <w:t>Phân lo</w:t>
-      </w:r>
-      <w:r>
-        <w:rPr>
-          <w:rFonts w:ascii="Arial" w:hAnsi="Arial" w:cs="Arial"/>
-        </w:rPr>
-        <w:t xml:space="preserve">ại download và phần lấy abtract dựa trên cái gói này chương trình này </w:t>
+          <w:rFonts w:ascii="Times New Roman" w:hAnsi="Times New Roman" w:cs="Times New Roman"/>
+          <w:noProof/>
+        </w:rPr>
+      </w:pPr>
+      <w:r>
+        <w:rPr>
+          <w:rFonts w:ascii="Times New Roman" w:hAnsi="Times New Roman" w:cs="Times New Roman"/>
+        </w:rPr>
+        <w:t xml:space="preserve">Phân loại download và phần lấy abtract dựa trên cái gói này chương trình này </w:t>
       </w:r>
       <w:proofErr w:type="gramStart"/>
       <w:r>
         <w:rPr>
-          <w:rFonts w:ascii="Arial" w:hAnsi="Arial" w:cs="Arial"/>
+          <w:rFonts w:ascii="Times New Roman" w:hAnsi="Times New Roman" w:cs="Times New Roman"/>
         </w:rPr>
         <w:t>làm .</w:t>
       </w:r>
@@ -1802,23 +1499,7 @@
           <w:sz w:val="26"/>
           <w:szCs w:val="26"/>
         </w:rPr>
-        <w:t>-------------------------------------------------------------------------------------------------------------------------------------</w:t>
-      </w:r>
-      <w:r>
-        <w:rPr>
-          <w:rFonts w:ascii="Times New Roman" w:hAnsi="Times New Roman" w:cs="Times New Roman"/>
-          <w:sz w:val="26"/>
-          <w:szCs w:val="26"/>
-        </w:rPr>
-        <w:t>-------------------17</w:t>
-      </w:r>
-      <w:r>
-        <w:rPr>
-          <w:rFonts w:ascii="Times New Roman" w:hAnsi="Times New Roman" w:cs="Times New Roman"/>
-          <w:sz w:val="26"/>
-          <w:szCs w:val="26"/>
-        </w:rPr>
-        <w:t>/8----------------------------------------------------------------------------------------------------------------------------------------------------------------------</w:t>
+        <w:t>--------------------------------------------------------------------------------------------------------------------------------------------------------17/8----------------------------------------------------------------------------------------------------------------------------------------------------------------------</w:t>
       </w:r>
     </w:p>
     <w:bookmarkEnd w:id="2"/>
@@ -1831,14 +1512,14 @@
           <w:numId w:val="2"/>
         </w:numPr>
         <w:rPr>
-          <w:rFonts w:ascii="Arial" w:hAnsi="Arial" w:cs="Arial"/>
-          <w:b/>
-          <w:noProof/>
-        </w:rPr>
-      </w:pPr>
-      <w:r>
-        <w:rPr>
-          <w:rFonts w:ascii="Arial" w:hAnsi="Arial" w:cs="Arial"/>
+          <w:rFonts w:ascii="Times New Roman" w:hAnsi="Times New Roman" w:cs="Times New Roman"/>
+          <w:b/>
+          <w:noProof/>
+        </w:rPr>
+      </w:pPr>
+      <w:r>
+        <w:rPr>
+          <w:rFonts w:ascii="Times New Roman" w:hAnsi="Times New Roman" w:cs="Times New Roman"/>
           <w:b/>
           <w:noProof/>
         </w:rPr>
@@ -1849,22 +1530,22 @@
       <w:pPr>
         <w:pStyle w:val="ListParagraph"/>
         <w:rPr>
-          <w:rFonts w:ascii="Arial" w:hAnsi="Arial" w:cs="Arial"/>
-          <w:noProof/>
-        </w:rPr>
-      </w:pPr>
-    </w:p>
-    <w:p>
-      <w:pPr>
-        <w:pStyle w:val="ListParagraph"/>
-        <w:rPr>
-          <w:rFonts w:ascii="Arial" w:hAnsi="Arial" w:cs="Arial"/>
-          <w:noProof/>
-        </w:rPr>
-      </w:pPr>
-      <w:r>
-        <w:rPr>
-          <w:rFonts w:ascii="Arial" w:hAnsi="Arial" w:cs="Arial"/>
+          <w:rFonts w:ascii="Times New Roman" w:hAnsi="Times New Roman" w:cs="Times New Roman"/>
+          <w:noProof/>
+        </w:rPr>
+      </w:pPr>
+    </w:p>
+    <w:p>
+      <w:pPr>
+        <w:pStyle w:val="ListParagraph"/>
+        <w:rPr>
+          <w:rFonts w:ascii="Times New Roman" w:hAnsi="Times New Roman" w:cs="Times New Roman"/>
+          <w:noProof/>
+        </w:rPr>
+      </w:pPr>
+      <w:r>
+        <w:rPr>
+          <w:rFonts w:ascii="Times New Roman" w:hAnsi="Times New Roman" w:cs="Times New Roman"/>
           <w:noProof/>
         </w:rPr>
         <w:t>+hoàn thành khảo sát các thư viện số .</w:t>
@@ -1874,13 +1555,13 @@
       <w:pPr>
         <w:pStyle w:val="ListParagraph"/>
         <w:rPr>
-          <w:rFonts w:ascii="Arial" w:hAnsi="Arial" w:cs="Arial"/>
-          <w:noProof/>
-        </w:rPr>
-      </w:pPr>
-      <w:r>
-        <w:rPr>
-          <w:rFonts w:ascii="Arial" w:hAnsi="Arial" w:cs="Arial"/>
+          <w:rFonts w:ascii="Times New Roman" w:hAnsi="Times New Roman" w:cs="Times New Roman"/>
+          <w:noProof/>
+        </w:rPr>
+      </w:pPr>
+      <w:r>
+        <w:rPr>
+          <w:rFonts w:ascii="Times New Roman" w:hAnsi="Times New Roman" w:cs="Times New Roman"/>
           <w:noProof/>
         </w:rPr>
         <w:t>+Đọc các bài báo để tìm bài báo keyword cho đề tài.</w:t>
@@ -1890,13 +1571,13 @@
       <w:pPr>
         <w:pStyle w:val="ListParagraph"/>
         <w:rPr>
-          <w:rFonts w:ascii="Arial" w:hAnsi="Arial" w:cs="Arial"/>
-          <w:noProof/>
-        </w:rPr>
-      </w:pPr>
-      <w:r>
-        <w:rPr>
-          <w:rFonts w:ascii="Arial" w:hAnsi="Arial" w:cs="Arial"/>
+          <w:rFonts w:ascii="Times New Roman" w:hAnsi="Times New Roman" w:cs="Times New Roman"/>
+          <w:noProof/>
+        </w:rPr>
+      </w:pPr>
+      <w:r>
+        <w:rPr>
+          <w:rFonts w:ascii="Times New Roman" w:hAnsi="Times New Roman" w:cs="Times New Roman"/>
           <w:noProof/>
         </w:rPr>
         <w:t>+ Chỉnh sửa laị đề cương .</w:t>
@@ -1906,13 +1587,13 @@
       <w:pPr>
         <w:pStyle w:val="ListParagraph"/>
         <w:rPr>
-          <w:rFonts w:ascii="Arial" w:hAnsi="Arial" w:cs="Arial"/>
-          <w:noProof/>
-        </w:rPr>
-      </w:pPr>
-      <w:r>
-        <w:rPr>
-          <w:rFonts w:ascii="Arial" w:hAnsi="Arial" w:cs="Arial"/>
+          <w:rFonts w:ascii="Times New Roman" w:hAnsi="Times New Roman" w:cs="Times New Roman"/>
+          <w:noProof/>
+        </w:rPr>
+      </w:pPr>
+      <w:r>
+        <w:rPr>
+          <w:rFonts w:ascii="Times New Roman" w:hAnsi="Times New Roman" w:cs="Times New Roman"/>
           <w:noProof/>
         </w:rPr>
         <w:t>+ Suy nghĩ các module của chương trình .... đề xuất để thống nhất !</w:t>
@@ -1922,27 +1603,27 @@
       <w:pPr>
         <w:pStyle w:val="ListParagraph"/>
         <w:rPr>
-          <w:rFonts w:ascii="Arial" w:hAnsi="Arial" w:cs="Arial"/>
-          <w:noProof/>
-        </w:rPr>
-      </w:pPr>
-    </w:p>
-    <w:p>
-      <w:pPr>
-        <w:pStyle w:val="ListParagraph"/>
-        <w:numPr>
-          <w:ilvl w:val="0"/>
-          <w:numId w:val="2"/>
-        </w:numPr>
-        <w:rPr>
-          <w:rFonts w:ascii="Arial" w:hAnsi="Arial" w:cs="Arial"/>
-          <w:b/>
-          <w:noProof/>
-        </w:rPr>
-      </w:pPr>
-      <w:r>
-        <w:rPr>
-          <w:rFonts w:ascii="Arial" w:hAnsi="Arial" w:cs="Arial"/>
+          <w:rFonts w:ascii="Times New Roman" w:hAnsi="Times New Roman" w:cs="Times New Roman"/>
+          <w:noProof/>
+        </w:rPr>
+      </w:pPr>
+    </w:p>
+    <w:p>
+      <w:pPr>
+        <w:pStyle w:val="ListParagraph"/>
+        <w:numPr>
+          <w:ilvl w:val="0"/>
+          <w:numId w:val="2"/>
+        </w:numPr>
+        <w:rPr>
+          <w:rFonts w:ascii="Times New Roman" w:hAnsi="Times New Roman" w:cs="Times New Roman"/>
+          <w:b/>
+          <w:noProof/>
+        </w:rPr>
+      </w:pPr>
+      <w:r>
+        <w:rPr>
+          <w:rFonts w:ascii="Times New Roman" w:hAnsi="Times New Roman" w:cs="Times New Roman"/>
           <w:b/>
           <w:noProof/>
         </w:rPr>
@@ -1953,13 +1634,13 @@
       <w:pPr>
         <w:pStyle w:val="ListParagraph"/>
         <w:rPr>
-          <w:rFonts w:ascii="Arial" w:hAnsi="Arial" w:cs="Arial"/>
-          <w:noProof/>
-        </w:rPr>
-      </w:pPr>
-      <w:r>
-        <w:rPr>
-          <w:rFonts w:ascii="Arial" w:hAnsi="Arial" w:cs="Arial"/>
+          <w:rFonts w:ascii="Times New Roman" w:hAnsi="Times New Roman" w:cs="Times New Roman"/>
+          <w:noProof/>
+        </w:rPr>
+      </w:pPr>
+      <w:r>
+        <w:rPr>
+          <w:rFonts w:ascii="Times New Roman" w:hAnsi="Times New Roman" w:cs="Times New Roman"/>
           <w:noProof/>
         </w:rPr>
         <w:t xml:space="preserve">+ Download chương trình này chạy thử chức năng search trên các thư viện số của chương trình : </w:t>
@@ -1968,7 +1649,7 @@
         <w:r>
           <w:rPr>
             <w:rStyle w:val="Hyperlink"/>
-            <w:rFonts w:ascii="Arial" w:hAnsi="Arial" w:cs="Arial"/>
+            <w:rFonts w:ascii="Times New Roman" w:hAnsi="Times New Roman" w:cs="Times New Roman"/>
             <w:noProof/>
           </w:rPr>
           <w:t>http://biznetnetworks.dl.sourceforge.net/project/jabref/jabref/2.6/JabRef-2.6-setup.exe</w:t>
@@ -1979,22 +1660,22 @@
       <w:pPr>
         <w:pStyle w:val="ListParagraph"/>
         <w:rPr>
-          <w:rFonts w:ascii="Arial" w:hAnsi="Arial" w:cs="Arial"/>
-          <w:noProof/>
-        </w:rPr>
-      </w:pPr>
-    </w:p>
-    <w:p>
-      <w:pPr>
-        <w:pStyle w:val="ListParagraph"/>
-        <w:rPr>
-          <w:rFonts w:ascii="Arial" w:hAnsi="Arial" w:cs="Arial"/>
-          <w:noProof/>
-        </w:rPr>
-      </w:pPr>
-      <w:r>
-        <w:rPr>
-          <w:rFonts w:ascii="Arial" w:hAnsi="Arial" w:cs="Arial"/>
+          <w:rFonts w:ascii="Times New Roman" w:hAnsi="Times New Roman" w:cs="Times New Roman"/>
+          <w:noProof/>
+        </w:rPr>
+      </w:pPr>
+    </w:p>
+    <w:p>
+      <w:pPr>
+        <w:pStyle w:val="ListParagraph"/>
+        <w:rPr>
+          <w:rFonts w:ascii="Times New Roman" w:hAnsi="Times New Roman" w:cs="Times New Roman"/>
+          <w:noProof/>
+        </w:rPr>
+      </w:pPr>
+      <w:r>
+        <w:rPr>
+          <w:rFonts w:ascii="Times New Roman" w:hAnsi="Times New Roman" w:cs="Times New Roman"/>
           <w:noProof/>
         </w:rPr>
         <w:t>+  Check out source code của chương trình trên về để chạy thử và xem cách họ kết nối lấy các thông tin từ trên thư viện số về : (ACM,IEEE , Citerrr ..) và lấy được thômg tin metadata nếu mà thư viện số cung cấp.</w:t>
@@ -2004,22 +1685,22 @@
       <w:pPr>
         <w:pStyle w:val="ListParagraph"/>
         <w:rPr>
-          <w:rFonts w:ascii="Arial" w:hAnsi="Arial" w:cs="Arial"/>
-          <w:noProof/>
-        </w:rPr>
-      </w:pPr>
-    </w:p>
-    <w:p>
-      <w:pPr>
-        <w:pStyle w:val="ListParagraph"/>
-        <w:rPr>
-          <w:rFonts w:ascii="Arial" w:hAnsi="Arial" w:cs="Arial"/>
-          <w:noProof/>
-        </w:rPr>
-      </w:pPr>
-      <w:r>
-        <w:rPr>
-          <w:rFonts w:ascii="Arial" w:hAnsi="Arial" w:cs="Arial"/>
+          <w:rFonts w:ascii="Times New Roman" w:hAnsi="Times New Roman" w:cs="Times New Roman"/>
+          <w:noProof/>
+        </w:rPr>
+      </w:pPr>
+    </w:p>
+    <w:p>
+      <w:pPr>
+        <w:pStyle w:val="ListParagraph"/>
+        <w:rPr>
+          <w:rFonts w:ascii="Times New Roman" w:hAnsi="Times New Roman" w:cs="Times New Roman"/>
+          <w:noProof/>
+        </w:rPr>
+      </w:pPr>
+      <w:r>
+        <w:rPr>
+          <w:rFonts w:ascii="Times New Roman" w:hAnsi="Times New Roman" w:cs="Times New Roman"/>
           <w:noProof/>
         </w:rPr>
         <w:t xml:space="preserve">Địa chỉ check out SVN bản mới nhất : </w:t>
@@ -2028,7 +1709,7 @@
         <w:r>
           <w:rPr>
             <w:rStyle w:val="Hyperlink"/>
-            <w:rFonts w:ascii="Arial" w:hAnsi="Arial" w:cs="Arial"/>
+            <w:rFonts w:ascii="Times New Roman" w:hAnsi="Times New Roman" w:cs="Times New Roman"/>
             <w:noProof/>
           </w:rPr>
           <w:t>https://jabref.svn.sourceforge.net/svnroot/jabref/branches/beta_2.6</w:t>
@@ -2040,21 +1721,21 @@
         <w:pStyle w:val="ListParagraph"/>
         <w:rPr>
           <w:rStyle w:val="HTMLCode"/>
-          <w:rFonts w:eastAsiaTheme="minorEastAsia"/>
-        </w:rPr>
-      </w:pPr>
-    </w:p>
-    <w:p>
-      <w:pPr>
-        <w:pStyle w:val="ListParagraph"/>
-        <w:rPr>
-          <w:rFonts w:ascii="Arial" w:hAnsi="Arial" w:cs="Arial"/>
-          <w:noProof/>
-        </w:rPr>
-      </w:pPr>
-      <w:r>
-        <w:rPr>
-          <w:rFonts w:ascii="Arial" w:hAnsi="Arial" w:cs="Arial"/>
+          <w:rFonts w:ascii="Times New Roman" w:eastAsiaTheme="minorEastAsia" w:hAnsi="Times New Roman" w:cs="Times New Roman"/>
+        </w:rPr>
+      </w:pPr>
+    </w:p>
+    <w:p>
+      <w:pPr>
+        <w:pStyle w:val="ListParagraph"/>
+        <w:rPr>
+          <w:rFonts w:ascii="Times New Roman" w:hAnsi="Times New Roman" w:cs="Times New Roman"/>
+          <w:noProof/>
+        </w:rPr>
+      </w:pPr>
+      <w:r>
+        <w:rPr>
+          <w:rFonts w:ascii="Times New Roman" w:hAnsi="Times New Roman" w:cs="Times New Roman"/>
           <w:noProof/>
         </w:rPr>
         <w:t>Địa chỉ check out code  kết nối với ACM của chương trình trên :</w:t>
@@ -2064,7 +1745,7 @@
       <w:pPr>
         <w:pStyle w:val="ListParagraph"/>
         <w:rPr>
-          <w:rFonts w:ascii="Arial" w:hAnsi="Arial" w:cs="Arial"/>
+          <w:rFonts w:ascii="Times New Roman" w:hAnsi="Times New Roman" w:cs="Times New Roman"/>
           <w:noProof/>
         </w:rPr>
       </w:pPr>
@@ -2072,7 +1753,7 @@
         <w:r>
           <w:rPr>
             <w:rStyle w:val="Hyperlink"/>
-            <w:rFonts w:ascii="Arial" w:hAnsi="Arial" w:cs="Arial"/>
+            <w:rFonts w:ascii="Times New Roman" w:hAnsi="Times New Roman" w:cs="Times New Roman"/>
             <w:noProof/>
           </w:rPr>
           <w:t>https://jabref.svn.sourceforge.net/svnroot/jabref/branches/svnsupport/plugins/net.sf.jabref.imports.acm1</w:t>
@@ -2083,18 +1764,21 @@
       <w:pPr>
         <w:pStyle w:val="ListParagraph"/>
         <w:rPr>
-          <w:rFonts w:ascii="Arial" w:hAnsi="Arial" w:cs="Arial"/>
-          <w:noProof/>
-        </w:rPr>
-      </w:pPr>
-    </w:p>
-    <w:p>
-      <w:pPr>
-        <w:pStyle w:val="ListParagraph"/>
-      </w:pPr>
-      <w:r>
-        <w:rPr>
-          <w:rFonts w:ascii="Arial" w:hAnsi="Arial" w:cs="Arial"/>
+          <w:rFonts w:ascii="Times New Roman" w:hAnsi="Times New Roman" w:cs="Times New Roman"/>
+          <w:noProof/>
+        </w:rPr>
+      </w:pPr>
+    </w:p>
+    <w:p>
+      <w:pPr>
+        <w:pStyle w:val="ListParagraph"/>
+        <w:rPr>
+          <w:rFonts w:ascii="Times New Roman" w:hAnsi="Times New Roman" w:cs="Times New Roman"/>
+        </w:rPr>
+      </w:pPr>
+      <w:r>
+        <w:rPr>
+          <w:rFonts w:ascii="Times New Roman" w:hAnsi="Times New Roman" w:cs="Times New Roman"/>
           <w:noProof/>
         </w:rPr>
         <w:t xml:space="preserve">Gói thư viện của chương trình : </w:t>
@@ -2103,7 +1787,7 @@
         <w:r>
           <w:rPr>
             <w:rStyle w:val="Hyperlink"/>
-            <w:rFonts w:ascii="Arial" w:hAnsi="Arial" w:cs="Arial"/>
+            <w:rFonts w:ascii="Times New Roman" w:hAnsi="Times New Roman" w:cs="Times New Roman"/>
             <w:noProof/>
           </w:rPr>
           <w:t>http://biznetnetworks.dl.sourceforge.net/project/jabref/jabref/2.6/JabRef-2.6.jar</w:t>
@@ -2113,33 +1797,48 @@
     <w:p>
       <w:pPr>
         <w:pStyle w:val="ListParagraph"/>
-      </w:pPr>
-    </w:p>
-    <w:p>
-      <w:pPr>
-        <w:pStyle w:val="ListParagraph"/>
-      </w:pPr>
-    </w:p>
-    <w:p>
-      <w:pPr>
-        <w:pStyle w:val="ListParagraph"/>
-      </w:pPr>
-    </w:p>
-    <w:p>
-      <w:pPr>
-        <w:pStyle w:val="ListParagraph"/>
-      </w:pPr>
-    </w:p>
-    <w:p>
-      <w:pPr>
-        <w:pStyle w:val="ListParagraph"/>
-      </w:pPr>
-    </w:p>
-    <w:p>
-      <w:pPr>
-        <w:pStyle w:val="ListParagraph"/>
-        <w:rPr>
-          <w:rFonts w:ascii="Arial" w:hAnsi="Arial" w:cs="Arial"/>
+        <w:rPr>
+          <w:rFonts w:ascii="Times New Roman" w:hAnsi="Times New Roman" w:cs="Times New Roman"/>
+        </w:rPr>
+      </w:pPr>
+    </w:p>
+    <w:p>
+      <w:pPr>
+        <w:pStyle w:val="ListParagraph"/>
+        <w:rPr>
+          <w:rFonts w:ascii="Times New Roman" w:hAnsi="Times New Roman" w:cs="Times New Roman"/>
+        </w:rPr>
+      </w:pPr>
+    </w:p>
+    <w:p>
+      <w:pPr>
+        <w:pStyle w:val="ListParagraph"/>
+        <w:rPr>
+          <w:rFonts w:ascii="Times New Roman" w:hAnsi="Times New Roman" w:cs="Times New Roman"/>
+        </w:rPr>
+      </w:pPr>
+    </w:p>
+    <w:p>
+      <w:pPr>
+        <w:pStyle w:val="ListParagraph"/>
+        <w:rPr>
+          <w:rFonts w:ascii="Times New Roman" w:hAnsi="Times New Roman" w:cs="Times New Roman"/>
+        </w:rPr>
+      </w:pPr>
+    </w:p>
+    <w:p>
+      <w:pPr>
+        <w:pStyle w:val="ListParagraph"/>
+        <w:rPr>
+          <w:rFonts w:ascii="Times New Roman" w:hAnsi="Times New Roman" w:cs="Times New Roman"/>
+        </w:rPr>
+      </w:pPr>
+    </w:p>
+    <w:p>
+      <w:pPr>
+        <w:pStyle w:val="ListParagraph"/>
+        <w:rPr>
+          <w:rFonts w:ascii="Times New Roman" w:hAnsi="Times New Roman" w:cs="Times New Roman"/>
           <w:noProof/>
         </w:rPr>
       </w:pPr>
@@ -2159,37 +1858,21 @@
           <w:szCs w:val="26"/>
         </w:rPr>
         <w:lastRenderedPageBreak/>
-        <w:t>-------------------------------------------------------------------------------------------------------------------------------------</w:t>
-      </w:r>
-      <w:r>
-        <w:rPr>
-          <w:rFonts w:ascii="Times New Roman" w:hAnsi="Times New Roman" w:cs="Times New Roman"/>
-          <w:sz w:val="26"/>
-          <w:szCs w:val="26"/>
-        </w:rPr>
-        <w:t>-------------------23</w:t>
-      </w:r>
-      <w:r>
-        <w:rPr>
-          <w:rFonts w:ascii="Times New Roman" w:hAnsi="Times New Roman" w:cs="Times New Roman"/>
-          <w:sz w:val="26"/>
-          <w:szCs w:val="26"/>
-        </w:rPr>
-        <w:t>/8----------------------------------------------------------------------------------------------------------------------------------------------------------------------</w:t>
-      </w:r>
-    </w:p>
-    <w:p>
-      <w:pPr>
-        <w:pStyle w:val="ListParagraph"/>
-        <w:rPr>
-          <w:rFonts w:ascii="Arial" w:hAnsi="Arial" w:cs="Arial"/>
-          <w:b/>
-          <w:noProof/>
-        </w:rPr>
-      </w:pPr>
-      <w:r>
-        <w:rPr>
-          <w:rFonts w:ascii="Arial" w:hAnsi="Arial" w:cs="Arial"/>
+        <w:t>--------------------------------------------------------------------------------------------------------------------------------------------------------23/8----------------------------------------------------------------------------------------------------------------------------------------------------------------------</w:t>
+      </w:r>
+    </w:p>
+    <w:p>
+      <w:pPr>
+        <w:pStyle w:val="ListParagraph"/>
+        <w:rPr>
+          <w:rFonts w:ascii="Times New Roman" w:hAnsi="Times New Roman" w:cs="Times New Roman"/>
+          <w:b/>
+          <w:noProof/>
+        </w:rPr>
+      </w:pPr>
+      <w:r>
+        <w:rPr>
+          <w:rFonts w:ascii="Times New Roman" w:hAnsi="Times New Roman" w:cs="Times New Roman"/>
           <w:b/>
           <w:noProof/>
         </w:rPr>
@@ -2204,13 +1887,13 @@
           <w:numId w:val="2"/>
         </w:numPr>
         <w:rPr>
-          <w:rFonts w:ascii="Arial" w:hAnsi="Arial" w:cs="Arial"/>
-          <w:noProof/>
-        </w:rPr>
-      </w:pPr>
-      <w:r>
-        <w:rPr>
-          <w:rFonts w:ascii="Arial" w:hAnsi="Arial" w:cs="Arial"/>
+          <w:rFonts w:ascii="Times New Roman" w:hAnsi="Times New Roman" w:cs="Times New Roman"/>
+          <w:noProof/>
+        </w:rPr>
+      </w:pPr>
+      <w:r>
+        <w:rPr>
+          <w:rFonts w:ascii="Times New Roman" w:hAnsi="Times New Roman" w:cs="Times New Roman"/>
           <w:noProof/>
         </w:rPr>
         <w:t>Hoàn thành survey các thư viện số .</w:t>
@@ -2224,13 +1907,13 @@
           <w:numId w:val="2"/>
         </w:numPr>
         <w:rPr>
-          <w:rFonts w:ascii="Arial" w:hAnsi="Arial" w:cs="Arial"/>
-          <w:noProof/>
-        </w:rPr>
-      </w:pPr>
-      <w:r>
-        <w:rPr>
-          <w:rFonts w:ascii="Arial" w:hAnsi="Arial" w:cs="Arial"/>
+          <w:rFonts w:ascii="Times New Roman" w:hAnsi="Times New Roman" w:cs="Times New Roman"/>
+          <w:noProof/>
+        </w:rPr>
+      </w:pPr>
+      <w:r>
+        <w:rPr>
+          <w:rFonts w:ascii="Times New Roman" w:hAnsi="Times New Roman" w:cs="Times New Roman"/>
           <w:noProof/>
         </w:rPr>
         <w:t>Khảo sát chương trình Jabref .</w:t>
@@ -2244,73 +1927,51 @@
           <w:numId w:val="2"/>
         </w:numPr>
         <w:rPr>
-          <w:rFonts w:ascii="Arial" w:hAnsi="Arial" w:cs="Arial"/>
-          <w:noProof/>
-        </w:rPr>
-      </w:pPr>
-      <w:r>
-        <w:rPr>
-          <w:rFonts w:ascii="Arial" w:hAnsi="Arial" w:cs="Arial"/>
-          <w:noProof/>
-        </w:rPr>
-        <w:t xml:space="preserve">Khảo sát </w:t>
-      </w:r>
-      <w:r>
-        <w:rPr>
-          <w:rFonts w:ascii="Arial" w:hAnsi="Arial" w:cs="Arial"/>
-          <w:noProof/>
-        </w:rPr>
-        <w:t>http://papercube.peterbergstrom.com/</w:t>
-      </w:r>
-      <w:r>
-        <w:rPr>
-          <w:rFonts w:ascii="Arial" w:hAnsi="Arial" w:cs="Arial"/>
-          <w:noProof/>
-        </w:rPr>
-        <w:t xml:space="preserve"> xem cơ sở dữ liệu nó là gì, lấy làm sao </w:t>
-      </w:r>
-    </w:p>
-    <w:p>
-      <w:pPr>
-        <w:pStyle w:val="ListParagraph"/>
-        <w:rPr>
-          <w:rFonts w:ascii="Arial" w:hAnsi="Arial" w:cs="Arial"/>
-          <w:b/>
-          <w:noProof/>
-        </w:rPr>
-      </w:pPr>
-      <w:r>
-        <w:rPr>
-          <w:rFonts w:ascii="Arial" w:hAnsi="Arial" w:cs="Arial"/>
-          <w:b/>
-          <w:noProof/>
-        </w:rPr>
-        <w:t>Tiến</w:t>
-      </w:r>
-      <w:r>
-        <w:rPr>
-          <w:rFonts w:ascii="Arial" w:hAnsi="Arial" w:cs="Arial"/>
-          <w:b/>
-          <w:noProof/>
-        </w:rPr>
-        <w:t xml:space="preserve"> :</w:t>
-      </w:r>
-    </w:p>
-    <w:p>
-      <w:pPr>
-        <w:pStyle w:val="ListParagraph"/>
-        <w:numPr>
-          <w:ilvl w:val="0"/>
-          <w:numId w:val="2"/>
-        </w:numPr>
-        <w:rPr>
-          <w:rFonts w:ascii="Arial" w:hAnsi="Arial" w:cs="Arial"/>
-          <w:noProof/>
-        </w:rPr>
-      </w:pPr>
-      <w:r>
-        <w:rPr>
-          <w:rFonts w:ascii="Arial" w:hAnsi="Arial" w:cs="Arial"/>
+          <w:rFonts w:ascii="Times New Roman" w:hAnsi="Times New Roman" w:cs="Times New Roman"/>
+          <w:noProof/>
+        </w:rPr>
+      </w:pPr>
+      <w:r>
+        <w:rPr>
+          <w:rFonts w:ascii="Times New Roman" w:hAnsi="Times New Roman" w:cs="Times New Roman"/>
+          <w:noProof/>
+        </w:rPr>
+        <w:t xml:space="preserve">Khảo sát http://papercube.peterbergstrom.com/ xem cơ sở dữ liệu nó là gì, lấy làm sao </w:t>
+      </w:r>
+    </w:p>
+    <w:p>
+      <w:pPr>
+        <w:pStyle w:val="ListParagraph"/>
+        <w:rPr>
+          <w:rFonts w:ascii="Times New Roman" w:hAnsi="Times New Roman" w:cs="Times New Roman"/>
+          <w:b/>
+          <w:noProof/>
+        </w:rPr>
+      </w:pPr>
+      <w:r>
+        <w:rPr>
+          <w:rFonts w:ascii="Times New Roman" w:hAnsi="Times New Roman" w:cs="Times New Roman"/>
+          <w:b/>
+          <w:noProof/>
+        </w:rPr>
+        <w:t>Tiến :</w:t>
+      </w:r>
+    </w:p>
+    <w:p>
+      <w:pPr>
+        <w:pStyle w:val="ListParagraph"/>
+        <w:numPr>
+          <w:ilvl w:val="0"/>
+          <w:numId w:val="2"/>
+        </w:numPr>
+        <w:rPr>
+          <w:rFonts w:ascii="Times New Roman" w:hAnsi="Times New Roman" w:cs="Times New Roman"/>
+          <w:noProof/>
+        </w:rPr>
+      </w:pPr>
+      <w:r>
+        <w:rPr>
+          <w:rFonts w:ascii="Times New Roman" w:hAnsi="Times New Roman" w:cs="Times New Roman"/>
           <w:noProof/>
         </w:rPr>
         <w:t>Viết đề cương .</w:t>
@@ -2324,13 +1985,13 @@
           <w:numId w:val="2"/>
         </w:numPr>
         <w:rPr>
-          <w:rFonts w:ascii="Arial" w:hAnsi="Arial" w:cs="Arial"/>
-          <w:noProof/>
-        </w:rPr>
-      </w:pPr>
-      <w:r>
-        <w:rPr>
-          <w:rFonts w:ascii="Arial" w:hAnsi="Arial" w:cs="Arial"/>
+          <w:rFonts w:ascii="Times New Roman" w:hAnsi="Times New Roman" w:cs="Times New Roman"/>
+          <w:noProof/>
+        </w:rPr>
+      </w:pPr>
+      <w:r>
+        <w:rPr>
+          <w:rFonts w:ascii="Times New Roman" w:hAnsi="Times New Roman" w:cs="Times New Roman"/>
           <w:noProof/>
         </w:rPr>
         <w:t>Tìm báo key.</w:t>
@@ -2350,37 +2011,21 @@
           <w:sz w:val="26"/>
           <w:szCs w:val="26"/>
         </w:rPr>
-        <w:t>-------------------------------------------------------------------------------------------------------------------------------------</w:t>
-      </w:r>
-      <w:r>
-        <w:rPr>
-          <w:rFonts w:ascii="Times New Roman" w:hAnsi="Times New Roman" w:cs="Times New Roman"/>
-          <w:sz w:val="26"/>
-          <w:szCs w:val="26"/>
-        </w:rPr>
-        <w:t>-------------------24</w:t>
-      </w:r>
-      <w:r>
-        <w:rPr>
-          <w:rFonts w:ascii="Times New Roman" w:hAnsi="Times New Roman" w:cs="Times New Roman"/>
-          <w:sz w:val="26"/>
-          <w:szCs w:val="26"/>
-        </w:rPr>
-        <w:t>/8----------------------------------------------------------------------------------------------------------------------------------------------------------------------</w:t>
-      </w:r>
-    </w:p>
-    <w:p>
-      <w:pPr>
-        <w:pStyle w:val="ListParagraph"/>
-        <w:rPr>
-          <w:rFonts w:ascii="Arial" w:hAnsi="Arial" w:cs="Arial"/>
-          <w:b/>
-          <w:noProof/>
-        </w:rPr>
-      </w:pPr>
-      <w:r>
-        <w:rPr>
-          <w:rFonts w:ascii="Arial" w:hAnsi="Arial" w:cs="Arial"/>
+        <w:t>--------------------------------------------------------------------------------------------------------------------------------------------------------24/8----------------------------------------------------------------------------------------------------------------------------------------------------------------------</w:t>
+      </w:r>
+    </w:p>
+    <w:p>
+      <w:pPr>
+        <w:pStyle w:val="ListParagraph"/>
+        <w:rPr>
+          <w:rFonts w:ascii="Times New Roman" w:hAnsi="Times New Roman" w:cs="Times New Roman"/>
+          <w:b/>
+          <w:noProof/>
+        </w:rPr>
+      </w:pPr>
+      <w:r>
+        <w:rPr>
+          <w:rFonts w:ascii="Times New Roman" w:hAnsi="Times New Roman" w:cs="Times New Roman"/>
           <w:b/>
           <w:noProof/>
         </w:rPr>
@@ -2395,13 +2040,13 @@
           <w:numId w:val="2"/>
         </w:numPr>
         <w:rPr>
-          <w:rFonts w:ascii="Arial" w:hAnsi="Arial" w:cs="Arial"/>
-          <w:noProof/>
-        </w:rPr>
-      </w:pPr>
-      <w:r>
-        <w:rPr>
-          <w:rFonts w:ascii="Arial" w:hAnsi="Arial" w:cs="Arial"/>
+          <w:rFonts w:ascii="Times New Roman" w:hAnsi="Times New Roman" w:cs="Times New Roman"/>
+          <w:noProof/>
+        </w:rPr>
+      </w:pPr>
+      <w:r>
+        <w:rPr>
+          <w:rFonts w:ascii="Times New Roman" w:hAnsi="Times New Roman" w:cs="Times New Roman"/>
           <w:noProof/>
         </w:rPr>
         <w:t>Hoàn thành survey về bài báo điện tử để đưa vào đề cương phần các nghiên cứu liên quan.</w:t>
@@ -2415,13 +2060,13 @@
           <w:numId w:val="2"/>
         </w:numPr>
         <w:rPr>
-          <w:rFonts w:ascii="Arial" w:hAnsi="Arial" w:cs="Arial"/>
-          <w:noProof/>
-        </w:rPr>
-      </w:pPr>
-      <w:r>
-        <w:rPr>
-          <w:rFonts w:ascii="Arial" w:hAnsi="Arial" w:cs="Arial"/>
+          <w:rFonts w:ascii="Times New Roman" w:hAnsi="Times New Roman" w:cs="Times New Roman"/>
+          <w:noProof/>
+        </w:rPr>
+      </w:pPr>
+      <w:r>
+        <w:rPr>
+          <w:rFonts w:ascii="Times New Roman" w:hAnsi="Times New Roman" w:cs="Times New Roman"/>
           <w:noProof/>
         </w:rPr>
         <w:t>Cho phần khảo sát của jabref vào báo cáo.</w:t>
@@ -2435,13 +2080,13 @@
           <w:numId w:val="2"/>
         </w:numPr>
         <w:rPr>
-          <w:rFonts w:ascii="Arial" w:hAnsi="Arial" w:cs="Arial"/>
-          <w:noProof/>
-        </w:rPr>
-      </w:pPr>
-      <w:r>
-        <w:rPr>
-          <w:rFonts w:ascii="Arial" w:hAnsi="Arial" w:cs="Arial"/>
+          <w:rFonts w:ascii="Times New Roman" w:hAnsi="Times New Roman" w:cs="Times New Roman"/>
+          <w:noProof/>
+        </w:rPr>
+      </w:pPr>
+      <w:r>
+        <w:rPr>
+          <w:rFonts w:ascii="Times New Roman" w:hAnsi="Times New Roman" w:cs="Times New Roman"/>
           <w:noProof/>
         </w:rPr>
         <w:t>Đọc bài của cile biết cách index của thư viện ci, bổ xung vào báo cáo của phần thư viện số ci.</w:t>
@@ -2455,13 +2100,13 @@
           <w:numId w:val="2"/>
         </w:numPr>
         <w:rPr>
-          <w:rFonts w:ascii="Arial" w:hAnsi="Arial" w:cs="Arial"/>
-          <w:noProof/>
-        </w:rPr>
-      </w:pPr>
-      <w:r>
-        <w:rPr>
-          <w:rFonts w:ascii="Arial" w:hAnsi="Arial" w:cs="Arial"/>
+          <w:rFonts w:ascii="Times New Roman" w:hAnsi="Times New Roman" w:cs="Times New Roman"/>
+          <w:noProof/>
+        </w:rPr>
+      </w:pPr>
+      <w:r>
+        <w:rPr>
+          <w:rFonts w:ascii="Times New Roman" w:hAnsi="Times New Roman" w:cs="Times New Roman"/>
           <w:noProof/>
         </w:rPr>
         <w:t xml:space="preserve">Bổ xung : dẫn nhập, mục tiêu, ….. bảng kế hoạch. </w:t>
@@ -2475,52 +2120,44 @@
           <w:numId w:val="2"/>
         </w:numPr>
         <w:rPr>
-          <w:rFonts w:ascii="Arial" w:hAnsi="Arial" w:cs="Arial"/>
-          <w:noProof/>
-        </w:rPr>
-      </w:pPr>
-    </w:p>
-    <w:p>
-      <w:pPr>
-        <w:pStyle w:val="ListParagraph"/>
-        <w:rPr>
-          <w:rFonts w:ascii="Arial" w:hAnsi="Arial" w:cs="Arial"/>
-          <w:b/>
-          <w:noProof/>
-        </w:rPr>
-      </w:pPr>
-      <w:r>
-        <w:rPr>
-          <w:rFonts w:ascii="Arial" w:hAnsi="Arial" w:cs="Arial"/>
-          <w:b/>
-          <w:noProof/>
-        </w:rPr>
-        <w:t>Tiến</w:t>
-      </w:r>
-      <w:r>
-        <w:rPr>
-          <w:rFonts w:ascii="Arial" w:hAnsi="Arial" w:cs="Arial"/>
-          <w:b/>
-          <w:noProof/>
-        </w:rPr>
-        <w:t xml:space="preserve"> :</w:t>
-      </w:r>
-    </w:p>
-    <w:p>
-      <w:pPr>
-        <w:pStyle w:val="ListParagraph"/>
-        <w:numPr>
-          <w:ilvl w:val="0"/>
-          <w:numId w:val="2"/>
-        </w:numPr>
-        <w:rPr>
-          <w:rFonts w:ascii="Arial" w:hAnsi="Arial" w:cs="Arial"/>
-          <w:noProof/>
-        </w:rPr>
-      </w:pPr>
-      <w:r>
-        <w:rPr>
-          <w:rFonts w:ascii="Arial" w:hAnsi="Arial" w:cs="Arial"/>
+          <w:rFonts w:ascii="Times New Roman" w:hAnsi="Times New Roman" w:cs="Times New Roman"/>
+          <w:noProof/>
+        </w:rPr>
+      </w:pPr>
+    </w:p>
+    <w:p>
+      <w:pPr>
+        <w:pStyle w:val="ListParagraph"/>
+        <w:rPr>
+          <w:rFonts w:ascii="Times New Roman" w:hAnsi="Times New Roman" w:cs="Times New Roman"/>
+          <w:b/>
+          <w:noProof/>
+        </w:rPr>
+      </w:pPr>
+      <w:r>
+        <w:rPr>
+          <w:rFonts w:ascii="Times New Roman" w:hAnsi="Times New Roman" w:cs="Times New Roman"/>
+          <w:b/>
+          <w:noProof/>
+        </w:rPr>
+        <w:t>Tiến :</w:t>
+      </w:r>
+    </w:p>
+    <w:p>
+      <w:pPr>
+        <w:pStyle w:val="ListParagraph"/>
+        <w:numPr>
+          <w:ilvl w:val="0"/>
+          <w:numId w:val="2"/>
+        </w:numPr>
+        <w:rPr>
+          <w:rFonts w:ascii="Times New Roman" w:hAnsi="Times New Roman" w:cs="Times New Roman"/>
+          <w:noProof/>
+        </w:rPr>
+      </w:pPr>
+      <w:r>
+        <w:rPr>
+          <w:rFonts w:ascii="Times New Roman" w:hAnsi="Times New Roman" w:cs="Times New Roman"/>
           <w:noProof/>
         </w:rPr>
         <w:t>Hoàn thành khảo sát về DBLP.</w:t>
@@ -2534,13 +2171,13 @@
           <w:numId w:val="2"/>
         </w:numPr>
         <w:rPr>
-          <w:rFonts w:ascii="Arial" w:hAnsi="Arial" w:cs="Arial"/>
-          <w:noProof/>
-        </w:rPr>
-      </w:pPr>
-      <w:r>
-        <w:rPr>
-          <w:rFonts w:ascii="Arial" w:hAnsi="Arial" w:cs="Arial"/>
+          <w:rFonts w:ascii="Times New Roman" w:hAnsi="Times New Roman" w:cs="Times New Roman"/>
+          <w:noProof/>
+        </w:rPr>
+      </w:pPr>
+      <w:r>
+        <w:rPr>
+          <w:rFonts w:ascii="Times New Roman" w:hAnsi="Times New Roman" w:cs="Times New Roman"/>
           <w:noProof/>
         </w:rPr>
         <w:t>Vẽ xong kiến trúc của hệ thống đưa vào báo cáo.</w:t>
@@ -2560,23 +2197,7 @@
           <w:sz w:val="26"/>
           <w:szCs w:val="26"/>
         </w:rPr>
-        <w:t>--------------------------------------------------------------------------------------------------------------------------------------------------------2</w:t>
-      </w:r>
-      <w:r>
-        <w:rPr>
-          <w:rFonts w:ascii="Times New Roman" w:hAnsi="Times New Roman" w:cs="Times New Roman"/>
-          <w:sz w:val="26"/>
-          <w:szCs w:val="26"/>
-        </w:rPr>
-        <w:t>5</w:t>
-      </w:r>
-      <w:r>
-        <w:rPr>
-          <w:rFonts w:ascii="Times New Roman" w:hAnsi="Times New Roman" w:cs="Times New Roman"/>
-          <w:sz w:val="26"/>
-          <w:szCs w:val="26"/>
-        </w:rPr>
-        <w:t>/8----------------------------------------------------------------------------------------------------------------------------------------------------------------------</w:t>
+        <w:t>--------------------------------------------------------------------------------------------------------------------------------------------------------25/8----------------------------------------------------------------------------------------------------------------------------------------------------------------------</w:t>
       </w:r>
     </w:p>
     <w:p>
@@ -2752,13 +2373,21 @@
         </w:rPr>
       </w:pPr>
       <w:r>
-        <w:lastRenderedPageBreak/>
+        <w:rPr>
+          <w:rFonts w:ascii="Times New Roman" w:hAnsi="Times New Roman" w:cs="Times New Roman"/>
+        </w:rPr>
         <w:fldChar w:fldCharType="begin"/>
       </w:r>
       <w:r>
+        <w:rPr>
+          <w:rFonts w:ascii="Times New Roman" w:hAnsi="Times New Roman" w:cs="Times New Roman"/>
+        </w:rPr>
         <w:instrText>HYPERLINK "http://code.google.com/p/dblp-expert-finder/"</w:instrText>
       </w:r>
       <w:r>
+        <w:rPr>
+          <w:rFonts w:ascii="Times New Roman" w:hAnsi="Times New Roman" w:cs="Times New Roman"/>
+        </w:rPr>
         <w:fldChar w:fldCharType="separate"/>
       </w:r>
       <w:r>
@@ -2771,6 +2400,9 @@
         <w:t>http://code.google.com/p/dblp-expert-finder/</w:t>
       </w:r>
       <w:r>
+        <w:rPr>
+          <w:rFonts w:ascii="Times New Roman" w:hAnsi="Times New Roman" w:cs="Times New Roman"/>
+        </w:rPr>
         <w:fldChar w:fldCharType="end"/>
       </w:r>
       <w:r>
@@ -2804,8 +2436,9 @@
           <w:sz w:val="26"/>
           <w:szCs w:val="26"/>
         </w:rPr>
-        <w:t>đây là 1 đề tài tương tự</w:t>
-      </w:r>
+        <w:t xml:space="preserve">đây là 1 đề tài tương tự của nhóm bên nước </w:t>
+      </w:r>
+      <w:proofErr w:type="gramStart"/>
       <w:r>
         <w:rPr>
           <w:rFonts w:ascii="Times New Roman" w:hAnsi="Times New Roman" w:cs="Times New Roman"/>
@@ -2813,8 +2446,9 @@
           <w:sz w:val="26"/>
           <w:szCs w:val="26"/>
         </w:rPr>
-        <w:t xml:space="preserve"> c</w:t>
-      </w:r>
+        <w:t>ngoaì .</w:t>
+      </w:r>
+      <w:proofErr w:type="gramEnd"/>
       <w:r>
         <w:rPr>
           <w:rFonts w:ascii="Times New Roman" w:hAnsi="Times New Roman" w:cs="Times New Roman"/>
@@ -2822,7 +2456,7 @@
           <w:sz w:val="26"/>
           <w:szCs w:val="26"/>
         </w:rPr>
-        <w:t xml:space="preserve">ủa nhóm bên nước </w:t>
+        <w:t xml:space="preserve"> Vẫn chưa tìm được mail để liên hệ với tác </w:t>
       </w:r>
       <w:proofErr w:type="gramStart"/>
       <w:r>
@@ -2832,61 +2466,120 @@
           <w:sz w:val="26"/>
           <w:szCs w:val="26"/>
         </w:rPr>
-        <w:t>ngoaì .</w:t>
+        <w:t>giả !</w:t>
       </w:r>
       <w:proofErr w:type="gramEnd"/>
-      <w:r>
-        <w:rPr>
-          <w:rFonts w:ascii="Times New Roman" w:hAnsi="Times New Roman" w:cs="Times New Roman"/>
-          <w:color w:val="FF0000"/>
-          <w:sz w:val="26"/>
-          <w:szCs w:val="26"/>
-        </w:rPr>
-        <w:t xml:space="preserve"> Vẫ</w:t>
-      </w:r>
-      <w:r>
-        <w:rPr>
-          <w:rFonts w:ascii="Times New Roman" w:hAnsi="Times New Roman" w:cs="Times New Roman"/>
-          <w:color w:val="FF0000"/>
-          <w:sz w:val="26"/>
-          <w:szCs w:val="26"/>
-        </w:rPr>
-        <w:t>n chưa tìm đ</w:t>
-      </w:r>
-      <w:r>
-        <w:rPr>
-          <w:rFonts w:ascii="Times New Roman" w:hAnsi="Times New Roman" w:cs="Times New Roman"/>
-          <w:color w:val="FF0000"/>
-          <w:sz w:val="26"/>
-          <w:szCs w:val="26"/>
-        </w:rPr>
-        <w:t xml:space="preserve">ược mail để liên hệ với tác </w:t>
-      </w:r>
+    </w:p>
+    <w:p>
+      <w:pPr>
+        <w:ind w:left="360"/>
+        <w:rPr>
+          <w:rFonts w:ascii="Times New Roman" w:hAnsi="Times New Roman" w:cs="Times New Roman"/>
+          <w:sz w:val="26"/>
+          <w:szCs w:val="26"/>
+        </w:rPr>
+      </w:pPr>
+    </w:p>
+    <w:p>
+      <w:pPr>
+        <w:ind w:left="360"/>
+        <w:rPr>
+          <w:rFonts w:ascii="Times New Roman" w:hAnsi="Times New Roman" w:cs="Times New Roman"/>
+          <w:b/>
+          <w:sz w:val="26"/>
+          <w:szCs w:val="26"/>
+        </w:rPr>
+      </w:pPr>
       <w:proofErr w:type="gramStart"/>
       <w:r>
         <w:rPr>
           <w:rFonts w:ascii="Times New Roman" w:hAnsi="Times New Roman" w:cs="Times New Roman"/>
-          <w:color w:val="FF0000"/>
-          <w:sz w:val="26"/>
-          <w:szCs w:val="26"/>
-        </w:rPr>
-        <w:t>giả !</w:t>
+          <w:b/>
+          <w:sz w:val="26"/>
+          <w:szCs w:val="26"/>
+        </w:rPr>
+        <w:t>Tiến :</w:t>
       </w:r>
       <w:proofErr w:type="gramEnd"/>
-    </w:p>
-    <w:p>
-      <w:pPr>
-        <w:ind w:left="360"/>
-        <w:rPr>
-          <w:rFonts w:ascii="Times New Roman" w:hAnsi="Times New Roman" w:cs="Times New Roman"/>
-          <w:sz w:val="26"/>
-          <w:szCs w:val="26"/>
-        </w:rPr>
-      </w:pPr>
-    </w:p>
-    <w:p>
-      <w:pPr>
-        <w:ind w:left="360"/>
+      <w:r>
+        <w:rPr>
+          <w:rFonts w:ascii="Times New Roman" w:hAnsi="Times New Roman" w:cs="Times New Roman"/>
+          <w:b/>
+          <w:sz w:val="26"/>
+          <w:szCs w:val="26"/>
+        </w:rPr>
+        <w:t xml:space="preserve"> </w:t>
+      </w:r>
+    </w:p>
+    <w:p>
+      <w:pPr>
+        <w:pStyle w:val="ListParagraph"/>
+        <w:numPr>
+          <w:ilvl w:val="0"/>
+          <w:numId w:val="2"/>
+        </w:numPr>
+        <w:rPr>
+          <w:rFonts w:ascii="Times New Roman" w:hAnsi="Times New Roman" w:cs="Times New Roman"/>
+          <w:sz w:val="26"/>
+          <w:szCs w:val="26"/>
+        </w:rPr>
+      </w:pPr>
+      <w:r>
+        <w:rPr>
+          <w:rFonts w:ascii="Times New Roman" w:hAnsi="Times New Roman" w:cs="Times New Roman"/>
+          <w:sz w:val="26"/>
+          <w:szCs w:val="26"/>
+        </w:rPr>
+        <w:t>Chỉnh sửa lại kiến trúc chương trình.</w:t>
+      </w:r>
+    </w:p>
+    <w:p>
+      <w:pPr>
+        <w:pStyle w:val="ListParagraph"/>
+        <w:numPr>
+          <w:ilvl w:val="0"/>
+          <w:numId w:val="2"/>
+        </w:numPr>
+        <w:rPr>
+          <w:rFonts w:ascii="Times New Roman" w:hAnsi="Times New Roman" w:cs="Times New Roman"/>
+          <w:sz w:val="26"/>
+          <w:szCs w:val="26"/>
+        </w:rPr>
+      </w:pPr>
+      <w:r>
+        <w:rPr>
+          <w:rFonts w:ascii="Times New Roman" w:hAnsi="Times New Roman" w:cs="Times New Roman"/>
+          <w:sz w:val="26"/>
+          <w:szCs w:val="26"/>
+        </w:rPr>
+        <w:t>Chỉnh sửa lại cách đặt vấn đề của đề tài.</w:t>
+      </w:r>
+    </w:p>
+    <w:p>
+      <w:pPr>
+        <w:pStyle w:val="ListParagraph"/>
+        <w:numPr>
+          <w:ilvl w:val="0"/>
+          <w:numId w:val="2"/>
+        </w:numPr>
+        <w:rPr>
+          <w:rFonts w:ascii="Times New Roman" w:hAnsi="Times New Roman" w:cs="Times New Roman"/>
+          <w:sz w:val="26"/>
+          <w:szCs w:val="26"/>
+        </w:rPr>
+      </w:pPr>
+      <w:r>
+        <w:rPr>
+          <w:rFonts w:ascii="Times New Roman" w:hAnsi="Times New Roman" w:cs="Times New Roman"/>
+          <w:sz w:val="26"/>
+          <w:szCs w:val="26"/>
+        </w:rPr>
+        <w:t>Chỉnh sửa lại khung thời gian làm việc.</w:t>
+      </w:r>
+    </w:p>
+    <w:p>
+      <w:pPr>
+        <w:ind w:firstLine="360"/>
         <w:rPr>
           <w:rFonts w:ascii="Times New Roman" w:hAnsi="Times New Roman" w:cs="Times New Roman"/>
           <w:b/>
@@ -2902,7 +2595,7 @@
           <w:sz w:val="26"/>
           <w:szCs w:val="26"/>
         </w:rPr>
-        <w:t>Tiến :</w:t>
+        <w:t>Cường :</w:t>
       </w:r>
       <w:proofErr w:type="gramEnd"/>
       <w:r>
@@ -2934,138 +2627,25 @@
           <w:sz w:val="26"/>
           <w:szCs w:val="26"/>
         </w:rPr>
-        <w:t>Chỉnh sửa lại kiến trúc chương trình.</w:t>
-      </w:r>
-    </w:p>
-    <w:p>
-      <w:pPr>
-        <w:pStyle w:val="ListParagraph"/>
-        <w:numPr>
-          <w:ilvl w:val="0"/>
-          <w:numId w:val="2"/>
-        </w:numPr>
-        <w:rPr>
-          <w:rFonts w:ascii="Times New Roman" w:hAnsi="Times New Roman" w:cs="Times New Roman"/>
-          <w:sz w:val="26"/>
-          <w:szCs w:val="26"/>
-        </w:rPr>
-      </w:pPr>
-      <w:r>
-        <w:rPr>
-          <w:rFonts w:ascii="Times New Roman" w:hAnsi="Times New Roman" w:cs="Times New Roman"/>
-          <w:sz w:val="26"/>
-          <w:szCs w:val="26"/>
-        </w:rPr>
-        <w:t>Chỉnh sửa lại cách đặt vấn đề của đề tài.</w:t>
-      </w:r>
-    </w:p>
-    <w:p>
-      <w:pPr>
-        <w:pStyle w:val="ListParagraph"/>
-        <w:numPr>
-          <w:ilvl w:val="0"/>
-          <w:numId w:val="2"/>
-        </w:numPr>
-        <w:rPr>
-          <w:rFonts w:ascii="Times New Roman" w:hAnsi="Times New Roman" w:cs="Times New Roman"/>
-          <w:sz w:val="26"/>
-          <w:szCs w:val="26"/>
-        </w:rPr>
-      </w:pPr>
-      <w:r>
-        <w:rPr>
-          <w:rFonts w:ascii="Times New Roman" w:hAnsi="Times New Roman" w:cs="Times New Roman"/>
-          <w:sz w:val="26"/>
-          <w:szCs w:val="26"/>
-        </w:rPr>
-        <w:t>Chỉnh sửa lại khung thời gian làm việc.</w:t>
-      </w:r>
-    </w:p>
-    <w:p>
-      <w:pPr>
-        <w:ind w:firstLine="360"/>
-        <w:rPr>
-          <w:rFonts w:ascii="Times New Roman" w:hAnsi="Times New Roman" w:cs="Times New Roman"/>
-          <w:b/>
-          <w:sz w:val="26"/>
-          <w:szCs w:val="26"/>
-        </w:rPr>
-      </w:pPr>
+        <w:t xml:space="preserve">Tìm hiểu </w:t>
+      </w:r>
       <w:proofErr w:type="gramStart"/>
       <w:r>
         <w:rPr>
           <w:rFonts w:ascii="Times New Roman" w:hAnsi="Times New Roman" w:cs="Times New Roman"/>
-          <w:b/>
-          <w:sz w:val="26"/>
-          <w:szCs w:val="26"/>
-        </w:rPr>
-        <w:t>Cường :</w:t>
+          <w:sz w:val="26"/>
+          <w:szCs w:val="26"/>
+        </w:rPr>
+        <w:t>rõ  cái</w:t>
       </w:r>
       <w:proofErr w:type="gramEnd"/>
       <w:r>
         <w:rPr>
           <w:rFonts w:ascii="Times New Roman" w:hAnsi="Times New Roman" w:cs="Times New Roman"/>
-          <w:b/>
-          <w:sz w:val="26"/>
-          <w:szCs w:val="26"/>
-        </w:rPr>
-        <w:t xml:space="preserve"> </w:t>
-      </w:r>
-    </w:p>
-    <w:p>
-      <w:pPr>
-        <w:pStyle w:val="ListParagraph"/>
-        <w:numPr>
-          <w:ilvl w:val="0"/>
-          <w:numId w:val="2"/>
-        </w:numPr>
-        <w:rPr>
-          <w:rFonts w:ascii="Times New Roman" w:hAnsi="Times New Roman" w:cs="Times New Roman"/>
-          <w:sz w:val="26"/>
-          <w:szCs w:val="26"/>
-        </w:rPr>
-      </w:pPr>
-      <w:r>
-        <w:rPr>
-          <w:rFonts w:ascii="Times New Roman" w:hAnsi="Times New Roman" w:cs="Times New Roman"/>
-          <w:sz w:val="26"/>
-          <w:szCs w:val="26"/>
-        </w:rPr>
-        <w:t xml:space="preserve">Tìm hiểu </w:t>
-      </w:r>
-      <w:proofErr w:type="gramStart"/>
-      <w:r>
-        <w:rPr>
-          <w:rFonts w:ascii="Times New Roman" w:hAnsi="Times New Roman" w:cs="Times New Roman"/>
-          <w:sz w:val="26"/>
-          <w:szCs w:val="26"/>
-        </w:rPr>
-        <w:t>rõ  cái</w:t>
-      </w:r>
-      <w:proofErr w:type="gramEnd"/>
-      <w:r>
-        <w:rPr>
-          <w:rFonts w:ascii="Times New Roman" w:hAnsi="Times New Roman" w:cs="Times New Roman"/>
-          <w:sz w:val="26"/>
-          <w:szCs w:val="26"/>
-        </w:rPr>
-        <w:t xml:space="preserve"> Jabref  xem lại cái đó dùng để làm gì, nó nói là dùng để cho vào word nh</w:t>
-      </w:r>
-      <w:r>
-        <w:rPr>
-          <w:rFonts w:ascii="Times New Roman" w:hAnsi="Times New Roman" w:cs="Times New Roman" w:hint="eastAsia"/>
-          <w:sz w:val="26"/>
-          <w:szCs w:val="26"/>
-        </w:rPr>
-        <w:t>ư</w:t>
-      </w:r>
-      <w:r>
-        <w:rPr>
-          <w:rFonts w:ascii="Times New Roman" w:hAnsi="Times New Roman" w:cs="Times New Roman"/>
-          <w:sz w:val="26"/>
-          <w:szCs w:val="26"/>
-        </w:rPr>
-        <w:t xml:space="preserve"> endnote thì phải tìm hiểu rõ dùng như thế nào và </w:t>
+          <w:sz w:val="26"/>
+          <w:szCs w:val="26"/>
+        </w:rPr>
+        <w:t xml:space="preserve"> Jabref  xem lại cái đó dùng để làm gì, nó nói là dùng để cho vào word như endnote thì phải tìm hiểu rõ dùng như thế nào và </w:t>
       </w:r>
       <w:bookmarkStart w:id="6" w:name="OLE_LINK1"/>
       <w:bookmarkStart w:id="7" w:name="OLE_LINK6"/>
@@ -3180,13 +2760,13 @@
       <w:pPr>
         <w:ind w:left="360"/>
         <w:rPr>
-          <w:rFonts w:ascii="Arial" w:hAnsi="Arial" w:cs="Arial"/>
-          <w:noProof/>
-        </w:rPr>
-      </w:pPr>
-      <w:r>
-        <w:rPr>
-          <w:rFonts w:ascii="Arial" w:hAnsi="Arial" w:cs="Arial"/>
+          <w:rFonts w:ascii="Times New Roman" w:hAnsi="Times New Roman" w:cs="Times New Roman"/>
+          <w:noProof/>
+        </w:rPr>
+      </w:pPr>
+      <w:r>
+        <w:rPr>
+          <w:rFonts w:ascii="Times New Roman" w:hAnsi="Times New Roman" w:cs="Times New Roman"/>
           <w:noProof/>
         </w:rPr>
         <w:t>Mục tiêu: Chỉnh sửa xong báo cáo để ngày mai nộp cho Thầy !</w:t>
@@ -3216,16 +2796,7 @@
           <w:sz w:val="26"/>
           <w:szCs w:val="26"/>
         </w:rPr>
-        <w:t>-------------------</w:t>
-      </w:r>
-      <w:r>
-        <w:rPr>
-          <w:rFonts w:ascii="Times New Roman" w:hAnsi="Times New Roman" w:cs="Times New Roman"/>
-          <w:b/>
-          <w:sz w:val="26"/>
-          <w:szCs w:val="26"/>
-        </w:rPr>
-        <w:t>------------------------------1/</w:t>
+        <w:t>-------------------------------------------------1/</w:t>
       </w:r>
       <w:proofErr w:type="gramStart"/>
       <w:r>
@@ -3269,13 +2840,13 @@
       <w:pPr>
         <w:ind w:left="360"/>
         <w:rPr>
-          <w:rFonts w:ascii="Arial" w:hAnsi="Arial" w:cs="Arial"/>
-          <w:noProof/>
-        </w:rPr>
-      </w:pPr>
-      <w:r>
-        <w:rPr>
-          <w:rFonts w:ascii="Arial" w:hAnsi="Arial" w:cs="Arial"/>
+          <w:rFonts w:ascii="Times New Roman" w:hAnsi="Times New Roman" w:cs="Times New Roman"/>
+          <w:noProof/>
+        </w:rPr>
+      </w:pPr>
+      <w:r>
+        <w:rPr>
+          <w:rFonts w:ascii="Times New Roman" w:hAnsi="Times New Roman" w:cs="Times New Roman"/>
           <w:noProof/>
         </w:rPr>
         <w:t>Nộp báo cáo và nghe đóng góp ý kiến của Thầy cho đề tài của nhóm.</w:t>
@@ -3313,15 +2884,7 @@
           <w:sz w:val="26"/>
           <w:szCs w:val="26"/>
         </w:rPr>
-        <w:t xml:space="preserve">và  </w:t>
-      </w:r>
-      <w:r>
-        <w:rPr>
-          <w:rFonts w:ascii="Times New Roman" w:hAnsi="Times New Roman" w:cs="Times New Roman"/>
-          <w:sz w:val="26"/>
-          <w:szCs w:val="26"/>
-        </w:rPr>
-        <w:t>kết</w:t>
+        <w:t>và  kết</w:t>
       </w:r>
       <w:proofErr w:type="gramEnd"/>
       <w:r>
@@ -3337,14 +2900,14 @@
       <w:pPr>
         <w:ind w:left="360"/>
         <w:rPr>
-          <w:rFonts w:ascii="Arial" w:hAnsi="Arial" w:cs="Arial"/>
-          <w:b/>
-          <w:noProof/>
-        </w:rPr>
-      </w:pPr>
-      <w:r>
-        <w:rPr>
-          <w:rFonts w:ascii="Arial" w:hAnsi="Arial" w:cs="Arial"/>
+          <w:rFonts w:ascii="Times New Roman" w:hAnsi="Times New Roman" w:cs="Times New Roman"/>
+          <w:b/>
+          <w:noProof/>
+        </w:rPr>
+      </w:pPr>
+      <w:r>
+        <w:rPr>
+          <w:rFonts w:ascii="Times New Roman" w:hAnsi="Times New Roman" w:cs="Times New Roman"/>
           <w:b/>
           <w:noProof/>
         </w:rPr>
@@ -3385,14 +2948,14 @@
       <w:pPr>
         <w:ind w:left="360"/>
         <w:rPr>
-          <w:rFonts w:ascii="Arial" w:hAnsi="Arial" w:cs="Arial"/>
-          <w:b/>
-          <w:noProof/>
-        </w:rPr>
-      </w:pPr>
-      <w:r>
-        <w:rPr>
-          <w:rFonts w:ascii="Arial" w:hAnsi="Arial" w:cs="Arial"/>
+          <w:rFonts w:ascii="Times New Roman" w:hAnsi="Times New Roman" w:cs="Times New Roman"/>
+          <w:b/>
+          <w:noProof/>
+        </w:rPr>
+      </w:pPr>
+      <w:r>
+        <w:rPr>
+          <w:rFonts w:ascii="Times New Roman" w:hAnsi="Times New Roman" w:cs="Times New Roman"/>
           <w:b/>
           <w:noProof/>
         </w:rPr>
@@ -3422,17 +2985,27 @@
       </w:r>
       <w:r>
         <w:rPr>
+          <w:rFonts w:ascii="Times New Roman" w:hAnsi="Times New Roman" w:cs="Times New Roman"/>
           <w:b/>
         </w:rPr>
         <w:t>Philip Fisher-Ogden</w:t>
       </w:r>
       <w:r>
+        <w:rPr>
+          <w:rFonts w:ascii="Times New Roman" w:hAnsi="Times New Roman" w:cs="Times New Roman"/>
+        </w:rPr>
         <w:t xml:space="preserve"> </w:t>
       </w:r>
       <w:r>
+        <w:rPr>
+          <w:rFonts w:ascii="Times New Roman" w:hAnsi="Times New Roman" w:cs="Times New Roman"/>
+        </w:rPr>
         <w:sym w:font="Wingdings" w:char="F0E8"/>
       </w:r>
       <w:r>
+        <w:rPr>
+          <w:rFonts w:ascii="Times New Roman" w:hAnsi="Times New Roman" w:cs="Times New Roman"/>
+        </w:rPr>
         <w:t xml:space="preserve"> Viết báo cáo về hệ thống này</w:t>
       </w:r>
     </w:p>
@@ -3478,7 +3051,7 @@
       <w:pPr>
         <w:ind w:left="360"/>
         <w:rPr>
-          <w:rFonts w:ascii="Arial" w:hAnsi="Arial" w:cs="Arial"/>
+          <w:rFonts w:ascii="Times New Roman" w:hAnsi="Times New Roman" w:cs="Times New Roman"/>
           <w:b/>
           <w:noProof/>
         </w:rPr>
@@ -3499,37 +3072,238 @@
           <w:sz w:val="26"/>
           <w:szCs w:val="26"/>
         </w:rPr>
+        <w:t>-------------------------------------------------------------------------------------------------------</w:t>
+      </w:r>
+      <w:r>
+        <w:rPr>
+          <w:rFonts w:ascii="Times New Roman" w:hAnsi="Times New Roman" w:cs="Times New Roman"/>
+          <w:b/>
+          <w:sz w:val="26"/>
+          <w:szCs w:val="26"/>
+        </w:rPr>
+        <w:t>-------------------------------------------------</w:t>
+      </w:r>
+      <w:r>
+        <w:rPr>
+          <w:rFonts w:ascii="Times New Roman" w:hAnsi="Times New Roman" w:cs="Times New Roman"/>
+          <w:b/>
+          <w:sz w:val="26"/>
+          <w:szCs w:val="26"/>
+        </w:rPr>
+        <w:t>7/9</w:t>
+      </w:r>
+      <w:r>
+        <w:rPr>
+          <w:rFonts w:ascii="Times New Roman" w:hAnsi="Times New Roman" w:cs="Times New Roman"/>
+          <w:b/>
+          <w:sz w:val="26"/>
+          <w:szCs w:val="26"/>
+        </w:rPr>
+        <w:t>-------------------------------------------------</w:t>
+      </w:r>
+      <w:r>
+        <w:rPr>
+          <w:rFonts w:ascii="Times New Roman" w:hAnsi="Times New Roman" w:cs="Times New Roman"/>
+          <w:sz w:val="26"/>
+          <w:szCs w:val="26"/>
+        </w:rPr>
+        <w:t>-------------------------------------------------------------------------------------------------------</w:t>
+      </w:r>
+    </w:p>
+    <w:p>
+      <w:pPr>
+        <w:ind w:left="360"/>
+        <w:rPr>
+          <w:rFonts w:ascii="Times New Roman" w:hAnsi="Times New Roman" w:cs="Times New Roman"/>
+          <w:noProof/>
+        </w:rPr>
+      </w:pPr>
+    </w:p>
+    <w:p>
+      <w:pPr>
+        <w:rPr>
+          <w:rFonts w:ascii="Times New Roman" w:hAnsi="Times New Roman" w:cs="Times New Roman"/>
+          <w:b/>
+        </w:rPr>
+      </w:pPr>
+      <w:proofErr w:type="gramStart"/>
+      <w:r>
+        <w:rPr>
+          <w:rFonts w:ascii="Times New Roman" w:hAnsi="Times New Roman" w:cs="Times New Roman"/>
+          <w:b/>
+        </w:rPr>
         <w:lastRenderedPageBreak/>
-        <w:t>-------------------------------------------------------------------------------------------------------</w:t>
-      </w:r>
-      <w:r>
-        <w:rPr>
-          <w:rFonts w:ascii="Times New Roman" w:hAnsi="Times New Roman" w:cs="Times New Roman"/>
-          <w:b/>
-          <w:sz w:val="26"/>
-          <w:szCs w:val="26"/>
-        </w:rPr>
-        <w:t>-------------------------------------------------31/8-------------------------------------------------</w:t>
-      </w:r>
-      <w:r>
-        <w:rPr>
-          <w:rFonts w:ascii="Times New Roman" w:hAnsi="Times New Roman" w:cs="Times New Roman"/>
-          <w:sz w:val="26"/>
-          <w:szCs w:val="26"/>
-        </w:rPr>
-        <w:t>-------------------------------------------------------------------------------------------------------</w:t>
-      </w:r>
-    </w:p>
-    <w:p>
-      <w:pPr>
-        <w:ind w:left="360"/>
-        <w:rPr>
-          <w:rFonts w:ascii="Arial" w:hAnsi="Arial" w:cs="Arial"/>
-          <w:noProof/>
-        </w:rPr>
-      </w:pPr>
-    </w:p>
-    <w:p/>
+        <w:t>Cường :</w:t>
+      </w:r>
+      <w:proofErr w:type="gramEnd"/>
+    </w:p>
+    <w:p>
+      <w:pPr>
+        <w:pStyle w:val="ListParagraph"/>
+        <w:numPr>
+          <w:ilvl w:val="0"/>
+          <w:numId w:val="2"/>
+        </w:numPr>
+        <w:rPr>
+          <w:rFonts w:ascii="Times New Roman" w:hAnsi="Times New Roman" w:cs="Times New Roman"/>
+          <w:lang w:val="vi-VN"/>
+        </w:rPr>
+      </w:pPr>
+      <w:r>
+        <w:rPr>
+          <w:rFonts w:ascii="Times New Roman" w:hAnsi="Times New Roman" w:cs="Times New Roman"/>
+        </w:rPr>
+        <w:t>Chỉnh sửa hoàn chỉnh đề cương.</w:t>
+      </w:r>
+    </w:p>
+    <w:p>
+      <w:pPr>
+        <w:pStyle w:val="ListParagraph"/>
+        <w:numPr>
+          <w:ilvl w:val="0"/>
+          <w:numId w:val="2"/>
+        </w:numPr>
+        <w:rPr>
+          <w:rFonts w:ascii="Times New Roman" w:hAnsi="Times New Roman" w:cs="Times New Roman"/>
+          <w:lang w:val="vi-VN"/>
+        </w:rPr>
+      </w:pPr>
+      <w:r>
+        <w:rPr>
+          <w:rFonts w:ascii="Times New Roman" w:hAnsi="Times New Roman" w:cs="Times New Roman"/>
+        </w:rPr>
+        <w:t xml:space="preserve">Tìm hiểu lại cách lấy tài liệu trong </w:t>
+      </w:r>
+      <w:proofErr w:type="gramStart"/>
+      <w:r>
+        <w:rPr>
+          <w:rFonts w:ascii="Times New Roman" w:hAnsi="Times New Roman" w:cs="Times New Roman"/>
+        </w:rPr>
+        <w:t>Jabref  &lt;</w:t>
+      </w:r>
+      <w:proofErr w:type="gramEnd"/>
+      <w:r>
+        <w:rPr>
+          <w:rFonts w:ascii="Times New Roman" w:hAnsi="Times New Roman" w:cs="Times New Roman"/>
+        </w:rPr>
+        <w:t>cái này cần làm ngay ~~!&gt;</w:t>
+      </w:r>
+    </w:p>
+    <w:p>
+      <w:pPr>
+        <w:rPr>
+          <w:rFonts w:ascii="Times New Roman" w:hAnsi="Times New Roman" w:cs="Times New Roman"/>
+          <w:b/>
+        </w:rPr>
+      </w:pPr>
+      <w:r>
+        <w:rPr>
+          <w:rFonts w:ascii="Times New Roman" w:hAnsi="Times New Roman" w:cs="Times New Roman"/>
+          <w:b/>
+        </w:rPr>
+        <w:t>Tiến:</w:t>
+      </w:r>
+    </w:p>
+    <w:p>
+      <w:pPr>
+        <w:pStyle w:val="ListParagraph"/>
+        <w:numPr>
+          <w:ilvl w:val="0"/>
+          <w:numId w:val="2"/>
+        </w:numPr>
+        <w:rPr>
+          <w:rFonts w:ascii="Times New Roman" w:hAnsi="Times New Roman" w:cs="Times New Roman"/>
+        </w:rPr>
+      </w:pPr>
+      <w:r>
+        <w:rPr>
+          <w:rFonts w:ascii="Times New Roman" w:hAnsi="Times New Roman" w:cs="Times New Roman"/>
+        </w:rPr>
+        <w:t>Viết lại dẫn nhập của đề cương đưa ra thảo luận.</w:t>
+      </w:r>
+    </w:p>
+    <w:p>
+      <w:pPr>
+        <w:pStyle w:val="ListParagraph"/>
+        <w:numPr>
+          <w:ilvl w:val="0"/>
+          <w:numId w:val="2"/>
+        </w:numPr>
+        <w:rPr>
+          <w:rFonts w:ascii="Times New Roman" w:hAnsi="Times New Roman" w:cs="Times New Roman"/>
+        </w:rPr>
+      </w:pPr>
+      <w:r>
+        <w:rPr>
+          <w:rFonts w:ascii="Times New Roman" w:hAnsi="Times New Roman" w:cs="Times New Roman"/>
+        </w:rPr>
+        <w:t xml:space="preserve">Khảo sát </w:t>
+      </w:r>
+      <w:proofErr w:type="gramStart"/>
+      <w:r>
+        <w:rPr>
+          <w:rFonts w:ascii="Times New Roman" w:hAnsi="Times New Roman" w:cs="Times New Roman"/>
+        </w:rPr>
+        <w:t>thư</w:t>
+      </w:r>
+      <w:proofErr w:type="gramEnd"/>
+      <w:r>
+        <w:rPr>
+          <w:rFonts w:ascii="Times New Roman" w:hAnsi="Times New Roman" w:cs="Times New Roman"/>
+        </w:rPr>
+        <w:t xml:space="preserve"> viện số ScienceDrirect bổ xung vào báo cáo.</w:t>
+      </w:r>
+    </w:p>
+    <w:p>
+      <w:pPr>
+        <w:pStyle w:val="ListParagraph"/>
+        <w:numPr>
+          <w:ilvl w:val="0"/>
+          <w:numId w:val="2"/>
+        </w:numPr>
+        <w:rPr>
+          <w:rFonts w:ascii="Times New Roman" w:hAnsi="Times New Roman" w:cs="Times New Roman"/>
+        </w:rPr>
+      </w:pPr>
+      <w:r>
+        <w:rPr>
+          <w:rFonts w:ascii="Times New Roman" w:hAnsi="Times New Roman" w:cs="Times New Roman"/>
+        </w:rPr>
+        <w:t>Tìm hiểu lại cách lấy tài liệu trong Jabref.</w:t>
+      </w:r>
+    </w:p>
+    <w:p>
+      <w:pPr>
+        <w:pStyle w:val="ListParagraph"/>
+        <w:numPr>
+          <w:ilvl w:val="0"/>
+          <w:numId w:val="2"/>
+        </w:numPr>
+        <w:rPr>
+          <w:rFonts w:ascii="Times New Roman" w:hAnsi="Times New Roman" w:cs="Times New Roman"/>
+        </w:rPr>
+      </w:pPr>
+      <w:r>
+        <w:rPr>
+          <w:rFonts w:ascii="Times New Roman" w:hAnsi="Times New Roman" w:cs="Times New Roman"/>
+        </w:rPr>
+        <w:t>Đọc tài liệu của chương trình tương tự</w:t>
+      </w:r>
+      <w:proofErr w:type="gramStart"/>
+      <w:r>
+        <w:rPr>
+          <w:rFonts w:ascii="Times New Roman" w:hAnsi="Times New Roman" w:cs="Times New Roman"/>
+        </w:rPr>
+        <w:t>,chạy</w:t>
+      </w:r>
+      <w:proofErr w:type="gramEnd"/>
+      <w:r>
+        <w:rPr>
+          <w:rFonts w:ascii="Times New Roman" w:hAnsi="Times New Roman" w:cs="Times New Roman"/>
+        </w:rPr>
+        <w:t xml:space="preserve"> thử đưa lên phần soucecode tham khảo.</w:t>
+      </w:r>
+    </w:p>
     <w:sectPr>
       <w:pgSz w:w="12240" w:h="15840"/>
       <w:pgMar w:top="1440" w:right="1440" w:bottom="1440" w:left="1440" w:header="720" w:footer="720" w:gutter="0"/>

</xml_diff>

<commit_message>
Work&Plan/Work and neư dOC FOR READING
</commit_message>
<xml_diff>
--- a/Work&Plan/Work.docx
+++ b/Work&Plan/Work.docx
@@ -20,10 +20,11 @@
           <w:sz w:val="26"/>
           <w:szCs w:val="26"/>
         </w:rPr>
-        <w:t xml:space="preserve">Trước khi làm thì phải update trên server về, vào phần work này để biết đang làm </w:t>
-      </w:r>
-      <w:proofErr w:type="gramStart"/>
-      <w:r>
+        <w:t>Trước khi làm thì phải update trên server về, vào phần work này để biết đang làm gì !</w:t>
+      </w:r>
+    </w:p>
+    <w:p>
+      <w:pPr>
         <w:rPr>
           <w:rFonts w:ascii="Times New Roman" w:hAnsi="Times New Roman" w:cs="Times New Roman"/>
           <w:i/>
@@ -31,12 +32,8 @@
           <w:sz w:val="26"/>
           <w:szCs w:val="26"/>
         </w:rPr>
-        <w:t>gì !</w:t>
-      </w:r>
-      <w:proofErr w:type="gramEnd"/>
-    </w:p>
-    <w:p>
-      <w:pPr>
+      </w:pPr>
+      <w:r>
         <w:rPr>
           <w:rFonts w:ascii="Times New Roman" w:hAnsi="Times New Roman" w:cs="Times New Roman"/>
           <w:i/>
@@ -44,38 +41,7 @@
           <w:sz w:val="26"/>
           <w:szCs w:val="26"/>
         </w:rPr>
-      </w:pPr>
-      <w:r>
-        <w:rPr>
-          <w:rFonts w:ascii="Times New Roman" w:hAnsi="Times New Roman" w:cs="Times New Roman"/>
-          <w:i/>
-          <w:color w:val="FF0000"/>
-          <w:sz w:val="26"/>
-          <w:szCs w:val="26"/>
-        </w:rPr>
-        <w:t xml:space="preserve">Có 2 </w:t>
-      </w:r>
-      <w:proofErr w:type="gramStart"/>
-      <w:r>
-        <w:rPr>
-          <w:rFonts w:ascii="Times New Roman" w:hAnsi="Times New Roman" w:cs="Times New Roman"/>
-          <w:i/>
-          <w:color w:val="FF0000"/>
-          <w:sz w:val="26"/>
-          <w:szCs w:val="26"/>
-        </w:rPr>
-        <w:t>file :</w:t>
-      </w:r>
-      <w:proofErr w:type="gramEnd"/>
-      <w:r>
-        <w:rPr>
-          <w:rFonts w:ascii="Times New Roman" w:hAnsi="Times New Roman" w:cs="Times New Roman"/>
-          <w:i/>
-          <w:color w:val="FF0000"/>
-          <w:sz w:val="26"/>
-          <w:szCs w:val="26"/>
-        </w:rPr>
-        <w:t xml:space="preserve"> Tiến, Cường mỗi người làm trên file này sau đó tổng hợp lại sau</w:t>
+        <w:t>Có 2 file : Tiến, Cường mỗi người làm trên file này sau đó tổng hợp lại sau</w:t>
       </w:r>
     </w:p>
     <w:p>
@@ -164,25 +130,7 @@
           <w:sz w:val="26"/>
           <w:szCs w:val="26"/>
         </w:rPr>
-        <w:t xml:space="preserve">- Thu thập tài liệu để làm tài liệu training của ngành CS &lt;trước hết là </w:t>
-      </w:r>
-      <w:proofErr w:type="gramStart"/>
-      <w:r>
-        <w:rPr>
-          <w:rFonts w:ascii="Times New Roman" w:hAnsi="Times New Roman" w:cs="Times New Roman"/>
-          <w:sz w:val="26"/>
-          <w:szCs w:val="26"/>
-        </w:rPr>
-        <w:t>theo</w:t>
-      </w:r>
-      <w:proofErr w:type="gramEnd"/>
-      <w:r>
-        <w:rPr>
-          <w:rFonts w:ascii="Times New Roman" w:hAnsi="Times New Roman" w:cs="Times New Roman"/>
-          <w:sz w:val="26"/>
-          <w:szCs w:val="26"/>
-        </w:rPr>
-        <w:t xml:space="preserve"> cái khung &gt;</w:t>
+        <w:t>- Thu thập tài liệu để làm tài liệu training của ngành CS &lt;trước hết là theo cái khung &gt;</w:t>
       </w:r>
     </w:p>
     <w:p>
@@ -254,29 +202,7 @@
           <w:szCs w:val="26"/>
           <w:u w:val="single"/>
         </w:rPr>
-        <w:t xml:space="preserve">+ Một số </w:t>
-      </w:r>
-      <w:proofErr w:type="gramStart"/>
-      <w:r>
-        <w:rPr>
-          <w:rFonts w:ascii="Times New Roman" w:hAnsi="Times New Roman" w:cs="Times New Roman"/>
-          <w:b/>
-          <w:sz w:val="26"/>
-          <w:szCs w:val="26"/>
-          <w:u w:val="single"/>
-        </w:rPr>
-        <w:t>thư</w:t>
-      </w:r>
-      <w:proofErr w:type="gramEnd"/>
-      <w:r>
-        <w:rPr>
-          <w:rFonts w:ascii="Times New Roman" w:hAnsi="Times New Roman" w:cs="Times New Roman"/>
-          <w:b/>
-          <w:sz w:val="26"/>
-          <w:szCs w:val="26"/>
-          <w:u w:val="single"/>
-        </w:rPr>
-        <w:t xml:space="preserve"> viện số có trên mạng cần tìm hiểu</w:t>
+        <w:t>+ Một số thư viện số có trên mạng cần tìm hiểu</w:t>
       </w:r>
     </w:p>
     <w:p>
@@ -343,23 +269,13 @@
           <w:szCs w:val="26"/>
         </w:rPr>
       </w:pPr>
-      <w:proofErr w:type="gramStart"/>
-      <w:r>
-        <w:rPr>
-          <w:rFonts w:ascii="Times New Roman" w:hAnsi="Times New Roman" w:cs="Times New Roman"/>
-          <w:sz w:val="26"/>
-          <w:szCs w:val="26"/>
-        </w:rPr>
-        <w:t>Citeseer :</w:t>
-      </w:r>
-      <w:proofErr w:type="gramEnd"/>
-      <w:r>
-        <w:rPr>
-          <w:rFonts w:ascii="Times New Roman" w:hAnsi="Times New Roman" w:cs="Times New Roman"/>
-          <w:sz w:val="26"/>
-          <w:szCs w:val="26"/>
-        </w:rPr>
-        <w:t xml:space="preserve"> </w:t>
+      <w:r>
+        <w:rPr>
+          <w:rFonts w:ascii="Times New Roman" w:hAnsi="Times New Roman" w:cs="Times New Roman"/>
+          <w:sz w:val="26"/>
+          <w:szCs w:val="26"/>
+        </w:rPr>
+        <w:t xml:space="preserve">Citeseer : </w:t>
       </w:r>
       <w:hyperlink r:id="rId7" w:history="1">
         <w:r>
@@ -391,9 +307,21 @@
           <w:sz w:val="26"/>
           <w:szCs w:val="26"/>
         </w:rPr>
-        <w:t xml:space="preserve">Search </w:t>
-      </w:r>
-      <w:proofErr w:type="gramStart"/>
+        <w:t xml:space="preserve">Search arXiv.org  </w:t>
+      </w:r>
+      <w:hyperlink r:id="rId8" w:history="1">
+        <w:r>
+          <w:rPr>
+            <w:rStyle w:val="Hyperlink"/>
+            <w:rFonts w:ascii="Times New Roman" w:eastAsia="Times New Roman" w:hAnsi="Times New Roman" w:cs="Times New Roman"/>
+            <w:bCs/>
+            <w:kern w:val="36"/>
+            <w:sz w:val="26"/>
+            <w:szCs w:val="26"/>
+          </w:rPr>
+          <w:t>http://arxiv.org</w:t>
+        </w:r>
+      </w:hyperlink>
       <w:r>
         <w:rPr>
           <w:rFonts w:ascii="Times New Roman" w:eastAsia="Times New Roman" w:hAnsi="Times New Roman" w:cs="Times New Roman"/>
@@ -402,44 +330,21 @@
           <w:sz w:val="26"/>
           <w:szCs w:val="26"/>
         </w:rPr>
-        <w:t xml:space="preserve">arXiv.org  </w:t>
-      </w:r>
-      <w:proofErr w:type="gramEnd"/>
-      <w:r>
-        <w:rPr>
-          <w:rFonts w:ascii="Times New Roman" w:hAnsi="Times New Roman" w:cs="Times New Roman"/>
-        </w:rPr>
-        <w:fldChar w:fldCharType="begin"/>
-      </w:r>
-      <w:r>
-        <w:rPr>
-          <w:rFonts w:ascii="Times New Roman" w:hAnsi="Times New Roman" w:cs="Times New Roman"/>
-        </w:rPr>
-        <w:instrText>HYPERLINK "http://arxiv.org"</w:instrText>
-      </w:r>
-      <w:r>
-        <w:rPr>
-          <w:rFonts w:ascii="Times New Roman" w:hAnsi="Times New Roman" w:cs="Times New Roman"/>
-        </w:rPr>
-        <w:fldChar w:fldCharType="separate"/>
-      </w:r>
-      <w:r>
-        <w:rPr>
-          <w:rStyle w:val="Hyperlink"/>
+        <w:t xml:space="preserve"> </w:t>
+      </w:r>
+    </w:p>
+    <w:p>
+      <w:pPr>
+        <w:spacing w:before="100" w:beforeAutospacing="1" w:after="100" w:afterAutospacing="1" w:line="240" w:lineRule="auto"/>
+        <w:outlineLvl w:val="0"/>
+        <w:rPr>
           <w:rFonts w:ascii="Times New Roman" w:eastAsia="Times New Roman" w:hAnsi="Times New Roman" w:cs="Times New Roman"/>
           <w:bCs/>
           <w:kern w:val="36"/>
           <w:sz w:val="26"/>
           <w:szCs w:val="26"/>
         </w:rPr>
-        <w:t>http://arxiv.org</w:t>
-      </w:r>
-      <w:r>
-        <w:rPr>
-          <w:rFonts w:ascii="Times New Roman" w:hAnsi="Times New Roman" w:cs="Times New Roman"/>
-        </w:rPr>
-        <w:fldChar w:fldCharType="end"/>
-      </w:r>
+      </w:pPr>
       <w:r>
         <w:rPr>
           <w:rFonts w:ascii="Times New Roman" w:eastAsia="Times New Roman" w:hAnsi="Times New Roman" w:cs="Times New Roman"/>
@@ -448,54 +353,9 @@
           <w:sz w:val="26"/>
           <w:szCs w:val="26"/>
         </w:rPr>
-        <w:t xml:space="preserve"> </w:t>
-      </w:r>
-    </w:p>
-    <w:p>
-      <w:pPr>
-        <w:spacing w:before="100" w:beforeAutospacing="1" w:after="100" w:afterAutospacing="1" w:line="240" w:lineRule="auto"/>
-        <w:outlineLvl w:val="0"/>
-        <w:rPr>
-          <w:rFonts w:ascii="Times New Roman" w:eastAsia="Times New Roman" w:hAnsi="Times New Roman" w:cs="Times New Roman"/>
-          <w:bCs/>
-          <w:kern w:val="36"/>
-          <w:sz w:val="26"/>
-          <w:szCs w:val="26"/>
-        </w:rPr>
-      </w:pPr>
-      <w:r>
-        <w:rPr>
-          <w:rFonts w:ascii="Times New Roman" w:eastAsia="Times New Roman" w:hAnsi="Times New Roman" w:cs="Times New Roman"/>
-          <w:bCs/>
-          <w:kern w:val="36"/>
-          <w:sz w:val="26"/>
-          <w:szCs w:val="26"/>
-        </w:rPr>
-        <w:t xml:space="preserve">The DBLP Computer Science </w:t>
-      </w:r>
-      <w:proofErr w:type="gramStart"/>
-      <w:r>
-        <w:rPr>
-          <w:rFonts w:ascii="Times New Roman" w:eastAsia="Times New Roman" w:hAnsi="Times New Roman" w:cs="Times New Roman"/>
-          <w:bCs/>
-          <w:kern w:val="36"/>
-          <w:sz w:val="26"/>
-          <w:szCs w:val="26"/>
-        </w:rPr>
-        <w:t>Bibliography :</w:t>
-      </w:r>
-      <w:proofErr w:type="gramEnd"/>
-      <w:r>
-        <w:rPr>
-          <w:rFonts w:ascii="Times New Roman" w:eastAsia="Times New Roman" w:hAnsi="Times New Roman" w:cs="Times New Roman"/>
-          <w:bCs/>
-          <w:kern w:val="36"/>
-          <w:sz w:val="26"/>
-          <w:szCs w:val="26"/>
-        </w:rPr>
-        <w:t xml:space="preserve"> </w:t>
-      </w:r>
-      <w:hyperlink r:id="rId8" w:history="1">
+        <w:t xml:space="preserve">The DBLP Computer Science Bibliography : </w:t>
+      </w:r>
+      <w:hyperlink r:id="rId9" w:history="1">
         <w:r>
           <w:rPr>
             <w:rStyle w:val="Hyperlink"/>
@@ -531,21 +391,8 @@
           <w:sz w:val="26"/>
           <w:szCs w:val="26"/>
         </w:rPr>
-        <w:t xml:space="preserve">+ Ý kiến và câu hỏi của Thầy đóng góp cho </w:t>
-      </w:r>
-      <w:proofErr w:type="gramStart"/>
-      <w:r>
-        <w:rPr>
-          <w:rFonts w:ascii="Times New Roman" w:eastAsia="Times New Roman" w:hAnsi="Times New Roman" w:cs="Times New Roman"/>
-          <w:b/>
-          <w:bCs/>
-          <w:kern w:val="36"/>
-          <w:sz w:val="26"/>
-          <w:szCs w:val="26"/>
-        </w:rPr>
-        <w:t>nhóm :</w:t>
-      </w:r>
-      <w:proofErr w:type="gramEnd"/>
+        <w:t>+ Ý kiến và câu hỏi của Thầy đóng góp cho nhóm :</w:t>
+      </w:r>
     </w:p>
     <w:p>
       <w:pPr>
@@ -583,10 +430,13 @@
           <w:sz w:val="26"/>
           <w:szCs w:val="26"/>
         </w:rPr>
-        <w:t xml:space="preserve">Xác định chính xác khung phân loại (Tiến có đề xuất theo cái wiki đó đọc file khung phân loại cs </w:t>
-      </w:r>
-      <w:proofErr w:type="gramStart"/>
-      <w:r>
+        <w:t>Xác định chính xác khung phân loại (Tiến có đề xuất theo cái wiki đó đọc file khung phân loại cs ý ), tức là mình phải tìm hiểu một số thư viện số như IEE,ACM rằng những hệ thống đó có cho ta tìm kiếm theo chủ đề, topic không ? Nếu có thì những chủ đề đó nó phân chia như thế nào ,có nhiều cấp không ---&gt; từ đó hoàn thiện cái khung của mình.</w:t>
+      </w:r>
+    </w:p>
+    <w:p>
+      <w:pPr>
+        <w:spacing w:before="100" w:beforeAutospacing="1" w:after="100" w:afterAutospacing="1" w:line="240" w:lineRule="auto"/>
+        <w:outlineLvl w:val="0"/>
         <w:rPr>
           <w:rFonts w:ascii="Times New Roman" w:eastAsia="Times New Roman" w:hAnsi="Times New Roman" w:cs="Times New Roman"/>
           <w:bCs/>
@@ -594,9 +444,7 @@
           <w:sz w:val="26"/>
           <w:szCs w:val="26"/>
         </w:rPr>
-        <w:t>ý )</w:t>
-      </w:r>
-      <w:proofErr w:type="gramEnd"/>
+      </w:pPr>
       <w:r>
         <w:rPr>
           <w:rFonts w:ascii="Times New Roman" w:eastAsia="Times New Roman" w:hAnsi="Times New Roman" w:cs="Times New Roman"/>
@@ -605,9 +453,19 @@
           <w:sz w:val="26"/>
           <w:szCs w:val="26"/>
         </w:rPr>
-        <w:t xml:space="preserve">, tức là mình phải tìm hiểu một số thư viện số như IEE,ACM rằng những hệ thống đó có cho ta tìm kiếm theo chủ đề, topic không ? Nếu có thì những chủ đề đó nó phân chia như thế </w:t>
-      </w:r>
-      <w:proofErr w:type="gramStart"/>
+        <w:t xml:space="preserve">- Thu thập các bài báo (một </w:t>
+      </w:r>
+      <w:r>
+        <w:rPr>
+          <w:rFonts w:ascii="Times New Roman" w:eastAsia="Times New Roman" w:hAnsi="Times New Roman" w:cs="Times New Roman"/>
+          <w:bCs/>
+          <w:noProof/>
+          <w:kern w:val="36"/>
+          <w:sz w:val="26"/>
+          <w:szCs w:val="26"/>
+        </w:rPr>
+        <w:t>số</w:t>
+      </w:r>
       <w:r>
         <w:rPr>
           <w:rFonts w:ascii="Times New Roman" w:eastAsia="Times New Roman" w:hAnsi="Times New Roman" w:cs="Times New Roman"/>
@@ -616,10 +474,13 @@
           <w:sz w:val="26"/>
           <w:szCs w:val="26"/>
         </w:rPr>
-        <w:t>nào ,có</w:t>
-      </w:r>
-      <w:proofErr w:type="gramEnd"/>
-      <w:r>
+        <w:t xml:space="preserve"> lượng đủ lớn ) để ta làm training và test thử sau đó .</w:t>
+      </w:r>
+    </w:p>
+    <w:p>
+      <w:pPr>
+        <w:spacing w:before="100" w:beforeAutospacing="1" w:after="100" w:afterAutospacing="1" w:line="240" w:lineRule="auto"/>
+        <w:outlineLvl w:val="0"/>
         <w:rPr>
           <w:rFonts w:ascii="Times New Roman" w:eastAsia="Times New Roman" w:hAnsi="Times New Roman" w:cs="Times New Roman"/>
           <w:bCs/>
@@ -627,13 +488,8 @@
           <w:sz w:val="26"/>
           <w:szCs w:val="26"/>
         </w:rPr>
-        <w:t xml:space="preserve"> nhiều cấp không ---&gt; từ đó hoàn thiện cái khung của mình.</w:t>
-      </w:r>
-    </w:p>
-    <w:p>
-      <w:pPr>
-        <w:spacing w:before="100" w:beforeAutospacing="1" w:after="100" w:afterAutospacing="1" w:line="240" w:lineRule="auto"/>
-        <w:outlineLvl w:val="0"/>
+      </w:pPr>
+      <w:r>
         <w:rPr>
           <w:rFonts w:ascii="Times New Roman" w:eastAsia="Times New Roman" w:hAnsi="Times New Roman" w:cs="Times New Roman"/>
           <w:bCs/>
@@ -641,8 +497,14 @@
           <w:sz w:val="26"/>
           <w:szCs w:val="26"/>
         </w:rPr>
-      </w:pPr>
-      <w:r>
+        <w:lastRenderedPageBreak/>
+        <w:t>- Tìm hiểu rõ ràng và cài đặt thử hoặc có thể là dùng lại socuercode của 1 phương pháp phân loại (SVM) phải chi tiết từng bước như là đánh chủ mục làm sao, rút đặc trưng, đánh trọng số làm sao.</w:t>
+      </w:r>
+    </w:p>
+    <w:p>
+      <w:pPr>
+        <w:spacing w:before="100" w:beforeAutospacing="1" w:after="100" w:afterAutospacing="1" w:line="240" w:lineRule="auto"/>
+        <w:outlineLvl w:val="0"/>
         <w:rPr>
           <w:rFonts w:ascii="Times New Roman" w:eastAsia="Times New Roman" w:hAnsi="Times New Roman" w:cs="Times New Roman"/>
           <w:bCs/>
@@ -650,19 +512,7 @@
           <w:sz w:val="26"/>
           <w:szCs w:val="26"/>
         </w:rPr>
-        <w:t xml:space="preserve">- Thu thập các bài báo (một </w:t>
-      </w:r>
-      <w:r>
-        <w:rPr>
-          <w:rFonts w:ascii="Times New Roman" w:eastAsia="Times New Roman" w:hAnsi="Times New Roman" w:cs="Times New Roman"/>
-          <w:bCs/>
-          <w:noProof/>
-          <w:kern w:val="36"/>
-          <w:sz w:val="26"/>
-          <w:szCs w:val="26"/>
-        </w:rPr>
-        <w:t>số</w:t>
-      </w:r>
+      </w:pPr>
       <w:r>
         <w:rPr>
           <w:rFonts w:ascii="Times New Roman" w:eastAsia="Times New Roman" w:hAnsi="Times New Roman" w:cs="Times New Roman"/>
@@ -671,9 +521,99 @@
           <w:sz w:val="26"/>
           <w:szCs w:val="26"/>
         </w:rPr>
-        <w:t xml:space="preserve"> lượng đủ </w:t>
-      </w:r>
-      <w:proofErr w:type="gramStart"/>
+        <w:t xml:space="preserve">- Xây dựng kiến trúc của chương trình ? Trên desktop or web ?  </w:t>
+      </w:r>
+    </w:p>
+    <w:p>
+      <w:pPr>
+        <w:rPr>
+          <w:rFonts w:ascii="Times New Roman" w:hAnsi="Times New Roman" w:cs="Times New Roman"/>
+          <w:sz w:val="26"/>
+          <w:szCs w:val="26"/>
+        </w:rPr>
+      </w:pPr>
+      <w:r>
+        <w:rPr>
+          <w:rFonts w:ascii="Times New Roman" w:hAnsi="Times New Roman" w:cs="Times New Roman"/>
+          <w:sz w:val="26"/>
+          <w:szCs w:val="26"/>
+        </w:rPr>
+        <w:t>- Các thư viện số có phân loại không ? Nếu có thì phân loại như thế nào ? Lấy được thông tin gì trong web đó về tài liệu (abtract , tile , metadata ….? ) .</w:t>
+      </w:r>
+    </w:p>
+    <w:p>
+      <w:pPr>
+        <w:rPr>
+          <w:rFonts w:ascii="Times New Roman" w:hAnsi="Times New Roman" w:cs="Times New Roman"/>
+          <w:noProof/>
+          <w:sz w:val="26"/>
+          <w:szCs w:val="26"/>
+        </w:rPr>
+      </w:pPr>
+      <w:r>
+        <w:rPr>
+          <w:rFonts w:ascii="Times New Roman" w:hAnsi="Times New Roman" w:cs="Times New Roman"/>
+          <w:sz w:val="26"/>
+          <w:szCs w:val="26"/>
+        </w:rPr>
+        <w:t>- Xác định lại mục tiêu của đề tài ? phân loại để làm gì ? tại sao phải crawl  trong khi đó các thư viện có thể nó không cho download tài liệu về và các thư viện số đó đã phân loại rồi có cần thiết phải phân loại không ??????? &lt;gợi ý là crawl các thông tin về bài báo như abtract để phân loại làm dữ liệu làm giàu ontology dùng để lưu vết các bài báo cung cấp các thông tin …… ,  &gt;.</w:t>
+      </w:r>
+    </w:p>
+    <w:p>
+      <w:pPr>
+        <w:rPr>
+          <w:rFonts w:ascii="Times New Roman" w:hAnsi="Times New Roman" w:cs="Times New Roman"/>
+          <w:b/>
+          <w:noProof/>
+          <w:sz w:val="26"/>
+          <w:szCs w:val="26"/>
+        </w:rPr>
+      </w:pPr>
+      <w:r>
+        <w:rPr>
+          <w:rFonts w:ascii="Times New Roman" w:hAnsi="Times New Roman" w:cs="Times New Roman"/>
+          <w:b/>
+          <w:sz w:val="26"/>
+          <w:szCs w:val="26"/>
+        </w:rPr>
+        <w:t xml:space="preserve">Công việc </w:t>
+      </w:r>
+      <w:r>
+        <w:rPr>
+          <w:rFonts w:ascii="Times New Roman" w:hAnsi="Times New Roman" w:cs="Times New Roman"/>
+          <w:b/>
+          <w:noProof/>
+          <w:sz w:val="26"/>
+          <w:szCs w:val="26"/>
+          <w:lang w:val="vi-VN"/>
+        </w:rPr>
+        <w:t>làm</w:t>
+      </w:r>
+      <w:r>
+        <w:rPr>
+          <w:rFonts w:ascii="Times New Roman" w:hAnsi="Times New Roman" w:cs="Times New Roman"/>
+          <w:b/>
+          <w:sz w:val="26"/>
+          <w:szCs w:val="26"/>
+        </w:rPr>
+        <w:t xml:space="preserve"> :</w:t>
+      </w:r>
+    </w:p>
+    <w:p>
+      <w:pPr>
+        <w:pStyle w:val="ListParagraph"/>
+        <w:numPr>
+          <w:ilvl w:val="0"/>
+          <w:numId w:val="2"/>
+        </w:numPr>
+        <w:rPr>
+          <w:rFonts w:ascii="Times New Roman" w:hAnsi="Times New Roman" w:cs="Times New Roman"/>
+          <w:b/>
+          <w:noProof/>
+          <w:sz w:val="26"/>
+          <w:szCs w:val="26"/>
+        </w:rPr>
+      </w:pPr>
       <w:r>
         <w:rPr>
           <w:rFonts w:ascii="Times New Roman" w:eastAsia="Times New Roman" w:hAnsi="Times New Roman" w:cs="Times New Roman"/>
@@ -682,337 +622,6 @@
           <w:sz w:val="26"/>
           <w:szCs w:val="26"/>
         </w:rPr>
-        <w:t>lớn )</w:t>
-      </w:r>
-      <w:proofErr w:type="gramEnd"/>
-      <w:r>
-        <w:rPr>
-          <w:rFonts w:ascii="Times New Roman" w:eastAsia="Times New Roman" w:hAnsi="Times New Roman" w:cs="Times New Roman"/>
-          <w:bCs/>
-          <w:kern w:val="36"/>
-          <w:sz w:val="26"/>
-          <w:szCs w:val="26"/>
-        </w:rPr>
-        <w:t xml:space="preserve"> để ta làm training và test thử sau đó .</w:t>
-      </w:r>
-    </w:p>
-    <w:p>
-      <w:pPr>
-        <w:spacing w:before="100" w:beforeAutospacing="1" w:after="100" w:afterAutospacing="1" w:line="240" w:lineRule="auto"/>
-        <w:outlineLvl w:val="0"/>
-        <w:rPr>
-          <w:rFonts w:ascii="Times New Roman" w:eastAsia="Times New Roman" w:hAnsi="Times New Roman" w:cs="Times New Roman"/>
-          <w:bCs/>
-          <w:kern w:val="36"/>
-          <w:sz w:val="26"/>
-          <w:szCs w:val="26"/>
-        </w:rPr>
-      </w:pPr>
-      <w:r>
-        <w:rPr>
-          <w:rFonts w:ascii="Times New Roman" w:eastAsia="Times New Roman" w:hAnsi="Times New Roman" w:cs="Times New Roman"/>
-          <w:bCs/>
-          <w:kern w:val="36"/>
-          <w:sz w:val="26"/>
-          <w:szCs w:val="26"/>
-        </w:rPr>
-        <w:lastRenderedPageBreak/>
-        <w:t>- Tìm hiểu rõ ràng và cài đặt thử hoặc có thể là dùng lại socuercode của 1 phương pháp phân loại (SVM) phải chi tiết từng bước như là đánh chủ mục làm sao, rút đặc trưng, đánh trọng số làm sao.</w:t>
-      </w:r>
-    </w:p>
-    <w:p>
-      <w:pPr>
-        <w:spacing w:before="100" w:beforeAutospacing="1" w:after="100" w:afterAutospacing="1" w:line="240" w:lineRule="auto"/>
-        <w:outlineLvl w:val="0"/>
-        <w:rPr>
-          <w:rFonts w:ascii="Times New Roman" w:eastAsia="Times New Roman" w:hAnsi="Times New Roman" w:cs="Times New Roman"/>
-          <w:bCs/>
-          <w:kern w:val="36"/>
-          <w:sz w:val="26"/>
-          <w:szCs w:val="26"/>
-        </w:rPr>
-      </w:pPr>
-      <w:r>
-        <w:rPr>
-          <w:rFonts w:ascii="Times New Roman" w:eastAsia="Times New Roman" w:hAnsi="Times New Roman" w:cs="Times New Roman"/>
-          <w:bCs/>
-          <w:kern w:val="36"/>
-          <w:sz w:val="26"/>
-          <w:szCs w:val="26"/>
-        </w:rPr>
-        <w:t xml:space="preserve">- Xây dựng kiến trúc của chương </w:t>
-      </w:r>
-      <w:proofErr w:type="gramStart"/>
-      <w:r>
-        <w:rPr>
-          <w:rFonts w:ascii="Times New Roman" w:eastAsia="Times New Roman" w:hAnsi="Times New Roman" w:cs="Times New Roman"/>
-          <w:bCs/>
-          <w:kern w:val="36"/>
-          <w:sz w:val="26"/>
-          <w:szCs w:val="26"/>
-        </w:rPr>
-        <w:t>trình ?</w:t>
-      </w:r>
-      <w:proofErr w:type="gramEnd"/>
-      <w:r>
-        <w:rPr>
-          <w:rFonts w:ascii="Times New Roman" w:eastAsia="Times New Roman" w:hAnsi="Times New Roman" w:cs="Times New Roman"/>
-          <w:bCs/>
-          <w:kern w:val="36"/>
-          <w:sz w:val="26"/>
-          <w:szCs w:val="26"/>
-        </w:rPr>
-        <w:t xml:space="preserve"> Trên desktop or </w:t>
-      </w:r>
-      <w:proofErr w:type="gramStart"/>
-      <w:r>
-        <w:rPr>
-          <w:rFonts w:ascii="Times New Roman" w:eastAsia="Times New Roman" w:hAnsi="Times New Roman" w:cs="Times New Roman"/>
-          <w:bCs/>
-          <w:kern w:val="36"/>
-          <w:sz w:val="26"/>
-          <w:szCs w:val="26"/>
-        </w:rPr>
-        <w:t>web ?</w:t>
-      </w:r>
-      <w:proofErr w:type="gramEnd"/>
-      <w:r>
-        <w:rPr>
-          <w:rFonts w:ascii="Times New Roman" w:eastAsia="Times New Roman" w:hAnsi="Times New Roman" w:cs="Times New Roman"/>
-          <w:bCs/>
-          <w:kern w:val="36"/>
-          <w:sz w:val="26"/>
-          <w:szCs w:val="26"/>
-        </w:rPr>
-        <w:t xml:space="preserve">  </w:t>
-      </w:r>
-    </w:p>
-    <w:p>
-      <w:pPr>
-        <w:rPr>
-          <w:rFonts w:ascii="Times New Roman" w:hAnsi="Times New Roman" w:cs="Times New Roman"/>
-          <w:sz w:val="26"/>
-          <w:szCs w:val="26"/>
-        </w:rPr>
-      </w:pPr>
-      <w:r>
-        <w:rPr>
-          <w:rFonts w:ascii="Times New Roman" w:hAnsi="Times New Roman" w:cs="Times New Roman"/>
-          <w:sz w:val="26"/>
-          <w:szCs w:val="26"/>
-        </w:rPr>
-        <w:t xml:space="preserve">- Các thư viện số có phân loại </w:t>
-      </w:r>
-      <w:proofErr w:type="gramStart"/>
-      <w:r>
-        <w:rPr>
-          <w:rFonts w:ascii="Times New Roman" w:hAnsi="Times New Roman" w:cs="Times New Roman"/>
-          <w:sz w:val="26"/>
-          <w:szCs w:val="26"/>
-        </w:rPr>
-        <w:t>không ?</w:t>
-      </w:r>
-      <w:proofErr w:type="gramEnd"/>
-      <w:r>
-        <w:rPr>
-          <w:rFonts w:ascii="Times New Roman" w:hAnsi="Times New Roman" w:cs="Times New Roman"/>
-          <w:sz w:val="26"/>
-          <w:szCs w:val="26"/>
-        </w:rPr>
-        <w:t xml:space="preserve"> Nếu có thì phân loại như thế </w:t>
-      </w:r>
-      <w:proofErr w:type="gramStart"/>
-      <w:r>
-        <w:rPr>
-          <w:rFonts w:ascii="Times New Roman" w:hAnsi="Times New Roman" w:cs="Times New Roman"/>
-          <w:sz w:val="26"/>
-          <w:szCs w:val="26"/>
-        </w:rPr>
-        <w:t>nào ?</w:t>
-      </w:r>
-      <w:proofErr w:type="gramEnd"/>
-      <w:r>
-        <w:rPr>
-          <w:rFonts w:ascii="Times New Roman" w:hAnsi="Times New Roman" w:cs="Times New Roman"/>
-          <w:sz w:val="26"/>
-          <w:szCs w:val="26"/>
-        </w:rPr>
-        <w:t xml:space="preserve"> Lấy được thông tin gì trong web đó về tài liệu (</w:t>
-      </w:r>
-      <w:proofErr w:type="gramStart"/>
-      <w:r>
-        <w:rPr>
-          <w:rFonts w:ascii="Times New Roman" w:hAnsi="Times New Roman" w:cs="Times New Roman"/>
-          <w:sz w:val="26"/>
-          <w:szCs w:val="26"/>
-        </w:rPr>
-        <w:t>abtract ,</w:t>
-      </w:r>
-      <w:proofErr w:type="gramEnd"/>
-      <w:r>
-        <w:rPr>
-          <w:rFonts w:ascii="Times New Roman" w:hAnsi="Times New Roman" w:cs="Times New Roman"/>
-          <w:sz w:val="26"/>
-          <w:szCs w:val="26"/>
-        </w:rPr>
-        <w:t xml:space="preserve"> tile , metadata ….? ) .</w:t>
-      </w:r>
-    </w:p>
-    <w:p>
-      <w:pPr>
-        <w:rPr>
-          <w:rFonts w:ascii="Times New Roman" w:hAnsi="Times New Roman" w:cs="Times New Roman"/>
-          <w:noProof/>
-          <w:sz w:val="26"/>
-          <w:szCs w:val="26"/>
-        </w:rPr>
-      </w:pPr>
-      <w:r>
-        <w:rPr>
-          <w:rFonts w:ascii="Times New Roman" w:hAnsi="Times New Roman" w:cs="Times New Roman"/>
-          <w:sz w:val="26"/>
-          <w:szCs w:val="26"/>
-        </w:rPr>
-        <w:t xml:space="preserve">- Xác định lại mục tiêu của đề </w:t>
-      </w:r>
-      <w:proofErr w:type="gramStart"/>
-      <w:r>
-        <w:rPr>
-          <w:rFonts w:ascii="Times New Roman" w:hAnsi="Times New Roman" w:cs="Times New Roman"/>
-          <w:sz w:val="26"/>
-          <w:szCs w:val="26"/>
-        </w:rPr>
-        <w:t>tài ?</w:t>
-      </w:r>
-      <w:proofErr w:type="gramEnd"/>
-      <w:r>
-        <w:rPr>
-          <w:rFonts w:ascii="Times New Roman" w:hAnsi="Times New Roman" w:cs="Times New Roman"/>
-          <w:sz w:val="26"/>
-          <w:szCs w:val="26"/>
-        </w:rPr>
-        <w:t xml:space="preserve"> </w:t>
-      </w:r>
-      <w:proofErr w:type="gramStart"/>
-      <w:r>
-        <w:rPr>
-          <w:rFonts w:ascii="Times New Roman" w:hAnsi="Times New Roman" w:cs="Times New Roman"/>
-          <w:sz w:val="26"/>
-          <w:szCs w:val="26"/>
-        </w:rPr>
-        <w:t>phân</w:t>
-      </w:r>
-      <w:proofErr w:type="gramEnd"/>
-      <w:r>
-        <w:rPr>
-          <w:rFonts w:ascii="Times New Roman" w:hAnsi="Times New Roman" w:cs="Times New Roman"/>
-          <w:sz w:val="26"/>
-          <w:szCs w:val="26"/>
-        </w:rPr>
-        <w:t xml:space="preserve"> loại để làm gì ? </w:t>
-      </w:r>
-      <w:proofErr w:type="gramStart"/>
-      <w:r>
-        <w:rPr>
-          <w:rFonts w:ascii="Times New Roman" w:hAnsi="Times New Roman" w:cs="Times New Roman"/>
-          <w:sz w:val="26"/>
-          <w:szCs w:val="26"/>
-        </w:rPr>
-        <w:t>tại</w:t>
-      </w:r>
-      <w:proofErr w:type="gramEnd"/>
-      <w:r>
-        <w:rPr>
-          <w:rFonts w:ascii="Times New Roman" w:hAnsi="Times New Roman" w:cs="Times New Roman"/>
-          <w:sz w:val="26"/>
-          <w:szCs w:val="26"/>
-        </w:rPr>
-        <w:t xml:space="preserve"> sao phải crawl  trong khi đó các thư viện có thể nó không cho download tài liệu về và các thư viện số đó đã phân loại rồi có cần thiết phải phân loại không ??????? &lt;</w:t>
-      </w:r>
-      <w:proofErr w:type="gramStart"/>
-      <w:r>
-        <w:rPr>
-          <w:rFonts w:ascii="Times New Roman" w:hAnsi="Times New Roman" w:cs="Times New Roman"/>
-          <w:sz w:val="26"/>
-          <w:szCs w:val="26"/>
-        </w:rPr>
-        <w:t>gợi</w:t>
-      </w:r>
-      <w:proofErr w:type="gramEnd"/>
-      <w:r>
-        <w:rPr>
-          <w:rFonts w:ascii="Times New Roman" w:hAnsi="Times New Roman" w:cs="Times New Roman"/>
-          <w:sz w:val="26"/>
-          <w:szCs w:val="26"/>
-        </w:rPr>
-        <w:t xml:space="preserve"> ý là crawl các thông tin về bài báo như abtract để phân loại làm dữ liệu làm giàu ontology dùng để lưu vết các bài báo cung cấp các thông tin …… ,  &gt;.</w:t>
-      </w:r>
-    </w:p>
-    <w:p>
-      <w:pPr>
-        <w:rPr>
-          <w:rFonts w:ascii="Times New Roman" w:hAnsi="Times New Roman" w:cs="Times New Roman"/>
-          <w:b/>
-          <w:noProof/>
-          <w:sz w:val="26"/>
-          <w:szCs w:val="26"/>
-        </w:rPr>
-      </w:pPr>
-      <w:r>
-        <w:rPr>
-          <w:rFonts w:ascii="Times New Roman" w:hAnsi="Times New Roman" w:cs="Times New Roman"/>
-          <w:b/>
-          <w:sz w:val="26"/>
-          <w:szCs w:val="26"/>
-        </w:rPr>
-        <w:t xml:space="preserve">Công việc </w:t>
-      </w:r>
-      <w:proofErr w:type="gramStart"/>
-      <w:r>
-        <w:rPr>
-          <w:rFonts w:ascii="Times New Roman" w:hAnsi="Times New Roman" w:cs="Times New Roman"/>
-          <w:b/>
-          <w:noProof/>
-          <w:sz w:val="26"/>
-          <w:szCs w:val="26"/>
-          <w:lang w:val="vi-VN"/>
-        </w:rPr>
-        <w:t>làm</w:t>
-      </w:r>
-      <w:r>
-        <w:rPr>
-          <w:rFonts w:ascii="Times New Roman" w:hAnsi="Times New Roman" w:cs="Times New Roman"/>
-          <w:b/>
-          <w:sz w:val="26"/>
-          <w:szCs w:val="26"/>
-        </w:rPr>
-        <w:t xml:space="preserve"> :</w:t>
-      </w:r>
-      <w:proofErr w:type="gramEnd"/>
-    </w:p>
-    <w:p>
-      <w:pPr>
-        <w:pStyle w:val="ListParagraph"/>
-        <w:numPr>
-          <w:ilvl w:val="0"/>
-          <w:numId w:val="2"/>
-        </w:numPr>
-        <w:rPr>
-          <w:rFonts w:ascii="Times New Roman" w:hAnsi="Times New Roman" w:cs="Times New Roman"/>
-          <w:b/>
-          <w:noProof/>
-          <w:sz w:val="26"/>
-          <w:szCs w:val="26"/>
-        </w:rPr>
-      </w:pPr>
-      <w:r>
-        <w:rPr>
-          <w:rFonts w:ascii="Times New Roman" w:eastAsia="Times New Roman" w:hAnsi="Times New Roman" w:cs="Times New Roman"/>
-          <w:bCs/>
-          <w:kern w:val="36"/>
-          <w:sz w:val="26"/>
-          <w:szCs w:val="26"/>
-        </w:rPr>
         <w:t>Xây dựng kiến trúc của chương trình.</w:t>
       </w:r>
     </w:p>
@@ -1450,7 +1059,7 @@
         </w:rPr>
         <w:t xml:space="preserve">Tool trong đó cho phép lấy và search thông tin về bài báo từ các thư viện điện tử : </w:t>
       </w:r>
-      <w:hyperlink r:id="rId9" w:history="1">
+      <w:hyperlink r:id="rId10" w:history="1">
         <w:r>
           <w:rPr>
             <w:rStyle w:val="Hyperlink"/>
@@ -1472,16 +1081,8 @@
         <w:rPr>
           <w:rFonts w:ascii="Times New Roman" w:hAnsi="Times New Roman" w:cs="Times New Roman"/>
         </w:rPr>
-        <w:t xml:space="preserve">Phân loại download và phần lấy abtract dựa trên cái gói này chương trình này </w:t>
-      </w:r>
-      <w:proofErr w:type="gramStart"/>
-      <w:r>
-        <w:rPr>
-          <w:rFonts w:ascii="Times New Roman" w:hAnsi="Times New Roman" w:cs="Times New Roman"/>
-        </w:rPr>
-        <w:t>làm .</w:t>
-      </w:r>
-      <w:proofErr w:type="gramEnd"/>
+        <w:t>Phân loại download và phần lấy abtract dựa trên cái gói này chương trình này làm .</w:t>
+      </w:r>
     </w:p>
     <w:p>
       <w:pPr>
@@ -1645,7 +1246,7 @@
         </w:rPr>
         <w:t xml:space="preserve">+ Download chương trình này chạy thử chức năng search trên các thư viện số của chương trình : </w:t>
       </w:r>
-      <w:hyperlink r:id="rId10" w:history="1">
+      <w:hyperlink r:id="rId11" w:history="1">
         <w:r>
           <w:rPr>
             <w:rStyle w:val="Hyperlink"/>
@@ -1705,7 +1306,7 @@
         </w:rPr>
         <w:t xml:space="preserve">Địa chỉ check out SVN bản mới nhất : </w:t>
       </w:r>
-      <w:hyperlink r:id="rId11" w:history="1">
+      <w:hyperlink r:id="rId12" w:history="1">
         <w:r>
           <w:rPr>
             <w:rStyle w:val="Hyperlink"/>
@@ -1749,7 +1350,7 @@
           <w:noProof/>
         </w:rPr>
       </w:pPr>
-      <w:hyperlink r:id="rId12" w:history="1">
+      <w:hyperlink r:id="rId13" w:history="1">
         <w:r>
           <w:rPr>
             <w:rStyle w:val="Hyperlink"/>
@@ -1783,7 +1384,7 @@
         </w:rPr>
         <w:t xml:space="preserve">Gói thư viện của chương trình : </w:t>
       </w:r>
-      <w:hyperlink r:id="rId13" w:history="1">
+      <w:hyperlink r:id="rId14" w:history="1">
         <w:r>
           <w:rPr>
             <w:rStyle w:val="Hyperlink"/>
@@ -2241,65 +1842,29 @@
           <w:sz w:val="26"/>
           <w:szCs w:val="26"/>
         </w:rPr>
-        <w:t xml:space="preserve">Tiếp tục nghiên cứu soucecode của Jabref để lấy các thông tin </w:t>
-      </w:r>
-      <w:proofErr w:type="gramStart"/>
-      <w:r>
-        <w:rPr>
-          <w:rFonts w:ascii="Times New Roman" w:hAnsi="Times New Roman" w:cs="Times New Roman"/>
-          <w:sz w:val="26"/>
-          <w:szCs w:val="26"/>
-        </w:rPr>
-        <w:t>thư</w:t>
-      </w:r>
-      <w:proofErr w:type="gramEnd"/>
-      <w:r>
-        <w:rPr>
-          <w:rFonts w:ascii="Times New Roman" w:hAnsi="Times New Roman" w:cs="Times New Roman"/>
-          <w:sz w:val="26"/>
-          <w:szCs w:val="26"/>
-        </w:rPr>
-        <w:t xml:space="preserve"> viện số về.</w:t>
-      </w:r>
-    </w:p>
-    <w:p>
-      <w:pPr>
-        <w:pStyle w:val="ListParagraph"/>
-        <w:numPr>
-          <w:ilvl w:val="0"/>
-          <w:numId w:val="2"/>
-        </w:numPr>
-        <w:rPr>
-          <w:rFonts w:ascii="Times New Roman" w:hAnsi="Times New Roman" w:cs="Times New Roman"/>
-          <w:sz w:val="26"/>
-          <w:szCs w:val="26"/>
-        </w:rPr>
-      </w:pPr>
-      <w:r>
-        <w:rPr>
-          <w:rFonts w:ascii="Times New Roman" w:hAnsi="Times New Roman" w:cs="Times New Roman"/>
-          <w:sz w:val="26"/>
-          <w:szCs w:val="26"/>
-        </w:rPr>
-        <w:t xml:space="preserve">Tìm kiếm các bài báo đề tài về phân loại dữ liệu, đọc sourcecode bài </w:t>
-      </w:r>
-      <w:proofErr w:type="gramStart"/>
-      <w:r>
-        <w:rPr>
-          <w:rFonts w:ascii="Times New Roman" w:hAnsi="Times New Roman" w:cs="Times New Roman"/>
-          <w:sz w:val="26"/>
-          <w:szCs w:val="26"/>
-        </w:rPr>
-        <w:t>báo  liên</w:t>
-      </w:r>
-      <w:proofErr w:type="gramEnd"/>
-      <w:r>
-        <w:rPr>
-          <w:rFonts w:ascii="Times New Roman" w:hAnsi="Times New Roman" w:cs="Times New Roman"/>
-          <w:sz w:val="26"/>
-          <w:szCs w:val="26"/>
-        </w:rPr>
-        <w:t xml:space="preserve"> quan.</w:t>
+        <w:t>Tiếp tục nghiên cứu soucecode của Jabref để lấy các thông tin thư viện số về.</w:t>
+      </w:r>
+    </w:p>
+    <w:p>
+      <w:pPr>
+        <w:pStyle w:val="ListParagraph"/>
+        <w:numPr>
+          <w:ilvl w:val="0"/>
+          <w:numId w:val="2"/>
+        </w:numPr>
+        <w:rPr>
+          <w:rFonts w:ascii="Times New Roman" w:hAnsi="Times New Roman" w:cs="Times New Roman"/>
+          <w:sz w:val="26"/>
+          <w:szCs w:val="26"/>
+        </w:rPr>
+      </w:pPr>
+      <w:r>
+        <w:rPr>
+          <w:rFonts w:ascii="Times New Roman" w:hAnsi="Times New Roman" w:cs="Times New Roman"/>
+          <w:sz w:val="26"/>
+          <w:szCs w:val="26"/>
+        </w:rPr>
+        <w:t>Tìm kiếm các bài báo đề tài về phân loại dữ liệu, đọc sourcecode bài báo  liên quan.</w:t>
       </w:r>
     </w:p>
     <w:p>
@@ -2436,39 +2001,8 @@
           <w:sz w:val="26"/>
           <w:szCs w:val="26"/>
         </w:rPr>
-        <w:t xml:space="preserve">đây là 1 đề tài tương tự của nhóm bên nước </w:t>
-      </w:r>
-      <w:proofErr w:type="gramStart"/>
-      <w:r>
-        <w:rPr>
-          <w:rFonts w:ascii="Times New Roman" w:hAnsi="Times New Roman" w:cs="Times New Roman"/>
-          <w:color w:val="FF0000"/>
-          <w:sz w:val="26"/>
-          <w:szCs w:val="26"/>
-        </w:rPr>
-        <w:t>ngoaì .</w:t>
-      </w:r>
-      <w:proofErr w:type="gramEnd"/>
-      <w:r>
-        <w:rPr>
-          <w:rFonts w:ascii="Times New Roman" w:hAnsi="Times New Roman" w:cs="Times New Roman"/>
-          <w:color w:val="FF0000"/>
-          <w:sz w:val="26"/>
-          <w:szCs w:val="26"/>
-        </w:rPr>
-        <w:t xml:space="preserve"> Vẫn chưa tìm được mail để liên hệ với tác </w:t>
-      </w:r>
-      <w:proofErr w:type="gramStart"/>
-      <w:r>
-        <w:rPr>
-          <w:rFonts w:ascii="Times New Roman" w:hAnsi="Times New Roman" w:cs="Times New Roman"/>
-          <w:color w:val="FF0000"/>
-          <w:sz w:val="26"/>
-          <w:szCs w:val="26"/>
-        </w:rPr>
-        <w:t>giả !</w:t>
-      </w:r>
-      <w:proofErr w:type="gramEnd"/>
+        <w:t>đây là 1 đề tài tương tự của nhóm bên nước ngoaì . Vẫn chưa tìm được mail để liên hệ với tác giả !</w:t>
+      </w:r>
     </w:p>
     <w:p>
       <w:pPr>
@@ -2490,25 +2024,14 @@
           <w:szCs w:val="26"/>
         </w:rPr>
       </w:pPr>
-      <w:proofErr w:type="gramStart"/>
-      <w:r>
-        <w:rPr>
-          <w:rFonts w:ascii="Times New Roman" w:hAnsi="Times New Roman" w:cs="Times New Roman"/>
-          <w:b/>
-          <w:sz w:val="26"/>
-          <w:szCs w:val="26"/>
-        </w:rPr>
-        <w:t>Tiến :</w:t>
-      </w:r>
-      <w:proofErr w:type="gramEnd"/>
-      <w:r>
-        <w:rPr>
-          <w:rFonts w:ascii="Times New Roman" w:hAnsi="Times New Roman" w:cs="Times New Roman"/>
-          <w:b/>
-          <w:sz w:val="26"/>
-          <w:szCs w:val="26"/>
-        </w:rPr>
-        <w:t xml:space="preserve"> </w:t>
+      <w:r>
+        <w:rPr>
+          <w:rFonts w:ascii="Times New Roman" w:hAnsi="Times New Roman" w:cs="Times New Roman"/>
+          <w:b/>
+          <w:sz w:val="26"/>
+          <w:szCs w:val="26"/>
+        </w:rPr>
+        <w:t xml:space="preserve">Tiến : </w:t>
       </w:r>
     </w:p>
     <w:p>
@@ -2587,65 +2110,36 @@
           <w:szCs w:val="26"/>
         </w:rPr>
       </w:pPr>
-      <w:proofErr w:type="gramStart"/>
-      <w:r>
-        <w:rPr>
-          <w:rFonts w:ascii="Times New Roman" w:hAnsi="Times New Roman" w:cs="Times New Roman"/>
-          <w:b/>
-          <w:sz w:val="26"/>
-          <w:szCs w:val="26"/>
-        </w:rPr>
-        <w:t>Cường :</w:t>
-      </w:r>
-      <w:proofErr w:type="gramEnd"/>
-      <w:r>
-        <w:rPr>
-          <w:rFonts w:ascii="Times New Roman" w:hAnsi="Times New Roman" w:cs="Times New Roman"/>
-          <w:b/>
-          <w:sz w:val="26"/>
-          <w:szCs w:val="26"/>
-        </w:rPr>
-        <w:t xml:space="preserve"> </w:t>
-      </w:r>
-    </w:p>
-    <w:p>
-      <w:pPr>
-        <w:pStyle w:val="ListParagraph"/>
-        <w:numPr>
-          <w:ilvl w:val="0"/>
-          <w:numId w:val="2"/>
-        </w:numPr>
-        <w:rPr>
-          <w:rFonts w:ascii="Times New Roman" w:hAnsi="Times New Roman" w:cs="Times New Roman"/>
-          <w:sz w:val="26"/>
-          <w:szCs w:val="26"/>
-        </w:rPr>
-      </w:pPr>
-      <w:r>
-        <w:rPr>
-          <w:rFonts w:ascii="Times New Roman" w:hAnsi="Times New Roman" w:cs="Times New Roman"/>
-          <w:sz w:val="26"/>
-          <w:szCs w:val="26"/>
-        </w:rPr>
-        <w:t xml:space="preserve">Tìm hiểu </w:t>
-      </w:r>
-      <w:proofErr w:type="gramStart"/>
-      <w:r>
-        <w:rPr>
-          <w:rFonts w:ascii="Times New Roman" w:hAnsi="Times New Roman" w:cs="Times New Roman"/>
-          <w:sz w:val="26"/>
-          <w:szCs w:val="26"/>
-        </w:rPr>
-        <w:t>rõ  cái</w:t>
-      </w:r>
-      <w:proofErr w:type="gramEnd"/>
-      <w:r>
-        <w:rPr>
-          <w:rFonts w:ascii="Times New Roman" w:hAnsi="Times New Roman" w:cs="Times New Roman"/>
-          <w:sz w:val="26"/>
-          <w:szCs w:val="26"/>
-        </w:rPr>
-        <w:t xml:space="preserve"> Jabref  xem lại cái đó dùng để làm gì, nó nói là dùng để cho vào word như endnote thì phải tìm hiểu rõ dùng như thế nào và </w:t>
+      <w:r>
+        <w:rPr>
+          <w:rFonts w:ascii="Times New Roman" w:hAnsi="Times New Roman" w:cs="Times New Roman"/>
+          <w:b/>
+          <w:sz w:val="26"/>
+          <w:szCs w:val="26"/>
+        </w:rPr>
+        <w:t xml:space="preserve">Cường : </w:t>
+      </w:r>
+    </w:p>
+    <w:p>
+      <w:pPr>
+        <w:pStyle w:val="ListParagraph"/>
+        <w:numPr>
+          <w:ilvl w:val="0"/>
+          <w:numId w:val="2"/>
+        </w:numPr>
+        <w:rPr>
+          <w:rFonts w:ascii="Times New Roman" w:hAnsi="Times New Roman" w:cs="Times New Roman"/>
+          <w:sz w:val="26"/>
+          <w:szCs w:val="26"/>
+        </w:rPr>
+      </w:pPr>
+      <w:r>
+        <w:rPr>
+          <w:rFonts w:ascii="Times New Roman" w:hAnsi="Times New Roman" w:cs="Times New Roman"/>
+          <w:sz w:val="26"/>
+          <w:szCs w:val="26"/>
+        </w:rPr>
+        <w:t xml:space="preserve">Tìm hiểu rõ  cái Jabref  xem lại cái đó dùng để làm gì, nó nói là dùng để cho vào word như endnote thì phải tìm hiểu rõ dùng như thế nào và </w:t>
       </w:r>
       <w:bookmarkStart w:id="6" w:name="OLE_LINK1"/>
       <w:bookmarkStart w:id="7" w:name="OLE_LINK6"/>
@@ -2725,25 +2219,7 @@
           <w:sz w:val="26"/>
           <w:szCs w:val="26"/>
         </w:rPr>
-        <w:t xml:space="preserve">Bắt </w:t>
-      </w:r>
-      <w:proofErr w:type="gramStart"/>
-      <w:r>
-        <w:rPr>
-          <w:rFonts w:ascii="Times New Roman" w:hAnsi="Times New Roman" w:cs="Times New Roman"/>
-          <w:sz w:val="26"/>
-          <w:szCs w:val="26"/>
-        </w:rPr>
-        <w:t>tay</w:t>
-      </w:r>
-      <w:proofErr w:type="gramEnd"/>
-      <w:r>
-        <w:rPr>
-          <w:rFonts w:ascii="Times New Roman" w:hAnsi="Times New Roman" w:cs="Times New Roman"/>
-          <w:sz w:val="26"/>
-          <w:szCs w:val="26"/>
-        </w:rPr>
-        <w:t xml:space="preserve"> lại việc tìm hiểu cách lấy tài liệu từ thư viện số của jabref &lt;Tuần này là ACM để có gì Thứ 6 trình bày nội bộ nhóm.</w:t>
+        <w:t>Bắt tay lại việc tìm hiểu cách lấy tài liệu từ thư viện số của jabref &lt;Tuần này là ACM để có gì Thứ 6 trình bày nội bộ nhóm.</w:t>
       </w:r>
     </w:p>
     <w:p>
@@ -2796,17 +2272,7 @@
           <w:sz w:val="26"/>
           <w:szCs w:val="26"/>
         </w:rPr>
-        <w:t>-------------------------------------------------1/</w:t>
-      </w:r>
-      <w:proofErr w:type="gramStart"/>
-      <w:r>
-        <w:rPr>
-          <w:rFonts w:ascii="Times New Roman" w:hAnsi="Times New Roman" w:cs="Times New Roman"/>
-          <w:b/>
-          <w:sz w:val="26"/>
-          <w:szCs w:val="26"/>
-        </w:rPr>
-        <w:t>9</w:t>
+        <w:t>-------------------------------------------------1/9</w:t>
       </w:r>
       <w:r>
         <w:rPr>
@@ -2834,7 +2300,6 @@
         </w:rPr>
         <w:t>-------------------------------------------------------------------------------------------------------</w:t>
       </w:r>
-      <w:proofErr w:type="gramEnd"/>
     </w:p>
     <w:p>
       <w:pPr>
@@ -2875,25 +2340,7 @@
           <w:sz w:val="26"/>
           <w:szCs w:val="26"/>
         </w:rPr>
-        <w:t xml:space="preserve">  Thứ 6 gửi báo cáo tiến độ công việc </w:t>
-      </w:r>
-      <w:proofErr w:type="gramStart"/>
-      <w:r>
-        <w:rPr>
-          <w:rFonts w:ascii="Times New Roman" w:hAnsi="Times New Roman" w:cs="Times New Roman"/>
-          <w:sz w:val="26"/>
-          <w:szCs w:val="26"/>
-        </w:rPr>
-        <w:t>và  kết</w:t>
-      </w:r>
-      <w:proofErr w:type="gramEnd"/>
-      <w:r>
-        <w:rPr>
-          <w:rFonts w:ascii="Times New Roman" w:hAnsi="Times New Roman" w:cs="Times New Roman"/>
-          <w:sz w:val="26"/>
-          <w:szCs w:val="26"/>
-        </w:rPr>
-        <w:t xml:space="preserve"> quả đạt được trong tuần.</w:t>
+        <w:t xml:space="preserve">  Thứ 6 gửi báo cáo tiến độ công việc và  kết quả đạt được trong tuần.</w:t>
       </w:r>
     </w:p>
     <w:p>
@@ -3126,7 +2573,6 @@
           <w:b/>
         </w:rPr>
       </w:pPr>
-      <w:proofErr w:type="gramStart"/>
       <w:r>
         <w:rPr>
           <w:rFonts w:ascii="Times New Roman" w:hAnsi="Times New Roman" w:cs="Times New Roman"/>
@@ -3135,7 +2581,6 @@
         <w:lastRenderedPageBreak/>
         <w:t>Cường :</w:t>
       </w:r>
-      <w:proofErr w:type="gramEnd"/>
     </w:p>
     <w:p>
       <w:pPr>
@@ -3172,21 +2617,7 @@
         <w:rPr>
           <w:rFonts w:ascii="Times New Roman" w:hAnsi="Times New Roman" w:cs="Times New Roman"/>
         </w:rPr>
-        <w:t xml:space="preserve">Tìm hiểu lại cách lấy tài liệu trong </w:t>
-      </w:r>
-      <w:proofErr w:type="gramStart"/>
-      <w:r>
-        <w:rPr>
-          <w:rFonts w:ascii="Times New Roman" w:hAnsi="Times New Roman" w:cs="Times New Roman"/>
-        </w:rPr>
-        <w:t>Jabref  &lt;</w:t>
-      </w:r>
-      <w:proofErr w:type="gramEnd"/>
-      <w:r>
-        <w:rPr>
-          <w:rFonts w:ascii="Times New Roman" w:hAnsi="Times New Roman" w:cs="Times New Roman"/>
-        </w:rPr>
-        <w:t>cái này cần làm ngay ~~!&gt;</w:t>
+        <w:t>Tìm hiểu lại cách lấy tài liệu trong Jabref  &lt;cái này cần làm ngay ~~!&gt;</w:t>
       </w:r>
     </w:p>
     <w:p>
@@ -3237,21 +2668,7 @@
         <w:rPr>
           <w:rFonts w:ascii="Times New Roman" w:hAnsi="Times New Roman" w:cs="Times New Roman"/>
         </w:rPr>
-        <w:t xml:space="preserve">Khảo sát </w:t>
-      </w:r>
-      <w:proofErr w:type="gramStart"/>
-      <w:r>
-        <w:rPr>
-          <w:rFonts w:ascii="Times New Roman" w:hAnsi="Times New Roman" w:cs="Times New Roman"/>
-        </w:rPr>
-        <w:t>thư</w:t>
-      </w:r>
-      <w:proofErr w:type="gramEnd"/>
-      <w:r>
-        <w:rPr>
-          <w:rFonts w:ascii="Times New Roman" w:hAnsi="Times New Roman" w:cs="Times New Roman"/>
-        </w:rPr>
-        <w:t xml:space="preserve"> viện số ScienceDrirect bổ xung vào báo cáo.</w:t>
+        <w:t>Khảo sát thư viện số ScienceDrirect bổ xung vào báo cáo.</w:t>
       </w:r>
     </w:p>
     <w:p>
@@ -3289,21 +2706,7 @@
         <w:rPr>
           <w:rFonts w:ascii="Times New Roman" w:hAnsi="Times New Roman" w:cs="Times New Roman"/>
         </w:rPr>
-        <w:t>Đọc tài liệu của chương trình tương tự</w:t>
-      </w:r>
-      <w:proofErr w:type="gramStart"/>
-      <w:r>
-        <w:rPr>
-          <w:rFonts w:ascii="Times New Roman" w:hAnsi="Times New Roman" w:cs="Times New Roman"/>
-        </w:rPr>
-        <w:t>,chạy</w:t>
-      </w:r>
-      <w:proofErr w:type="gramEnd"/>
-      <w:r>
-        <w:rPr>
-          <w:rFonts w:ascii="Times New Roman" w:hAnsi="Times New Roman" w:cs="Times New Roman"/>
-        </w:rPr>
-        <w:t xml:space="preserve"> thử đưa lên phần soucecode tham khảo.</w:t>
+        <w:t>Đọc tài liệu của chương trình tương tự,chạy thử đưa lên phần soucecode tham khảo.</w:t>
       </w:r>
     </w:p>
     <w:bookmarkEnd w:id="8"/>
@@ -3378,6 +2781,8 @@
           <w:szCs w:val="26"/>
         </w:rPr>
       </w:pPr>
+      <w:bookmarkStart w:id="10" w:name="OLE_LINK11"/>
+      <w:bookmarkStart w:id="11" w:name="OLE_LINK12"/>
       <w:r>
         <w:rPr>
           <w:rFonts w:ascii="Times New Roman" w:hAnsi="Times New Roman" w:cs="Times New Roman"/>
@@ -3423,31 +2828,16 @@
         <w:rPr>
           <w:rFonts w:ascii="Times New Roman" w:hAnsi="Times New Roman" w:cs="Times New Roman"/>
         </w:rPr>
-        <w:t xml:space="preserve">Tìm hiểu lại cách lấy tài liệu trong </w:t>
-      </w:r>
-      <w:proofErr w:type="gramStart"/>
-      <w:r>
-        <w:rPr>
-          <w:rFonts w:ascii="Times New Roman" w:hAnsi="Times New Roman" w:cs="Times New Roman"/>
-        </w:rPr>
-        <w:t>Jabref  &lt;</w:t>
-      </w:r>
-      <w:proofErr w:type="gramEnd"/>
-      <w:r>
-        <w:rPr>
-          <w:rFonts w:ascii="Times New Roman" w:hAnsi="Times New Roman" w:cs="Times New Roman"/>
-        </w:rPr>
-        <w:t>cái này cần làm ngay ~~!&gt;</w:t>
-      </w:r>
-    </w:p>
-    <w:p>
-      <w:pPr>
-        <w:rPr>
-          <w:rFonts w:ascii="Times New Roman" w:hAnsi="Times New Roman" w:cs="Times New Roman"/>
-          <w:b/>
-        </w:rPr>
-      </w:pPr>
-      <w:proofErr w:type="gramStart"/>
+        <w:t>Tìm hiểu lại cách lấy tài liệu trong Jabref  &lt;cái này cần làm ngay ~~!&gt;</w:t>
+      </w:r>
+    </w:p>
+    <w:p>
+      <w:pPr>
+        <w:rPr>
+          <w:rFonts w:ascii="Times New Roman" w:hAnsi="Times New Roman" w:cs="Times New Roman"/>
+          <w:b/>
+        </w:rPr>
+      </w:pPr>
       <w:r>
         <w:rPr>
           <w:rFonts w:ascii="Times New Roman" w:hAnsi="Times New Roman" w:cs="Times New Roman"/>
@@ -3455,38 +2845,23 @@
         </w:rPr>
         <w:t>Tiến :</w:t>
       </w:r>
-      <w:proofErr w:type="gramEnd"/>
-    </w:p>
-    <w:p>
-      <w:pPr>
-        <w:pStyle w:val="ListParagraph"/>
-        <w:numPr>
-          <w:ilvl w:val="0"/>
-          <w:numId w:val="2"/>
-        </w:numPr>
-        <w:rPr>
-          <w:rFonts w:ascii="Times New Roman" w:hAnsi="Times New Roman" w:cs="Times New Roman"/>
-        </w:rPr>
-      </w:pPr>
-      <w:r>
-        <w:rPr>
-          <w:rFonts w:ascii="Times New Roman" w:hAnsi="Times New Roman" w:cs="Times New Roman"/>
-        </w:rPr>
-        <w:t>Đọc tài liệu của chương trình tương tự</w:t>
-      </w:r>
-      <w:proofErr w:type="gramStart"/>
-      <w:r>
-        <w:rPr>
-          <w:rFonts w:ascii="Times New Roman" w:hAnsi="Times New Roman" w:cs="Times New Roman"/>
-        </w:rPr>
-        <w:t>,chạy</w:t>
-      </w:r>
-      <w:proofErr w:type="gramEnd"/>
-      <w:r>
-        <w:rPr>
-          <w:rFonts w:ascii="Times New Roman" w:hAnsi="Times New Roman" w:cs="Times New Roman"/>
-        </w:rPr>
-        <w:t xml:space="preserve"> thử đưa lên phần soucecode tham khảo.</w:t>
+    </w:p>
+    <w:p>
+      <w:pPr>
+        <w:pStyle w:val="ListParagraph"/>
+        <w:numPr>
+          <w:ilvl w:val="0"/>
+          <w:numId w:val="2"/>
+        </w:numPr>
+        <w:rPr>
+          <w:rFonts w:ascii="Times New Roman" w:hAnsi="Times New Roman" w:cs="Times New Roman"/>
+        </w:rPr>
+      </w:pPr>
+      <w:r>
+        <w:rPr>
+          <w:rFonts w:ascii="Times New Roman" w:hAnsi="Times New Roman" w:cs="Times New Roman"/>
+        </w:rPr>
+        <w:t>Đọc tài liệu của chương trình tương tự,chạy thử đưa lên phần soucecode tham khảo.</w:t>
       </w:r>
     </w:p>
     <w:p>
@@ -3505,6 +2880,180 @@
           <w:rFonts w:ascii="Times New Roman" w:hAnsi="Times New Roman" w:cs="Times New Roman"/>
         </w:rPr>
         <w:t>Tìm hiểu lại cách lấy tài liệu trong Jabref.</w:t>
+      </w:r>
+    </w:p>
+    <w:bookmarkEnd w:id="10"/>
+    <w:bookmarkEnd w:id="11"/>
+    <w:p>
+      <w:pPr>
+        <w:ind w:left="360"/>
+        <w:rPr>
+          <w:rFonts w:ascii="Times New Roman" w:hAnsi="Times New Roman" w:cs="Times New Roman"/>
+          <w:sz w:val="26"/>
+          <w:szCs w:val="26"/>
+        </w:rPr>
+      </w:pPr>
+      <w:r>
+        <w:rPr>
+          <w:rFonts w:ascii="Times New Roman" w:hAnsi="Times New Roman" w:cs="Times New Roman"/>
+          <w:sz w:val="26"/>
+          <w:szCs w:val="26"/>
+        </w:rPr>
+        <w:t>-------------------------------------------------------------------------------------------------------</w:t>
+      </w:r>
+      <w:r>
+        <w:rPr>
+          <w:rFonts w:ascii="Times New Roman" w:hAnsi="Times New Roman" w:cs="Times New Roman"/>
+          <w:b/>
+          <w:sz w:val="26"/>
+          <w:szCs w:val="26"/>
+        </w:rPr>
+        <w:t>-------------------------------------------------13/9-------------------------------------------------</w:t>
+      </w:r>
+      <w:r>
+        <w:rPr>
+          <w:rFonts w:ascii="Times New Roman" w:hAnsi="Times New Roman" w:cs="Times New Roman"/>
+          <w:sz w:val="26"/>
+          <w:szCs w:val="26"/>
+        </w:rPr>
+        <w:t>-------------------------------------------------------------------------------------------</w:t>
+      </w:r>
+    </w:p>
+    <w:p>
+      <w:pPr>
+        <w:rPr>
+          <w:rFonts w:ascii="Times New Roman" w:hAnsi="Times New Roman" w:cs="Times New Roman"/>
+          <w:b/>
+          <w:sz w:val="26"/>
+          <w:szCs w:val="26"/>
+        </w:rPr>
+      </w:pPr>
+      <w:r>
+        <w:rPr>
+          <w:rFonts w:ascii="Times New Roman" w:hAnsi="Times New Roman" w:cs="Times New Roman"/>
+          <w:b/>
+          <w:sz w:val="26"/>
+          <w:szCs w:val="26"/>
+        </w:rPr>
+        <w:t>Cường</w:t>
+      </w:r>
+    </w:p>
+    <w:p>
+      <w:pPr>
+        <w:pStyle w:val="ListParagraph"/>
+        <w:numPr>
+          <w:ilvl w:val="0"/>
+          <w:numId w:val="2"/>
+        </w:numPr>
+        <w:rPr>
+          <w:rFonts w:ascii="Times New Roman" w:hAnsi="Times New Roman" w:cs="Times New Roman"/>
+          <w:lang w:val="vi-VN"/>
+        </w:rPr>
+      </w:pPr>
+      <w:r>
+        <w:rPr>
+          <w:rFonts w:ascii="Times New Roman" w:hAnsi="Times New Roman" w:cs="Times New Roman"/>
+        </w:rPr>
+        <w:t xml:space="preserve">Tìm hiểu lại cách lấy tài liệu trong Jabref . </w:t>
+      </w:r>
+    </w:p>
+    <w:p>
+      <w:pPr>
+        <w:rPr>
+          <w:rFonts w:ascii="Times New Roman" w:hAnsi="Times New Roman" w:cs="Times New Roman"/>
+          <w:b/>
+        </w:rPr>
+      </w:pPr>
+      <w:r>
+        <w:rPr>
+          <w:rFonts w:ascii="Times New Roman" w:hAnsi="Times New Roman" w:cs="Times New Roman"/>
+          <w:b/>
+        </w:rPr>
+        <w:t>Tiến :</w:t>
+      </w:r>
+    </w:p>
+    <w:p>
+      <w:pPr>
+        <w:pStyle w:val="ListParagraph"/>
+        <w:numPr>
+          <w:ilvl w:val="0"/>
+          <w:numId w:val="2"/>
+        </w:numPr>
+        <w:rPr>
+          <w:rFonts w:ascii="Times New Roman" w:hAnsi="Times New Roman" w:cs="Times New Roman"/>
+        </w:rPr>
+      </w:pPr>
+      <w:r>
+        <w:rPr>
+          <w:rFonts w:ascii="Times New Roman" w:hAnsi="Times New Roman" w:cs="Times New Roman"/>
+        </w:rPr>
+        <w:t>Đọc tài liệu của chương trình tương tự,chạy thử đưa lên phần soucecode tham khảo.</w:t>
+      </w:r>
+    </w:p>
+    <w:p>
+      <w:pPr>
+        <w:pStyle w:val="ListParagraph"/>
+        <w:numPr>
+          <w:ilvl w:val="0"/>
+          <w:numId w:val="2"/>
+        </w:numPr>
+        <w:rPr>
+          <w:rFonts w:ascii="Times New Roman" w:hAnsi="Times New Roman" w:cs="Times New Roman"/>
+        </w:rPr>
+      </w:pPr>
+      <w:r>
+        <w:rPr>
+          <w:rFonts w:ascii="Times New Roman" w:hAnsi="Times New Roman" w:cs="Times New Roman"/>
+        </w:rPr>
+        <w:t xml:space="preserve">Đọc </w:t>
+      </w:r>
+      <w:r>
+        <w:rPr>
+          <w:rFonts w:ascii="Times New Roman" w:hAnsi="Times New Roman" w:cs="Times New Roman"/>
+        </w:rPr>
+        <w:t>LIGHTWEIGHT FEDERATION OF NON-COOPERATING DIGITAL LIBRARIES</w:t>
+      </w:r>
+      <w:r>
+        <w:rPr>
+          <w:rFonts w:ascii="Times New Roman" w:hAnsi="Times New Roman" w:cs="Times New Roman"/>
+        </w:rPr>
+        <w:t xml:space="preserve"> một luận văn tương tự  về lấy thông tin từ các thư viện số.</w:t>
+      </w:r>
+    </w:p>
+    <w:p>
+      <w:pPr>
+        <w:pStyle w:val="ListParagraph"/>
+        <w:numPr>
+          <w:ilvl w:val="0"/>
+          <w:numId w:val="2"/>
+        </w:numPr>
+        <w:rPr>
+          <w:rFonts w:ascii="Times New Roman" w:hAnsi="Times New Roman" w:cs="Times New Roman"/>
+        </w:rPr>
+      </w:pPr>
+      <w:r>
+        <w:rPr>
+          <w:rFonts w:ascii="Times New Roman" w:hAnsi="Times New Roman" w:cs="Times New Roman"/>
+        </w:rPr>
+        <w:t>Tìm hiểu lại cách lấy tài liệu trong Jabref.</w:t>
+      </w:r>
+    </w:p>
+    <w:p>
+      <w:pPr>
+        <w:pStyle w:val="ListParagraph"/>
+        <w:numPr>
+          <w:ilvl w:val="0"/>
+          <w:numId w:val="2"/>
+        </w:numPr>
+        <w:rPr>
+          <w:rFonts w:ascii="Times New Roman" w:hAnsi="Times New Roman" w:cs="Times New Roman"/>
+        </w:rPr>
+      </w:pPr>
+      <w:r>
+        <w:rPr>
+          <w:rFonts w:ascii="Times New Roman" w:hAnsi="Times New Roman" w:cs="Times New Roman"/>
+        </w:rPr>
+        <w:t>Database.</w:t>
       </w:r>
     </w:p>
     <w:p>

</xml_diff>

<commit_message>
work cho cuoi tuan
</commit_message>
<xml_diff>
--- a/Work&Plan/Work.docx
+++ b/Work&Plan/Work.docx
@@ -3005,6 +3005,260 @@
         <w:rPr>
           <w:rFonts w:ascii="Times New Roman" w:hAnsi="Times New Roman" w:cs="Times New Roman"/>
         </w:rPr>
+        <w:t>Tìm hiểu lại cách lấy tài liệu trong Jabref.</w:t>
+      </w:r>
+    </w:p>
+    <w:p>
+      <w:pPr>
+        <w:pStyle w:val="ListParagraph"/>
+        <w:numPr>
+          <w:ilvl w:val="0"/>
+          <w:numId w:val="2"/>
+        </w:numPr>
+        <w:rPr>
+          <w:rFonts w:ascii="Times New Roman" w:hAnsi="Times New Roman" w:cs="Times New Roman"/>
+        </w:rPr>
+      </w:pPr>
+      <w:r>
+        <w:rPr>
+          <w:rFonts w:ascii="Times New Roman" w:hAnsi="Times New Roman" w:cs="Times New Roman"/>
+        </w:rPr>
+        <w:t>Database.</w:t>
+      </w:r>
+    </w:p>
+    <w:p>
+      <w:pPr>
+        <w:rPr>
+          <w:rFonts w:ascii="Times New Roman" w:hAnsi="Times New Roman" w:cs="Times New Roman"/>
+        </w:rPr>
+      </w:pPr>
+    </w:p>
+    <w:p>
+      <w:pPr>
+        <w:rPr>
+          <w:rFonts w:ascii="Times New Roman" w:hAnsi="Times New Roman" w:cs="Times New Roman"/>
+        </w:rPr>
+      </w:pPr>
+    </w:p>
+    <w:p>
+      <w:pPr>
+        <w:rPr>
+          <w:rFonts w:ascii="Times New Roman" w:hAnsi="Times New Roman" w:cs="Times New Roman"/>
+        </w:rPr>
+      </w:pPr>
+    </w:p>
+    <w:p>
+      <w:pPr>
+        <w:ind w:left="360"/>
+        <w:rPr>
+          <w:rFonts w:ascii="Times New Roman" w:hAnsi="Times New Roman" w:cs="Times New Roman"/>
+          <w:sz w:val="26"/>
+          <w:szCs w:val="26"/>
+        </w:rPr>
+      </w:pPr>
+      <w:r>
+        <w:rPr>
+          <w:rFonts w:ascii="Times New Roman" w:hAnsi="Times New Roman" w:cs="Times New Roman"/>
+          <w:sz w:val="26"/>
+          <w:szCs w:val="26"/>
+        </w:rPr>
+        <w:lastRenderedPageBreak/>
+        <w:t>-------------------------------------------------------------------------------------------------------</w:t>
+      </w:r>
+      <w:r>
+        <w:rPr>
+          <w:rFonts w:ascii="Times New Roman" w:hAnsi="Times New Roman" w:cs="Times New Roman"/>
+          <w:b/>
+          <w:sz w:val="26"/>
+          <w:szCs w:val="26"/>
+        </w:rPr>
+        <w:t>-------------------</w:t>
+      </w:r>
+      <w:r>
+        <w:rPr>
+          <w:rFonts w:ascii="Times New Roman" w:hAnsi="Times New Roman" w:cs="Times New Roman"/>
+          <w:b/>
+          <w:sz w:val="26"/>
+          <w:szCs w:val="26"/>
+        </w:rPr>
+        <w:t>------------------------------17</w:t>
+      </w:r>
+      <w:r>
+        <w:rPr>
+          <w:rFonts w:ascii="Times New Roman" w:hAnsi="Times New Roman" w:cs="Times New Roman"/>
+          <w:b/>
+          <w:sz w:val="26"/>
+          <w:szCs w:val="26"/>
+        </w:rPr>
+        <w:t>/9-------------------------------------------------</w:t>
+      </w:r>
+      <w:r>
+        <w:rPr>
+          <w:rFonts w:ascii="Times New Roman" w:hAnsi="Times New Roman" w:cs="Times New Roman"/>
+          <w:sz w:val="26"/>
+          <w:szCs w:val="26"/>
+        </w:rPr>
+        <w:t>-------------------------------------------------------------------------------------------</w:t>
+      </w:r>
+    </w:p>
+    <w:p>
+      <w:pPr>
+        <w:rPr>
+          <w:rFonts w:ascii="Times New Roman" w:hAnsi="Times New Roman" w:cs="Times New Roman"/>
+          <w:b/>
+          <w:sz w:val="26"/>
+          <w:szCs w:val="26"/>
+        </w:rPr>
+      </w:pPr>
+      <w:r>
+        <w:rPr>
+          <w:rFonts w:ascii="Times New Roman" w:hAnsi="Times New Roman" w:cs="Times New Roman"/>
+          <w:b/>
+          <w:sz w:val="26"/>
+          <w:szCs w:val="26"/>
+        </w:rPr>
+        <w:t>Cường</w:t>
+      </w:r>
+    </w:p>
+    <w:p>
+      <w:pPr>
+        <w:pStyle w:val="ListParagraph"/>
+        <w:numPr>
+          <w:ilvl w:val="0"/>
+          <w:numId w:val="2"/>
+        </w:numPr>
+        <w:rPr>
+          <w:rFonts w:ascii="Times New Roman" w:hAnsi="Times New Roman" w:cs="Times New Roman"/>
+        </w:rPr>
+      </w:pPr>
+      <w:r>
+        <w:rPr>
+          <w:rFonts w:ascii="Times New Roman" w:hAnsi="Times New Roman" w:cs="Times New Roman"/>
+        </w:rPr>
+        <w:t xml:space="preserve">Lấy thông tin </w:t>
+      </w:r>
+      <w:r>
+        <w:rPr>
+          <w:rFonts w:ascii="Times New Roman" w:hAnsi="Times New Roman" w:cs="Times New Roman"/>
+        </w:rPr>
+        <w:t>của IEEE</w:t>
+      </w:r>
+      <w:r>
+        <w:rPr>
+          <w:rFonts w:ascii="Times New Roman" w:hAnsi="Times New Roman" w:cs="Times New Roman"/>
+        </w:rPr>
+        <w:t xml:space="preserve"> và một số thư viện số còn lại</w:t>
+      </w:r>
+      <w:r>
+        <w:rPr>
+          <w:rFonts w:ascii="Times New Roman" w:hAnsi="Times New Roman" w:cs="Times New Roman"/>
+        </w:rPr>
+        <w:t xml:space="preserve">. </w:t>
+      </w:r>
+    </w:p>
+    <w:p>
+      <w:pPr>
+        <w:pStyle w:val="ListParagraph"/>
+        <w:numPr>
+          <w:ilvl w:val="0"/>
+          <w:numId w:val="2"/>
+        </w:numPr>
+        <w:rPr>
+          <w:rFonts w:ascii="Times New Roman" w:hAnsi="Times New Roman" w:cs="Times New Roman"/>
+        </w:rPr>
+      </w:pPr>
+      <w:r>
+        <w:rPr>
+          <w:rFonts w:ascii="Times New Roman" w:hAnsi="Times New Roman" w:cs="Times New Roman"/>
+        </w:rPr>
+        <w:t>Viết doc.</w:t>
+      </w:r>
+    </w:p>
+    <w:p>
+      <w:pPr>
+        <w:rPr>
+          <w:rFonts w:ascii="Times New Roman" w:hAnsi="Times New Roman" w:cs="Times New Roman"/>
+          <w:b/>
+        </w:rPr>
+      </w:pPr>
+      <w:r>
+        <w:rPr>
+          <w:rFonts w:ascii="Times New Roman" w:hAnsi="Times New Roman" w:cs="Times New Roman"/>
+          <w:b/>
+        </w:rPr>
+        <w:t>Tiến :</w:t>
+      </w:r>
+    </w:p>
+    <w:p>
+      <w:pPr>
+        <w:pStyle w:val="ListParagraph"/>
+        <w:numPr>
+          <w:ilvl w:val="0"/>
+          <w:numId w:val="2"/>
+        </w:numPr>
+        <w:rPr>
+          <w:rFonts w:ascii="Times New Roman" w:hAnsi="Times New Roman" w:cs="Times New Roman"/>
+          <w:lang w:val="vi-VN"/>
+        </w:rPr>
+      </w:pPr>
+      <w:r>
+        <w:rPr>
+          <w:rFonts w:ascii="Times New Roman" w:hAnsi="Times New Roman" w:cs="Times New Roman"/>
+        </w:rPr>
+        <w:t>Lấy thông tin dựa vào ACM Fetcher.</w:t>
+      </w:r>
+    </w:p>
+    <w:p>
+      <w:pPr>
+        <w:pStyle w:val="ListParagraph"/>
+        <w:numPr>
+          <w:ilvl w:val="0"/>
+          <w:numId w:val="2"/>
+        </w:numPr>
+        <w:rPr>
+          <w:rFonts w:ascii="Times New Roman" w:hAnsi="Times New Roman" w:cs="Times New Roman"/>
+        </w:rPr>
+      </w:pPr>
+      <w:r>
+        <w:rPr>
+          <w:rFonts w:ascii="Times New Roman" w:hAnsi="Times New Roman" w:cs="Times New Roman"/>
+        </w:rPr>
+        <w:t>Viết lại thuật toán lấy thông tin từ ACM .</w:t>
+      </w:r>
+    </w:p>
+    <w:p>
+      <w:pPr>
+        <w:pStyle w:val="ListParagraph"/>
+        <w:numPr>
+          <w:ilvl w:val="0"/>
+          <w:numId w:val="2"/>
+        </w:numPr>
+        <w:rPr>
+          <w:rFonts w:ascii="Times New Roman" w:hAnsi="Times New Roman" w:cs="Times New Roman"/>
+        </w:rPr>
+      </w:pPr>
+      <w:r>
+        <w:rPr>
+          <w:rFonts w:ascii="Times New Roman" w:hAnsi="Times New Roman" w:cs="Times New Roman"/>
+        </w:rPr>
+        <w:t xml:space="preserve">Tìm hiểu về  cấu trúc Bibtex của 1 bài báo . </w:t>
+      </w:r>
+    </w:p>
+    <w:p>
+      <w:pPr>
+        <w:pStyle w:val="ListParagraph"/>
+        <w:numPr>
+          <w:ilvl w:val="0"/>
+          <w:numId w:val="2"/>
+        </w:numPr>
+        <w:rPr>
+          <w:rFonts w:ascii="Times New Roman" w:hAnsi="Times New Roman" w:cs="Times New Roman"/>
+        </w:rPr>
+      </w:pPr>
+      <w:r>
+        <w:rPr>
+          <w:rFonts w:ascii="Times New Roman" w:hAnsi="Times New Roman" w:cs="Times New Roman"/>
+        </w:rPr>
         <w:t xml:space="preserve">Đọc </w:t>
       </w:r>
       <w:r>
@@ -3035,33 +3289,20 @@
         <w:rPr>
           <w:rFonts w:ascii="Times New Roman" w:hAnsi="Times New Roman" w:cs="Times New Roman"/>
         </w:rPr>
-        <w:t>Tìm hiểu lại cách lấy tài liệu trong Jabref.</w:t>
-      </w:r>
-    </w:p>
-    <w:p>
-      <w:pPr>
-        <w:pStyle w:val="ListParagraph"/>
-        <w:numPr>
-          <w:ilvl w:val="0"/>
-          <w:numId w:val="2"/>
-        </w:numPr>
-        <w:rPr>
-          <w:rFonts w:ascii="Times New Roman" w:hAnsi="Times New Roman" w:cs="Times New Roman"/>
-        </w:rPr>
-      </w:pPr>
-      <w:r>
-        <w:rPr>
-          <w:rFonts w:ascii="Times New Roman" w:hAnsi="Times New Roman" w:cs="Times New Roman"/>
-        </w:rPr>
-        <w:t>Database.</w:t>
-      </w:r>
-    </w:p>
-    <w:p>
-      <w:pPr>
-        <w:rPr>
-          <w:rFonts w:ascii="Times New Roman" w:hAnsi="Times New Roman" w:cs="Times New Roman"/>
-        </w:rPr>
-      </w:pPr>
+        <w:t>Tạ</w:t>
+      </w:r>
+      <w:r>
+        <w:rPr>
+          <w:rFonts w:ascii="Times New Roman" w:hAnsi="Times New Roman" w:cs="Times New Roman"/>
+        </w:rPr>
+        <w:t>o Database và viết</w:t>
+      </w:r>
+      <w:r>
+        <w:rPr>
+          <w:rFonts w:ascii="Times New Roman" w:hAnsi="Times New Roman" w:cs="Times New Roman"/>
+        </w:rPr>
+        <w:t xml:space="preserve"> lại database của nhóm dựa vào ý kiến của Hoàng . </w:t>
+      </w:r>
     </w:p>
     <w:sectPr>
       <w:pgSz w:w="12240" w:h="15840"/>

</xml_diff>

<commit_message>
work tam thoi co 2 tuan tiep theo
</commit_message>
<xml_diff>
--- a/Work&Plan/Work.docx
+++ b/Work&Plan/Work.docx
@@ -20,10 +20,11 @@
           <w:sz w:val="26"/>
           <w:szCs w:val="26"/>
         </w:rPr>
-        <w:t xml:space="preserve">Trước khi làm thì phải update trên server về, vào phần work này để biết đang làm </w:t>
-      </w:r>
-      <w:proofErr w:type="gramStart"/>
-      <w:r>
+        <w:t>Trước khi làm thì phải update trên server về, vào phần work này để biết đang làm gì !</w:t>
+      </w:r>
+    </w:p>
+    <w:p>
+      <w:pPr>
         <w:rPr>
           <w:rFonts w:ascii="Times New Roman" w:hAnsi="Times New Roman" w:cs="Times New Roman"/>
           <w:i/>
@@ -31,12 +32,8 @@
           <w:sz w:val="26"/>
           <w:szCs w:val="26"/>
         </w:rPr>
-        <w:t>gì !</w:t>
-      </w:r>
-      <w:proofErr w:type="gramEnd"/>
-    </w:p>
-    <w:p>
-      <w:pPr>
+      </w:pPr>
+      <w:r>
         <w:rPr>
           <w:rFonts w:ascii="Times New Roman" w:hAnsi="Times New Roman" w:cs="Times New Roman"/>
           <w:i/>
@@ -44,38 +41,7 @@
           <w:sz w:val="26"/>
           <w:szCs w:val="26"/>
         </w:rPr>
-      </w:pPr>
-      <w:r>
-        <w:rPr>
-          <w:rFonts w:ascii="Times New Roman" w:hAnsi="Times New Roman" w:cs="Times New Roman"/>
-          <w:i/>
-          <w:color w:val="FF0000"/>
-          <w:sz w:val="26"/>
-          <w:szCs w:val="26"/>
-        </w:rPr>
-        <w:t xml:space="preserve">Có 2 </w:t>
-      </w:r>
-      <w:proofErr w:type="gramStart"/>
-      <w:r>
-        <w:rPr>
-          <w:rFonts w:ascii="Times New Roman" w:hAnsi="Times New Roman" w:cs="Times New Roman"/>
-          <w:i/>
-          <w:color w:val="FF0000"/>
-          <w:sz w:val="26"/>
-          <w:szCs w:val="26"/>
-        </w:rPr>
-        <w:t>file :</w:t>
-      </w:r>
-      <w:proofErr w:type="gramEnd"/>
-      <w:r>
-        <w:rPr>
-          <w:rFonts w:ascii="Times New Roman" w:hAnsi="Times New Roman" w:cs="Times New Roman"/>
-          <w:i/>
-          <w:color w:val="FF0000"/>
-          <w:sz w:val="26"/>
-          <w:szCs w:val="26"/>
-        </w:rPr>
-        <w:t xml:space="preserve"> Tiến, Cường mỗi người làm trên file này sau đó tổng hợp lại sau</w:t>
+        <w:t>Có 2 file : Tiến, Cường mỗi người làm trên file này sau đó tổng hợp lại sau</w:t>
       </w:r>
     </w:p>
     <w:p>
@@ -164,25 +130,7 @@
           <w:sz w:val="26"/>
           <w:szCs w:val="26"/>
         </w:rPr>
-        <w:t xml:space="preserve">- Thu thập tài liệu để làm tài liệu training của ngành CS &lt;trước hết là </w:t>
-      </w:r>
-      <w:proofErr w:type="gramStart"/>
-      <w:r>
-        <w:rPr>
-          <w:rFonts w:ascii="Times New Roman" w:hAnsi="Times New Roman" w:cs="Times New Roman"/>
-          <w:sz w:val="26"/>
-          <w:szCs w:val="26"/>
-        </w:rPr>
-        <w:t>theo</w:t>
-      </w:r>
-      <w:proofErr w:type="gramEnd"/>
-      <w:r>
-        <w:rPr>
-          <w:rFonts w:ascii="Times New Roman" w:hAnsi="Times New Roman" w:cs="Times New Roman"/>
-          <w:sz w:val="26"/>
-          <w:szCs w:val="26"/>
-        </w:rPr>
-        <w:t xml:space="preserve"> cái khung &gt;</w:t>
+        <w:t>- Thu thập tài liệu để làm tài liệu training của ngành CS &lt;trước hết là theo cái khung &gt;</w:t>
       </w:r>
     </w:p>
     <w:p>
@@ -254,29 +202,7 @@
           <w:szCs w:val="26"/>
           <w:u w:val="single"/>
         </w:rPr>
-        <w:t xml:space="preserve">+ Một số </w:t>
-      </w:r>
-      <w:proofErr w:type="gramStart"/>
-      <w:r>
-        <w:rPr>
-          <w:rFonts w:ascii="Times New Roman" w:hAnsi="Times New Roman" w:cs="Times New Roman"/>
-          <w:b/>
-          <w:sz w:val="26"/>
-          <w:szCs w:val="26"/>
-          <w:u w:val="single"/>
-        </w:rPr>
-        <w:t>thư</w:t>
-      </w:r>
-      <w:proofErr w:type="gramEnd"/>
-      <w:r>
-        <w:rPr>
-          <w:rFonts w:ascii="Times New Roman" w:hAnsi="Times New Roman" w:cs="Times New Roman"/>
-          <w:b/>
-          <w:sz w:val="26"/>
-          <w:szCs w:val="26"/>
-          <w:u w:val="single"/>
-        </w:rPr>
-        <w:t xml:space="preserve"> viện số có trên mạng cần tìm hiểu</w:t>
+        <w:t>+ Một số thư viện số có trên mạng cần tìm hiểu</w:t>
       </w:r>
     </w:p>
     <w:p>
@@ -343,23 +269,13 @@
           <w:szCs w:val="26"/>
         </w:rPr>
       </w:pPr>
-      <w:proofErr w:type="gramStart"/>
-      <w:r>
-        <w:rPr>
-          <w:rFonts w:ascii="Times New Roman" w:hAnsi="Times New Roman" w:cs="Times New Roman"/>
-          <w:sz w:val="26"/>
-          <w:szCs w:val="26"/>
-        </w:rPr>
-        <w:t>Citeseer :</w:t>
-      </w:r>
-      <w:proofErr w:type="gramEnd"/>
-      <w:r>
-        <w:rPr>
-          <w:rFonts w:ascii="Times New Roman" w:hAnsi="Times New Roman" w:cs="Times New Roman"/>
-          <w:sz w:val="26"/>
-          <w:szCs w:val="26"/>
-        </w:rPr>
-        <w:t xml:space="preserve"> </w:t>
+      <w:r>
+        <w:rPr>
+          <w:rFonts w:ascii="Times New Roman" w:hAnsi="Times New Roman" w:cs="Times New Roman"/>
+          <w:sz w:val="26"/>
+          <w:szCs w:val="26"/>
+        </w:rPr>
+        <w:t xml:space="preserve">Citeseer : </w:t>
       </w:r>
       <w:hyperlink r:id="rId7" w:history="1">
         <w:r>
@@ -391,9 +307,21 @@
           <w:sz w:val="26"/>
           <w:szCs w:val="26"/>
         </w:rPr>
-        <w:t xml:space="preserve">Search </w:t>
-      </w:r>
-      <w:proofErr w:type="gramStart"/>
+        <w:t xml:space="preserve">Search arXiv.org  </w:t>
+      </w:r>
+      <w:hyperlink r:id="rId8" w:history="1">
+        <w:r>
+          <w:rPr>
+            <w:rStyle w:val="Hyperlink"/>
+            <w:rFonts w:ascii="Times New Roman" w:eastAsia="Times New Roman" w:hAnsi="Times New Roman" w:cs="Times New Roman"/>
+            <w:bCs/>
+            <w:kern w:val="36"/>
+            <w:sz w:val="26"/>
+            <w:szCs w:val="26"/>
+          </w:rPr>
+          <w:t>http://arxiv.org</w:t>
+        </w:r>
+      </w:hyperlink>
       <w:r>
         <w:rPr>
           <w:rFonts w:ascii="Times New Roman" w:eastAsia="Times New Roman" w:hAnsi="Times New Roman" w:cs="Times New Roman"/>
@@ -402,32 +330,21 @@
           <w:sz w:val="26"/>
           <w:szCs w:val="26"/>
         </w:rPr>
-        <w:t xml:space="preserve">arXiv.org  </w:t>
-      </w:r>
-      <w:proofErr w:type="gramEnd"/>
-      <w:r>
-        <w:fldChar w:fldCharType="begin"/>
-      </w:r>
-      <w:r>
-        <w:instrText>HYPERLINK "http://arxiv.org"</w:instrText>
-      </w:r>
-      <w:r>
-        <w:fldChar w:fldCharType="separate"/>
-      </w:r>
-      <w:r>
-        <w:rPr>
-          <w:rStyle w:val="Hyperlink"/>
+        <w:t xml:space="preserve"> </w:t>
+      </w:r>
+    </w:p>
+    <w:p>
+      <w:pPr>
+        <w:spacing w:before="100" w:beforeAutospacing="1" w:after="100" w:afterAutospacing="1" w:line="240" w:lineRule="auto"/>
+        <w:outlineLvl w:val="0"/>
+        <w:rPr>
           <w:rFonts w:ascii="Times New Roman" w:eastAsia="Times New Roman" w:hAnsi="Times New Roman" w:cs="Times New Roman"/>
           <w:bCs/>
           <w:kern w:val="36"/>
           <w:sz w:val="26"/>
           <w:szCs w:val="26"/>
         </w:rPr>
-        <w:t>http://arxiv.org</w:t>
-      </w:r>
-      <w:r>
-        <w:fldChar w:fldCharType="end"/>
-      </w:r>
+      </w:pPr>
       <w:r>
         <w:rPr>
           <w:rFonts w:ascii="Times New Roman" w:eastAsia="Times New Roman" w:hAnsi="Times New Roman" w:cs="Times New Roman"/>
@@ -436,54 +353,9 @@
           <w:sz w:val="26"/>
           <w:szCs w:val="26"/>
         </w:rPr>
-        <w:t xml:space="preserve"> </w:t>
-      </w:r>
-    </w:p>
-    <w:p>
-      <w:pPr>
-        <w:spacing w:before="100" w:beforeAutospacing="1" w:after="100" w:afterAutospacing="1" w:line="240" w:lineRule="auto"/>
-        <w:outlineLvl w:val="0"/>
-        <w:rPr>
-          <w:rFonts w:ascii="Times New Roman" w:eastAsia="Times New Roman" w:hAnsi="Times New Roman" w:cs="Times New Roman"/>
-          <w:bCs/>
-          <w:kern w:val="36"/>
-          <w:sz w:val="26"/>
-          <w:szCs w:val="26"/>
-        </w:rPr>
-      </w:pPr>
-      <w:r>
-        <w:rPr>
-          <w:rFonts w:ascii="Times New Roman" w:eastAsia="Times New Roman" w:hAnsi="Times New Roman" w:cs="Times New Roman"/>
-          <w:bCs/>
-          <w:kern w:val="36"/>
-          <w:sz w:val="26"/>
-          <w:szCs w:val="26"/>
-        </w:rPr>
-        <w:t xml:space="preserve">The DBLP Computer Science </w:t>
-      </w:r>
-      <w:proofErr w:type="gramStart"/>
-      <w:r>
-        <w:rPr>
-          <w:rFonts w:ascii="Times New Roman" w:eastAsia="Times New Roman" w:hAnsi="Times New Roman" w:cs="Times New Roman"/>
-          <w:bCs/>
-          <w:kern w:val="36"/>
-          <w:sz w:val="26"/>
-          <w:szCs w:val="26"/>
-        </w:rPr>
-        <w:t>Bibliography :</w:t>
-      </w:r>
-      <w:proofErr w:type="gramEnd"/>
-      <w:r>
-        <w:rPr>
-          <w:rFonts w:ascii="Times New Roman" w:eastAsia="Times New Roman" w:hAnsi="Times New Roman" w:cs="Times New Roman"/>
-          <w:bCs/>
-          <w:kern w:val="36"/>
-          <w:sz w:val="26"/>
-          <w:szCs w:val="26"/>
-        </w:rPr>
-        <w:t xml:space="preserve"> </w:t>
-      </w:r>
-      <w:hyperlink r:id="rId8" w:history="1">
+        <w:t xml:space="preserve">The DBLP Computer Science Bibliography : </w:t>
+      </w:r>
+      <w:hyperlink r:id="rId9" w:history="1">
         <w:r>
           <w:rPr>
             <w:rStyle w:val="Hyperlink"/>
@@ -519,21 +391,8 @@
           <w:sz w:val="26"/>
           <w:szCs w:val="26"/>
         </w:rPr>
-        <w:t xml:space="preserve">+ Ý kiến và câu hỏi của Thầy đóng góp cho </w:t>
-      </w:r>
-      <w:proofErr w:type="gramStart"/>
-      <w:r>
-        <w:rPr>
-          <w:rFonts w:ascii="Times New Roman" w:eastAsia="Times New Roman" w:hAnsi="Times New Roman" w:cs="Times New Roman"/>
-          <w:b/>
-          <w:bCs/>
-          <w:kern w:val="36"/>
-          <w:sz w:val="26"/>
-          <w:szCs w:val="26"/>
-        </w:rPr>
-        <w:t>nhóm :</w:t>
-      </w:r>
-      <w:proofErr w:type="gramEnd"/>
+        <w:t>+ Ý kiến và câu hỏi của Thầy đóng góp cho nhóm :</w:t>
+      </w:r>
     </w:p>
     <w:p>
       <w:pPr>
@@ -571,10 +430,13 @@
           <w:sz w:val="26"/>
           <w:szCs w:val="26"/>
         </w:rPr>
-        <w:t xml:space="preserve">Xác định chính xác khung phân loại (Tiến có đề xuất theo cái wiki đó đọc file khung phân loại cs </w:t>
-      </w:r>
-      <w:proofErr w:type="gramStart"/>
-      <w:r>
+        <w:t>Xác định chính xác khung phân loại (Tiến có đề xuất theo cái wiki đó đọc file khung phân loại cs ý ), tức là mình phải tìm hiểu một số thư viện số như IEE,ACM rằng những hệ thống đó có cho ta tìm kiếm theo chủ đề, topic không ? Nếu có thì những chủ đề đó nó phân chia như thế nào ,có nhiều cấp không ---&gt; từ đó hoàn thiện cái khung của mình.</w:t>
+      </w:r>
+    </w:p>
+    <w:p>
+      <w:pPr>
+        <w:spacing w:before="100" w:beforeAutospacing="1" w:after="100" w:afterAutospacing="1" w:line="240" w:lineRule="auto"/>
+        <w:outlineLvl w:val="0"/>
         <w:rPr>
           <w:rFonts w:ascii="Times New Roman" w:eastAsia="Times New Roman" w:hAnsi="Times New Roman" w:cs="Times New Roman"/>
           <w:bCs/>
@@ -582,9 +444,7 @@
           <w:sz w:val="26"/>
           <w:szCs w:val="26"/>
         </w:rPr>
-        <w:t>ý )</w:t>
-      </w:r>
-      <w:proofErr w:type="gramEnd"/>
+      </w:pPr>
       <w:r>
         <w:rPr>
           <w:rFonts w:ascii="Times New Roman" w:eastAsia="Times New Roman" w:hAnsi="Times New Roman" w:cs="Times New Roman"/>
@@ -593,9 +453,19 @@
           <w:sz w:val="26"/>
           <w:szCs w:val="26"/>
         </w:rPr>
-        <w:t xml:space="preserve">, tức là mình phải tìm hiểu một số thư viện số như IEE,ACM rằng những hệ thống đó có cho ta tìm kiếm theo chủ đề, topic không ? Nếu có thì những chủ đề đó nó phân chia như thế </w:t>
-      </w:r>
-      <w:proofErr w:type="gramStart"/>
+        <w:t xml:space="preserve">- Thu thập các bài báo (một </w:t>
+      </w:r>
+      <w:r>
+        <w:rPr>
+          <w:rFonts w:ascii="Times New Roman" w:eastAsia="Times New Roman" w:hAnsi="Times New Roman" w:cs="Times New Roman"/>
+          <w:bCs/>
+          <w:noProof/>
+          <w:kern w:val="36"/>
+          <w:sz w:val="26"/>
+          <w:szCs w:val="26"/>
+        </w:rPr>
+        <w:t>số</w:t>
+      </w:r>
       <w:r>
         <w:rPr>
           <w:rFonts w:ascii="Times New Roman" w:eastAsia="Times New Roman" w:hAnsi="Times New Roman" w:cs="Times New Roman"/>
@@ -604,10 +474,13 @@
           <w:sz w:val="26"/>
           <w:szCs w:val="26"/>
         </w:rPr>
-        <w:t>nào ,có</w:t>
-      </w:r>
-      <w:proofErr w:type="gramEnd"/>
-      <w:r>
+        <w:t xml:space="preserve"> lượng đủ lớn ) để ta làm training và test thử sau đó .</w:t>
+      </w:r>
+    </w:p>
+    <w:p>
+      <w:pPr>
+        <w:spacing w:before="100" w:beforeAutospacing="1" w:after="100" w:afterAutospacing="1" w:line="240" w:lineRule="auto"/>
+        <w:outlineLvl w:val="0"/>
         <w:rPr>
           <w:rFonts w:ascii="Times New Roman" w:eastAsia="Times New Roman" w:hAnsi="Times New Roman" w:cs="Times New Roman"/>
           <w:bCs/>
@@ -615,13 +488,8 @@
           <w:sz w:val="26"/>
           <w:szCs w:val="26"/>
         </w:rPr>
-        <w:t xml:space="preserve"> nhiều cấp không ---&gt; từ đó hoàn thiện cái khung của mình.</w:t>
-      </w:r>
-    </w:p>
-    <w:p>
-      <w:pPr>
-        <w:spacing w:before="100" w:beforeAutospacing="1" w:after="100" w:afterAutospacing="1" w:line="240" w:lineRule="auto"/>
-        <w:outlineLvl w:val="0"/>
+      </w:pPr>
+      <w:r>
         <w:rPr>
           <w:rFonts w:ascii="Times New Roman" w:eastAsia="Times New Roman" w:hAnsi="Times New Roman" w:cs="Times New Roman"/>
           <w:bCs/>
@@ -629,8 +497,14 @@
           <w:sz w:val="26"/>
           <w:szCs w:val="26"/>
         </w:rPr>
-      </w:pPr>
-      <w:r>
+        <w:lastRenderedPageBreak/>
+        <w:t>- Tìm hiểu rõ ràng và cài đặt thử hoặc có thể là dùng lại socuercode của 1 phương pháp phân loại (SVM) phải chi tiết từng bước như là đánh chủ mục làm sao, rút đặc trưng, đánh trọng số làm sao.</w:t>
+      </w:r>
+    </w:p>
+    <w:p>
+      <w:pPr>
+        <w:spacing w:before="100" w:beforeAutospacing="1" w:after="100" w:afterAutospacing="1" w:line="240" w:lineRule="auto"/>
+        <w:outlineLvl w:val="0"/>
         <w:rPr>
           <w:rFonts w:ascii="Times New Roman" w:eastAsia="Times New Roman" w:hAnsi="Times New Roman" w:cs="Times New Roman"/>
           <w:bCs/>
@@ -638,19 +512,7 @@
           <w:sz w:val="26"/>
           <w:szCs w:val="26"/>
         </w:rPr>
-        <w:t xml:space="preserve">- Thu thập các bài báo (một </w:t>
-      </w:r>
-      <w:r>
-        <w:rPr>
-          <w:rFonts w:ascii="Times New Roman" w:eastAsia="Times New Roman" w:hAnsi="Times New Roman" w:cs="Times New Roman"/>
-          <w:bCs/>
-          <w:noProof/>
-          <w:kern w:val="36"/>
-          <w:sz w:val="26"/>
-          <w:szCs w:val="26"/>
-        </w:rPr>
-        <w:t>số</w:t>
-      </w:r>
+      </w:pPr>
       <w:r>
         <w:rPr>
           <w:rFonts w:ascii="Times New Roman" w:eastAsia="Times New Roman" w:hAnsi="Times New Roman" w:cs="Times New Roman"/>
@@ -659,9 +521,99 @@
           <w:sz w:val="26"/>
           <w:szCs w:val="26"/>
         </w:rPr>
-        <w:t xml:space="preserve"> lượng đủ </w:t>
-      </w:r>
-      <w:proofErr w:type="gramStart"/>
+        <w:t xml:space="preserve">- Xây dựng kiến trúc của chương trình ? Trên desktop or web ?  </w:t>
+      </w:r>
+    </w:p>
+    <w:p>
+      <w:pPr>
+        <w:rPr>
+          <w:rFonts w:ascii="Times New Roman" w:hAnsi="Times New Roman" w:cs="Times New Roman"/>
+          <w:sz w:val="26"/>
+          <w:szCs w:val="26"/>
+        </w:rPr>
+      </w:pPr>
+      <w:r>
+        <w:rPr>
+          <w:rFonts w:ascii="Times New Roman" w:hAnsi="Times New Roman" w:cs="Times New Roman"/>
+          <w:sz w:val="26"/>
+          <w:szCs w:val="26"/>
+        </w:rPr>
+        <w:t>- Các thư viện số có phân loại không ? Nếu có thì phân loại như thế nào ? Lấy được thông tin gì trong web đó về tài liệu (abtract , tile , metadata ….? ) .</w:t>
+      </w:r>
+    </w:p>
+    <w:p>
+      <w:pPr>
+        <w:rPr>
+          <w:rFonts w:ascii="Times New Roman" w:hAnsi="Times New Roman" w:cs="Times New Roman"/>
+          <w:noProof/>
+          <w:sz w:val="26"/>
+          <w:szCs w:val="26"/>
+        </w:rPr>
+      </w:pPr>
+      <w:r>
+        <w:rPr>
+          <w:rFonts w:ascii="Times New Roman" w:hAnsi="Times New Roman" w:cs="Times New Roman"/>
+          <w:sz w:val="26"/>
+          <w:szCs w:val="26"/>
+        </w:rPr>
+        <w:t>- Xác định lại mục tiêu của đề tài ? phân loại để làm gì ? tại sao phải crawl  trong khi đó các thư viện có thể nó không cho download tài liệu về và các thư viện số đó đã phân loại rồi có cần thiết phải phân loại không ??????? &lt;gợi ý là crawl các thông tin về bài báo như abtract để phân loại làm dữ liệu làm giàu ontology dùng để lưu vết các bài báo cung cấp các thông tin …… ,  &gt;.</w:t>
+      </w:r>
+    </w:p>
+    <w:p>
+      <w:pPr>
+        <w:rPr>
+          <w:rFonts w:ascii="Times New Roman" w:hAnsi="Times New Roman" w:cs="Times New Roman"/>
+          <w:b/>
+          <w:noProof/>
+          <w:sz w:val="26"/>
+          <w:szCs w:val="26"/>
+        </w:rPr>
+      </w:pPr>
+      <w:r>
+        <w:rPr>
+          <w:rFonts w:ascii="Times New Roman" w:hAnsi="Times New Roman" w:cs="Times New Roman"/>
+          <w:b/>
+          <w:sz w:val="26"/>
+          <w:szCs w:val="26"/>
+        </w:rPr>
+        <w:t xml:space="preserve">Công việc </w:t>
+      </w:r>
+      <w:r>
+        <w:rPr>
+          <w:rFonts w:ascii="Times New Roman" w:hAnsi="Times New Roman" w:cs="Times New Roman"/>
+          <w:b/>
+          <w:noProof/>
+          <w:sz w:val="26"/>
+          <w:szCs w:val="26"/>
+          <w:lang w:val="vi-VN"/>
+        </w:rPr>
+        <w:t>làm</w:t>
+      </w:r>
+      <w:r>
+        <w:rPr>
+          <w:rFonts w:ascii="Times New Roman" w:hAnsi="Times New Roman" w:cs="Times New Roman"/>
+          <w:b/>
+          <w:sz w:val="26"/>
+          <w:szCs w:val="26"/>
+        </w:rPr>
+        <w:t xml:space="preserve"> :</w:t>
+      </w:r>
+    </w:p>
+    <w:p>
+      <w:pPr>
+        <w:pStyle w:val="ListParagraph"/>
+        <w:numPr>
+          <w:ilvl w:val="0"/>
+          <w:numId w:val="2"/>
+        </w:numPr>
+        <w:rPr>
+          <w:rFonts w:ascii="Times New Roman" w:hAnsi="Times New Roman" w:cs="Times New Roman"/>
+          <w:b/>
+          <w:noProof/>
+          <w:sz w:val="26"/>
+          <w:szCs w:val="26"/>
+        </w:rPr>
+      </w:pPr>
       <w:r>
         <w:rPr>
           <w:rFonts w:ascii="Times New Roman" w:eastAsia="Times New Roman" w:hAnsi="Times New Roman" w:cs="Times New Roman"/>
@@ -670,337 +622,6 @@
           <w:sz w:val="26"/>
           <w:szCs w:val="26"/>
         </w:rPr>
-        <w:t>lớn )</w:t>
-      </w:r>
-      <w:proofErr w:type="gramEnd"/>
-      <w:r>
-        <w:rPr>
-          <w:rFonts w:ascii="Times New Roman" w:eastAsia="Times New Roman" w:hAnsi="Times New Roman" w:cs="Times New Roman"/>
-          <w:bCs/>
-          <w:kern w:val="36"/>
-          <w:sz w:val="26"/>
-          <w:szCs w:val="26"/>
-        </w:rPr>
-        <w:t xml:space="preserve"> để ta làm training và test thử sau đó .</w:t>
-      </w:r>
-    </w:p>
-    <w:p>
-      <w:pPr>
-        <w:spacing w:before="100" w:beforeAutospacing="1" w:after="100" w:afterAutospacing="1" w:line="240" w:lineRule="auto"/>
-        <w:outlineLvl w:val="0"/>
-        <w:rPr>
-          <w:rFonts w:ascii="Times New Roman" w:eastAsia="Times New Roman" w:hAnsi="Times New Roman" w:cs="Times New Roman"/>
-          <w:bCs/>
-          <w:kern w:val="36"/>
-          <w:sz w:val="26"/>
-          <w:szCs w:val="26"/>
-        </w:rPr>
-      </w:pPr>
-      <w:r>
-        <w:rPr>
-          <w:rFonts w:ascii="Times New Roman" w:eastAsia="Times New Roman" w:hAnsi="Times New Roman" w:cs="Times New Roman"/>
-          <w:bCs/>
-          <w:kern w:val="36"/>
-          <w:sz w:val="26"/>
-          <w:szCs w:val="26"/>
-        </w:rPr>
-        <w:lastRenderedPageBreak/>
-        <w:t>- Tìm hiểu rõ ràng và cài đặt thử hoặc có thể là dùng lại socuercode của 1 phương pháp phân loại (SVM) phải chi tiết từng bước như là đánh chủ mục làm sao, rút đặc trưng, đánh trọng số làm sao.</w:t>
-      </w:r>
-    </w:p>
-    <w:p>
-      <w:pPr>
-        <w:spacing w:before="100" w:beforeAutospacing="1" w:after="100" w:afterAutospacing="1" w:line="240" w:lineRule="auto"/>
-        <w:outlineLvl w:val="0"/>
-        <w:rPr>
-          <w:rFonts w:ascii="Times New Roman" w:eastAsia="Times New Roman" w:hAnsi="Times New Roman" w:cs="Times New Roman"/>
-          <w:bCs/>
-          <w:kern w:val="36"/>
-          <w:sz w:val="26"/>
-          <w:szCs w:val="26"/>
-        </w:rPr>
-      </w:pPr>
-      <w:r>
-        <w:rPr>
-          <w:rFonts w:ascii="Times New Roman" w:eastAsia="Times New Roman" w:hAnsi="Times New Roman" w:cs="Times New Roman"/>
-          <w:bCs/>
-          <w:kern w:val="36"/>
-          <w:sz w:val="26"/>
-          <w:szCs w:val="26"/>
-        </w:rPr>
-        <w:t xml:space="preserve">- Xây dựng kiến trúc của chương </w:t>
-      </w:r>
-      <w:proofErr w:type="gramStart"/>
-      <w:r>
-        <w:rPr>
-          <w:rFonts w:ascii="Times New Roman" w:eastAsia="Times New Roman" w:hAnsi="Times New Roman" w:cs="Times New Roman"/>
-          <w:bCs/>
-          <w:kern w:val="36"/>
-          <w:sz w:val="26"/>
-          <w:szCs w:val="26"/>
-        </w:rPr>
-        <w:t>trình ?</w:t>
-      </w:r>
-      <w:proofErr w:type="gramEnd"/>
-      <w:r>
-        <w:rPr>
-          <w:rFonts w:ascii="Times New Roman" w:eastAsia="Times New Roman" w:hAnsi="Times New Roman" w:cs="Times New Roman"/>
-          <w:bCs/>
-          <w:kern w:val="36"/>
-          <w:sz w:val="26"/>
-          <w:szCs w:val="26"/>
-        </w:rPr>
-        <w:t xml:space="preserve"> Trên desktop or </w:t>
-      </w:r>
-      <w:proofErr w:type="gramStart"/>
-      <w:r>
-        <w:rPr>
-          <w:rFonts w:ascii="Times New Roman" w:eastAsia="Times New Roman" w:hAnsi="Times New Roman" w:cs="Times New Roman"/>
-          <w:bCs/>
-          <w:kern w:val="36"/>
-          <w:sz w:val="26"/>
-          <w:szCs w:val="26"/>
-        </w:rPr>
-        <w:t>web ?</w:t>
-      </w:r>
-      <w:proofErr w:type="gramEnd"/>
-      <w:r>
-        <w:rPr>
-          <w:rFonts w:ascii="Times New Roman" w:eastAsia="Times New Roman" w:hAnsi="Times New Roman" w:cs="Times New Roman"/>
-          <w:bCs/>
-          <w:kern w:val="36"/>
-          <w:sz w:val="26"/>
-          <w:szCs w:val="26"/>
-        </w:rPr>
-        <w:t xml:space="preserve">  </w:t>
-      </w:r>
-    </w:p>
-    <w:p>
-      <w:pPr>
-        <w:rPr>
-          <w:rFonts w:ascii="Times New Roman" w:hAnsi="Times New Roman" w:cs="Times New Roman"/>
-          <w:sz w:val="26"/>
-          <w:szCs w:val="26"/>
-        </w:rPr>
-      </w:pPr>
-      <w:r>
-        <w:rPr>
-          <w:rFonts w:ascii="Times New Roman" w:hAnsi="Times New Roman" w:cs="Times New Roman"/>
-          <w:sz w:val="26"/>
-          <w:szCs w:val="26"/>
-        </w:rPr>
-        <w:t xml:space="preserve">- Các thư viện số có phân loại </w:t>
-      </w:r>
-      <w:proofErr w:type="gramStart"/>
-      <w:r>
-        <w:rPr>
-          <w:rFonts w:ascii="Times New Roman" w:hAnsi="Times New Roman" w:cs="Times New Roman"/>
-          <w:sz w:val="26"/>
-          <w:szCs w:val="26"/>
-        </w:rPr>
-        <w:t>không ?</w:t>
-      </w:r>
-      <w:proofErr w:type="gramEnd"/>
-      <w:r>
-        <w:rPr>
-          <w:rFonts w:ascii="Times New Roman" w:hAnsi="Times New Roman" w:cs="Times New Roman"/>
-          <w:sz w:val="26"/>
-          <w:szCs w:val="26"/>
-        </w:rPr>
-        <w:t xml:space="preserve"> Nếu có thì phân loại như thế </w:t>
-      </w:r>
-      <w:proofErr w:type="gramStart"/>
-      <w:r>
-        <w:rPr>
-          <w:rFonts w:ascii="Times New Roman" w:hAnsi="Times New Roman" w:cs="Times New Roman"/>
-          <w:sz w:val="26"/>
-          <w:szCs w:val="26"/>
-        </w:rPr>
-        <w:t>nào ?</w:t>
-      </w:r>
-      <w:proofErr w:type="gramEnd"/>
-      <w:r>
-        <w:rPr>
-          <w:rFonts w:ascii="Times New Roman" w:hAnsi="Times New Roman" w:cs="Times New Roman"/>
-          <w:sz w:val="26"/>
-          <w:szCs w:val="26"/>
-        </w:rPr>
-        <w:t xml:space="preserve"> Lấy được thông tin gì trong web đó về tài liệu (</w:t>
-      </w:r>
-      <w:proofErr w:type="gramStart"/>
-      <w:r>
-        <w:rPr>
-          <w:rFonts w:ascii="Times New Roman" w:hAnsi="Times New Roman" w:cs="Times New Roman"/>
-          <w:sz w:val="26"/>
-          <w:szCs w:val="26"/>
-        </w:rPr>
-        <w:t>abtract ,</w:t>
-      </w:r>
-      <w:proofErr w:type="gramEnd"/>
-      <w:r>
-        <w:rPr>
-          <w:rFonts w:ascii="Times New Roman" w:hAnsi="Times New Roman" w:cs="Times New Roman"/>
-          <w:sz w:val="26"/>
-          <w:szCs w:val="26"/>
-        </w:rPr>
-        <w:t xml:space="preserve"> tile , metadata ….? ) .</w:t>
-      </w:r>
-    </w:p>
-    <w:p>
-      <w:pPr>
-        <w:rPr>
-          <w:rFonts w:ascii="Times New Roman" w:hAnsi="Times New Roman" w:cs="Times New Roman"/>
-          <w:noProof/>
-          <w:sz w:val="26"/>
-          <w:szCs w:val="26"/>
-        </w:rPr>
-      </w:pPr>
-      <w:r>
-        <w:rPr>
-          <w:rFonts w:ascii="Times New Roman" w:hAnsi="Times New Roman" w:cs="Times New Roman"/>
-          <w:sz w:val="26"/>
-          <w:szCs w:val="26"/>
-        </w:rPr>
-        <w:t xml:space="preserve">- Xác định lại mục tiêu của đề </w:t>
-      </w:r>
-      <w:proofErr w:type="gramStart"/>
-      <w:r>
-        <w:rPr>
-          <w:rFonts w:ascii="Times New Roman" w:hAnsi="Times New Roman" w:cs="Times New Roman"/>
-          <w:sz w:val="26"/>
-          <w:szCs w:val="26"/>
-        </w:rPr>
-        <w:t>tài ?</w:t>
-      </w:r>
-      <w:proofErr w:type="gramEnd"/>
-      <w:r>
-        <w:rPr>
-          <w:rFonts w:ascii="Times New Roman" w:hAnsi="Times New Roman" w:cs="Times New Roman"/>
-          <w:sz w:val="26"/>
-          <w:szCs w:val="26"/>
-        </w:rPr>
-        <w:t xml:space="preserve"> </w:t>
-      </w:r>
-      <w:proofErr w:type="gramStart"/>
-      <w:r>
-        <w:rPr>
-          <w:rFonts w:ascii="Times New Roman" w:hAnsi="Times New Roman" w:cs="Times New Roman"/>
-          <w:sz w:val="26"/>
-          <w:szCs w:val="26"/>
-        </w:rPr>
-        <w:t>phân</w:t>
-      </w:r>
-      <w:proofErr w:type="gramEnd"/>
-      <w:r>
-        <w:rPr>
-          <w:rFonts w:ascii="Times New Roman" w:hAnsi="Times New Roman" w:cs="Times New Roman"/>
-          <w:sz w:val="26"/>
-          <w:szCs w:val="26"/>
-        </w:rPr>
-        <w:t xml:space="preserve"> loại để làm gì ? </w:t>
-      </w:r>
-      <w:proofErr w:type="gramStart"/>
-      <w:r>
-        <w:rPr>
-          <w:rFonts w:ascii="Times New Roman" w:hAnsi="Times New Roman" w:cs="Times New Roman"/>
-          <w:sz w:val="26"/>
-          <w:szCs w:val="26"/>
-        </w:rPr>
-        <w:t>tại</w:t>
-      </w:r>
-      <w:proofErr w:type="gramEnd"/>
-      <w:r>
-        <w:rPr>
-          <w:rFonts w:ascii="Times New Roman" w:hAnsi="Times New Roman" w:cs="Times New Roman"/>
-          <w:sz w:val="26"/>
-          <w:szCs w:val="26"/>
-        </w:rPr>
-        <w:t xml:space="preserve"> sao phải crawl  trong khi đó các thư viện có thể nó không cho download tài liệu về và các thư viện số đó đã phân loại rồi có cần thiết phải phân loại không ??????? &lt;</w:t>
-      </w:r>
-      <w:proofErr w:type="gramStart"/>
-      <w:r>
-        <w:rPr>
-          <w:rFonts w:ascii="Times New Roman" w:hAnsi="Times New Roman" w:cs="Times New Roman"/>
-          <w:sz w:val="26"/>
-          <w:szCs w:val="26"/>
-        </w:rPr>
-        <w:t>gợi</w:t>
-      </w:r>
-      <w:proofErr w:type="gramEnd"/>
-      <w:r>
-        <w:rPr>
-          <w:rFonts w:ascii="Times New Roman" w:hAnsi="Times New Roman" w:cs="Times New Roman"/>
-          <w:sz w:val="26"/>
-          <w:szCs w:val="26"/>
-        </w:rPr>
-        <w:t xml:space="preserve"> ý là crawl các thông tin về bài báo như abtract để phân loại làm dữ liệu làm giàu ontology dùng để lưu vết các bài báo cung cấp các thông tin …… ,  &gt;.</w:t>
-      </w:r>
-    </w:p>
-    <w:p>
-      <w:pPr>
-        <w:rPr>
-          <w:rFonts w:ascii="Times New Roman" w:hAnsi="Times New Roman" w:cs="Times New Roman"/>
-          <w:b/>
-          <w:noProof/>
-          <w:sz w:val="26"/>
-          <w:szCs w:val="26"/>
-        </w:rPr>
-      </w:pPr>
-      <w:r>
-        <w:rPr>
-          <w:rFonts w:ascii="Times New Roman" w:hAnsi="Times New Roman" w:cs="Times New Roman"/>
-          <w:b/>
-          <w:sz w:val="26"/>
-          <w:szCs w:val="26"/>
-        </w:rPr>
-        <w:t xml:space="preserve">Công việc </w:t>
-      </w:r>
-      <w:proofErr w:type="gramStart"/>
-      <w:r>
-        <w:rPr>
-          <w:rFonts w:ascii="Times New Roman" w:hAnsi="Times New Roman" w:cs="Times New Roman"/>
-          <w:b/>
-          <w:noProof/>
-          <w:sz w:val="26"/>
-          <w:szCs w:val="26"/>
-          <w:lang w:val="vi-VN"/>
-        </w:rPr>
-        <w:t>làm</w:t>
-      </w:r>
-      <w:r>
-        <w:rPr>
-          <w:rFonts w:ascii="Times New Roman" w:hAnsi="Times New Roman" w:cs="Times New Roman"/>
-          <w:b/>
-          <w:sz w:val="26"/>
-          <w:szCs w:val="26"/>
-        </w:rPr>
-        <w:t xml:space="preserve"> :</w:t>
-      </w:r>
-      <w:proofErr w:type="gramEnd"/>
-    </w:p>
-    <w:p>
-      <w:pPr>
-        <w:pStyle w:val="ListParagraph"/>
-        <w:numPr>
-          <w:ilvl w:val="0"/>
-          <w:numId w:val="2"/>
-        </w:numPr>
-        <w:rPr>
-          <w:rFonts w:ascii="Times New Roman" w:hAnsi="Times New Roman" w:cs="Times New Roman"/>
-          <w:b/>
-          <w:noProof/>
-          <w:sz w:val="26"/>
-          <w:szCs w:val="26"/>
-        </w:rPr>
-      </w:pPr>
-      <w:r>
-        <w:rPr>
-          <w:rFonts w:ascii="Times New Roman" w:eastAsia="Times New Roman" w:hAnsi="Times New Roman" w:cs="Times New Roman"/>
-          <w:bCs/>
-          <w:kern w:val="36"/>
-          <w:sz w:val="26"/>
-          <w:szCs w:val="26"/>
-        </w:rPr>
         <w:t>Xây dựng kiến trúc của chương trình.</w:t>
       </w:r>
     </w:p>
@@ -1438,7 +1059,7 @@
         </w:rPr>
         <w:t xml:space="preserve">Tool trong đó cho phép lấy và search thông tin về bài báo từ các thư viện điện tử : </w:t>
       </w:r>
-      <w:hyperlink r:id="rId9" w:history="1">
+      <w:hyperlink r:id="rId10" w:history="1">
         <w:r>
           <w:rPr>
             <w:rStyle w:val="Hyperlink"/>
@@ -1460,16 +1081,8 @@
         <w:rPr>
           <w:rFonts w:ascii="Times New Roman" w:hAnsi="Times New Roman" w:cs="Times New Roman"/>
         </w:rPr>
-        <w:t xml:space="preserve">Phân loại download và phần lấy abtract dựa trên cái gói này chương trình này </w:t>
-      </w:r>
-      <w:proofErr w:type="gramStart"/>
-      <w:r>
-        <w:rPr>
-          <w:rFonts w:ascii="Times New Roman" w:hAnsi="Times New Roman" w:cs="Times New Roman"/>
-        </w:rPr>
-        <w:t>làm .</w:t>
-      </w:r>
-      <w:proofErr w:type="gramEnd"/>
+        <w:t>Phân loại download và phần lấy abtract dựa trên cái gói này chương trình này làm .</w:t>
+      </w:r>
     </w:p>
     <w:p>
       <w:pPr>
@@ -1633,7 +1246,7 @@
         </w:rPr>
         <w:t xml:space="preserve">+ Download chương trình này chạy thử chức năng search trên các thư viện số của chương trình : </w:t>
       </w:r>
-      <w:hyperlink r:id="rId10" w:history="1">
+      <w:hyperlink r:id="rId11" w:history="1">
         <w:r>
           <w:rPr>
             <w:rStyle w:val="Hyperlink"/>
@@ -1693,7 +1306,7 @@
         </w:rPr>
         <w:t xml:space="preserve">Địa chỉ check out SVN bản mới nhất : </w:t>
       </w:r>
-      <w:hyperlink r:id="rId11" w:history="1">
+      <w:hyperlink r:id="rId12" w:history="1">
         <w:r>
           <w:rPr>
             <w:rStyle w:val="Hyperlink"/>
@@ -1737,7 +1350,7 @@
           <w:noProof/>
         </w:rPr>
       </w:pPr>
-      <w:hyperlink r:id="rId12" w:history="1">
+      <w:hyperlink r:id="rId13" w:history="1">
         <w:r>
           <w:rPr>
             <w:rStyle w:val="Hyperlink"/>
@@ -1771,7 +1384,7 @@
         </w:rPr>
         <w:t xml:space="preserve">Gói thư viện của chương trình : </w:t>
       </w:r>
-      <w:hyperlink r:id="rId13" w:history="1">
+      <w:hyperlink r:id="rId14" w:history="1">
         <w:r>
           <w:rPr>
             <w:rStyle w:val="Hyperlink"/>
@@ -2229,65 +1842,29 @@
           <w:sz w:val="26"/>
           <w:szCs w:val="26"/>
         </w:rPr>
-        <w:t xml:space="preserve">Tiếp tục nghiên cứu soucecode của Jabref để lấy các thông tin </w:t>
-      </w:r>
-      <w:proofErr w:type="gramStart"/>
-      <w:r>
-        <w:rPr>
-          <w:rFonts w:ascii="Times New Roman" w:hAnsi="Times New Roman" w:cs="Times New Roman"/>
-          <w:sz w:val="26"/>
-          <w:szCs w:val="26"/>
-        </w:rPr>
-        <w:t>thư</w:t>
-      </w:r>
-      <w:proofErr w:type="gramEnd"/>
-      <w:r>
-        <w:rPr>
-          <w:rFonts w:ascii="Times New Roman" w:hAnsi="Times New Roman" w:cs="Times New Roman"/>
-          <w:sz w:val="26"/>
-          <w:szCs w:val="26"/>
-        </w:rPr>
-        <w:t xml:space="preserve"> viện số về.</w:t>
-      </w:r>
-    </w:p>
-    <w:p>
-      <w:pPr>
-        <w:pStyle w:val="ListParagraph"/>
-        <w:numPr>
-          <w:ilvl w:val="0"/>
-          <w:numId w:val="2"/>
-        </w:numPr>
-        <w:rPr>
-          <w:rFonts w:ascii="Times New Roman" w:hAnsi="Times New Roman" w:cs="Times New Roman"/>
-          <w:sz w:val="26"/>
-          <w:szCs w:val="26"/>
-        </w:rPr>
-      </w:pPr>
-      <w:r>
-        <w:rPr>
-          <w:rFonts w:ascii="Times New Roman" w:hAnsi="Times New Roman" w:cs="Times New Roman"/>
-          <w:sz w:val="26"/>
-          <w:szCs w:val="26"/>
-        </w:rPr>
-        <w:t xml:space="preserve">Tìm kiếm các bài báo đề tài về phân loại dữ liệu, đọc sourcecode bài </w:t>
-      </w:r>
-      <w:proofErr w:type="gramStart"/>
-      <w:r>
-        <w:rPr>
-          <w:rFonts w:ascii="Times New Roman" w:hAnsi="Times New Roman" w:cs="Times New Roman"/>
-          <w:sz w:val="26"/>
-          <w:szCs w:val="26"/>
-        </w:rPr>
-        <w:t>báo  liên</w:t>
-      </w:r>
-      <w:proofErr w:type="gramEnd"/>
-      <w:r>
-        <w:rPr>
-          <w:rFonts w:ascii="Times New Roman" w:hAnsi="Times New Roman" w:cs="Times New Roman"/>
-          <w:sz w:val="26"/>
-          <w:szCs w:val="26"/>
-        </w:rPr>
-        <w:t xml:space="preserve"> quan.</w:t>
+        <w:t>Tiếp tục nghiên cứu soucecode của Jabref để lấy các thông tin thư viện số về.</w:t>
+      </w:r>
+    </w:p>
+    <w:p>
+      <w:pPr>
+        <w:pStyle w:val="ListParagraph"/>
+        <w:numPr>
+          <w:ilvl w:val="0"/>
+          <w:numId w:val="2"/>
+        </w:numPr>
+        <w:rPr>
+          <w:rFonts w:ascii="Times New Roman" w:hAnsi="Times New Roman" w:cs="Times New Roman"/>
+          <w:sz w:val="26"/>
+          <w:szCs w:val="26"/>
+        </w:rPr>
+      </w:pPr>
+      <w:r>
+        <w:rPr>
+          <w:rFonts w:ascii="Times New Roman" w:hAnsi="Times New Roman" w:cs="Times New Roman"/>
+          <w:sz w:val="26"/>
+          <w:szCs w:val="26"/>
+        </w:rPr>
+        <w:t>Tìm kiếm các bài báo đề tài về phân loại dữ liệu, đọc sourcecode bài báo  liên quan.</w:t>
       </w:r>
     </w:p>
     <w:p>
@@ -2424,39 +2001,8 @@
           <w:sz w:val="26"/>
           <w:szCs w:val="26"/>
         </w:rPr>
-        <w:t xml:space="preserve">đây là 1 đề tài tương tự của nhóm bên nước </w:t>
-      </w:r>
-      <w:proofErr w:type="gramStart"/>
-      <w:r>
-        <w:rPr>
-          <w:rFonts w:ascii="Times New Roman" w:hAnsi="Times New Roman" w:cs="Times New Roman"/>
-          <w:color w:val="FF0000"/>
-          <w:sz w:val="26"/>
-          <w:szCs w:val="26"/>
-        </w:rPr>
-        <w:t>ngoaì .</w:t>
-      </w:r>
-      <w:proofErr w:type="gramEnd"/>
-      <w:r>
-        <w:rPr>
-          <w:rFonts w:ascii="Times New Roman" w:hAnsi="Times New Roman" w:cs="Times New Roman"/>
-          <w:color w:val="FF0000"/>
-          <w:sz w:val="26"/>
-          <w:szCs w:val="26"/>
-        </w:rPr>
-        <w:t xml:space="preserve"> Vẫn chưa tìm được mail để liên hệ với tác </w:t>
-      </w:r>
-      <w:proofErr w:type="gramStart"/>
-      <w:r>
-        <w:rPr>
-          <w:rFonts w:ascii="Times New Roman" w:hAnsi="Times New Roman" w:cs="Times New Roman"/>
-          <w:color w:val="FF0000"/>
-          <w:sz w:val="26"/>
-          <w:szCs w:val="26"/>
-        </w:rPr>
-        <w:t>giả !</w:t>
-      </w:r>
-      <w:proofErr w:type="gramEnd"/>
+        <w:t>đây là 1 đề tài tương tự của nhóm bên nước ngoaì . Vẫn chưa tìm được mail để liên hệ với tác giả !</w:t>
+      </w:r>
     </w:p>
     <w:p>
       <w:pPr>
@@ -2478,25 +2024,14 @@
           <w:szCs w:val="26"/>
         </w:rPr>
       </w:pPr>
-      <w:proofErr w:type="gramStart"/>
-      <w:r>
-        <w:rPr>
-          <w:rFonts w:ascii="Times New Roman" w:hAnsi="Times New Roman" w:cs="Times New Roman"/>
-          <w:b/>
-          <w:sz w:val="26"/>
-          <w:szCs w:val="26"/>
-        </w:rPr>
-        <w:t>Tiến :</w:t>
-      </w:r>
-      <w:proofErr w:type="gramEnd"/>
-      <w:r>
-        <w:rPr>
-          <w:rFonts w:ascii="Times New Roman" w:hAnsi="Times New Roman" w:cs="Times New Roman"/>
-          <w:b/>
-          <w:sz w:val="26"/>
-          <w:szCs w:val="26"/>
-        </w:rPr>
-        <w:t xml:space="preserve"> </w:t>
+      <w:r>
+        <w:rPr>
+          <w:rFonts w:ascii="Times New Roman" w:hAnsi="Times New Roman" w:cs="Times New Roman"/>
+          <w:b/>
+          <w:sz w:val="26"/>
+          <w:szCs w:val="26"/>
+        </w:rPr>
+        <w:t xml:space="preserve">Tiến : </w:t>
       </w:r>
     </w:p>
     <w:p>
@@ -2575,65 +2110,36 @@
           <w:szCs w:val="26"/>
         </w:rPr>
       </w:pPr>
-      <w:proofErr w:type="gramStart"/>
-      <w:r>
-        <w:rPr>
-          <w:rFonts w:ascii="Times New Roman" w:hAnsi="Times New Roman" w:cs="Times New Roman"/>
-          <w:b/>
-          <w:sz w:val="26"/>
-          <w:szCs w:val="26"/>
-        </w:rPr>
-        <w:t>Cường :</w:t>
-      </w:r>
-      <w:proofErr w:type="gramEnd"/>
-      <w:r>
-        <w:rPr>
-          <w:rFonts w:ascii="Times New Roman" w:hAnsi="Times New Roman" w:cs="Times New Roman"/>
-          <w:b/>
-          <w:sz w:val="26"/>
-          <w:szCs w:val="26"/>
-        </w:rPr>
-        <w:t xml:space="preserve"> </w:t>
-      </w:r>
-    </w:p>
-    <w:p>
-      <w:pPr>
-        <w:pStyle w:val="ListParagraph"/>
-        <w:numPr>
-          <w:ilvl w:val="0"/>
-          <w:numId w:val="2"/>
-        </w:numPr>
-        <w:rPr>
-          <w:rFonts w:ascii="Times New Roman" w:hAnsi="Times New Roman" w:cs="Times New Roman"/>
-          <w:sz w:val="26"/>
-          <w:szCs w:val="26"/>
-        </w:rPr>
-      </w:pPr>
-      <w:r>
-        <w:rPr>
-          <w:rFonts w:ascii="Times New Roman" w:hAnsi="Times New Roman" w:cs="Times New Roman"/>
-          <w:sz w:val="26"/>
-          <w:szCs w:val="26"/>
-        </w:rPr>
-        <w:t xml:space="preserve">Tìm hiểu </w:t>
-      </w:r>
-      <w:proofErr w:type="gramStart"/>
-      <w:r>
-        <w:rPr>
-          <w:rFonts w:ascii="Times New Roman" w:hAnsi="Times New Roman" w:cs="Times New Roman"/>
-          <w:sz w:val="26"/>
-          <w:szCs w:val="26"/>
-        </w:rPr>
-        <w:t>rõ  cái</w:t>
-      </w:r>
-      <w:proofErr w:type="gramEnd"/>
-      <w:r>
-        <w:rPr>
-          <w:rFonts w:ascii="Times New Roman" w:hAnsi="Times New Roman" w:cs="Times New Roman"/>
-          <w:sz w:val="26"/>
-          <w:szCs w:val="26"/>
-        </w:rPr>
-        <w:t xml:space="preserve"> Jabref  xem lại cái đó dùng để làm gì, nó nói là dùng để cho vào word như endnote thì phải tìm hiểu rõ dùng như thế nào và </w:t>
+      <w:r>
+        <w:rPr>
+          <w:rFonts w:ascii="Times New Roman" w:hAnsi="Times New Roman" w:cs="Times New Roman"/>
+          <w:b/>
+          <w:sz w:val="26"/>
+          <w:szCs w:val="26"/>
+        </w:rPr>
+        <w:t xml:space="preserve">Cường : </w:t>
+      </w:r>
+    </w:p>
+    <w:p>
+      <w:pPr>
+        <w:pStyle w:val="ListParagraph"/>
+        <w:numPr>
+          <w:ilvl w:val="0"/>
+          <w:numId w:val="2"/>
+        </w:numPr>
+        <w:rPr>
+          <w:rFonts w:ascii="Times New Roman" w:hAnsi="Times New Roman" w:cs="Times New Roman"/>
+          <w:sz w:val="26"/>
+          <w:szCs w:val="26"/>
+        </w:rPr>
+      </w:pPr>
+      <w:r>
+        <w:rPr>
+          <w:rFonts w:ascii="Times New Roman" w:hAnsi="Times New Roman" w:cs="Times New Roman"/>
+          <w:sz w:val="26"/>
+          <w:szCs w:val="26"/>
+        </w:rPr>
+        <w:t xml:space="preserve">Tìm hiểu rõ  cái Jabref  xem lại cái đó dùng để làm gì, nó nói là dùng để cho vào word như endnote thì phải tìm hiểu rõ dùng như thế nào và </w:t>
       </w:r>
       <w:bookmarkStart w:id="6" w:name="OLE_LINK1"/>
       <w:bookmarkStart w:id="7" w:name="OLE_LINK6"/>
@@ -2713,25 +2219,7 @@
           <w:sz w:val="26"/>
           <w:szCs w:val="26"/>
         </w:rPr>
-        <w:t xml:space="preserve">Bắt </w:t>
-      </w:r>
-      <w:proofErr w:type="gramStart"/>
-      <w:r>
-        <w:rPr>
-          <w:rFonts w:ascii="Times New Roman" w:hAnsi="Times New Roman" w:cs="Times New Roman"/>
-          <w:sz w:val="26"/>
-          <w:szCs w:val="26"/>
-        </w:rPr>
-        <w:t>tay</w:t>
-      </w:r>
-      <w:proofErr w:type="gramEnd"/>
-      <w:r>
-        <w:rPr>
-          <w:rFonts w:ascii="Times New Roman" w:hAnsi="Times New Roman" w:cs="Times New Roman"/>
-          <w:sz w:val="26"/>
-          <w:szCs w:val="26"/>
-        </w:rPr>
-        <w:t xml:space="preserve"> lại việc tìm hiểu cách lấy tài liệu từ thư viện số của jabref &lt;Tuần này là ACM để có gì Thứ 6 trình bày nội bộ nhóm.</w:t>
+        <w:t>Bắt tay lại việc tìm hiểu cách lấy tài liệu từ thư viện số của jabref &lt;Tuần này là ACM để có gì Thứ 6 trình bày nội bộ nhóm.</w:t>
       </w:r>
     </w:p>
     <w:p>
@@ -2784,17 +2272,7 @@
           <w:sz w:val="26"/>
           <w:szCs w:val="26"/>
         </w:rPr>
-        <w:t>-------------------------------------------------1/</w:t>
-      </w:r>
-      <w:proofErr w:type="gramStart"/>
-      <w:r>
-        <w:rPr>
-          <w:rFonts w:ascii="Times New Roman" w:hAnsi="Times New Roman" w:cs="Times New Roman"/>
-          <w:b/>
-          <w:sz w:val="26"/>
-          <w:szCs w:val="26"/>
-        </w:rPr>
-        <w:t>9</w:t>
+        <w:t>-------------------------------------------------1/9</w:t>
       </w:r>
       <w:r>
         <w:rPr>
@@ -2822,7 +2300,6 @@
         </w:rPr>
         <w:t>-------------------------------------------------------------------------------------------------------</w:t>
       </w:r>
-      <w:proofErr w:type="gramEnd"/>
     </w:p>
     <w:p>
       <w:pPr>
@@ -2863,25 +2340,7 @@
           <w:sz w:val="26"/>
           <w:szCs w:val="26"/>
         </w:rPr>
-        <w:t xml:space="preserve">  Thứ 6 gửi báo cáo tiến độ công việc </w:t>
-      </w:r>
-      <w:proofErr w:type="gramStart"/>
-      <w:r>
-        <w:rPr>
-          <w:rFonts w:ascii="Times New Roman" w:hAnsi="Times New Roman" w:cs="Times New Roman"/>
-          <w:sz w:val="26"/>
-          <w:szCs w:val="26"/>
-        </w:rPr>
-        <w:t>và  kết</w:t>
-      </w:r>
-      <w:proofErr w:type="gramEnd"/>
-      <w:r>
-        <w:rPr>
-          <w:rFonts w:ascii="Times New Roman" w:hAnsi="Times New Roman" w:cs="Times New Roman"/>
-          <w:sz w:val="26"/>
-          <w:szCs w:val="26"/>
-        </w:rPr>
-        <w:t xml:space="preserve"> quả đạt được trong tuần.</w:t>
+        <w:t xml:space="preserve">  Thứ 6 gửi báo cáo tiến độ công việc và  kết quả đạt được trong tuần.</w:t>
       </w:r>
     </w:p>
     <w:p>
@@ -3114,7 +2573,6 @@
           <w:b/>
         </w:rPr>
       </w:pPr>
-      <w:proofErr w:type="gramStart"/>
       <w:r>
         <w:rPr>
           <w:rFonts w:ascii="Times New Roman" w:hAnsi="Times New Roman" w:cs="Times New Roman"/>
@@ -3123,7 +2581,6 @@
         <w:lastRenderedPageBreak/>
         <w:t>Cường :</w:t>
       </w:r>
-      <w:proofErr w:type="gramEnd"/>
     </w:p>
     <w:p>
       <w:pPr>
@@ -3160,21 +2617,7 @@
         <w:rPr>
           <w:rFonts w:ascii="Times New Roman" w:hAnsi="Times New Roman" w:cs="Times New Roman"/>
         </w:rPr>
-        <w:t xml:space="preserve">Tìm hiểu lại cách lấy tài liệu trong </w:t>
-      </w:r>
-      <w:proofErr w:type="gramStart"/>
-      <w:r>
-        <w:rPr>
-          <w:rFonts w:ascii="Times New Roman" w:hAnsi="Times New Roman" w:cs="Times New Roman"/>
-        </w:rPr>
-        <w:t>Jabref  &lt;</w:t>
-      </w:r>
-      <w:proofErr w:type="gramEnd"/>
-      <w:r>
-        <w:rPr>
-          <w:rFonts w:ascii="Times New Roman" w:hAnsi="Times New Roman" w:cs="Times New Roman"/>
-        </w:rPr>
-        <w:t>cái này cần làm ngay ~~!&gt;</w:t>
+        <w:t>Tìm hiểu lại cách lấy tài liệu trong Jabref  &lt;cái này cần làm ngay ~~!&gt;</w:t>
       </w:r>
     </w:p>
     <w:p>
@@ -3225,21 +2668,7 @@
         <w:rPr>
           <w:rFonts w:ascii="Times New Roman" w:hAnsi="Times New Roman" w:cs="Times New Roman"/>
         </w:rPr>
-        <w:t xml:space="preserve">Khảo sát </w:t>
-      </w:r>
-      <w:proofErr w:type="gramStart"/>
-      <w:r>
-        <w:rPr>
-          <w:rFonts w:ascii="Times New Roman" w:hAnsi="Times New Roman" w:cs="Times New Roman"/>
-        </w:rPr>
-        <w:t>thư</w:t>
-      </w:r>
-      <w:proofErr w:type="gramEnd"/>
-      <w:r>
-        <w:rPr>
-          <w:rFonts w:ascii="Times New Roman" w:hAnsi="Times New Roman" w:cs="Times New Roman"/>
-        </w:rPr>
-        <w:t xml:space="preserve"> viện số ScienceDrirect bổ xung vào báo cáo.</w:t>
+        <w:t>Khảo sát thư viện số ScienceDrirect bổ xung vào báo cáo.</w:t>
       </w:r>
     </w:p>
     <w:p>
@@ -3277,21 +2706,7 @@
         <w:rPr>
           <w:rFonts w:ascii="Times New Roman" w:hAnsi="Times New Roman" w:cs="Times New Roman"/>
         </w:rPr>
-        <w:t>Đọc tài liệu của chương trình tương tự</w:t>
-      </w:r>
-      <w:proofErr w:type="gramStart"/>
-      <w:r>
-        <w:rPr>
-          <w:rFonts w:ascii="Times New Roman" w:hAnsi="Times New Roman" w:cs="Times New Roman"/>
-        </w:rPr>
-        <w:t>,chạy</w:t>
-      </w:r>
-      <w:proofErr w:type="gramEnd"/>
-      <w:r>
-        <w:rPr>
-          <w:rFonts w:ascii="Times New Roman" w:hAnsi="Times New Roman" w:cs="Times New Roman"/>
-        </w:rPr>
-        <w:t xml:space="preserve"> thử đưa lên phần soucecode tham khảo.</w:t>
+        <w:t>Đọc tài liệu của chương trình tương tự,chạy thử đưa lên phần soucecode tham khảo.</w:t>
       </w:r>
     </w:p>
     <w:bookmarkEnd w:id="8"/>
@@ -3413,31 +2828,16 @@
         <w:rPr>
           <w:rFonts w:ascii="Times New Roman" w:hAnsi="Times New Roman" w:cs="Times New Roman"/>
         </w:rPr>
-        <w:t xml:space="preserve">Tìm hiểu lại cách lấy tài liệu trong </w:t>
-      </w:r>
-      <w:proofErr w:type="gramStart"/>
-      <w:r>
-        <w:rPr>
-          <w:rFonts w:ascii="Times New Roman" w:hAnsi="Times New Roman" w:cs="Times New Roman"/>
-        </w:rPr>
-        <w:t>Jabref  &lt;</w:t>
-      </w:r>
-      <w:proofErr w:type="gramEnd"/>
-      <w:r>
-        <w:rPr>
-          <w:rFonts w:ascii="Times New Roman" w:hAnsi="Times New Roman" w:cs="Times New Roman"/>
-        </w:rPr>
-        <w:t>cái này cần làm ngay ~~!&gt;</w:t>
-      </w:r>
-    </w:p>
-    <w:p>
-      <w:pPr>
-        <w:rPr>
-          <w:rFonts w:ascii="Times New Roman" w:hAnsi="Times New Roman" w:cs="Times New Roman"/>
-          <w:b/>
-        </w:rPr>
-      </w:pPr>
-      <w:proofErr w:type="gramStart"/>
+        <w:t>Tìm hiểu lại cách lấy tài liệu trong Jabref  &lt;cái này cần làm ngay ~~!&gt;</w:t>
+      </w:r>
+    </w:p>
+    <w:p>
+      <w:pPr>
+        <w:rPr>
+          <w:rFonts w:ascii="Times New Roman" w:hAnsi="Times New Roman" w:cs="Times New Roman"/>
+          <w:b/>
+        </w:rPr>
+      </w:pPr>
       <w:r>
         <w:rPr>
           <w:rFonts w:ascii="Times New Roman" w:hAnsi="Times New Roman" w:cs="Times New Roman"/>
@@ -3445,38 +2845,23 @@
         </w:rPr>
         <w:t>Tiến :</w:t>
       </w:r>
-      <w:proofErr w:type="gramEnd"/>
-    </w:p>
-    <w:p>
-      <w:pPr>
-        <w:pStyle w:val="ListParagraph"/>
-        <w:numPr>
-          <w:ilvl w:val="0"/>
-          <w:numId w:val="2"/>
-        </w:numPr>
-        <w:rPr>
-          <w:rFonts w:ascii="Times New Roman" w:hAnsi="Times New Roman" w:cs="Times New Roman"/>
-        </w:rPr>
-      </w:pPr>
-      <w:r>
-        <w:rPr>
-          <w:rFonts w:ascii="Times New Roman" w:hAnsi="Times New Roman" w:cs="Times New Roman"/>
-        </w:rPr>
-        <w:t>Đọc tài liệu của chương trình tương tự</w:t>
-      </w:r>
-      <w:proofErr w:type="gramStart"/>
-      <w:r>
-        <w:rPr>
-          <w:rFonts w:ascii="Times New Roman" w:hAnsi="Times New Roman" w:cs="Times New Roman"/>
-        </w:rPr>
-        <w:t>,chạy</w:t>
-      </w:r>
-      <w:proofErr w:type="gramEnd"/>
-      <w:r>
-        <w:rPr>
-          <w:rFonts w:ascii="Times New Roman" w:hAnsi="Times New Roman" w:cs="Times New Roman"/>
-        </w:rPr>
-        <w:t xml:space="preserve"> thử đưa lên phần soucecode tham khảo.</w:t>
+    </w:p>
+    <w:p>
+      <w:pPr>
+        <w:pStyle w:val="ListParagraph"/>
+        <w:numPr>
+          <w:ilvl w:val="0"/>
+          <w:numId w:val="2"/>
+        </w:numPr>
+        <w:rPr>
+          <w:rFonts w:ascii="Times New Roman" w:hAnsi="Times New Roman" w:cs="Times New Roman"/>
+        </w:rPr>
+      </w:pPr>
+      <w:r>
+        <w:rPr>
+          <w:rFonts w:ascii="Times New Roman" w:hAnsi="Times New Roman" w:cs="Times New Roman"/>
+        </w:rPr>
+        <w:t>Đọc tài liệu của chương trình tương tự,chạy thử đưa lên phần soucecode tham khảo.</w:t>
       </w:r>
     </w:p>
     <w:p>
@@ -3569,31 +2954,16 @@
         <w:rPr>
           <w:rFonts w:ascii="Times New Roman" w:hAnsi="Times New Roman" w:cs="Times New Roman"/>
         </w:rPr>
-        <w:t xml:space="preserve">Tìm hiểu lại cách lấy tài liệu trong </w:t>
-      </w:r>
-      <w:proofErr w:type="gramStart"/>
-      <w:r>
-        <w:rPr>
-          <w:rFonts w:ascii="Times New Roman" w:hAnsi="Times New Roman" w:cs="Times New Roman"/>
-        </w:rPr>
-        <w:t>Jabref .</w:t>
-      </w:r>
-      <w:proofErr w:type="gramEnd"/>
-      <w:r>
-        <w:rPr>
-          <w:rFonts w:ascii="Times New Roman" w:hAnsi="Times New Roman" w:cs="Times New Roman"/>
-        </w:rPr>
-        <w:t xml:space="preserve"> </w:t>
-      </w:r>
-    </w:p>
-    <w:p>
-      <w:pPr>
-        <w:rPr>
-          <w:rFonts w:ascii="Times New Roman" w:hAnsi="Times New Roman" w:cs="Times New Roman"/>
-          <w:b/>
-        </w:rPr>
-      </w:pPr>
-      <w:proofErr w:type="gramStart"/>
+        <w:t xml:space="preserve">Tìm hiểu lại cách lấy tài liệu trong Jabref . </w:t>
+      </w:r>
+    </w:p>
+    <w:p>
+      <w:pPr>
+        <w:rPr>
+          <w:rFonts w:ascii="Times New Roman" w:hAnsi="Times New Roman" w:cs="Times New Roman"/>
+          <w:b/>
+        </w:rPr>
+      </w:pPr>
       <w:r>
         <w:rPr>
           <w:rFonts w:ascii="Times New Roman" w:hAnsi="Times New Roman" w:cs="Times New Roman"/>
@@ -3601,38 +2971,23 @@
         </w:rPr>
         <w:t>Tiến :</w:t>
       </w:r>
-      <w:proofErr w:type="gramEnd"/>
-    </w:p>
-    <w:p>
-      <w:pPr>
-        <w:pStyle w:val="ListParagraph"/>
-        <w:numPr>
-          <w:ilvl w:val="0"/>
-          <w:numId w:val="2"/>
-        </w:numPr>
-        <w:rPr>
-          <w:rFonts w:ascii="Times New Roman" w:hAnsi="Times New Roman" w:cs="Times New Roman"/>
-        </w:rPr>
-      </w:pPr>
-      <w:r>
-        <w:rPr>
-          <w:rFonts w:ascii="Times New Roman" w:hAnsi="Times New Roman" w:cs="Times New Roman"/>
-        </w:rPr>
-        <w:t>Đọc tài liệu của chương trình tương tự</w:t>
-      </w:r>
-      <w:proofErr w:type="gramStart"/>
-      <w:r>
-        <w:rPr>
-          <w:rFonts w:ascii="Times New Roman" w:hAnsi="Times New Roman" w:cs="Times New Roman"/>
-        </w:rPr>
-        <w:t>,chạy</w:t>
-      </w:r>
-      <w:proofErr w:type="gramEnd"/>
-      <w:r>
-        <w:rPr>
-          <w:rFonts w:ascii="Times New Roman" w:hAnsi="Times New Roman" w:cs="Times New Roman"/>
-        </w:rPr>
-        <w:t xml:space="preserve"> thử đưa lên phần soucecode tham khảo.</w:t>
+    </w:p>
+    <w:p>
+      <w:pPr>
+        <w:pStyle w:val="ListParagraph"/>
+        <w:numPr>
+          <w:ilvl w:val="0"/>
+          <w:numId w:val="2"/>
+        </w:numPr>
+        <w:rPr>
+          <w:rFonts w:ascii="Times New Roman" w:hAnsi="Times New Roman" w:cs="Times New Roman"/>
+        </w:rPr>
+      </w:pPr>
+      <w:r>
+        <w:rPr>
+          <w:rFonts w:ascii="Times New Roman" w:hAnsi="Times New Roman" w:cs="Times New Roman"/>
+        </w:rPr>
+        <w:t>Đọc tài liệu của chương trình tương tự,chạy thử đưa lên phần soucecode tham khảo.</w:t>
       </w:r>
     </w:p>
     <w:p>
@@ -3792,21 +3147,7 @@
         <w:rPr>
           <w:rFonts w:ascii="Times New Roman" w:hAnsi="Times New Roman" w:cs="Times New Roman"/>
         </w:rPr>
-        <w:t xml:space="preserve"> và một số </w:t>
-      </w:r>
-      <w:proofErr w:type="gramStart"/>
-      <w:r>
-        <w:rPr>
-          <w:rFonts w:ascii="Times New Roman" w:hAnsi="Times New Roman" w:cs="Times New Roman"/>
-        </w:rPr>
-        <w:t>thư</w:t>
-      </w:r>
-      <w:proofErr w:type="gramEnd"/>
-      <w:r>
-        <w:rPr>
-          <w:rFonts w:ascii="Times New Roman" w:hAnsi="Times New Roman" w:cs="Times New Roman"/>
-        </w:rPr>
-        <w:t xml:space="preserve"> viện số còn lại</w:t>
+        <w:t xml:space="preserve"> và một số thư viện số còn lại</w:t>
       </w:r>
       <w:r>
         <w:rPr>
@@ -3840,7 +3181,6 @@
           <w:b/>
         </w:rPr>
       </w:pPr>
-      <w:proofErr w:type="gramStart"/>
       <w:r>
         <w:rPr>
           <w:rFonts w:ascii="Times New Roman" w:hAnsi="Times New Roman" w:cs="Times New Roman"/>
@@ -3848,7 +3188,6 @@
         </w:rPr>
         <w:t>Tiến :</w:t>
       </w:r>
-      <w:proofErr w:type="gramEnd"/>
     </w:p>
     <w:p>
       <w:pPr>
@@ -3884,47 +3223,25 @@
         <w:rPr>
           <w:rFonts w:ascii="Times New Roman" w:hAnsi="Times New Roman" w:cs="Times New Roman"/>
         </w:rPr>
-        <w:t xml:space="preserve">Viết lại thuật toán lấy thông tin từ </w:t>
-      </w:r>
-      <w:proofErr w:type="gramStart"/>
-      <w:r>
-        <w:rPr>
-          <w:rFonts w:ascii="Times New Roman" w:hAnsi="Times New Roman" w:cs="Times New Roman"/>
-        </w:rPr>
-        <w:t>ACM .</w:t>
-      </w:r>
-      <w:proofErr w:type="gramEnd"/>
-    </w:p>
-    <w:p>
-      <w:pPr>
-        <w:pStyle w:val="ListParagraph"/>
-        <w:numPr>
-          <w:ilvl w:val="0"/>
-          <w:numId w:val="2"/>
-        </w:numPr>
-        <w:rPr>
-          <w:rFonts w:ascii="Times New Roman" w:hAnsi="Times New Roman" w:cs="Times New Roman"/>
-        </w:rPr>
-      </w:pPr>
-      <w:r>
-        <w:rPr>
-          <w:rFonts w:ascii="Times New Roman" w:hAnsi="Times New Roman" w:cs="Times New Roman"/>
-        </w:rPr>
-        <w:t xml:space="preserve">Tìm hiểu </w:t>
-      </w:r>
-      <w:proofErr w:type="gramStart"/>
-      <w:r>
-        <w:rPr>
-          <w:rFonts w:ascii="Times New Roman" w:hAnsi="Times New Roman" w:cs="Times New Roman"/>
-        </w:rPr>
-        <w:t>về  cấu</w:t>
-      </w:r>
-      <w:proofErr w:type="gramEnd"/>
-      <w:r>
-        <w:rPr>
-          <w:rFonts w:ascii="Times New Roman" w:hAnsi="Times New Roman" w:cs="Times New Roman"/>
-        </w:rPr>
-        <w:t xml:space="preserve"> trúc Bibtex của 1 bài báo . </w:t>
+        <w:t>Viết lại thuật toán lấy thông tin từ ACM .</w:t>
+      </w:r>
+    </w:p>
+    <w:p>
+      <w:pPr>
+        <w:pStyle w:val="ListParagraph"/>
+        <w:numPr>
+          <w:ilvl w:val="0"/>
+          <w:numId w:val="2"/>
+        </w:numPr>
+        <w:rPr>
+          <w:rFonts w:ascii="Times New Roman" w:hAnsi="Times New Roman" w:cs="Times New Roman"/>
+        </w:rPr>
+      </w:pPr>
+      <w:r>
+        <w:rPr>
+          <w:rFonts w:ascii="Times New Roman" w:hAnsi="Times New Roman" w:cs="Times New Roman"/>
+        </w:rPr>
+        <w:t xml:space="preserve">Tìm hiểu về  cấu trúc Bibtex của 1 bài báo . </w:t>
       </w:r>
     </w:p>
     <w:p>
@@ -3954,21 +3271,7 @@
         <w:rPr>
           <w:rFonts w:ascii="Times New Roman" w:hAnsi="Times New Roman" w:cs="Times New Roman"/>
         </w:rPr>
-        <w:t xml:space="preserve"> một luận văn tương </w:t>
-      </w:r>
-      <w:proofErr w:type="gramStart"/>
-      <w:r>
-        <w:rPr>
-          <w:rFonts w:ascii="Times New Roman" w:hAnsi="Times New Roman" w:cs="Times New Roman"/>
-        </w:rPr>
-        <w:t>tự  về</w:t>
-      </w:r>
-      <w:proofErr w:type="gramEnd"/>
-      <w:r>
-        <w:rPr>
-          <w:rFonts w:ascii="Times New Roman" w:hAnsi="Times New Roman" w:cs="Times New Roman"/>
-        </w:rPr>
-        <w:t xml:space="preserve"> lấy thông tin từ các thư viện số.</w:t>
+        <w:t xml:space="preserve"> một luận văn tương tự  về lấy thông tin từ các thư viện số.</w:t>
       </w:r>
     </w:p>
     <w:p>
@@ -3998,21 +3301,7 @@
         <w:rPr>
           <w:rFonts w:ascii="Times New Roman" w:hAnsi="Times New Roman" w:cs="Times New Roman"/>
         </w:rPr>
-        <w:t xml:space="preserve"> lại database của nhóm dựa vào ý kiến của </w:t>
-      </w:r>
-      <w:proofErr w:type="gramStart"/>
-      <w:r>
-        <w:rPr>
-          <w:rFonts w:ascii="Times New Roman" w:hAnsi="Times New Roman" w:cs="Times New Roman"/>
-        </w:rPr>
-        <w:t>Hoàng .</w:t>
-      </w:r>
-      <w:proofErr w:type="gramEnd"/>
-      <w:r>
-        <w:rPr>
-          <w:rFonts w:ascii="Times New Roman" w:hAnsi="Times New Roman" w:cs="Times New Roman"/>
-        </w:rPr>
-        <w:t xml:space="preserve"> </w:t>
+        <w:t xml:space="preserve"> lại database của nhóm dựa vào ý kiến của Hoàng . </w:t>
       </w:r>
     </w:p>
     <w:p>
@@ -4102,21 +3391,7 @@
         <w:rPr>
           <w:rFonts w:ascii="Times New Roman" w:hAnsi="Times New Roman" w:cs="Times New Roman"/>
         </w:rPr>
-        <w:t xml:space="preserve">Viết thiết kế chương </w:t>
-      </w:r>
-      <w:proofErr w:type="gramStart"/>
-      <w:r>
-        <w:rPr>
-          <w:rFonts w:ascii="Times New Roman" w:hAnsi="Times New Roman" w:cs="Times New Roman"/>
-        </w:rPr>
-        <w:t>trình :</w:t>
-      </w:r>
-      <w:proofErr w:type="gramEnd"/>
-      <w:r>
-        <w:rPr>
-          <w:rFonts w:ascii="Times New Roman" w:hAnsi="Times New Roman" w:cs="Times New Roman"/>
-        </w:rPr>
-        <w:t xml:space="preserve"> câu trúc , chức năng có thể nghĩ ra để thống nhất thiết kế chương trình.</w:t>
+        <w:t>Viết thiết kế chương trình : câu trúc , chức năng có thể nghĩ ra để thống nhất thiết kế chương trình.</w:t>
       </w:r>
     </w:p>
     <w:p>
@@ -4156,7 +3431,6 @@
           <w:b/>
         </w:rPr>
       </w:pPr>
-      <w:proofErr w:type="gramStart"/>
       <w:r>
         <w:rPr>
           <w:rFonts w:ascii="Times New Roman" w:hAnsi="Times New Roman" w:cs="Times New Roman"/>
@@ -4164,7 +3438,6 @@
         </w:rPr>
         <w:t>Tiến :</w:t>
       </w:r>
-      <w:proofErr w:type="gramEnd"/>
     </w:p>
     <w:p>
       <w:pPr>
@@ -4200,16 +3473,8 @@
         <w:rPr>
           <w:rFonts w:ascii="Times New Roman" w:hAnsi="Times New Roman" w:cs="Times New Roman"/>
         </w:rPr>
-        <w:t xml:space="preserve">Viết lại thuật toán lấy thông tin từ </w:t>
-      </w:r>
-      <w:proofErr w:type="gramStart"/>
-      <w:r>
-        <w:rPr>
-          <w:rFonts w:ascii="Times New Roman" w:hAnsi="Times New Roman" w:cs="Times New Roman"/>
-        </w:rPr>
-        <w:t>ACM .</w:t>
-      </w:r>
-      <w:proofErr w:type="gramEnd"/>
+        <w:t>Viết lại thuật toán lấy thông tin từ ACM .</w:t>
+      </w:r>
     </w:p>
     <w:p>
       <w:pPr>
@@ -4238,57 +3503,27 @@
         <w:rPr>
           <w:rFonts w:ascii="Times New Roman" w:hAnsi="Times New Roman" w:cs="Times New Roman"/>
         </w:rPr>
-        <w:t xml:space="preserve"> một luận văn tương </w:t>
-      </w:r>
-      <w:proofErr w:type="gramStart"/>
-      <w:r>
-        <w:rPr>
-          <w:rFonts w:ascii="Times New Roman" w:hAnsi="Times New Roman" w:cs="Times New Roman"/>
-        </w:rPr>
-        <w:t>tự  về</w:t>
-      </w:r>
-      <w:proofErr w:type="gramEnd"/>
-      <w:r>
-        <w:rPr>
-          <w:rFonts w:ascii="Times New Roman" w:hAnsi="Times New Roman" w:cs="Times New Roman"/>
-        </w:rPr>
-        <w:t xml:space="preserve"> lấy thông tin từ các thư viện số.</w:t>
-      </w:r>
-    </w:p>
-    <w:p>
-      <w:pPr>
-        <w:pStyle w:val="ListParagraph"/>
-        <w:numPr>
-          <w:ilvl w:val="0"/>
-          <w:numId w:val="2"/>
-        </w:numPr>
-        <w:rPr>
-          <w:rFonts w:ascii="Times New Roman" w:hAnsi="Times New Roman" w:cs="Times New Roman"/>
-          <w:b/>
-        </w:rPr>
-      </w:pPr>
-      <w:r>
-        <w:rPr>
-          <w:rFonts w:ascii="Times New Roman" w:hAnsi="Times New Roman" w:cs="Times New Roman"/>
-          <w:b/>
-        </w:rPr>
-        <w:t xml:space="preserve">Tạo Database và viết lại database của nhóm dựa vào ý kiến của </w:t>
-      </w:r>
-      <w:proofErr w:type="gramStart"/>
-      <w:r>
-        <w:rPr>
-          <w:rFonts w:ascii="Times New Roman" w:hAnsi="Times New Roman" w:cs="Times New Roman"/>
-          <w:b/>
-        </w:rPr>
-        <w:t>Hoàng .</w:t>
-      </w:r>
-      <w:proofErr w:type="gramEnd"/>
-      <w:r>
-        <w:rPr>
-          <w:rFonts w:ascii="Times New Roman" w:hAnsi="Times New Roman" w:cs="Times New Roman"/>
-          <w:b/>
-        </w:rPr>
-        <w:t xml:space="preserve"> </w:t>
+        <w:t xml:space="preserve"> một luận văn tương tự  về lấy thông tin từ các thư viện số.</w:t>
+      </w:r>
+    </w:p>
+    <w:p>
+      <w:pPr>
+        <w:pStyle w:val="ListParagraph"/>
+        <w:numPr>
+          <w:ilvl w:val="0"/>
+          <w:numId w:val="2"/>
+        </w:numPr>
+        <w:rPr>
+          <w:rFonts w:ascii="Times New Roman" w:hAnsi="Times New Roman" w:cs="Times New Roman"/>
+          <w:b/>
+        </w:rPr>
+      </w:pPr>
+      <w:r>
+        <w:rPr>
+          <w:rFonts w:ascii="Times New Roman" w:hAnsi="Times New Roman" w:cs="Times New Roman"/>
+          <w:b/>
+        </w:rPr>
+        <w:t xml:space="preserve">Tạo Database và viết lại database của nhóm dựa vào ý kiến của Hoàng . </w:t>
       </w:r>
     </w:p>
     <w:p>
@@ -4357,7 +3592,6 @@
           <w:szCs w:val="26"/>
         </w:rPr>
       </w:pPr>
-      <w:proofErr w:type="gramStart"/>
       <w:r>
         <w:rPr>
           <w:rFonts w:ascii="Times New Roman" w:hAnsi="Times New Roman" w:cs="Times New Roman"/>
@@ -4366,7 +3600,6 @@
         </w:rPr>
         <w:t>Hệ thống tương tự của cả hệ thống.</w:t>
       </w:r>
-      <w:proofErr w:type="gramEnd"/>
     </w:p>
     <w:bookmarkStart w:id="14" w:name="OLE_LINK13"/>
     <w:p>
@@ -4509,25 +3742,14 @@
           <w:szCs w:val="26"/>
         </w:rPr>
       </w:pPr>
-      <w:proofErr w:type="gramStart"/>
-      <w:r>
-        <w:rPr>
-          <w:rFonts w:ascii="Times New Roman" w:hAnsi="Times New Roman" w:cs="Times New Roman"/>
-          <w:b/>
-          <w:sz w:val="26"/>
-          <w:szCs w:val="26"/>
-        </w:rPr>
-        <w:t>Cường :</w:t>
-      </w:r>
-      <w:proofErr w:type="gramEnd"/>
-      <w:r>
-        <w:rPr>
-          <w:rFonts w:ascii="Times New Roman" w:hAnsi="Times New Roman" w:cs="Times New Roman"/>
-          <w:b/>
-          <w:sz w:val="26"/>
-          <w:szCs w:val="26"/>
-        </w:rPr>
-        <w:t xml:space="preserve"> </w:t>
+      <w:r>
+        <w:rPr>
+          <w:rFonts w:ascii="Times New Roman" w:hAnsi="Times New Roman" w:cs="Times New Roman"/>
+          <w:b/>
+          <w:sz w:val="26"/>
+          <w:szCs w:val="26"/>
+        </w:rPr>
+        <w:t xml:space="preserve">Cường : </w:t>
       </w:r>
     </w:p>
     <w:p>
@@ -4578,7 +3800,6 @@
           <w:b/>
         </w:rPr>
       </w:pPr>
-      <w:proofErr w:type="gramStart"/>
       <w:r>
         <w:rPr>
           <w:rFonts w:ascii="Times New Roman" w:hAnsi="Times New Roman" w:cs="Times New Roman"/>
@@ -4586,7 +3807,6 @@
         </w:rPr>
         <w:t>Tiến :</w:t>
       </w:r>
-      <w:proofErr w:type="gramEnd"/>
     </w:p>
     <w:p>
       <w:pPr>
@@ -4646,17 +3866,8 @@
           <w:rFonts w:ascii="Times New Roman" w:hAnsi="Times New Roman" w:cs="Times New Roman"/>
           <w:b/>
         </w:rPr>
-        <w:t xml:space="preserve">Góp ý cho giai đoạn tiếp theo của </w:t>
-      </w:r>
-      <w:proofErr w:type="gramStart"/>
-      <w:r>
-        <w:rPr>
-          <w:rFonts w:ascii="Times New Roman" w:hAnsi="Times New Roman" w:cs="Times New Roman"/>
-          <w:b/>
-        </w:rPr>
-        <w:t>Thầy :</w:t>
-      </w:r>
-      <w:proofErr w:type="gramEnd"/>
+        <w:t>Góp ý cho giai đoạn tiếp theo của Thầy :</w:t>
+      </w:r>
     </w:p>
     <w:p>
       <w:pPr>
@@ -4673,25 +3884,29 @@
           <w:b/>
           <w:i/>
         </w:rPr>
-        <w:t xml:space="preserve">Viết giới thiệu tổng quan về phân </w:t>
-      </w:r>
-      <w:proofErr w:type="gramStart"/>
-      <w:r>
+        <w:t xml:space="preserve">Viết giới thiệu tổng quan về phân lớp : </w:t>
+      </w:r>
+    </w:p>
+    <w:p>
+      <w:pPr>
+        <w:pStyle w:val="ListParagraph"/>
+        <w:numPr>
+          <w:ilvl w:val="0"/>
+          <w:numId w:val="2"/>
+        </w:numPr>
         <w:rPr>
           <w:rFonts w:ascii="Times New Roman" w:hAnsi="Times New Roman" w:cs="Times New Roman"/>
           <w:b/>
           <w:i/>
         </w:rPr>
-        <w:t>lớp :</w:t>
-      </w:r>
-      <w:proofErr w:type="gramEnd"/>
+      </w:pPr>
       <w:r>
         <w:rPr>
           <w:rFonts w:ascii="Times New Roman" w:hAnsi="Times New Roman" w:cs="Times New Roman"/>
           <w:b/>
           <w:i/>
         </w:rPr>
-        <w:t xml:space="preserve"> </w:t>
+        <w:t>Thuộc ngành gì lĩnh vực gì, phần gì.</w:t>
       </w:r>
     </w:p>
     <w:p>
@@ -4713,16 +3928,11 @@
           <w:b/>
           <w:i/>
         </w:rPr>
-        <w:t>Thuộc ngành gì lĩnh vực gì, phần gì.</w:t>
-      </w:r>
-    </w:p>
-    <w:p>
-      <w:pPr>
-        <w:pStyle w:val="ListParagraph"/>
-        <w:numPr>
-          <w:ilvl w:val="0"/>
-          <w:numId w:val="2"/>
-        </w:numPr>
+        <w:t>Các phương pháp, các hướng nghiên cứu, các thuật toán sử dụng</w:t>
+      </w:r>
+    </w:p>
+    <w:p>
+      <w:pPr>
         <w:rPr>
           <w:rFonts w:ascii="Times New Roman" w:hAnsi="Times New Roman" w:cs="Times New Roman"/>
           <w:b/>
@@ -4735,7 +3945,7 @@
           <w:b/>
           <w:i/>
         </w:rPr>
-        <w:t>Các phương pháp, các hướng nghiên cứu, các thuật toán sử dụng</w:t>
+        <w:t>Từ đó đưa ra nhận xét và dựa vào hướng tiếp cận nào để làm việc (chú ý ta không có đánh giá về hiệu quả của vấn đề )</w:t>
       </w:r>
     </w:p>
     <w:p>
@@ -4746,24 +3956,23 @@
           <w:i/>
         </w:rPr>
       </w:pPr>
-      <w:r>
+    </w:p>
+    <w:p>
+      <w:pPr>
         <w:rPr>
           <w:rFonts w:ascii="Times New Roman" w:hAnsi="Times New Roman" w:cs="Times New Roman"/>
           <w:b/>
           <w:i/>
         </w:rPr>
-        <w:t xml:space="preserve">Từ đó đưa ra nhận xét và dựa vào hướng tiếp cận nào để làm việc (chú ý ta không có đánh giá về hiệu quả của vấn </w:t>
-      </w:r>
-      <w:proofErr w:type="gramStart"/>
+      </w:pPr>
       <w:r>
         <w:rPr>
           <w:rFonts w:ascii="Times New Roman" w:hAnsi="Times New Roman" w:cs="Times New Roman"/>
           <w:b/>
           <w:i/>
         </w:rPr>
-        <w:t>đề )</w:t>
-      </w:r>
-      <w:proofErr w:type="gramEnd"/>
+        <w:t>==================================21/10==============================================================================================================</w:t>
+      </w:r>
     </w:p>
     <w:p>
       <w:pPr>
@@ -4773,42 +3982,45 @@
           <w:i/>
         </w:rPr>
       </w:pPr>
-    </w:p>
-    <w:p>
-      <w:pPr>
+      <w:r>
         <w:rPr>
           <w:rFonts w:ascii="Times New Roman" w:hAnsi="Times New Roman" w:cs="Times New Roman"/>
           <w:b/>
           <w:i/>
         </w:rPr>
-      </w:pPr>
-      <w:r>
+        <w:t>Tiến :</w:t>
+      </w:r>
+    </w:p>
+    <w:p>
+      <w:pPr>
         <w:rPr>
           <w:rFonts w:ascii="Times New Roman" w:hAnsi="Times New Roman" w:cs="Times New Roman"/>
           <w:b/>
           <w:i/>
         </w:rPr>
-        <w:t>==================================21/10==============================================================================================================</w:t>
-      </w:r>
-    </w:p>
-    <w:p>
-      <w:pPr>
+      </w:pPr>
+    </w:p>
+    <w:p>
+      <w:pPr>
+        <w:pStyle w:val="ListParagraph"/>
+        <w:numPr>
+          <w:ilvl w:val="0"/>
+          <w:numId w:val="2"/>
+        </w:numPr>
         <w:rPr>
           <w:rFonts w:ascii="Times New Roman" w:hAnsi="Times New Roman" w:cs="Times New Roman"/>
           <w:b/>
           <w:i/>
         </w:rPr>
       </w:pPr>
-      <w:proofErr w:type="gramStart"/>
       <w:r>
         <w:rPr>
           <w:rFonts w:ascii="Times New Roman" w:hAnsi="Times New Roman" w:cs="Times New Roman"/>
           <w:b/>
           <w:i/>
         </w:rPr>
-        <w:t>Tiến :</w:t>
-      </w:r>
-      <w:proofErr w:type="gramEnd"/>
+        <w:t xml:space="preserve">Không thể lấy thông tin từ ScienceDriect lý do : không thể thành lập  câu query khi nhập từ khóa từ người dùng để lấy được dữ liệu từ thư viện số về, nguyên nhân là do khi thực hiện câu truy vấn hệ thống sẽ mã hóa từ khóa tìm kiếm, việc này là không thể </w:t>
+      </w:r>
     </w:p>
     <w:p>
       <w:pPr>
@@ -4818,73 +4030,32 @@
           <w:i/>
         </w:rPr>
       </w:pPr>
-    </w:p>
-    <w:p>
-      <w:pPr>
-        <w:pStyle w:val="ListParagraph"/>
-        <w:numPr>
-          <w:ilvl w:val="0"/>
-          <w:numId w:val="2"/>
-        </w:numPr>
+      <w:r>
         <w:rPr>
           <w:rFonts w:ascii="Times New Roman" w:hAnsi="Times New Roman" w:cs="Times New Roman"/>
           <w:b/>
           <w:i/>
         </w:rPr>
-      </w:pPr>
-      <w:r>
+        <w:t xml:space="preserve">Ví dụ khi tìm kiếm với từ khóa database thì đối với </w:t>
+      </w:r>
+    </w:p>
+    <w:p>
+      <w:pPr>
         <w:rPr>
           <w:rFonts w:ascii="Times New Roman" w:hAnsi="Times New Roman" w:cs="Times New Roman"/>
           <w:b/>
           <w:i/>
         </w:rPr>
-        <w:t xml:space="preserve">Không thể lấy thông tin từ ScienceDriect lý do : không thể thành lập  câu query khi nhập từ khóa từ người dùng để lấy được dữ liệu từ thư viện số về, nguyên nhân là do khi thực hiện câu truy vấn hệ thống sẽ mã hóa từ khóa tìm kiếm, việc này là không thể </w:t>
-      </w:r>
-    </w:p>
-    <w:p>
-      <w:pPr>
+      </w:pPr>
+      <w:r>
         <w:rPr>
           <w:rFonts w:ascii="Times New Roman" w:hAnsi="Times New Roman" w:cs="Times New Roman"/>
           <w:b/>
           <w:i/>
         </w:rPr>
-      </w:pPr>
-      <w:r>
-        <w:rPr>
-          <w:rFonts w:ascii="Times New Roman" w:hAnsi="Times New Roman" w:cs="Times New Roman"/>
-          <w:b/>
-          <w:i/>
-        </w:rPr>
-        <w:t xml:space="preserve">Ví dụ khi tìm kiếm với từ khóa database thì đối với </w:t>
-      </w:r>
-    </w:p>
-    <w:p>
-      <w:pPr>
-        <w:rPr>
-          <w:rFonts w:ascii="Times New Roman" w:hAnsi="Times New Roman" w:cs="Times New Roman"/>
-          <w:b/>
-          <w:i/>
-        </w:rPr>
-      </w:pPr>
-      <w:proofErr w:type="gramStart"/>
-      <w:r>
-        <w:rPr>
-          <w:rFonts w:ascii="Times New Roman" w:hAnsi="Times New Roman" w:cs="Times New Roman"/>
-          <w:b/>
-          <w:i/>
-        </w:rPr>
-        <w:t>ACM :</w:t>
-      </w:r>
-      <w:proofErr w:type="gramEnd"/>
-      <w:r>
-        <w:rPr>
-          <w:rFonts w:ascii="Times New Roman" w:hAnsi="Times New Roman" w:cs="Times New Roman"/>
-          <w:b/>
-          <w:i/>
-        </w:rPr>
-        <w:t xml:space="preserve"> </w:t>
-      </w:r>
-      <w:hyperlink r:id="rId14" w:history="1">
+        <w:t xml:space="preserve">ACM : </w:t>
+      </w:r>
+      <w:hyperlink r:id="rId15" w:history="1">
         <w:r>
           <w:rPr>
             <w:rStyle w:val="Hyperlink"/>
@@ -4979,25 +4150,7 @@
           <w:i/>
         </w:rPr>
         <w:lastRenderedPageBreak/>
-        <w:t xml:space="preserve">Đây là tìm kiếm </w:t>
-      </w:r>
-      <w:proofErr w:type="gramStart"/>
-      <w:r>
-        <w:rPr>
-          <w:rFonts w:ascii="Times New Roman" w:hAnsi="Times New Roman" w:cs="Times New Roman"/>
-          <w:b/>
-          <w:i/>
-        </w:rPr>
-        <w:t>theo</w:t>
-      </w:r>
-      <w:proofErr w:type="gramEnd"/>
-      <w:r>
-        <w:rPr>
-          <w:rFonts w:ascii="Times New Roman" w:hAnsi="Times New Roman" w:cs="Times New Roman"/>
-          <w:b/>
-          <w:i/>
-        </w:rPr>
-        <w:t xml:space="preserve"> từ </w:t>
+        <w:t xml:space="preserve">Đây là tìm kiếm theo từ </w:t>
       </w:r>
       <w:r>
         <w:rPr>
@@ -5017,7 +4170,7 @@
           <w:color w:val="000000" w:themeColor="text1"/>
         </w:rPr>
       </w:pPr>
-      <w:hyperlink r:id="rId15" w:history="1">
+      <w:hyperlink r:id="rId16" w:history="1">
         <w:r>
           <w:rPr>
             <w:rStyle w:val="Hyperlink"/>
@@ -5223,7 +4376,6 @@
           <w:color w:val="000000" w:themeColor="text1"/>
         </w:rPr>
       </w:pPr>
-      <w:proofErr w:type="gramStart"/>
       <w:r>
         <w:rPr>
           <w:rFonts w:ascii="Times New Roman" w:hAnsi="Times New Roman" w:cs="Times New Roman"/>
@@ -5238,16 +4390,15 @@
           <w:b/>
           <w:color w:val="000000" w:themeColor="text1"/>
         </w:rPr>
-        <w:t xml:space="preserve"> báo</w:t>
-      </w:r>
-      <w:proofErr w:type="gramEnd"/>
+        <w:t xml:space="preserve"> báo cáo </w:t>
+      </w:r>
       <w:r>
         <w:rPr>
           <w:rFonts w:ascii="Times New Roman" w:hAnsi="Times New Roman" w:cs="Times New Roman"/>
           <w:b/>
           <w:color w:val="000000" w:themeColor="text1"/>
         </w:rPr>
-        <w:t xml:space="preserve"> cáo </w:t>
+        <w:t>thuật toán rút trích từ thư viện số (Cườ</w:t>
       </w:r>
       <w:r>
         <w:rPr>
@@ -5255,7 +4406,7 @@
           <w:b/>
           <w:color w:val="000000" w:themeColor="text1"/>
         </w:rPr>
-        <w:t>thuật toán rút trích từ thư viện số (Cườ</w:t>
+        <w:t xml:space="preserve">ng </w:t>
       </w:r>
       <w:r>
         <w:rPr>
@@ -5263,7 +4414,7 @@
           <w:b/>
           <w:color w:val="000000" w:themeColor="text1"/>
         </w:rPr>
-        <w:t xml:space="preserve">ng </w:t>
+        <w:t xml:space="preserve">- </w:t>
       </w:r>
       <w:r>
         <w:rPr>
@@ -5271,7 +4422,7 @@
           <w:b/>
           <w:color w:val="000000" w:themeColor="text1"/>
         </w:rPr>
-        <w:t xml:space="preserve">- </w:t>
+        <w:t xml:space="preserve">ACM </w:t>
       </w:r>
       <w:r>
         <w:rPr>
@@ -5279,7 +4430,7 @@
           <w:b/>
           <w:color w:val="000000" w:themeColor="text1"/>
         </w:rPr>
-        <w:t xml:space="preserve">ACM </w:t>
+        <w:t>,IEEEXplore</w:t>
       </w:r>
       <w:r>
         <w:rPr>
@@ -5287,7 +4438,7 @@
           <w:b/>
           <w:color w:val="000000" w:themeColor="text1"/>
         </w:rPr>
-        <w:t>,IEEEXplore</w:t>
+        <w:t xml:space="preserve">  Tiến</w:t>
       </w:r>
       <w:r>
         <w:rPr>
@@ -5295,7 +4446,7 @@
           <w:b/>
           <w:color w:val="000000" w:themeColor="text1"/>
         </w:rPr>
-        <w:t xml:space="preserve">  Tiến</w:t>
+        <w:t xml:space="preserve"> - </w:t>
       </w:r>
       <w:r>
         <w:rPr>
@@ -5303,7 +4454,7 @@
           <w:b/>
           <w:color w:val="000000" w:themeColor="text1"/>
         </w:rPr>
-        <w:t xml:space="preserve"> - </w:t>
+        <w:t xml:space="preserve"> Citeseer </w:t>
       </w:r>
       <w:r>
         <w:rPr>
@@ -5311,7 +4462,7 @@
           <w:b/>
           <w:color w:val="000000" w:themeColor="text1"/>
         </w:rPr>
-        <w:t xml:space="preserve"> Citeseer </w:t>
+        <w:t>)</w:t>
       </w:r>
       <w:r>
         <w:rPr>
@@ -5319,415 +4470,311 @@
           <w:b/>
           <w:color w:val="000000" w:themeColor="text1"/>
         </w:rPr>
-        <w:t>)</w:t>
-      </w:r>
-      <w:r>
+        <w:t>.</w:t>
+      </w:r>
+    </w:p>
+    <w:p>
+      <w:pPr>
+        <w:pStyle w:val="ListParagraph"/>
+        <w:numPr>
+          <w:ilvl w:val="0"/>
+          <w:numId w:val="2"/>
+        </w:numPr>
         <w:rPr>
           <w:rFonts w:ascii="Times New Roman" w:hAnsi="Times New Roman" w:cs="Times New Roman"/>
           <w:b/>
           <w:color w:val="000000" w:themeColor="text1"/>
         </w:rPr>
+      </w:pPr>
+      <w:r>
+        <w:rPr>
+          <w:rFonts w:ascii="Times New Roman" w:hAnsi="Times New Roman" w:cs="Times New Roman"/>
+          <w:b/>
+          <w:color w:val="000000" w:themeColor="text1"/>
+        </w:rPr>
+        <w:t xml:space="preserve"> Viết khảo sát về rút phân lớp chủ đề (Tiến) :</w:t>
+      </w:r>
+    </w:p>
+    <w:p>
+      <w:pPr>
+        <w:ind w:left="360"/>
+        <w:rPr>
+          <w:rFonts w:ascii="Times New Roman" w:hAnsi="Times New Roman" w:cs="Times New Roman"/>
+        </w:rPr>
+      </w:pPr>
+      <w:r>
+        <w:rPr>
+          <w:rFonts w:ascii="Times New Roman" w:hAnsi="Times New Roman" w:cs="Times New Roman"/>
+        </w:rPr>
+        <w:t xml:space="preserve">Viết giới thiệu tổng quan về phân lớp : </w:t>
+      </w:r>
+    </w:p>
+    <w:p>
+      <w:pPr>
+        <w:pStyle w:val="ListParagraph"/>
+        <w:rPr>
+          <w:rFonts w:ascii="Times New Roman" w:hAnsi="Times New Roman" w:cs="Times New Roman"/>
+        </w:rPr>
+      </w:pPr>
+      <w:r>
+        <w:rPr>
+          <w:rFonts w:ascii="Times New Roman" w:hAnsi="Times New Roman" w:cs="Times New Roman"/>
+        </w:rPr>
+        <w:t>+ Thuộc ngành gì lĩnh vực gì, phần gì.</w:t>
+      </w:r>
+    </w:p>
+    <w:p>
+      <w:pPr>
+        <w:pStyle w:val="ListParagraph"/>
+        <w:rPr>
+          <w:rFonts w:ascii="Times New Roman" w:hAnsi="Times New Roman" w:cs="Times New Roman"/>
+        </w:rPr>
+      </w:pPr>
+      <w:r>
+        <w:rPr>
+          <w:rFonts w:ascii="Times New Roman" w:hAnsi="Times New Roman" w:cs="Times New Roman"/>
+        </w:rPr>
+        <w:t>+ Các phương pháp, các hướng nghiên cứu, các thuật toán sử dụng</w:t>
+      </w:r>
+    </w:p>
+    <w:p>
+      <w:pPr>
+        <w:rPr>
+          <w:rFonts w:ascii="Times New Roman" w:hAnsi="Times New Roman" w:cs="Times New Roman"/>
+        </w:rPr>
+      </w:pPr>
+      <w:r>
+        <w:rPr>
+          <w:rFonts w:ascii="Times New Roman" w:hAnsi="Times New Roman" w:cs="Times New Roman"/>
+        </w:rPr>
+        <w:t>Từ đó đưa ra nhận xét và dựa vào hướng tiếp cận nào để làm việc (chú ý ta không có đánh giá về hiệu quả của vấn đề)</w:t>
+      </w:r>
+    </w:p>
+    <w:p>
+      <w:pPr>
+        <w:pStyle w:val="ListParagraph"/>
+        <w:numPr>
+          <w:ilvl w:val="0"/>
+          <w:numId w:val="2"/>
+        </w:numPr>
+        <w:rPr>
+          <w:rFonts w:ascii="Times New Roman" w:hAnsi="Times New Roman" w:cs="Times New Roman"/>
+          <w:b/>
+          <w:color w:val="000000" w:themeColor="text1"/>
+        </w:rPr>
+      </w:pPr>
+      <w:r>
+        <w:rPr>
+          <w:rFonts w:ascii="Times New Roman" w:hAnsi="Times New Roman" w:cs="Times New Roman"/>
+          <w:b/>
+          <w:color w:val="000000" w:themeColor="text1"/>
+        </w:rPr>
+        <w:t>Hoàn thiện các phần còn lại của chương trình:</w:t>
+      </w:r>
+    </w:p>
+    <w:p>
+      <w:pPr>
+        <w:pStyle w:val="ListParagraph"/>
+        <w:rPr>
+          <w:rFonts w:ascii="Times New Roman" w:hAnsi="Times New Roman" w:cs="Times New Roman"/>
+          <w:b/>
+          <w:color w:val="000000" w:themeColor="text1"/>
+        </w:rPr>
+      </w:pPr>
+    </w:p>
+    <w:p>
+      <w:pPr>
+        <w:pStyle w:val="ListParagraph"/>
+        <w:rPr>
+          <w:rFonts w:ascii="Times New Roman" w:hAnsi="Times New Roman" w:cs="Times New Roman"/>
+          <w:color w:val="000000" w:themeColor="text1"/>
+        </w:rPr>
+      </w:pPr>
+      <w:r>
+        <w:rPr>
+          <w:rFonts w:ascii="Times New Roman" w:hAnsi="Times New Roman" w:cs="Times New Roman"/>
+          <w:color w:val="000000" w:themeColor="text1"/>
+        </w:rPr>
+        <w:t>+ Thay đổi partent của ACM Fetcher : Cường.</w:t>
+      </w:r>
+    </w:p>
+    <w:p>
+      <w:pPr>
+        <w:pStyle w:val="ListParagraph"/>
+        <w:rPr>
+          <w:rFonts w:ascii="Times New Roman" w:hAnsi="Times New Roman" w:cs="Times New Roman"/>
+          <w:color w:val="000000" w:themeColor="text1"/>
+        </w:rPr>
+      </w:pPr>
+    </w:p>
+    <w:p>
+      <w:pPr>
+        <w:pStyle w:val="ListParagraph"/>
+        <w:rPr>
+          <w:rFonts w:ascii="Times New Roman" w:hAnsi="Times New Roman" w:cs="Times New Roman"/>
+          <w:color w:val="FF0000"/>
+        </w:rPr>
+      </w:pPr>
+      <w:r>
+        <w:rPr>
+          <w:rFonts w:ascii="Times New Roman" w:hAnsi="Times New Roman" w:cs="Times New Roman"/>
+          <w:color w:val="FF0000"/>
+        </w:rPr>
+        <w:t>+ Lấy đúng thông tin của Citeseer</w:t>
+      </w:r>
+      <w:r>
+        <w:rPr>
+          <w:rFonts w:ascii="Times New Roman" w:hAnsi="Times New Roman" w:cs="Times New Roman"/>
+          <w:color w:val="FF0000"/>
+        </w:rPr>
+        <w:t xml:space="preserve"> (Tiến)</w:t>
+      </w:r>
+      <w:r>
+        <w:rPr>
+          <w:rFonts w:ascii="Times New Roman" w:hAnsi="Times New Roman" w:cs="Times New Roman"/>
+          <w:color w:val="FF0000"/>
+        </w:rPr>
         <w:t>.</w:t>
       </w:r>
     </w:p>
     <w:p>
       <w:pPr>
         <w:pStyle w:val="ListParagraph"/>
-        <w:numPr>
-          <w:ilvl w:val="0"/>
-          <w:numId w:val="2"/>
-        </w:numPr>
-        <w:rPr>
-          <w:rFonts w:ascii="Times New Roman" w:hAnsi="Times New Roman" w:cs="Times New Roman"/>
-          <w:b/>
+        <w:rPr>
+          <w:rFonts w:ascii="Times New Roman" w:hAnsi="Times New Roman" w:cs="Times New Roman"/>
           <w:color w:val="000000" w:themeColor="text1"/>
         </w:rPr>
       </w:pPr>
-      <w:r>
-        <w:rPr>
-          <w:rFonts w:ascii="Times New Roman" w:hAnsi="Times New Roman" w:cs="Times New Roman"/>
-          <w:b/>
+    </w:p>
+    <w:p>
+      <w:pPr>
+        <w:pStyle w:val="ListParagraph"/>
+        <w:rPr>
+          <w:rFonts w:ascii="Times New Roman" w:hAnsi="Times New Roman" w:cs="Times New Roman"/>
+          <w:color w:val="FF0000"/>
+        </w:rPr>
+      </w:pPr>
+      <w:r>
+        <w:rPr>
+          <w:rFonts w:ascii="Times New Roman" w:hAnsi="Times New Roman" w:cs="Times New Roman"/>
+          <w:color w:val="FF0000"/>
+        </w:rPr>
+        <w:t>+ Xử lý phân cập nhật, insert,delete, update dataabase trong tab Database.</w:t>
+      </w:r>
+      <w:r>
+        <w:rPr>
+          <w:rFonts w:ascii="Times New Roman" w:hAnsi="Times New Roman" w:cs="Times New Roman"/>
+          <w:color w:val="FF0000"/>
+        </w:rPr>
+        <w:t>(Cường) .</w:t>
+      </w:r>
+    </w:p>
+    <w:p>
+      <w:pPr>
+        <w:pStyle w:val="ListParagraph"/>
+        <w:rPr>
+          <w:rFonts w:ascii="Times New Roman" w:hAnsi="Times New Roman" w:cs="Times New Roman"/>
           <w:color w:val="000000" w:themeColor="text1"/>
         </w:rPr>
-        <w:t xml:space="preserve"> Viết khảo sát về rút phân lớp chủ đề (Tiến) :</w:t>
-      </w:r>
-    </w:p>
-    <w:p>
-      <w:pPr>
-        <w:ind w:left="360"/>
-        <w:rPr>
-          <w:rFonts w:ascii="Times New Roman" w:hAnsi="Times New Roman" w:cs="Times New Roman"/>
-        </w:rPr>
-      </w:pPr>
-      <w:r>
-        <w:rPr>
-          <w:rFonts w:ascii="Times New Roman" w:hAnsi="Times New Roman" w:cs="Times New Roman"/>
-        </w:rPr>
-        <w:t xml:space="preserve">Viết giới thiệu tổng quan về phân </w:t>
-      </w:r>
-      <w:proofErr w:type="gramStart"/>
-      <w:r>
-        <w:rPr>
-          <w:rFonts w:ascii="Times New Roman" w:hAnsi="Times New Roman" w:cs="Times New Roman"/>
-        </w:rPr>
-        <w:t>lớp :</w:t>
-      </w:r>
-      <w:proofErr w:type="gramEnd"/>
-      <w:r>
-        <w:rPr>
-          <w:rFonts w:ascii="Times New Roman" w:hAnsi="Times New Roman" w:cs="Times New Roman"/>
-        </w:rPr>
-        <w:t xml:space="preserve"> </w:t>
-      </w:r>
-    </w:p>
-    <w:p>
-      <w:pPr>
-        <w:pStyle w:val="ListParagraph"/>
-        <w:rPr>
-          <w:rFonts w:ascii="Times New Roman" w:hAnsi="Times New Roman" w:cs="Times New Roman"/>
-        </w:rPr>
-      </w:pPr>
-      <w:r>
-        <w:rPr>
-          <w:rFonts w:ascii="Times New Roman" w:hAnsi="Times New Roman" w:cs="Times New Roman"/>
-        </w:rPr>
-        <w:t>+ Thuộc ngành gì lĩnh vực gì, phần gì.</w:t>
-      </w:r>
-    </w:p>
-    <w:p>
-      <w:pPr>
-        <w:pStyle w:val="ListParagraph"/>
-        <w:rPr>
-          <w:rFonts w:ascii="Times New Roman" w:hAnsi="Times New Roman" w:cs="Times New Roman"/>
-        </w:rPr>
-      </w:pPr>
-      <w:r>
-        <w:rPr>
-          <w:rFonts w:ascii="Times New Roman" w:hAnsi="Times New Roman" w:cs="Times New Roman"/>
-        </w:rPr>
-        <w:t>+ Các phương pháp, các hướng nghiên cứu, các thuật toán sử dụng</w:t>
-      </w:r>
-    </w:p>
-    <w:p>
-      <w:pPr>
-        <w:rPr>
-          <w:rFonts w:ascii="Times New Roman" w:hAnsi="Times New Roman" w:cs="Times New Roman"/>
-        </w:rPr>
-      </w:pPr>
-      <w:r>
-        <w:rPr>
-          <w:rFonts w:ascii="Times New Roman" w:hAnsi="Times New Roman" w:cs="Times New Roman"/>
-        </w:rPr>
-        <w:t>Từ đó đưa ra nhận xét và dựa vào hướng tiếp cận nào để làm việc (chú ý ta không có đánh giá về hiệu quả của vấn đề)</w:t>
-      </w:r>
-    </w:p>
-    <w:p>
-      <w:pPr>
-        <w:pStyle w:val="ListParagraph"/>
-        <w:numPr>
-          <w:ilvl w:val="0"/>
-          <w:numId w:val="2"/>
-        </w:numPr>
-        <w:rPr>
-          <w:rFonts w:ascii="Times New Roman" w:hAnsi="Times New Roman" w:cs="Times New Roman"/>
-          <w:b/>
+      </w:pPr>
+    </w:p>
+    <w:p>
+      <w:pPr>
+        <w:pStyle w:val="ListParagraph"/>
+        <w:rPr>
+          <w:rFonts w:ascii="Times New Roman" w:hAnsi="Times New Roman" w:cs="Times New Roman"/>
+          <w:color w:val="FF0000"/>
+        </w:rPr>
+      </w:pPr>
+      <w:r>
+        <w:rPr>
+          <w:rFonts w:ascii="Times New Roman" w:hAnsi="Times New Roman" w:cs="Times New Roman"/>
+          <w:color w:val="FF0000"/>
+        </w:rPr>
+        <w:t>+ Chuyển các phần handcode các</w:t>
+      </w:r>
+      <w:r>
+        <w:rPr>
+          <w:rFonts w:ascii="Times New Roman" w:hAnsi="Times New Roman" w:cs="Times New Roman"/>
+          <w:color w:val="FF0000"/>
+        </w:rPr>
+        <w:t xml:space="preserve"> partent xuống file (Cường) . (thể thết kế một layour cho phép chỉnh sửa các partent đó )</w:t>
+      </w:r>
+    </w:p>
+    <w:p>
+      <w:pPr>
+        <w:pStyle w:val="ListParagraph"/>
+        <w:rPr>
+          <w:rFonts w:ascii="Times New Roman" w:hAnsi="Times New Roman" w:cs="Times New Roman"/>
           <w:color w:val="000000" w:themeColor="text1"/>
         </w:rPr>
       </w:pPr>
-      <w:r>
-        <w:rPr>
-          <w:rFonts w:ascii="Times New Roman" w:hAnsi="Times New Roman" w:cs="Times New Roman"/>
-          <w:b/>
+    </w:p>
+    <w:p>
+      <w:pPr>
+        <w:pStyle w:val="ListParagraph"/>
+        <w:rPr>
+          <w:rFonts w:ascii="Times New Roman" w:hAnsi="Times New Roman" w:cs="Times New Roman"/>
           <w:color w:val="000000" w:themeColor="text1"/>
         </w:rPr>
-        <w:t>Hoàn thiện các phần còn lại của chương trình:</w:t>
-      </w:r>
-    </w:p>
-    <w:p>
-      <w:pPr>
-        <w:pStyle w:val="ListParagraph"/>
-        <w:rPr>
-          <w:rFonts w:ascii="Times New Roman" w:hAnsi="Times New Roman" w:cs="Times New Roman"/>
-          <w:b/>
+      </w:pPr>
+      <w:r>
+        <w:rPr>
+          <w:rFonts w:ascii="Times New Roman" w:hAnsi="Times New Roman" w:cs="Times New Roman"/>
           <w:color w:val="000000" w:themeColor="text1"/>
         </w:rPr>
-      </w:pPr>
-    </w:p>
-    <w:p>
-      <w:pPr>
-        <w:pStyle w:val="ListParagraph"/>
+        <w:t>+ Thêm vào core các phần về google, googlescholar để search lấy link có liên quan dựa vào title của bài báo</w:t>
+      </w:r>
+      <w:r>
         <w:rPr>
           <w:rFonts w:ascii="Times New Roman" w:hAnsi="Times New Roman" w:cs="Times New Roman"/>
           <w:color w:val="000000" w:themeColor="text1"/>
         </w:rPr>
-      </w:pPr>
+        <w:t xml:space="preserve"> (Tiến)</w:t>
+      </w:r>
       <w:r>
         <w:rPr>
           <w:rFonts w:ascii="Times New Roman" w:hAnsi="Times New Roman" w:cs="Times New Roman"/>
           <w:color w:val="000000" w:themeColor="text1"/>
         </w:rPr>
-        <w:t xml:space="preserve">+ Thay đổi partent của ACM </w:t>
-      </w:r>
-      <w:proofErr w:type="gramStart"/>
-      <w:r>
-        <w:rPr>
-          <w:rFonts w:ascii="Times New Roman" w:hAnsi="Times New Roman" w:cs="Times New Roman"/>
-          <w:color w:val="000000" w:themeColor="text1"/>
-        </w:rPr>
-        <w:t>Fetcher :</w:t>
-      </w:r>
-      <w:proofErr w:type="gramEnd"/>
-      <w:r>
-        <w:rPr>
-          <w:rFonts w:ascii="Times New Roman" w:hAnsi="Times New Roman" w:cs="Times New Roman"/>
-          <w:color w:val="000000" w:themeColor="text1"/>
-        </w:rPr>
-        <w:t xml:space="preserve"> Cường.</w:t>
-      </w:r>
-    </w:p>
-    <w:p>
-      <w:pPr>
-        <w:pStyle w:val="ListParagraph"/>
-        <w:rPr>
-          <w:rFonts w:ascii="Times New Roman" w:hAnsi="Times New Roman" w:cs="Times New Roman"/>
-          <w:color w:val="000000" w:themeColor="text1"/>
-        </w:rPr>
-      </w:pPr>
-    </w:p>
-    <w:p>
-      <w:pPr>
-        <w:pStyle w:val="ListParagraph"/>
-        <w:rPr>
-          <w:rFonts w:ascii="Times New Roman" w:hAnsi="Times New Roman" w:cs="Times New Roman"/>
-          <w:color w:val="000000" w:themeColor="text1"/>
-        </w:rPr>
-      </w:pPr>
-      <w:r>
-        <w:rPr>
-          <w:rFonts w:ascii="Times New Roman" w:hAnsi="Times New Roman" w:cs="Times New Roman"/>
-          <w:color w:val="000000" w:themeColor="text1"/>
-        </w:rPr>
-        <w:t>+ Lấy đúng thông tin của Citeseer</w:t>
-      </w:r>
-      <w:r>
-        <w:rPr>
-          <w:rFonts w:ascii="Times New Roman" w:hAnsi="Times New Roman" w:cs="Times New Roman"/>
-          <w:color w:val="000000" w:themeColor="text1"/>
+        <w:t>.</w:t>
+      </w:r>
+    </w:p>
+    <w:p>
+      <w:pPr>
+        <w:pStyle w:val="ListParagraph"/>
+        <w:numPr>
+          <w:ilvl w:val="0"/>
+          <w:numId w:val="2"/>
+        </w:numPr>
+        <w:rPr>
+          <w:rFonts w:ascii="Times New Roman" w:hAnsi="Times New Roman" w:cs="Times New Roman"/>
+          <w:b/>
+          <w:color w:val="FF0000"/>
+        </w:rPr>
+      </w:pPr>
+      <w:r>
+        <w:rPr>
+          <w:rFonts w:ascii="Times New Roman" w:hAnsi="Times New Roman" w:cs="Times New Roman"/>
+          <w:b/>
+          <w:color w:val="FF0000"/>
+        </w:rPr>
+        <w:lastRenderedPageBreak/>
+        <w:t>Nghiên cứu cách để lấy abstract của các bài báo trong dblp  để cập nhật abstract cho các bài báo của dblp</w:t>
+      </w:r>
+      <w:r>
+        <w:rPr>
+          <w:rFonts w:ascii="Times New Roman" w:hAnsi="Times New Roman" w:cs="Times New Roman"/>
+          <w:b/>
+          <w:color w:val="FF0000"/>
         </w:rPr>
         <w:t xml:space="preserve"> (Tiến)</w:t>
       </w:r>
       <w:r>
         <w:rPr>
           <w:rFonts w:ascii="Times New Roman" w:hAnsi="Times New Roman" w:cs="Times New Roman"/>
-          <w:color w:val="000000" w:themeColor="text1"/>
-        </w:rPr>
-        <w:t>.</w:t>
-      </w:r>
-    </w:p>
-    <w:p>
-      <w:pPr>
-        <w:pStyle w:val="ListParagraph"/>
-        <w:rPr>
-          <w:rFonts w:ascii="Times New Roman" w:hAnsi="Times New Roman" w:cs="Times New Roman"/>
-          <w:color w:val="000000" w:themeColor="text1"/>
-        </w:rPr>
-      </w:pPr>
-    </w:p>
-    <w:p>
-      <w:pPr>
-        <w:pStyle w:val="ListParagraph"/>
-        <w:rPr>
-          <w:rFonts w:ascii="Times New Roman" w:hAnsi="Times New Roman" w:cs="Times New Roman"/>
-          <w:color w:val="000000" w:themeColor="text1"/>
-        </w:rPr>
-      </w:pPr>
-      <w:r>
-        <w:rPr>
-          <w:rFonts w:ascii="Times New Roman" w:hAnsi="Times New Roman" w:cs="Times New Roman"/>
-          <w:color w:val="000000" w:themeColor="text1"/>
-        </w:rPr>
-        <w:t>+ Xử lý phân cập nhật, insert</w:t>
-      </w:r>
-      <w:proofErr w:type="gramStart"/>
-      <w:r>
-        <w:rPr>
-          <w:rFonts w:ascii="Times New Roman" w:hAnsi="Times New Roman" w:cs="Times New Roman"/>
-          <w:color w:val="000000" w:themeColor="text1"/>
-        </w:rPr>
-        <w:t>,delete</w:t>
-      </w:r>
-      <w:proofErr w:type="gramEnd"/>
-      <w:r>
-        <w:rPr>
-          <w:rFonts w:ascii="Times New Roman" w:hAnsi="Times New Roman" w:cs="Times New Roman"/>
-          <w:color w:val="000000" w:themeColor="text1"/>
-        </w:rPr>
-        <w:t>, update dataabase trong tab Database.</w:t>
-      </w:r>
-      <w:r>
-        <w:rPr>
-          <w:rFonts w:ascii="Times New Roman" w:hAnsi="Times New Roman" w:cs="Times New Roman"/>
-          <w:color w:val="000000" w:themeColor="text1"/>
-        </w:rPr>
-        <w:t>(Cường) .</w:t>
-      </w:r>
-    </w:p>
-    <w:p>
-      <w:pPr>
-        <w:pStyle w:val="ListParagraph"/>
-        <w:rPr>
-          <w:rFonts w:ascii="Times New Roman" w:hAnsi="Times New Roman" w:cs="Times New Roman"/>
-          <w:color w:val="000000" w:themeColor="text1"/>
-        </w:rPr>
-      </w:pPr>
-    </w:p>
-    <w:p>
-      <w:pPr>
-        <w:pStyle w:val="ListParagraph"/>
-        <w:rPr>
-          <w:rFonts w:ascii="Times New Roman" w:hAnsi="Times New Roman" w:cs="Times New Roman"/>
-          <w:color w:val="000000" w:themeColor="text1"/>
-        </w:rPr>
-      </w:pPr>
-      <w:r>
-        <w:rPr>
-          <w:rFonts w:ascii="Times New Roman" w:hAnsi="Times New Roman" w:cs="Times New Roman"/>
-          <w:color w:val="000000" w:themeColor="text1"/>
-        </w:rPr>
-        <w:t>+ Chuyển các phần handcode các</w:t>
-      </w:r>
-      <w:r>
-        <w:rPr>
-          <w:rFonts w:ascii="Times New Roman" w:hAnsi="Times New Roman" w:cs="Times New Roman"/>
-          <w:color w:val="000000" w:themeColor="text1"/>
-        </w:rPr>
-        <w:t xml:space="preserve"> partent xuống file (Cường</w:t>
-      </w:r>
-      <w:proofErr w:type="gramStart"/>
-      <w:r>
-        <w:rPr>
-          <w:rFonts w:ascii="Times New Roman" w:hAnsi="Times New Roman" w:cs="Times New Roman"/>
-          <w:color w:val="000000" w:themeColor="text1"/>
-        </w:rPr>
-        <w:t>) .</w:t>
-      </w:r>
-      <w:proofErr w:type="gramEnd"/>
-      <w:r>
-        <w:rPr>
-          <w:rFonts w:ascii="Times New Roman" w:hAnsi="Times New Roman" w:cs="Times New Roman"/>
-          <w:color w:val="000000" w:themeColor="text1"/>
-        </w:rPr>
-        <w:t xml:space="preserve"> (</w:t>
-      </w:r>
-      <w:proofErr w:type="gramStart"/>
-      <w:r>
-        <w:rPr>
-          <w:rFonts w:ascii="Times New Roman" w:hAnsi="Times New Roman" w:cs="Times New Roman"/>
-          <w:color w:val="000000" w:themeColor="text1"/>
-        </w:rPr>
-        <w:t>thể</w:t>
-      </w:r>
-      <w:proofErr w:type="gramEnd"/>
-      <w:r>
-        <w:rPr>
-          <w:rFonts w:ascii="Times New Roman" w:hAnsi="Times New Roman" w:cs="Times New Roman"/>
-          <w:color w:val="000000" w:themeColor="text1"/>
-        </w:rPr>
-        <w:t xml:space="preserve"> thết kế một layour cho phép chỉnh sửa các partent đó )</w:t>
-      </w:r>
-    </w:p>
-    <w:p>
-      <w:pPr>
-        <w:pStyle w:val="ListParagraph"/>
-        <w:rPr>
-          <w:rFonts w:ascii="Times New Roman" w:hAnsi="Times New Roman" w:cs="Times New Roman"/>
-          <w:color w:val="000000" w:themeColor="text1"/>
-        </w:rPr>
-      </w:pPr>
-    </w:p>
-    <w:p>
-      <w:pPr>
-        <w:pStyle w:val="ListParagraph"/>
-        <w:rPr>
-          <w:rFonts w:ascii="Times New Roman" w:hAnsi="Times New Roman" w:cs="Times New Roman"/>
-          <w:color w:val="000000" w:themeColor="text1"/>
-        </w:rPr>
-      </w:pPr>
-      <w:r>
-        <w:rPr>
-          <w:rFonts w:ascii="Times New Roman" w:hAnsi="Times New Roman" w:cs="Times New Roman"/>
-          <w:color w:val="000000" w:themeColor="text1"/>
-        </w:rPr>
-        <w:t>+ Thêm vào core các phần về google, googlescholar để search lấy link có liên quan dựa vào title của bài báo</w:t>
-      </w:r>
-      <w:r>
-        <w:rPr>
-          <w:rFonts w:ascii="Times New Roman" w:hAnsi="Times New Roman" w:cs="Times New Roman"/>
-          <w:color w:val="000000" w:themeColor="text1"/>
-        </w:rPr>
-        <w:t xml:space="preserve"> (Tiến)</w:t>
-      </w:r>
-      <w:r>
-        <w:rPr>
-          <w:rFonts w:ascii="Times New Roman" w:hAnsi="Times New Roman" w:cs="Times New Roman"/>
-          <w:color w:val="000000" w:themeColor="text1"/>
-        </w:rPr>
-        <w:t>.</w:t>
-      </w:r>
-    </w:p>
-    <w:p>
-      <w:pPr>
-        <w:pStyle w:val="ListParagraph"/>
-        <w:numPr>
-          <w:ilvl w:val="0"/>
-          <w:numId w:val="2"/>
-        </w:numPr>
-        <w:rPr>
-          <w:rFonts w:ascii="Times New Roman" w:hAnsi="Times New Roman" w:cs="Times New Roman"/>
-          <w:b/>
-          <w:color w:val="000000" w:themeColor="text1"/>
-        </w:rPr>
-      </w:pPr>
-      <w:r>
-        <w:rPr>
-          <w:rFonts w:ascii="Times New Roman" w:hAnsi="Times New Roman" w:cs="Times New Roman"/>
-          <w:b/>
-          <w:color w:val="000000" w:themeColor="text1"/>
-        </w:rPr>
-        <w:lastRenderedPageBreak/>
-        <w:t xml:space="preserve">Nghiên cứu cách để lấy abstract của các bài báo trong </w:t>
-      </w:r>
-      <w:proofErr w:type="gramStart"/>
-      <w:r>
-        <w:rPr>
-          <w:rFonts w:ascii="Times New Roman" w:hAnsi="Times New Roman" w:cs="Times New Roman"/>
-          <w:b/>
-          <w:color w:val="000000" w:themeColor="text1"/>
-        </w:rPr>
-        <w:t>dblp  để</w:t>
-      </w:r>
-      <w:proofErr w:type="gramEnd"/>
-      <w:r>
-        <w:rPr>
-          <w:rFonts w:ascii="Times New Roman" w:hAnsi="Times New Roman" w:cs="Times New Roman"/>
-          <w:b/>
-          <w:color w:val="000000" w:themeColor="text1"/>
-        </w:rPr>
-        <w:t xml:space="preserve"> cập nhật abstract cho các bài báo của dblp</w:t>
-      </w:r>
-      <w:r>
-        <w:rPr>
-          <w:rFonts w:ascii="Times New Roman" w:hAnsi="Times New Roman" w:cs="Times New Roman"/>
-          <w:b/>
-          <w:color w:val="000000" w:themeColor="text1"/>
-        </w:rPr>
-        <w:t xml:space="preserve"> (Tiến)</w:t>
-      </w:r>
-      <w:r>
-        <w:rPr>
-          <w:rFonts w:ascii="Times New Roman" w:hAnsi="Times New Roman" w:cs="Times New Roman"/>
-          <w:b/>
-          <w:color w:val="000000" w:themeColor="text1"/>
+          <w:b/>
+          <w:color w:val="FF0000"/>
         </w:rPr>
         <w:t>.</w:t>
       </w:r>
@@ -5773,33 +4820,32 @@
           <w:b/>
           <w:i/>
         </w:rPr>
-        <w:t>[</w:t>
-      </w:r>
-      <w:proofErr w:type="gramStart"/>
+        <w:t xml:space="preserve">[1 ] </w:t>
+      </w:r>
       <w:r>
         <w:rPr>
           <w:rFonts w:ascii="Times New Roman" w:hAnsi="Times New Roman" w:cs="Times New Roman"/>
           <w:b/>
           <w:i/>
         </w:rPr>
-        <w:t>1 ]</w:t>
-      </w:r>
-      <w:proofErr w:type="gramEnd"/>
-      <w:r>
+        <w:t>Sebastiani, F.: Machine learning in automated text categorization. In: ACM Computing Sur-</w:t>
+      </w:r>
+    </w:p>
+    <w:p>
+      <w:pPr>
         <w:rPr>
           <w:rFonts w:ascii="Times New Roman" w:hAnsi="Times New Roman" w:cs="Times New Roman"/>
           <w:b/>
           <w:i/>
         </w:rPr>
-        <w:t xml:space="preserve"> </w:t>
-      </w:r>
+      </w:pPr>
       <w:r>
         <w:rPr>
           <w:rFonts w:ascii="Times New Roman" w:hAnsi="Times New Roman" w:cs="Times New Roman"/>
           <w:b/>
           <w:i/>
         </w:rPr>
-        <w:t>Sebastiani, F.: Machine learning in automated text categorization. In: ACM Computing Sur-</w:t>
+        <w:t>veys, 34(1), Kluwer Academic Publishers (2002) 1–47</w:t>
       </w:r>
     </w:p>
     <w:p>
@@ -5810,24 +4856,201 @@
           <w:i/>
         </w:rPr>
       </w:pPr>
-      <w:proofErr w:type="gramStart"/>
-      <w:r>
+    </w:p>
+    <w:p>
+      <w:pPr>
         <w:rPr>
           <w:rFonts w:ascii="Times New Roman" w:hAnsi="Times New Roman" w:cs="Times New Roman"/>
           <w:b/>
           <w:i/>
         </w:rPr>
-        <w:t>veys</w:t>
-      </w:r>
-      <w:proofErr w:type="gramEnd"/>
-      <w:r>
+      </w:pPr>
+    </w:p>
+    <w:p>
+      <w:pPr>
+        <w:rPr>
+          <w:rFonts w:ascii="Times New Roman" w:hAnsi="Times New Roman" w:cs="Times New Roman"/>
+          <w:color w:val="000000" w:themeColor="text1"/>
+        </w:rPr>
+      </w:pPr>
+      <w:r>
+        <w:rPr>
+          <w:rFonts w:ascii="Times New Roman" w:hAnsi="Times New Roman" w:cs="Times New Roman"/>
+          <w:color w:val="000000" w:themeColor="text1"/>
+        </w:rPr>
+        <w:t>--------------------------------------------------------------------------------------------------------------------------------------------------------------------------Công việc phải thực hiện trong 2 tuần-----------------------------------------------------------------------</w:t>
+      </w:r>
+      <w:r>
+        <w:rPr>
+          <w:rFonts w:ascii="Times New Roman" w:hAnsi="Times New Roman" w:cs="Times New Roman"/>
+          <w:color w:val="000000" w:themeColor="text1"/>
+        </w:rPr>
+        <w:t>---------------------------26/11 – 10/12</w:t>
+      </w:r>
+      <w:r>
+        <w:rPr>
+          <w:rFonts w:ascii="Times New Roman" w:hAnsi="Times New Roman" w:cs="Times New Roman"/>
+          <w:color w:val="000000" w:themeColor="text1"/>
+        </w:rPr>
+        <w:t xml:space="preserve"> ---------------------------------------------------</w:t>
+      </w:r>
+    </w:p>
+    <w:p>
+      <w:pPr>
+        <w:rPr>
+          <w:rFonts w:ascii="Times New Roman" w:hAnsi="Times New Roman" w:cs="Times New Roman"/>
+          <w:color w:val="000000" w:themeColor="text1"/>
+        </w:rPr>
+      </w:pPr>
+    </w:p>
+    <w:p>
+      <w:pPr>
+        <w:rPr>
+          <w:rFonts w:ascii="Times New Roman" w:hAnsi="Times New Roman" w:cs="Times New Roman"/>
+          <w:color w:val="000000" w:themeColor="text1"/>
+        </w:rPr>
+      </w:pPr>
+    </w:p>
+    <w:p>
+      <w:pPr>
         <w:rPr>
           <w:rFonts w:ascii="Times New Roman" w:hAnsi="Times New Roman" w:cs="Times New Roman"/>
           <w:b/>
           <w:i/>
         </w:rPr>
-        <w:t>, 34(1), Kluwer Academic Publishers (2002) 1–47</w:t>
-      </w:r>
+      </w:pPr>
+      <w:r>
+        <w:rPr>
+          <w:rFonts w:ascii="Times New Roman" w:hAnsi="Times New Roman" w:cs="Times New Roman"/>
+          <w:b/>
+          <w:i/>
+        </w:rPr>
+        <w:t>Tối ưu hóa code trong chương trình bao gồm :</w:t>
+      </w:r>
+    </w:p>
+    <w:p>
+      <w:pPr>
+        <w:rPr>
+          <w:rFonts w:ascii="Times New Roman" w:hAnsi="Times New Roman" w:cs="Times New Roman"/>
+        </w:rPr>
+      </w:pPr>
+      <w:r>
+        <w:rPr>
+          <w:rFonts w:ascii="Times New Roman" w:hAnsi="Times New Roman" w:cs="Times New Roman"/>
+        </w:rPr>
+        <w:t>+ Các handcode : các code về regular expression , các hằng số phải đưa ra file.</w:t>
+      </w:r>
+    </w:p>
+    <w:p>
+      <w:pPr>
+        <w:rPr>
+          <w:rFonts w:ascii="Times New Roman" w:hAnsi="Times New Roman" w:cs="Times New Roman"/>
+        </w:rPr>
+      </w:pPr>
+      <w:r>
+        <w:rPr>
+          <w:rFonts w:ascii="Times New Roman" w:hAnsi="Times New Roman" w:cs="Times New Roman"/>
+        </w:rPr>
+        <w:t xml:space="preserve">+ Các câu thông báo lỗi </w:t>
+      </w:r>
+      <w:r>
+        <w:sym w:font="Wingdings" w:char="F0E0"/>
+      </w:r>
+      <w:r>
+        <w:rPr>
+          <w:rFonts w:ascii="Times New Roman" w:hAnsi="Times New Roman" w:cs="Times New Roman"/>
+        </w:rPr>
+        <w:t xml:space="preserve"> cho hiệ</w:t>
+      </w:r>
+      <w:r>
+        <w:rPr>
+          <w:rFonts w:ascii="Times New Roman" w:hAnsi="Times New Roman" w:cs="Times New Roman"/>
+        </w:rPr>
+        <w:t>n ra màn hình khôn</w:t>
+      </w:r>
+      <w:r>
+        <w:rPr>
+          <w:rFonts w:ascii="Times New Roman" w:hAnsi="Times New Roman" w:cs="Times New Roman"/>
+        </w:rPr>
+        <w:t>g cho hiện ra cosole nữa : nếu có thể new một cửa sổ cho hiện những thông tin lỗi giống trong jabref .</w:t>
+      </w:r>
+      <w:r>
+        <w:rPr>
+          <w:rFonts w:ascii="Times New Roman" w:hAnsi="Times New Roman" w:cs="Times New Roman"/>
+        </w:rPr>
+        <w:t xml:space="preserve"> kể cả cách câu throw của try catch</w:t>
+      </w:r>
+    </w:p>
+    <w:p>
+      <w:pPr>
+        <w:rPr>
+          <w:rFonts w:ascii="Times New Roman" w:hAnsi="Times New Roman" w:cs="Times New Roman"/>
+        </w:rPr>
+      </w:pPr>
+      <w:r>
+        <w:rPr>
+          <w:rFonts w:ascii="Times New Roman" w:hAnsi="Times New Roman" w:cs="Times New Roman"/>
+        </w:rPr>
+        <w:t xml:space="preserve">+ </w:t>
+      </w:r>
+      <w:r>
+        <w:rPr>
+          <w:rFonts w:ascii="Times New Roman" w:hAnsi="Times New Roman" w:cs="Times New Roman"/>
+        </w:rPr>
+        <w:t>Những giá trị get được từ file bitext phải làm lại, nếu không get được phải trả về khoảng trắng chứ không trả về null, hoặc khi get lên table cần kiểm tra nếu nó là null thì thay bằng khoảng trắng.</w:t>
+      </w:r>
+    </w:p>
+    <w:p>
+      <w:pPr>
+        <w:rPr>
+          <w:rFonts w:ascii="Times New Roman" w:hAnsi="Times New Roman" w:cs="Times New Roman"/>
+        </w:rPr>
+      </w:pPr>
+      <w:r>
+        <w:rPr>
+          <w:rFonts w:ascii="Times New Roman" w:hAnsi="Times New Roman" w:cs="Times New Roman"/>
+        </w:rPr>
+        <w:t xml:space="preserve">+ </w:t>
+      </w:r>
+      <w:r>
+        <w:rPr>
+          <w:rFonts w:ascii="Times New Roman" w:hAnsi="Times New Roman" w:cs="Times New Roman"/>
+        </w:rPr>
+        <w:t xml:space="preserve">Thiết kế giao diện config cho các regular Expresssion của các thư viện , và các con số max khi lấy kết quả - nếu có thể cho người dùng config luân luồng xử lý như sau : get số giá trị trả về từ thư viện số </w:t>
+      </w:r>
+      <w:r>
+        <w:rPr>
+          <w:rFonts w:ascii="Times New Roman" w:hAnsi="Times New Roman" w:cs="Times New Roman"/>
+        </w:rPr>
+        <w:sym w:font="Wingdings" w:char="F0E0"/>
+      </w:r>
+      <w:r>
+        <w:rPr>
+          <w:rFonts w:ascii="Times New Roman" w:hAnsi="Times New Roman" w:cs="Times New Roman"/>
+        </w:rPr>
+        <w:t xml:space="preserve"> kiểm tra giá trị max người dùng nhập vào nếu không thỏa mãn bắt thực hiện lại và show ra màn hình là số kết quả lớn nhất từ page đó là ………… thực hiện với từng thư viện số.</w:t>
+      </w:r>
+    </w:p>
+    <w:p>
+      <w:pPr>
+        <w:rPr>
+          <w:rFonts w:ascii="Times New Roman" w:hAnsi="Times New Roman" w:cs="Times New Roman"/>
+        </w:rPr>
+      </w:pPr>
+      <w:r>
+        <w:rPr>
+          <w:rFonts w:ascii="Times New Roman" w:hAnsi="Times New Roman" w:cs="Times New Roman"/>
+        </w:rPr>
+        <w:t xml:space="preserve">+ </w:t>
+      </w:r>
+    </w:p>
+    <w:p>
+      <w:pPr>
+        <w:pStyle w:val="ListParagraph"/>
+        <w:rPr>
+          <w:rFonts w:ascii="Times New Roman" w:hAnsi="Times New Roman" w:cs="Times New Roman"/>
+        </w:rPr>
+      </w:pPr>
     </w:p>
     <w:sectPr>
       <w:pgSz w:w="12240" w:h="15840"/>

</xml_diff>

<commit_message>
add work and delete Khai quat ve Classification.doc
</commit_message>
<xml_diff>
--- a/Work&Plan/Work.docx
+++ b/Work&Plan/Work.docx
@@ -6147,6 +6147,238 @@
           <w:szCs w:val="26"/>
         </w:rPr>
         <w:t>+ Xử lý thêm bớt dữ liệu trong dataabase manager.</w:t>
+      </w:r>
+    </w:p>
+    <w:p>
+      <w:pPr>
+        <w:rPr>
+          <w:rFonts w:ascii="Times New Roman" w:hAnsi="Times New Roman" w:cs="Times New Roman"/>
+          <w:b/>
+          <w:i/>
+          <w:sz w:val="26"/>
+          <w:szCs w:val="26"/>
+        </w:rPr>
+      </w:pPr>
+      <w:r>
+        <w:rPr>
+          <w:rFonts w:ascii="Times New Roman" w:hAnsi="Times New Roman" w:cs="Times New Roman"/>
+          <w:b/>
+          <w:i/>
+          <w:sz w:val="26"/>
+          <w:szCs w:val="26"/>
+        </w:rPr>
+        <w:t xml:space="preserve">Gợi </w:t>
+      </w:r>
+      <w:proofErr w:type="gramStart"/>
+      <w:r>
+        <w:rPr>
+          <w:rFonts w:ascii="Times New Roman" w:hAnsi="Times New Roman" w:cs="Times New Roman"/>
+          <w:b/>
+          <w:i/>
+          <w:sz w:val="26"/>
+          <w:szCs w:val="26"/>
+        </w:rPr>
+        <w:t>ý :</w:t>
+      </w:r>
+      <w:proofErr w:type="gramEnd"/>
+      <w:r>
+        <w:rPr>
+          <w:rFonts w:ascii="Times New Roman" w:hAnsi="Times New Roman" w:cs="Times New Roman"/>
+          <w:b/>
+          <w:i/>
+          <w:sz w:val="26"/>
+          <w:szCs w:val="26"/>
+        </w:rPr>
+        <w:t xml:space="preserve"> render để hiển thị hyperlink :</w:t>
+      </w:r>
+    </w:p>
+    <w:p>
+      <w:pPr>
+        <w:rPr>
+          <w:rFonts w:ascii="Times New Roman" w:hAnsi="Times New Roman" w:cs="Times New Roman"/>
+          <w:sz w:val="26"/>
+          <w:szCs w:val="26"/>
+        </w:rPr>
+      </w:pPr>
+    </w:p>
+    <w:p>
+      <w:pPr>
+        <w:rPr>
+          <w:rFonts w:ascii="Times New Roman" w:hAnsi="Times New Roman" w:cs="Times New Roman"/>
+          <w:sz w:val="26"/>
+          <w:szCs w:val="26"/>
+        </w:rPr>
+      </w:pPr>
+      <w:hyperlink r:id="rId16" w:history="1">
+        <w:r>
+          <w:rPr>
+            <w:rStyle w:val="Hyperlink"/>
+            <w:rFonts w:ascii="Times New Roman" w:hAnsi="Times New Roman" w:cs="Times New Roman"/>
+            <w:sz w:val="26"/>
+            <w:szCs w:val="26"/>
+          </w:rPr>
+          <w:t>http://java-swing-tips.blogspot.com/2009/02/hyperlink-in-jtable-cell.html</w:t>
+        </w:r>
+      </w:hyperlink>
+    </w:p>
+    <w:p>
+      <w:pPr>
+        <w:rPr>
+          <w:rFonts w:ascii="Times New Roman" w:hAnsi="Times New Roman" w:cs="Times New Roman"/>
+          <w:sz w:val="26"/>
+          <w:szCs w:val="26"/>
+        </w:rPr>
+      </w:pPr>
+      <w:proofErr w:type="gramStart"/>
+      <w:r>
+        <w:rPr>
+          <w:rFonts w:ascii="Times New Roman" w:hAnsi="Times New Roman" w:cs="Times New Roman"/>
+          <w:sz w:val="26"/>
+          <w:szCs w:val="26"/>
+        </w:rPr>
+        <w:t>hoặc</w:t>
+      </w:r>
+      <w:proofErr w:type="gramEnd"/>
+      <w:r>
+        <w:rPr>
+          <w:rFonts w:ascii="Times New Roman" w:hAnsi="Times New Roman" w:cs="Times New Roman"/>
+          <w:sz w:val="26"/>
+          <w:szCs w:val="26"/>
+        </w:rPr>
+        <w:t xml:space="preserve"> </w:t>
+      </w:r>
+    </w:p>
+    <w:p>
+      <w:pPr>
+        <w:rPr>
+          <w:rFonts w:ascii="Times New Roman" w:hAnsi="Times New Roman" w:cs="Times New Roman"/>
+          <w:sz w:val="26"/>
+          <w:szCs w:val="26"/>
+        </w:rPr>
+      </w:pPr>
+      <w:hyperlink r:id="rId17" w:history="1">
+        <w:r>
+          <w:rPr>
+            <w:rStyle w:val="Hyperlink"/>
+            <w:rFonts w:ascii="Times New Roman" w:hAnsi="Times New Roman" w:cs="Times New Roman"/>
+            <w:sz w:val="26"/>
+            <w:szCs w:val="26"/>
+          </w:rPr>
+          <w:t>http://stackoverflow.com/questions/527719/how-to-add-hyperlink-in-jlabel</w:t>
+        </w:r>
+      </w:hyperlink>
+    </w:p>
+    <w:p>
+      <w:pPr>
+        <w:rPr>
+          <w:rFonts w:ascii="Times New Roman" w:hAnsi="Times New Roman" w:cs="Times New Roman"/>
+          <w:b/>
+          <w:sz w:val="26"/>
+          <w:szCs w:val="26"/>
+        </w:rPr>
+      </w:pPr>
+      <w:r>
+        <w:rPr>
+          <w:rFonts w:ascii="Times New Roman" w:hAnsi="Times New Roman" w:cs="Times New Roman"/>
+          <w:b/>
+          <w:sz w:val="26"/>
+          <w:szCs w:val="26"/>
+        </w:rPr>
+        <w:t>Công việc lên kế hoạch trong 2 tuần:</w:t>
+      </w:r>
+    </w:p>
+    <w:p>
+      <w:pPr>
+        <w:rPr>
+          <w:rFonts w:ascii="Times New Roman" w:hAnsi="Times New Roman" w:cs="Times New Roman"/>
+          <w:sz w:val="26"/>
+          <w:szCs w:val="26"/>
+        </w:rPr>
+      </w:pPr>
+      <w:r>
+        <w:rPr>
+          <w:rFonts w:ascii="Courier New" w:hAnsi="Courier New" w:cs="Courier New"/>
+          <w:sz w:val="27"/>
+          <w:szCs w:val="27"/>
+        </w:rPr>
+        <w:t>- Đọc và trình bày nội dung bài báo mà nhóm chọn làm chủ đạo trong việc phân lớp chủ đề!</w:t>
+      </w:r>
+      <w:r>
+        <w:rPr>
+          <w:rFonts w:ascii="Courier New" w:hAnsi="Courier New" w:cs="Courier New"/>
+          <w:sz w:val="27"/>
+          <w:szCs w:val="27"/>
+        </w:rPr>
+        <w:br/>
+      </w:r>
+      <w:r>
+        <w:rPr>
+          <w:rFonts w:ascii="Courier New" w:hAnsi="Courier New" w:cs="Courier New"/>
+          <w:sz w:val="27"/>
+          <w:szCs w:val="27"/>
+        </w:rPr>
+        <w:br/>
+      </w:r>
+      <w:proofErr w:type="gramStart"/>
+      <w:r>
+        <w:rPr>
+          <w:rFonts w:ascii="Courier New" w:hAnsi="Courier New" w:cs="Courier New"/>
+          <w:sz w:val="27"/>
+          <w:szCs w:val="27"/>
+        </w:rPr>
+        <w:t>- Đọc và viết báo cáo về phần các nghiên cứu liên quan đến phân loại chủ đề.</w:t>
+      </w:r>
+      <w:proofErr w:type="gramEnd"/>
+      <w:r>
+        <w:rPr>
+          <w:rFonts w:ascii="Courier New" w:hAnsi="Courier New" w:cs="Courier New"/>
+          <w:sz w:val="27"/>
+          <w:szCs w:val="27"/>
+        </w:rPr>
+        <w:br/>
+      </w:r>
+      <w:r>
+        <w:rPr>
+          <w:rFonts w:ascii="Courier New" w:hAnsi="Courier New" w:cs="Courier New"/>
+          <w:sz w:val="27"/>
+          <w:szCs w:val="27"/>
+        </w:rPr>
+        <w:br/>
+        <w:t>- Đọc và tìm hiểu sử dụng thuật toán SVM -- Bước đầu cài đặt thuật toán.</w:t>
+      </w:r>
+      <w:r>
+        <w:rPr>
+          <w:rFonts w:ascii="Courier New" w:hAnsi="Courier New" w:cs="Courier New"/>
+          <w:sz w:val="27"/>
+          <w:szCs w:val="27"/>
+        </w:rPr>
+        <w:br/>
+      </w:r>
+      <w:r>
+        <w:rPr>
+          <w:rFonts w:ascii="Courier New" w:hAnsi="Courier New" w:cs="Courier New"/>
+          <w:sz w:val="27"/>
+          <w:szCs w:val="27"/>
+        </w:rPr>
+        <w:br/>
+        <w:t xml:space="preserve">- Bước đầu cài đặt các công việc liên quan đến phần xử lý dữ liệu (nội dung title,abstract ) bao gồm : tiền xử lý dữ liệu (remove stop word, </w:t>
+      </w:r>
+      <w:r>
+        <w:rPr>
+          <w:rFonts w:ascii="Courier New" w:hAnsi="Courier New" w:cs="Courier New"/>
+          <w:color w:val="000000"/>
+          <w:sz w:val="27"/>
+          <w:szCs w:val="27"/>
+        </w:rPr>
+        <w:t xml:space="preserve">Stemming </w:t>
+      </w:r>
+      <w:r>
+        <w:rPr>
+          <w:rFonts w:ascii="Courier New" w:hAnsi="Courier New" w:cs="Courier New"/>
+          <w:sz w:val="27"/>
+          <w:szCs w:val="27"/>
+        </w:rPr>
+        <w:t>).</w:t>
       </w:r>
     </w:p>
     <w:p>

</xml_diff>